<commit_message>
Added two full problems, started the other three
</commit_message>
<xml_diff>
--- a/Problem-5-Crossing-Figures/Crossing-Figures-BG.docx
+++ b/Problem-5-Crossing-Figures/Crossing-Figures-BG.docx
@@ -16,152 +16,463 @@
         <w:t>Задача</w:t>
       </w:r>
       <w:r>
-        <w:t xml:space="preserve"> </w:t>
-      </w:r>
-      <w:r>
-        <w:t>2</w:t>
-      </w:r>
-      <w:r>
-        <w:t xml:space="preserve"> – </w:t>
+        <w:t xml:space="preserve"> 5 – </w:t>
       </w:r>
       <w:r>
         <w:rPr>
           <w:lang w:val="bg-BG"/>
         </w:rPr>
-        <w:t>Сумиране на времеви интервали</w:t>
+        <w:t>Пресичащи се фигури</w:t>
       </w:r>
     </w:p>
     <w:p>
-      <w:pPr>
+      <w:r>
         <w:rPr>
           <w:lang w:val="bg-BG"/>
         </w:rPr>
-      </w:pPr>
-      <w:r>
-        <w:rPr>
-          <w:lang w:val="bg-BG"/>
-        </w:rPr>
-        <w:t xml:space="preserve">Напишете програма, която </w:t>
+        <w:t xml:space="preserve">Дадени са </w:t>
       </w:r>
       <w:r>
         <w:rPr>
           <w:b/>
           <w:lang w:val="bg-BG"/>
         </w:rPr>
-        <w:t>сумира два времеви интервала</w:t>
+        <w:t>правоъгълник</w:t>
       </w:r>
       <w:r>
         <w:rPr>
           <w:lang w:val="bg-BG"/>
         </w:rPr>
-        <w:t>, зададени във формат</w:t>
-      </w:r>
-      <w:r>
         <w:t xml:space="preserve"> </w:t>
       </w:r>
       <w:r>
         <w:rPr>
-          <w:rStyle w:val="CodeChar"/>
           <w:lang w:val="bg-BG"/>
         </w:rPr>
-        <w:t>дни</w:t>
-      </w:r>
-      <w:r>
-        <w:rPr>
-          <w:rStyle w:val="CodeChar"/>
-        </w:rPr>
-        <w:t>::</w:t>
-      </w:r>
-      <w:r>
-        <w:rPr>
-          <w:rStyle w:val="CodeChar"/>
-          <w:lang w:val="bg-BG"/>
-        </w:rPr>
-        <w:t>часове</w:t>
-      </w:r>
-      <w:r>
-        <w:rPr>
-          <w:rStyle w:val="CodeChar"/>
-        </w:rPr>
-        <w:t>:</w:t>
-      </w:r>
-      <w:r>
-        <w:rPr>
-          <w:rStyle w:val="CodeChar"/>
-          <w:lang w:val="bg-BG"/>
-        </w:rPr>
-        <w:t>минути</w:t>
-      </w:r>
-      <w:r>
-        <w:t xml:space="preserve"> (</w:t>
-      </w:r>
-      <w:r>
-        <w:rPr>
-          <w:lang w:val="bg-BG"/>
-        </w:rPr>
-        <w:t>дните не са задължителни</w:t>
-      </w:r>
-      <w:r>
-        <w:t>).</w:t>
-      </w:r>
-      <w:r>
-        <w:rPr>
-          <w:lang w:val="bg-BG"/>
-        </w:rPr>
-        <w:t xml:space="preserve"> Използва се стандартно 24-часово време</w:t>
-      </w:r>
-      <w:r>
-        <w:t xml:space="preserve">: </w:t>
+        <w:t xml:space="preserve">и </w:t>
       </w:r>
       <w:r>
         <w:rPr>
           <w:b/>
           <w:lang w:val="bg-BG"/>
         </w:rPr>
-        <w:t>часовете</w:t>
-      </w:r>
-      <w:r>
-        <w:t xml:space="preserve"> </w:t>
+        <w:t>кръг</w:t>
       </w:r>
       <w:r>
         <w:rPr>
           <w:lang w:val="bg-BG"/>
         </w:rPr>
-        <w:t>са в диапазон</w:t>
-      </w:r>
-      <w:r>
-        <w:t xml:space="preserve"> </w:t>
-      </w:r>
-      <w:r>
-        <w:rPr>
-          <w:b/>
-        </w:rPr>
-        <w:t>[0…23]</w:t>
-      </w:r>
-      <w:r>
-        <w:t xml:space="preserve">, </w:t>
+        <w:t xml:space="preserve"> в двумерна Декартова координатна система. Намерете относителното им разположение.</w:t>
+      </w:r>
+    </w:p>
+    <w:p>
+      <w:r>
+        <w:rPr>
+          <w:lang w:val="bg-BG"/>
+        </w:rPr>
+        <w:t xml:space="preserve">Всеки </w:t>
       </w:r>
       <w:r>
         <w:rPr>
           <w:b/>
           <w:lang w:val="bg-BG"/>
         </w:rPr>
-        <w:t>минутите</w:t>
+        <w:t>правоъгълник</w:t>
       </w:r>
       <w:r>
         <w:rPr>
           <w:lang w:val="bg-BG"/>
         </w:rPr>
-        <w:t xml:space="preserve"> са в диапазон </w:t>
+        <w:t xml:space="preserve"> се дефинира с две точки: горна лява</w:t>
+      </w:r>
+      <w:r>
+        <w:t xml:space="preserve"> </w:t>
+      </w:r>
+      <m:oMath>
+        <m:r>
+          <w:rPr>
+            <w:rFonts w:ascii="Cambria Math" w:hAnsi="Cambria Math"/>
+          </w:rPr>
+          <m:t>A(</m:t>
+        </m:r>
+        <m:sSub>
+          <m:sSubPr>
+            <m:ctrlPr>
+              <w:rPr>
+                <w:rFonts w:ascii="Cambria Math" w:hAnsi="Cambria Math"/>
+                <w:i/>
+              </w:rPr>
+            </m:ctrlPr>
+          </m:sSubPr>
+          <m:e>
+            <m:r>
+              <w:rPr>
+                <w:rFonts w:ascii="Cambria Math" w:hAnsi="Cambria Math"/>
+              </w:rPr>
+              <m:t>A</m:t>
+            </m:r>
+          </m:e>
+          <m:sub>
+            <m:r>
+              <w:rPr>
+                <w:rFonts w:ascii="Cambria Math" w:hAnsi="Cambria Math"/>
+              </w:rPr>
+              <m:t>x</m:t>
+            </m:r>
+          </m:sub>
+        </m:sSub>
+        <m:r>
+          <w:rPr>
+            <w:rFonts w:ascii="Cambria Math" w:hAnsi="Cambria Math"/>
+          </w:rPr>
+          <m:t>;</m:t>
+        </m:r>
+        <m:sSub>
+          <m:sSubPr>
+            <m:ctrlPr>
+              <w:rPr>
+                <w:rFonts w:ascii="Cambria Math" w:hAnsi="Cambria Math"/>
+                <w:i/>
+              </w:rPr>
+            </m:ctrlPr>
+          </m:sSubPr>
+          <m:e>
+            <m:r>
+              <w:rPr>
+                <w:rFonts w:ascii="Cambria Math" w:hAnsi="Cambria Math"/>
+              </w:rPr>
+              <m:t>A</m:t>
+            </m:r>
+          </m:e>
+          <m:sub>
+            <m:r>
+              <w:rPr>
+                <w:rFonts w:ascii="Cambria Math" w:hAnsi="Cambria Math"/>
+              </w:rPr>
+              <m:t>y</m:t>
+            </m:r>
+          </m:sub>
+        </m:sSub>
+        <m:r>
+          <w:rPr>
+            <w:rFonts w:ascii="Cambria Math" w:hAnsi="Cambria Math"/>
+          </w:rPr>
+          <m:t>)</m:t>
+        </m:r>
+      </m:oMath>
+      <w:r>
+        <w:t xml:space="preserve"> </w:t>
+      </w:r>
+      <w:r>
+        <w:rPr>
+          <w:lang w:val="bg-BG"/>
+        </w:rPr>
+        <w:t>и долна дясна</w:t>
+      </w:r>
+      <m:oMath>
+        <m:r>
+          <w:rPr>
+            <w:rFonts w:ascii="Cambria Math" w:hAnsi="Cambria Math"/>
+          </w:rPr>
+          <m:t xml:space="preserve"> B(</m:t>
+        </m:r>
+        <m:sSub>
+          <m:sSubPr>
+            <m:ctrlPr>
+              <w:rPr>
+                <w:rFonts w:ascii="Cambria Math" w:hAnsi="Cambria Math"/>
+                <w:i/>
+              </w:rPr>
+            </m:ctrlPr>
+          </m:sSubPr>
+          <m:e>
+            <m:r>
+              <w:rPr>
+                <w:rFonts w:ascii="Cambria Math" w:hAnsi="Cambria Math"/>
+              </w:rPr>
+              <m:t>B</m:t>
+            </m:r>
+          </m:e>
+          <m:sub>
+            <m:r>
+              <w:rPr>
+                <w:rFonts w:ascii="Cambria Math" w:hAnsi="Cambria Math"/>
+              </w:rPr>
+              <m:t>x</m:t>
+            </m:r>
+          </m:sub>
+        </m:sSub>
+        <m:r>
+          <w:rPr>
+            <w:rFonts w:ascii="Cambria Math" w:hAnsi="Cambria Math"/>
+          </w:rPr>
+          <m:t>;</m:t>
+        </m:r>
+        <m:sSub>
+          <m:sSubPr>
+            <m:ctrlPr>
+              <w:rPr>
+                <w:rFonts w:ascii="Cambria Math" w:hAnsi="Cambria Math"/>
+                <w:i/>
+              </w:rPr>
+            </m:ctrlPr>
+          </m:sSubPr>
+          <m:e>
+            <m:r>
+              <w:rPr>
+                <w:rFonts w:ascii="Cambria Math" w:hAnsi="Cambria Math"/>
+              </w:rPr>
+              <m:t>B</m:t>
+            </m:r>
+          </m:e>
+          <m:sub>
+            <m:r>
+              <w:rPr>
+                <w:rFonts w:ascii="Cambria Math" w:hAnsi="Cambria Math"/>
+              </w:rPr>
+              <m:t>y</m:t>
+            </m:r>
+          </m:sub>
+        </m:sSub>
+        <m:r>
+          <w:rPr>
+            <w:rFonts w:ascii="Cambria Math" w:hAnsi="Cambria Math"/>
+          </w:rPr>
+          <m:t>)</m:t>
+        </m:r>
+      </m:oMath>
+      <w:r>
+        <w:t xml:space="preserve">. </w:t>
+      </w:r>
+      <w:r>
+        <w:rPr>
+          <w:lang w:val="bg-BG"/>
+        </w:rPr>
+        <w:t xml:space="preserve">Всички страни на правоъгълника са успоредни на координатните оси. Всеки </w:t>
       </w:r>
       <w:r>
         <w:rPr>
           <w:b/>
-        </w:rPr>
-        <w:t>[0…59]</w:t>
-      </w:r>
+          <w:lang w:val="bg-BG"/>
+        </w:rPr>
+        <w:t>кръг</w:t>
+      </w:r>
+      <w:r>
+        <w:rPr>
+          <w:lang w:val="bg-BG"/>
+        </w:rPr>
+        <w:t xml:space="preserve"> се дефинира с център</w:t>
+      </w:r>
+      <w:r>
+        <w:t xml:space="preserve"> </w:t>
+      </w:r>
+      <m:oMath>
+        <m:r>
+          <w:rPr>
+            <w:rFonts w:ascii="Cambria Math" w:hAnsi="Cambria Math"/>
+          </w:rPr>
+          <m:t>O(</m:t>
+        </m:r>
+        <m:sSub>
+          <m:sSubPr>
+            <m:ctrlPr>
+              <w:rPr>
+                <w:rFonts w:ascii="Cambria Math" w:hAnsi="Cambria Math"/>
+                <w:i/>
+              </w:rPr>
+            </m:ctrlPr>
+          </m:sSubPr>
+          <m:e>
+            <m:r>
+              <w:rPr>
+                <w:rFonts w:ascii="Cambria Math" w:hAnsi="Cambria Math"/>
+              </w:rPr>
+              <m:t>O</m:t>
+            </m:r>
+          </m:e>
+          <m:sub>
+            <m:r>
+              <w:rPr>
+                <w:rFonts w:ascii="Cambria Math" w:hAnsi="Cambria Math"/>
+              </w:rPr>
+              <m:t>x</m:t>
+            </m:r>
+          </m:sub>
+        </m:sSub>
+        <m:r>
+          <w:rPr>
+            <w:rFonts w:ascii="Cambria Math" w:hAnsi="Cambria Math"/>
+          </w:rPr>
+          <m:t>;</m:t>
+        </m:r>
+        <m:sSub>
+          <m:sSubPr>
+            <m:ctrlPr>
+              <w:rPr>
+                <w:rFonts w:ascii="Cambria Math" w:hAnsi="Cambria Math"/>
+                <w:i/>
+              </w:rPr>
+            </m:ctrlPr>
+          </m:sSubPr>
+          <m:e>
+            <m:r>
+              <w:rPr>
+                <w:rFonts w:ascii="Cambria Math" w:hAnsi="Cambria Math"/>
+              </w:rPr>
+              <m:t>O</m:t>
+            </m:r>
+          </m:e>
+          <m:sub>
+            <m:r>
+              <w:rPr>
+                <w:rFonts w:ascii="Cambria Math" w:hAnsi="Cambria Math"/>
+              </w:rPr>
+              <m:t>y</m:t>
+            </m:r>
+          </m:sub>
+        </m:sSub>
+        <m:r>
+          <w:rPr>
+            <w:rFonts w:ascii="Cambria Math" w:hAnsi="Cambria Math"/>
+          </w:rPr>
+          <m:t xml:space="preserve">) </m:t>
+        </m:r>
+      </m:oMath>
+      <w:r>
+        <w:rPr>
+          <w:lang w:val="bg-BG"/>
+        </w:rPr>
+        <w:t>и радиус</w:t>
+      </w:r>
+      <m:oMath>
+        <m:r>
+          <w:rPr>
+            <w:rFonts w:ascii="Cambria Math" w:hAnsi="Cambria Math"/>
+          </w:rPr>
+          <m:t xml:space="preserve"> R</m:t>
+        </m:r>
+      </m:oMath>
       <w:r>
         <w:t>.</w:t>
+      </w:r>
+    </w:p>
+    <w:p>
+      <w:pPr>
+        <w:jc w:val="center"/>
+      </w:pPr>
+      <w:r>
+        <w:rPr>
+          <w:noProof/>
+          <w:lang w:val="bg-BG" w:eastAsia="bg-BG"/>
+        </w:rPr>
+        <w:drawing>
+          <wp:inline distT="0" distB="0" distL="0" distR="0" wp14:anchorId="3CAE4A7B" wp14:editId="056C27C1">
+            <wp:extent cx="2095500" cy="1685236"/>
+            <wp:effectExtent l="0" t="0" r="0" b="0"/>
+            <wp:docPr id="624" name="Picture 624"/>
+            <wp:cNvGraphicFramePr>
+              <a:graphicFrameLocks xmlns:a="http://schemas.openxmlformats.org/drawingml/2006/main" noChangeAspect="1"/>
+            </wp:cNvGraphicFramePr>
+            <a:graphic xmlns:a="http://schemas.openxmlformats.org/drawingml/2006/main">
+              <a:graphicData uri="http://schemas.openxmlformats.org/drawingml/2006/picture">
+                <pic:pic xmlns:pic="http://schemas.openxmlformats.org/drawingml/2006/picture">
+                  <pic:nvPicPr>
+                    <pic:cNvPr id="0" name="Picture 1"/>
+                    <pic:cNvPicPr>
+                      <a:picLocks noChangeAspect="1" noChangeArrowheads="1"/>
+                    </pic:cNvPicPr>
+                  </pic:nvPicPr>
+                  <pic:blipFill rotWithShape="1">
+                    <a:blip r:embed="rId8" cstate="print">
+                      <a:extLst>
+                        <a:ext uri="{28A0092B-C50C-407E-A947-70E740481C1C}">
+                          <a14:useLocalDpi xmlns:a14="http://schemas.microsoft.com/office/drawing/2010/main" val="0"/>
+                        </a:ext>
+                      </a:extLst>
+                    </a:blip>
+                    <a:srcRect l="496" t="3051" r="44628" b="6441"/>
+                    <a:stretch/>
+                  </pic:blipFill>
+                  <pic:spPr bwMode="auto">
+                    <a:xfrm>
+                      <a:off x="0" y="0"/>
+                      <a:ext cx="2106707" cy="1694249"/>
+                    </a:xfrm>
+                    <a:prstGeom prst="rect">
+                      <a:avLst/>
+                    </a:prstGeom>
+                    <a:noFill/>
+                    <a:ln>
+                      <a:noFill/>
+                    </a:ln>
+                    <a:extLst>
+                      <a:ext uri="{53640926-AAD7-44D8-BBD7-CCE9431645EC}">
+                        <a14:shadowObscured xmlns:a14="http://schemas.microsoft.com/office/drawing/2010/main"/>
+                      </a:ext>
+                    </a:extLst>
+                  </pic:spPr>
+                </pic:pic>
+              </a:graphicData>
+            </a:graphic>
+          </wp:inline>
+        </w:drawing>
+      </w:r>
+      <w:r>
+        <w:rPr>
+          <w:noProof/>
+          <w:lang w:val="bg-BG" w:eastAsia="bg-BG"/>
+        </w:rPr>
+        <w:drawing>
+          <wp:inline distT="0" distB="0" distL="0" distR="0" wp14:anchorId="213DCD24" wp14:editId="5AF39021">
+            <wp:extent cx="2000880" cy="1695450"/>
+            <wp:effectExtent l="0" t="0" r="0" b="0"/>
+            <wp:docPr id="625" name="Picture 625"/>
+            <wp:cNvGraphicFramePr>
+              <a:graphicFrameLocks xmlns:a="http://schemas.openxmlformats.org/drawingml/2006/main" noChangeAspect="1"/>
+            </wp:cNvGraphicFramePr>
+            <a:graphic xmlns:a="http://schemas.openxmlformats.org/drawingml/2006/main">
+              <a:graphicData uri="http://schemas.openxmlformats.org/drawingml/2006/picture">
+                <pic:pic xmlns:pic="http://schemas.openxmlformats.org/drawingml/2006/picture">
+                  <pic:nvPicPr>
+                    <pic:cNvPr id="0" name="Picture 2"/>
+                    <pic:cNvPicPr>
+                      <a:picLocks noChangeAspect="1" noChangeArrowheads="1"/>
+                    </pic:cNvPicPr>
+                  </pic:nvPicPr>
+                  <pic:blipFill rotWithShape="1">
+                    <a:blip r:embed="rId9" cstate="print">
+                      <a:extLst>
+                        <a:ext uri="{28A0092B-C50C-407E-A947-70E740481C1C}">
+                          <a14:useLocalDpi xmlns:a14="http://schemas.microsoft.com/office/drawing/2010/main" val="0"/>
+                        </a:ext>
+                      </a:extLst>
+                    </a:blip>
+                    <a:srcRect l="1653" t="2373" r="45289" b="5423"/>
+                    <a:stretch/>
+                  </pic:blipFill>
+                  <pic:spPr bwMode="auto">
+                    <a:xfrm>
+                      <a:off x="0" y="0"/>
+                      <a:ext cx="2002129" cy="1696509"/>
+                    </a:xfrm>
+                    <a:prstGeom prst="rect">
+                      <a:avLst/>
+                    </a:prstGeom>
+                    <a:noFill/>
+                    <a:ln>
+                      <a:noFill/>
+                    </a:ln>
+                    <a:extLst>
+                      <a:ext uri="{53640926-AAD7-44D8-BBD7-CCE9431645EC}">
+                        <a14:shadowObscured xmlns:a14="http://schemas.microsoft.com/office/drawing/2010/main"/>
+                      </a:ext>
+                    </a:extLst>
+                  </pic:spPr>
+                </pic:pic>
+              </a:graphicData>
+            </a:graphic>
+          </wp:inline>
+        </w:drawing>
       </w:r>
     </w:p>
     <w:p>
@@ -190,25 +501,108 @@
         <w:rPr>
           <w:lang w:val="bg-BG"/>
         </w:rPr>
-        <w:t xml:space="preserve">Входът се чете от конзолата и съдържа </w:t>
-      </w:r>
+        <w:t>Входът се чете от конзолата.</w:t>
+      </w:r>
+    </w:p>
+    <w:p>
+      <w:pPr>
+        <w:pStyle w:val="ListParagraph"/>
+        <w:numPr>
+          <w:ilvl w:val="0"/>
+          <w:numId w:val="9"/>
+        </w:numPr>
+      </w:pPr>
       <w:r>
         <w:rPr>
           <w:lang w:val="bg-BG"/>
         </w:rPr>
-        <w:t>два</w:t>
-      </w:r>
+        <w:t>На първия ред е броят тестове</w:t>
+      </w:r>
+      <w:r>
+        <w:t xml:space="preserve"> </w:t>
+      </w:r>
+      <w:r>
+        <w:rPr>
+          <w:rFonts w:ascii="Consolas" w:hAnsi="Consolas"/>
+          <w:b/>
+        </w:rPr>
+        <w:t>T</w:t>
+      </w:r>
+    </w:p>
+    <w:p>
+      <w:pPr>
+        <w:pStyle w:val="ListParagraph"/>
+        <w:numPr>
+          <w:ilvl w:val="0"/>
+          <w:numId w:val="9"/>
+        </w:numPr>
+      </w:pPr>
       <w:r>
         <w:rPr>
           <w:lang w:val="bg-BG"/>
         </w:rPr>
-        <w:t xml:space="preserve"> ред</w:t>
+        <w:t>На следващите</w:t>
+      </w:r>
+      <w:r>
+        <w:t xml:space="preserve"> </w:t>
+      </w:r>
+      <w:r>
+        <w:rPr>
+          <w:rFonts w:ascii="Consolas" w:hAnsi="Consolas"/>
+          <w:b/>
+        </w:rPr>
+        <w:t>2 * T</w:t>
+      </w:r>
+      <w:r>
+        <w:t xml:space="preserve"> </w:t>
       </w:r>
       <w:r>
         <w:rPr>
           <w:lang w:val="bg-BG"/>
         </w:rPr>
-        <w:t>а.</w:t>
+        <w:t>реда се намират всички тестове</w:t>
+      </w:r>
+      <w:r>
+        <w:t xml:space="preserve">. </w:t>
+      </w:r>
+      <w:r>
+        <w:rPr>
+          <w:lang w:val="bg-BG"/>
+        </w:rPr>
+        <w:t>Всички тестове са независими един от друг.</w:t>
+      </w:r>
+    </w:p>
+    <w:p>
+      <w:pPr>
+        <w:pStyle w:val="ListParagraph"/>
+        <w:numPr>
+          <w:ilvl w:val="0"/>
+          <w:numId w:val="9"/>
+        </w:numPr>
+      </w:pPr>
+      <w:r>
+        <w:rPr>
+          <w:lang w:val="bg-BG"/>
+        </w:rPr>
+        <w:t>Всеки тест се състои от два реда.</w:t>
+      </w:r>
+    </w:p>
+    <w:p>
+      <w:pPr>
+        <w:pStyle w:val="ListParagraph"/>
+        <w:numPr>
+          <w:ilvl w:val="0"/>
+          <w:numId w:val="9"/>
+        </w:numPr>
+      </w:pPr>
+      <w:r>
+        <w:rPr>
+          <w:lang w:val="bg-BG"/>
+        </w:rPr>
+        <w:t>Редовете са в един от следните два формата</w:t>
+      </w:r>
+      <w:r>
+        <w:t>:</w:t>
       </w:r>
     </w:p>
     <w:p>
@@ -218,57 +612,127 @@
           <w:ilvl w:val="1"/>
           <w:numId w:val="9"/>
         </w:numPr>
-      </w:pPr>
-      <w:r>
-        <w:rPr>
-          <w:lang w:val="bg-BG"/>
-        </w:rPr>
-        <w:t xml:space="preserve">Всеки ред съдържа времеви интервал </w:t>
-      </w:r>
-      <w:r>
-        <w:rPr>
-          <w:lang w:val="bg-BG"/>
-        </w:rPr>
-        <w:t>във формат</w:t>
-      </w:r>
-      <w:r>
-        <w:t xml:space="preserve"> </w:t>
-      </w:r>
-      <w:r>
-        <w:rPr>
-          <w:rStyle w:val="CodeChar"/>
-          <w:lang w:val="bg-BG"/>
-        </w:rPr>
-        <w:t>дни</w:t>
-      </w:r>
-      <w:r>
-        <w:rPr>
-          <w:rStyle w:val="CodeChar"/>
-        </w:rPr>
-        <w:t>::</w:t>
-      </w:r>
-      <w:r>
-        <w:rPr>
-          <w:rStyle w:val="CodeChar"/>
-          <w:lang w:val="bg-BG"/>
-        </w:rPr>
-        <w:t>часове</w:t>
-      </w:r>
-      <w:r>
-        <w:rPr>
-          <w:rStyle w:val="CodeChar"/>
-        </w:rPr>
-        <w:t>:</w:t>
-      </w:r>
-      <w:r>
-        <w:rPr>
-          <w:rStyle w:val="CodeChar"/>
-          <w:lang w:val="bg-BG"/>
-        </w:rPr>
-        <w:t>минути</w:t>
-      </w:r>
-      <w:r>
-        <w:t>.</w:t>
+        <w:rPr>
+          <w:rFonts w:ascii="Consolas" w:hAnsi="Consolas"/>
+          <w:b/>
+        </w:rPr>
+      </w:pPr>
+      <w:r>
+        <w:rPr>
+          <w:rFonts w:ascii="Consolas" w:hAnsi="Consolas"/>
+          <w:b/>
+        </w:rPr>
+        <w:t>rectangle(A</w:t>
+      </w:r>
+      <w:r>
+        <w:rPr>
+          <w:rFonts w:ascii="Consolas" w:hAnsi="Consolas"/>
+          <w:b/>
+          <w:vertAlign w:val="subscript"/>
+        </w:rPr>
+        <w:t>x</w:t>
+      </w:r>
+      <w:r>
+        <w:rPr>
+          <w:rFonts w:ascii="Consolas" w:hAnsi="Consolas"/>
+          <w:b/>
+        </w:rPr>
+        <w:t>, A</w:t>
+      </w:r>
+      <w:r>
+        <w:rPr>
+          <w:rFonts w:ascii="Consolas" w:hAnsi="Consolas"/>
+          <w:b/>
+          <w:vertAlign w:val="subscript"/>
+        </w:rPr>
+        <w:t>y</w:t>
+      </w:r>
+      <w:r>
+        <w:rPr>
+          <w:rFonts w:ascii="Consolas" w:hAnsi="Consolas"/>
+          <w:b/>
+        </w:rPr>
+        <w:t>, B</w:t>
+      </w:r>
+      <w:r>
+        <w:rPr>
+          <w:rFonts w:ascii="Consolas" w:hAnsi="Consolas"/>
+          <w:b/>
+          <w:vertAlign w:val="subscript"/>
+        </w:rPr>
+        <w:t>x</w:t>
+      </w:r>
+      <w:r>
+        <w:rPr>
+          <w:rFonts w:ascii="Consolas" w:hAnsi="Consolas"/>
+          <w:b/>
+        </w:rPr>
+        <w:t>, B</w:t>
+      </w:r>
+      <w:r>
+        <w:rPr>
+          <w:rFonts w:ascii="Consolas" w:hAnsi="Consolas"/>
+          <w:b/>
+          <w:vertAlign w:val="subscript"/>
+        </w:rPr>
+        <w:t>y</w:t>
+      </w:r>
+      <w:r>
+        <w:rPr>
+          <w:rFonts w:ascii="Consolas" w:hAnsi="Consolas"/>
+          <w:b/>
+        </w:rPr>
+        <w:t>)</w:t>
+      </w:r>
+    </w:p>
+    <w:p>
+      <w:pPr>
+        <w:pStyle w:val="ListParagraph"/>
+        <w:numPr>
+          <w:ilvl w:val="1"/>
+          <w:numId w:val="9"/>
+        </w:numPr>
+        <w:rPr>
+          <w:rFonts w:ascii="Consolas" w:hAnsi="Consolas"/>
+          <w:b/>
+        </w:rPr>
+      </w:pPr>
+      <w:r>
+        <w:rPr>
+          <w:rFonts w:ascii="Consolas" w:hAnsi="Consolas"/>
+          <w:b/>
+        </w:rPr>
+        <w:t>circle(O</w:t>
+      </w:r>
+      <w:r>
+        <w:rPr>
+          <w:rFonts w:ascii="Consolas" w:hAnsi="Consolas"/>
+          <w:b/>
+          <w:vertAlign w:val="subscript"/>
+        </w:rPr>
+        <w:t>x</w:t>
+      </w:r>
+      <w:r>
+        <w:rPr>
+          <w:rFonts w:ascii="Consolas" w:hAnsi="Consolas"/>
+          <w:b/>
+        </w:rPr>
+        <w:t>, O</w:t>
+      </w:r>
+      <w:r>
+        <w:rPr>
+          <w:rFonts w:ascii="Consolas" w:hAnsi="Consolas"/>
+          <w:b/>
+          <w:vertAlign w:val="subscript"/>
+        </w:rPr>
+        <w:t>y</w:t>
+      </w:r>
+      <w:r>
+        <w:rPr>
+          <w:rFonts w:ascii="Consolas" w:hAnsi="Consolas"/>
+          <w:b/>
+        </w:rPr>
+        <w:t>, R)</w:t>
       </w:r>
     </w:p>
     <w:p>
@@ -283,7 +747,24 @@
         <w:rPr>
           <w:lang w:val="bg-BG"/>
         </w:rPr>
-        <w:t>Дните не са задължителни, но часовете и минутите са задължителни.</w:t>
+        <w:t>Редовете за един тест може да са подредени по всякакъв начин</w:t>
+      </w:r>
+      <w:r>
+        <w:t>.</w:t>
+      </w:r>
+    </w:p>
+    <w:p>
+      <w:pPr>
+        <w:pStyle w:val="Heading2"/>
+        <w:rPr>
+          <w:lang w:val="bg-BG"/>
+        </w:rPr>
+      </w:pPr>
+      <w:r>
+        <w:rPr>
+          <w:lang w:val="bg-BG"/>
+        </w:rPr>
+        <w:t>Изход</w:t>
       </w:r>
     </w:p>
     <w:p>
@@ -298,21 +779,29 @@
         <w:rPr>
           <w:lang w:val="bg-BG"/>
         </w:rPr>
-        <w:t>Всички входни числа могат да съдържат водеща нула, но това не е задължително.</w:t>
-      </w:r>
-    </w:p>
-    <w:p>
-      <w:pPr>
-        <w:pStyle w:val="Heading2"/>
+        <w:t>Изходът се състои от</w:t>
+      </w:r>
+      <w:r>
+        <w:t xml:space="preserve"> </w:t>
+      </w:r>
+      <w:r>
+        <w:rPr>
+          <w:rFonts w:ascii="Consolas" w:hAnsi="Consolas"/>
+          <w:b/>
+        </w:rPr>
+        <w:t>T</w:t>
+      </w:r>
+      <w:r>
+        <w:t xml:space="preserve"> </w:t>
+      </w:r>
+      <w:r>
         <w:rPr>
           <w:lang w:val="bg-BG"/>
         </w:rPr>
-      </w:pPr>
-      <w:r>
-        <w:rPr>
-          <w:lang w:val="bg-BG"/>
-        </w:rPr>
-        <w:t>Изход</w:t>
+        <w:t>реда</w:t>
+      </w:r>
+      <w:r>
+        <w:t>.</w:t>
       </w:r>
     </w:p>
     <w:p>
@@ -327,83 +816,155 @@
         <w:rPr>
           <w:lang w:val="bg-BG"/>
         </w:rPr>
-        <w:t xml:space="preserve">Отпечатайте </w:t>
-      </w:r>
-      <w:r>
-        <w:rPr>
+        <w:t>За всеки тест, отпечатайте относителното положение на правоъгълника и кръга. То може да бъде едно от следните:</w:t>
+      </w:r>
+    </w:p>
+    <w:p>
+      <w:pPr>
+        <w:pStyle w:val="ListParagraph"/>
+        <w:numPr>
+          <w:ilvl w:val="1"/>
+          <w:numId w:val="9"/>
+        </w:numPr>
+      </w:pPr>
+      <w:r>
+        <w:rPr>
+          <w:lang w:val="bg-BG"/>
+        </w:rPr>
+        <w:t>Правоъгълникът е вътре в кръга</w:t>
+      </w:r>
+      <w:r>
+        <w:t xml:space="preserve"> (</w:t>
+      </w:r>
+      <w:r>
+        <w:rPr>
+          <w:lang w:val="bg-BG"/>
+        </w:rPr>
+        <w:t>отпечатайте</w:t>
+      </w:r>
+      <w:r>
+        <w:t xml:space="preserve"> </w:t>
+      </w:r>
+      <w:r>
+        <w:rPr>
+          <w:rFonts w:ascii="Consolas" w:hAnsi="Consolas"/>
           <w:b/>
+        </w:rPr>
+        <w:t>Rectangle inside circle</w:t>
+      </w:r>
+      <w:r>
+        <w:t>)</w:t>
+      </w:r>
+    </w:p>
+    <w:p>
+      <w:pPr>
+        <w:pStyle w:val="ListParagraph"/>
+        <w:numPr>
+          <w:ilvl w:val="1"/>
+          <w:numId w:val="9"/>
+        </w:numPr>
+      </w:pPr>
+      <w:r>
+        <w:rPr>
           <w:lang w:val="bg-BG"/>
         </w:rPr>
-        <w:t>сумата на</w:t>
+        <w:t>Кръгът е вътре в правоъгълника</w:t>
+      </w:r>
+      <w:r>
+        <w:t xml:space="preserve"> (</w:t>
       </w:r>
       <w:r>
         <w:rPr>
           <w:lang w:val="bg-BG"/>
         </w:rPr>
+        <w:t>отпечатайте</w:t>
+      </w:r>
+      <w:r>
         <w:t xml:space="preserve"> </w:t>
       </w:r>
       <w:r>
         <w:rPr>
+          <w:rFonts w:ascii="Consolas" w:hAnsi="Consolas"/>
           <w:b/>
+        </w:rPr>
+        <w:t>Circle inside rectangle</w:t>
+      </w:r>
+      <w:r>
+        <w:t>)</w:t>
+      </w:r>
+    </w:p>
+    <w:p>
+      <w:pPr>
+        <w:pStyle w:val="ListParagraph"/>
+        <w:numPr>
+          <w:ilvl w:val="1"/>
+          <w:numId w:val="9"/>
+        </w:numPr>
+      </w:pPr>
+      <w:r>
+        <w:rPr>
           <w:lang w:val="bg-BG"/>
         </w:rPr>
-        <w:t>дв</w:t>
-      </w:r>
-      <w:r>
-        <w:rPr>
+        <w:t>Правоъгълникът и кръгът се пресичат</w:t>
+      </w:r>
+      <w:r>
+        <w:t xml:space="preserve"> (отпечатайте </w:t>
+      </w:r>
+      <w:r>
+        <w:rPr>
+          <w:rFonts w:ascii="Consolas" w:hAnsi="Consolas"/>
           <w:b/>
+        </w:rPr>
+        <w:t>Rectangle and circle cross</w:t>
+      </w:r>
+      <w:r>
+        <w:t>)</w:t>
+      </w:r>
+    </w:p>
+    <w:p>
+      <w:pPr>
+        <w:pStyle w:val="ListParagraph"/>
+        <w:numPr>
+          <w:ilvl w:val="1"/>
+          <w:numId w:val="9"/>
+        </w:numPr>
+      </w:pPr>
+      <w:r>
+        <w:rPr>
           <w:lang w:val="bg-BG"/>
         </w:rPr>
-        <w:t>ата</w:t>
-      </w:r>
-      <w:r>
-        <w:rPr>
+        <w:t>Правоъгълникът и кръгът не се пресичат</w:t>
+      </w:r>
+      <w:r>
+        <w:t xml:space="preserve"> (</w:t>
+      </w:r>
+      <w:r>
+        <w:rPr>
+          <w:lang w:val="bg-BG"/>
+        </w:rPr>
+        <w:t>и нито една фигура не е вътре в другата</w:t>
+      </w:r>
+      <w:r>
+        <w:t>) (</w:t>
+      </w:r>
+      <w:r>
+        <w:rPr>
+          <w:lang w:val="bg-BG"/>
+        </w:rPr>
+        <w:t>отпечатайте</w:t>
+      </w:r>
+      <w:r>
+        <w:t xml:space="preserve"> </w:t>
+      </w:r>
+      <w:r>
+        <w:rPr>
+          <w:rFonts w:ascii="Consolas" w:hAnsi="Consolas"/>
           <w:b/>
-          <w:lang w:val="bg-BG"/>
-        </w:rPr>
-        <w:t xml:space="preserve"> времеви интервала</w:t>
-      </w:r>
-      <w:r>
-        <w:rPr>
-          <w:lang w:val="bg-BG"/>
-        </w:rPr>
-        <w:t xml:space="preserve"> на конзолата във формат </w:t>
-      </w:r>
-      <w:r>
-        <w:rPr>
-          <w:rStyle w:val="CodeChar"/>
-          <w:lang w:val="bg-BG"/>
-        </w:rPr>
-        <w:t>дни</w:t>
-      </w:r>
-      <w:r>
-        <w:rPr>
-          <w:rStyle w:val="CodeChar"/>
-        </w:rPr>
-        <w:t>::</w:t>
-      </w:r>
-      <w:r>
-        <w:rPr>
-          <w:rStyle w:val="CodeChar"/>
-          <w:lang w:val="bg-BG"/>
-        </w:rPr>
-        <w:t>часове</w:t>
-      </w:r>
-      <w:r>
-        <w:rPr>
-          <w:rStyle w:val="CodeChar"/>
-        </w:rPr>
-        <w:t>:</w:t>
-      </w:r>
-      <w:r>
-        <w:rPr>
-          <w:rStyle w:val="CodeChar"/>
-          <w:lang w:val="bg-BG"/>
-        </w:rPr>
-        <w:t>минути</w:t>
-      </w:r>
-      <w:r>
-        <w:t>.</w:t>
+        </w:rPr>
+        <w:t>Rectangle and circle do not cross</w:t>
+      </w:r>
+      <w:r>
+        <w:t>)</w:t>
       </w:r>
     </w:p>
     <w:p>
@@ -416,247 +977,12 @@
       </w:pPr>
       <w:r>
         <w:rPr>
-          <w:b/>
           <w:lang w:val="bg-BG"/>
         </w:rPr>
-        <w:t>Минутите</w:t>
-      </w:r>
-      <w:r>
-        <w:rPr>
-          <w:lang w:val="bg-BG"/>
-        </w:rPr>
-        <w:t xml:space="preserve"> да се отпечатат </w:t>
-      </w:r>
-      <w:r>
-        <w:rPr>
-          <w:b/>
-          <w:lang w:val="bg-BG"/>
-        </w:rPr>
-        <w:t>с водеща нула</w:t>
-      </w:r>
-      <w:r>
-        <w:rPr>
-          <w:lang w:val="bg-BG"/>
-        </w:rPr>
-        <w:t xml:space="preserve">, т.е. </w:t>
-      </w:r>
-      <w:r>
-        <w:rPr>
-          <w:b/>
-        </w:rPr>
-        <w:t>5</w:t>
-      </w:r>
-      <w:r>
-        <w:t xml:space="preserve"> </w:t>
-      </w:r>
-      <w:r>
-        <w:rPr>
-          <w:lang w:val="bg-BG"/>
-        </w:rPr>
-        <w:t xml:space="preserve">се печата като </w:t>
-      </w:r>
-      <w:r>
-        <w:t>“</w:t>
-      </w:r>
-      <w:r>
-        <w:rPr>
-          <w:b/>
-          <w:lang w:val="bg-BG"/>
-        </w:rPr>
-        <w:t>0</w:t>
-      </w:r>
-      <w:r>
-        <w:rPr>
-          <w:b/>
-        </w:rPr>
-        <w:t>5</w:t>
-      </w:r>
-      <w:r>
-        <w:t>”</w:t>
-      </w:r>
-      <w:r>
-        <w:rPr>
-          <w:lang w:val="bg-BG"/>
-        </w:rPr>
-        <w:t xml:space="preserve">, а </w:t>
-      </w:r>
-      <w:r>
-        <w:rPr>
-          <w:b/>
-          <w:lang w:val="bg-BG"/>
-        </w:rPr>
-        <w:t>25</w:t>
-      </w:r>
-      <w:r>
-        <w:rPr>
-          <w:lang w:val="bg-BG"/>
-        </w:rPr>
-        <w:t xml:space="preserve"> се печата като </w:t>
-      </w:r>
-      <w:r>
-        <w:t>“</w:t>
-      </w:r>
-      <w:r>
-        <w:rPr>
-          <w:b/>
-        </w:rPr>
-        <w:t>25</w:t>
-      </w:r>
-      <w:r>
-        <w:t>”</w:t>
-      </w:r>
-      <w:r>
-        <w:rPr>
-          <w:lang w:val="bg-BG"/>
-        </w:rPr>
+        <w:t>Вижте примерните тестове за повече примери</w:t>
+      </w:r>
+      <w:r>
         <w:t>.</w:t>
-      </w:r>
-    </w:p>
-    <w:p>
-      <w:pPr>
-        <w:pStyle w:val="ListParagraph"/>
-        <w:numPr>
-          <w:ilvl w:val="0"/>
-          <w:numId w:val="9"/>
-        </w:numPr>
-      </w:pPr>
-      <w:r>
-        <w:rPr>
-          <w:b/>
-          <w:lang w:val="bg-BG"/>
-        </w:rPr>
-        <w:t>Часовете</w:t>
-      </w:r>
-      <w:r>
-        <w:rPr>
-          <w:lang w:val="bg-BG"/>
-        </w:rPr>
-        <w:t xml:space="preserve"> да се отпечатат </w:t>
-      </w:r>
-      <w:r>
-        <w:rPr>
-          <w:b/>
-          <w:lang w:val="bg-BG"/>
-        </w:rPr>
-        <w:t>без</w:t>
-      </w:r>
-      <w:r>
-        <w:rPr>
-          <w:b/>
-          <w:lang w:val="bg-BG"/>
-        </w:rPr>
-        <w:t xml:space="preserve"> водеща нула</w:t>
-      </w:r>
-      <w:r>
-        <w:rPr>
-          <w:lang w:val="bg-BG"/>
-        </w:rPr>
-        <w:t xml:space="preserve">, т.е. </w:t>
-      </w:r>
-      <w:r>
-        <w:rPr>
-          <w:b/>
-        </w:rPr>
-        <w:t>5</w:t>
-      </w:r>
-      <w:r>
-        <w:t xml:space="preserve"> </w:t>
-      </w:r>
-      <w:r>
-        <w:rPr>
-          <w:lang w:val="bg-BG"/>
-        </w:rPr>
-        <w:t xml:space="preserve">се печата като </w:t>
-      </w:r>
-      <w:r>
-        <w:t>“</w:t>
-      </w:r>
-      <w:r>
-        <w:rPr>
-          <w:b/>
-        </w:rPr>
-        <w:t>5</w:t>
-      </w:r>
-      <w:r>
-        <w:t>”</w:t>
-      </w:r>
-      <w:r>
-        <w:rPr>
-          <w:lang w:val="bg-BG"/>
-        </w:rPr>
-        <w:t xml:space="preserve">, а </w:t>
-      </w:r>
-      <w:r>
-        <w:rPr>
-          <w:b/>
-          <w:lang w:val="bg-BG"/>
-        </w:rPr>
-        <w:t>25</w:t>
-      </w:r>
-      <w:r>
-        <w:rPr>
-          <w:lang w:val="bg-BG"/>
-        </w:rPr>
-        <w:t xml:space="preserve"> се печата като </w:t>
-      </w:r>
-      <w:r>
-        <w:t>“</w:t>
-      </w:r>
-      <w:r>
-        <w:rPr>
-          <w:b/>
-        </w:rPr>
-        <w:t>25</w:t>
-      </w:r>
-      <w:r>
-        <w:t>”</w:t>
-      </w:r>
-      <w:r>
-        <w:rPr>
-          <w:lang w:val="bg-BG"/>
-        </w:rPr>
-        <w:t>.</w:t>
-      </w:r>
-    </w:p>
-    <w:p>
-      <w:pPr>
-        <w:pStyle w:val="ListParagraph"/>
-        <w:numPr>
-          <w:ilvl w:val="0"/>
-          <w:numId w:val="9"/>
-        </w:numPr>
-      </w:pPr>
-      <w:r>
-        <w:rPr>
-          <w:lang w:val="bg-BG"/>
-        </w:rPr>
-        <w:t xml:space="preserve">Ако </w:t>
-      </w:r>
-      <w:r>
-        <w:rPr>
-          <w:b/>
-          <w:lang w:val="bg-BG"/>
-        </w:rPr>
-        <w:t>дните</w:t>
-      </w:r>
-      <w:r>
-        <w:rPr>
-          <w:lang w:val="bg-BG"/>
-        </w:rPr>
-        <w:t xml:space="preserve"> в резултата са </w:t>
-      </w:r>
-      <w:r>
-        <w:rPr>
-          <w:b/>
-          <w:lang w:val="bg-BG"/>
-        </w:rPr>
-        <w:t>0</w:t>
-      </w:r>
-      <w:r>
-        <w:rPr>
-          <w:lang w:val="bg-BG"/>
-        </w:rPr>
-        <w:t>, да се пропуснат (вж. примера по-долу).</w:t>
       </w:r>
     </w:p>
     <w:p>
@@ -685,43 +1011,22 @@
       </w:pPr>
       <w:r>
         <w:rPr>
+          <w:rFonts w:ascii="Consolas" w:hAnsi="Consolas"/>
           <w:b/>
+        </w:rPr>
+        <w:t>T</w:t>
+      </w:r>
+      <w:r>
+        <w:t xml:space="preserve"> </w:t>
+      </w:r>
+      <w:r>
+        <w:rPr>
           <w:lang w:val="bg-BG"/>
         </w:rPr>
-        <w:t>Минутите</w:t>
-      </w:r>
-      <w:r>
-        <w:t xml:space="preserve"> </w:t>
-      </w:r>
-      <w:r>
-        <w:rPr>
-          <w:lang w:val="bg-BG"/>
-        </w:rPr>
-        <w:t>са цели числа в диапазон</w:t>
-      </w:r>
-      <w:r>
-        <w:t xml:space="preserve"> </w:t>
-      </w:r>
-      <w:r>
-        <w:rPr>
-          <w:b/>
-        </w:rPr>
-        <w:t>[0</w:t>
-      </w:r>
-      <w:r>
-        <w:rPr>
-          <w:b/>
-        </w:rPr>
-        <w:t>…</w:t>
-      </w:r>
-      <w:r>
-        <w:rPr>
-          <w:b/>
-        </w:rPr>
-        <w:t>59]</w:t>
-      </w:r>
-      <w:r>
-        <w:t>.</w:t>
+        <w:t>е цяло число в интервала</w:t>
+      </w:r>
+      <w:r>
+        <w:t xml:space="preserve"> [1; 1000].</w:t>
       </w:r>
     </w:p>
     <w:p>
@@ -734,55 +1039,238 @@
         <w:spacing w:before="0" w:after="0" w:line="240" w:lineRule="auto"/>
         <w:jc w:val="both"/>
       </w:pPr>
-      <w:r>
-        <w:rPr>
-          <w:b/>
+      <m:oMath>
+        <m:sSub>
+          <m:sSubPr>
+            <m:ctrlPr>
+              <w:rPr>
+                <w:rFonts w:ascii="Cambria Math" w:hAnsi="Cambria Math"/>
+                <w:i/>
+              </w:rPr>
+            </m:ctrlPr>
+          </m:sSubPr>
+          <m:e>
+            <m:r>
+              <w:rPr>
+                <w:rFonts w:ascii="Cambria Math" w:hAnsi="Cambria Math"/>
+              </w:rPr>
+              <m:t>A</m:t>
+            </m:r>
+          </m:e>
+          <m:sub>
+            <m:r>
+              <w:rPr>
+                <w:rFonts w:ascii="Cambria Math" w:hAnsi="Cambria Math"/>
+              </w:rPr>
+              <m:t>x</m:t>
+            </m:r>
+          </m:sub>
+        </m:sSub>
+      </m:oMath>
+      <w:r>
+        <w:t xml:space="preserve">, </w:t>
+      </w:r>
+      <m:oMath>
+        <m:sSub>
+          <m:sSubPr>
+            <m:ctrlPr>
+              <w:rPr>
+                <w:rFonts w:ascii="Cambria Math" w:hAnsi="Cambria Math"/>
+                <w:i/>
+              </w:rPr>
+            </m:ctrlPr>
+          </m:sSubPr>
+          <m:e>
+            <m:r>
+              <w:rPr>
+                <w:rFonts w:ascii="Cambria Math" w:hAnsi="Cambria Math"/>
+              </w:rPr>
+              <m:t>A</m:t>
+            </m:r>
+          </m:e>
+          <m:sub>
+            <m:r>
+              <w:rPr>
+                <w:rFonts w:ascii="Cambria Math" w:hAnsi="Cambria Math"/>
+              </w:rPr>
+              <m:t>y</m:t>
+            </m:r>
+          </m:sub>
+        </m:sSub>
+      </m:oMath>
+      <w:r>
+        <w:t xml:space="preserve">, </w:t>
+      </w:r>
+      <m:oMath>
+        <m:sSub>
+          <m:sSubPr>
+            <m:ctrlPr>
+              <w:rPr>
+                <w:rFonts w:ascii="Cambria Math" w:hAnsi="Cambria Math"/>
+                <w:i/>
+              </w:rPr>
+            </m:ctrlPr>
+          </m:sSubPr>
+          <m:e>
+            <m:r>
+              <w:rPr>
+                <w:rFonts w:ascii="Cambria Math" w:hAnsi="Cambria Math"/>
+              </w:rPr>
+              <m:t>B</m:t>
+            </m:r>
+          </m:e>
+          <m:sub>
+            <m:r>
+              <w:rPr>
+                <w:rFonts w:ascii="Cambria Math" w:hAnsi="Cambria Math"/>
+              </w:rPr>
+              <m:t>x</m:t>
+            </m:r>
+          </m:sub>
+        </m:sSub>
+      </m:oMath>
+      <w:r>
+        <w:t xml:space="preserve">, </w:t>
+      </w:r>
+      <m:oMath>
+        <m:sSub>
+          <m:sSubPr>
+            <m:ctrlPr>
+              <w:rPr>
+                <w:rFonts w:ascii="Cambria Math" w:hAnsi="Cambria Math"/>
+                <w:i/>
+              </w:rPr>
+            </m:ctrlPr>
+          </m:sSubPr>
+          <m:e>
+            <m:r>
+              <w:rPr>
+                <w:rFonts w:ascii="Cambria Math" w:hAnsi="Cambria Math"/>
+              </w:rPr>
+              <m:t>B</m:t>
+            </m:r>
+          </m:e>
+          <m:sub>
+            <m:r>
+              <w:rPr>
+                <w:rFonts w:ascii="Cambria Math" w:hAnsi="Cambria Math"/>
+              </w:rPr>
+              <m:t>y</m:t>
+            </m:r>
+          </m:sub>
+        </m:sSub>
+      </m:oMath>
+      <w:r>
+        <w:t xml:space="preserve">, </w:t>
+      </w:r>
+      <m:oMath>
+        <m:sSub>
+          <m:sSubPr>
+            <m:ctrlPr>
+              <w:rPr>
+                <w:rFonts w:ascii="Cambria Math" w:hAnsi="Cambria Math"/>
+                <w:i/>
+              </w:rPr>
+            </m:ctrlPr>
+          </m:sSubPr>
+          <m:e>
+            <m:r>
+              <w:rPr>
+                <w:rFonts w:ascii="Cambria Math" w:hAnsi="Cambria Math"/>
+              </w:rPr>
+              <m:t>O</m:t>
+            </m:r>
+          </m:e>
+          <m:sub>
+            <m:r>
+              <w:rPr>
+                <w:rFonts w:ascii="Cambria Math" w:hAnsi="Cambria Math"/>
+              </w:rPr>
+              <m:t>x</m:t>
+            </m:r>
+          </m:sub>
+        </m:sSub>
+      </m:oMath>
+      <w:r>
+        <w:t xml:space="preserve">, </w:t>
+      </w:r>
+      <m:oMath>
+        <m:sSub>
+          <m:sSubPr>
+            <m:ctrlPr>
+              <w:rPr>
+                <w:rFonts w:ascii="Cambria Math" w:hAnsi="Cambria Math"/>
+                <w:i/>
+              </w:rPr>
+            </m:ctrlPr>
+          </m:sSubPr>
+          <m:e>
+            <m:r>
+              <w:rPr>
+                <w:rFonts w:ascii="Cambria Math" w:hAnsi="Cambria Math"/>
+              </w:rPr>
+              <m:t>O</m:t>
+            </m:r>
+          </m:e>
+          <m:sub>
+            <m:r>
+              <w:rPr>
+                <w:rFonts w:ascii="Cambria Math" w:hAnsi="Cambria Math"/>
+              </w:rPr>
+              <m:t>y</m:t>
+            </m:r>
+          </m:sub>
+        </m:sSub>
+      </m:oMath>
+      <w:r>
+        <w:t xml:space="preserve">, </w:t>
+      </w:r>
+      <w:r>
+        <w:rPr>
           <w:lang w:val="bg-BG"/>
         </w:rPr>
-        <w:t xml:space="preserve">Часовете </w:t>
+        <w:t>и</w:t>
+      </w:r>
+      <w:r>
+        <w:t xml:space="preserve"> </w:t>
+      </w:r>
+      <m:oMath>
+        <m:r>
+          <w:rPr>
+            <w:rFonts w:ascii="Cambria Math" w:hAnsi="Cambria Math"/>
+          </w:rPr>
+          <m:t>R</m:t>
+        </m:r>
+      </m:oMath>
+      <w:r>
+        <w:t xml:space="preserve"> </w:t>
       </w:r>
       <w:r>
         <w:rPr>
           <w:lang w:val="bg-BG"/>
         </w:rPr>
-        <w:t xml:space="preserve">са </w:t>
-      </w:r>
-      <w:r>
-        <w:rPr>
+        <w:t>са реални числа в интервала</w:t>
+      </w:r>
+      <w:r>
+        <w:t xml:space="preserve"> [-1000; 1000]. </w:t>
+      </w:r>
+      <m:oMath>
+        <m:r>
+          <w:rPr>
+            <w:rFonts w:ascii="Cambria Math" w:hAnsi="Cambria Math"/>
+          </w:rPr>
+          <m:t>R</m:t>
+        </m:r>
+      </m:oMath>
+      <w:r>
+        <w:rPr>
+          <w:rFonts w:eastAsiaTheme="minorEastAsia"/>
           <w:lang w:val="bg-BG"/>
         </w:rPr>
-        <w:t xml:space="preserve">цели числа </w:t>
-      </w:r>
-      <w:r>
-        <w:rPr>
-          <w:lang w:val="bg-BG"/>
-        </w:rPr>
-        <w:t>в диапазон</w:t>
-      </w:r>
-      <w:r>
-        <w:t xml:space="preserve"> </w:t>
-      </w:r>
-      <w:r>
-        <w:rPr>
-          <w:b/>
-        </w:rPr>
-        <w:t>[0</w:t>
-      </w:r>
-      <w:r>
-        <w:rPr>
-          <w:b/>
-        </w:rPr>
-        <w:t>.</w:t>
-      </w:r>
-      <w:r>
-        <w:rPr>
-          <w:b/>
-        </w:rPr>
-        <w:t>..23]</w:t>
-      </w:r>
-      <w:r>
-        <w:t>.</w:t>
-      </w:r>
+        <w:t xml:space="preserve"> е винаги положително число.</w:t>
+      </w:r>
+      <w:bookmarkStart w:id="0" w:name="_GoBack"/>
+      <w:bookmarkEnd w:id="0"/>
     </w:p>
     <w:p>
       <w:pPr>
@@ -796,40 +1284,27 @@
       </w:pPr>
       <w:r>
         <w:rPr>
-          <w:b/>
           <w:lang w:val="bg-BG"/>
         </w:rPr>
-        <w:t>Дните</w:t>
-      </w:r>
-      <w:r>
-        <w:t xml:space="preserve"> </w:t>
+        <w:t xml:space="preserve">Когато правите изчисления, смятайте, че две точки се намират достатъчно близо, за да се смятат за една, ако </w:t>
+      </w:r>
+      <w:r>
+        <w:t xml:space="preserve">X </w:t>
       </w:r>
       <w:r>
         <w:rPr>
           <w:lang w:val="bg-BG"/>
         </w:rPr>
-        <w:t>са</w:t>
-      </w:r>
-      <w:r>
-        <w:t xml:space="preserve"> </w:t>
+        <w:t xml:space="preserve">и </w:t>
+      </w:r>
+      <w:r>
+        <w:t xml:space="preserve">Y </w:t>
       </w:r>
       <w:r>
         <w:rPr>
           <w:lang w:val="bg-BG"/>
         </w:rPr>
-        <w:t>цели числа в диапазона</w:t>
-      </w:r>
-      <w:r>
-        <w:t xml:space="preserve"> </w:t>
-      </w:r>
-      <w:r>
-        <w:rPr>
-          <w:b/>
-        </w:rPr>
-        <w:t>[0...999]</w:t>
-      </w:r>
-      <w:r>
-        <w:t>.</w:t>
+        <w:t>координатите им са на разстояние по-малко от 0.01 единици.</w:t>
       </w:r>
     </w:p>
     <w:p>
@@ -843,9 +1318,9 @@
       </w:pPr>
       <w:r>
         <w:rPr>
-          <w:lang w:val="bg-BG" w:eastAsia="ja-JP"/>
-        </w:rPr>
-        <w:t>Позволено време</w:t>
+          <w:lang w:eastAsia="ja-JP"/>
+        </w:rPr>
+        <w:t>Времеви лимит</w:t>
       </w:r>
       <w:r>
         <w:rPr>
@@ -919,6 +1394,11 @@
       </w:r>
     </w:p>
     <w:p>
+      <w:r>
+        <w:br w:type="page"/>
+      </w:r>
+    </w:p>
+    <w:p>
       <w:pPr>
         <w:pStyle w:val="Heading2"/>
         <w:spacing w:after="120"/>
@@ -930,13 +1410,35 @@
         <w:rPr>
           <w:lang w:val="bg-BG"/>
         </w:rPr>
-        <w:t>Примерен вход и изход</w:t>
+        <w:lastRenderedPageBreak/>
+        <w:t>Примерни вход и изход</w:t>
+      </w:r>
+    </w:p>
+    <w:p>
+      <w:r>
+        <w:rPr>
+          <w:b/>
+          <w:lang w:val="bg-BG"/>
+        </w:rPr>
+        <w:t>Бележка</w:t>
+      </w:r>
+      <w:r>
+        <w:rPr>
+          <w:b/>
+        </w:rPr>
+        <w:t>:</w:t>
+      </w:r>
+      <w:r>
+        <w:rPr>
+          <w:lang w:val="bg-BG"/>
+        </w:rPr>
+        <w:t xml:space="preserve"> Цветовете в последния примерен изход са само за по-лесно разглеждане. Не трябва да оцветявате изхода.</w:t>
       </w:r>
     </w:p>
     <w:tbl>
       <w:tblPr>
         <w:tblStyle w:val="TableGrid"/>
-        <w:tblW w:w="8913" w:type="dxa"/>
+        <w:tblW w:w="10343" w:type="dxa"/>
         <w:tblLayout w:type="fixed"/>
         <w:tblCellMar>
           <w:top w:w="57" w:type="dxa"/>
@@ -947,22 +1449,14 @@
         <w:tblLook w:val="04A0" w:firstRow="1" w:lastRow="0" w:firstColumn="1" w:lastColumn="0" w:noHBand="0" w:noVBand="1"/>
       </w:tblPr>
       <w:tblGrid>
-        <w:gridCol w:w="769"/>
-        <w:gridCol w:w="936"/>
-        <w:gridCol w:w="360"/>
-        <w:gridCol w:w="769"/>
-        <w:gridCol w:w="936"/>
-        <w:gridCol w:w="361"/>
-        <w:gridCol w:w="896"/>
-        <w:gridCol w:w="1138"/>
-        <w:gridCol w:w="351"/>
-        <w:gridCol w:w="1259"/>
-        <w:gridCol w:w="1138"/>
+        <w:gridCol w:w="3436"/>
+        <w:gridCol w:w="3222"/>
+        <w:gridCol w:w="3685"/>
       </w:tblGrid>
       <w:tr>
         <w:tc>
           <w:tcPr>
-            <w:tcW w:w="769" w:type="dxa"/>
+            <w:tcW w:w="3436" w:type="dxa"/>
             <w:shd w:val="clear" w:color="auto" w:fill="D9D9D9"/>
           </w:tcPr>
           <w:p>
@@ -986,7 +1480,7 @@
         </w:tc>
         <w:tc>
           <w:tcPr>
-            <w:tcW w:w="936" w:type="dxa"/>
+            <w:tcW w:w="3222" w:type="dxa"/>
             <w:shd w:val="clear" w:color="auto" w:fill="D9D9D9"/>
           </w:tcPr>
           <w:p>
@@ -1010,13 +1504,8 @@
         </w:tc>
         <w:tc>
           <w:tcPr>
-            <w:tcW w:w="360" w:type="dxa"/>
-            <w:vMerge w:val="restart"/>
-            <w:tcBorders>
-              <w:top w:val="nil"/>
-              <w:bottom w:val="nil"/>
-            </w:tcBorders>
-            <w:shd w:val="clear" w:color="auto" w:fill="auto"/>
+            <w:tcW w:w="3685" w:type="dxa"/>
+            <w:shd w:val="clear" w:color="auto" w:fill="D9D9D9"/>
           </w:tcPr>
           <w:p>
             <w:pPr>
@@ -1024,191 +1513,16 @@
               <w:rPr>
                 <w:rFonts w:ascii="Calibri" w:eastAsia="Calibri" w:hAnsi="Calibri" w:cs="Times New Roman"/>
                 <w:b/>
+                <w:lang w:val="bg-BG"/>
               </w:rPr>
             </w:pPr>
-          </w:p>
-        </w:tc>
-        <w:tc>
-          <w:tcPr>
-            <w:tcW w:w="769" w:type="dxa"/>
-            <w:shd w:val="clear" w:color="auto" w:fill="D9D9D9" w:themeFill="background1" w:themeFillShade="D9"/>
-          </w:tcPr>
-          <w:p>
-            <w:pPr>
-              <w:spacing w:before="0" w:after="0"/>
+            <w:r>
               <w:rPr>
                 <w:rFonts w:ascii="Calibri" w:eastAsia="Calibri" w:hAnsi="Calibri" w:cs="Times New Roman"/>
                 <w:b/>
                 <w:lang w:val="bg-BG"/>
               </w:rPr>
-            </w:pPr>
-            <w:r>
-              <w:rPr>
-                <w:rFonts w:ascii="Calibri" w:eastAsia="Calibri" w:hAnsi="Calibri" w:cs="Times New Roman"/>
-                <w:b/>
-                <w:lang w:val="bg-BG"/>
-              </w:rPr>
-              <w:t>Вход</w:t>
-            </w:r>
-          </w:p>
-        </w:tc>
-        <w:tc>
-          <w:tcPr>
-            <w:tcW w:w="936" w:type="dxa"/>
-            <w:shd w:val="clear" w:color="auto" w:fill="D9D9D9" w:themeFill="background1" w:themeFillShade="D9"/>
-          </w:tcPr>
-          <w:p>
-            <w:pPr>
-              <w:spacing w:before="0" w:after="0"/>
-              <w:rPr>
-                <w:rFonts w:ascii="Calibri" w:eastAsia="Calibri" w:hAnsi="Calibri" w:cs="Times New Roman"/>
-                <w:b/>
-                <w:lang w:val="bg-BG"/>
-              </w:rPr>
-            </w:pPr>
-            <w:r>
-              <w:rPr>
-                <w:rFonts w:ascii="Calibri" w:eastAsia="Calibri" w:hAnsi="Calibri" w:cs="Times New Roman"/>
-                <w:b/>
-                <w:lang w:val="bg-BG"/>
-              </w:rPr>
-              <w:t>Изход</w:t>
-            </w:r>
-          </w:p>
-        </w:tc>
-        <w:tc>
-          <w:tcPr>
-            <w:tcW w:w="361" w:type="dxa"/>
-            <w:vMerge w:val="restart"/>
-            <w:tcBorders>
-              <w:top w:val="nil"/>
-              <w:bottom w:val="nil"/>
-            </w:tcBorders>
-            <w:shd w:val="clear" w:color="auto" w:fill="auto"/>
-          </w:tcPr>
-          <w:p>
-            <w:pPr>
-              <w:spacing w:before="0" w:after="0"/>
-              <w:rPr>
-                <w:rFonts w:ascii="Calibri" w:eastAsia="Calibri" w:hAnsi="Calibri" w:cs="Times New Roman"/>
-                <w:b/>
-              </w:rPr>
-            </w:pPr>
-          </w:p>
-        </w:tc>
-        <w:tc>
-          <w:tcPr>
-            <w:tcW w:w="896" w:type="dxa"/>
-            <w:shd w:val="clear" w:color="auto" w:fill="D9D9D9" w:themeFill="background1" w:themeFillShade="D9"/>
-          </w:tcPr>
-          <w:p>
-            <w:pPr>
-              <w:spacing w:before="0" w:after="0"/>
-              <w:rPr>
-                <w:rFonts w:ascii="Calibri" w:eastAsia="Calibri" w:hAnsi="Calibri" w:cs="Times New Roman"/>
-                <w:b/>
-                <w:lang w:val="bg-BG"/>
-              </w:rPr>
-            </w:pPr>
-            <w:r>
-              <w:rPr>
-                <w:rFonts w:ascii="Calibri" w:eastAsia="Calibri" w:hAnsi="Calibri" w:cs="Times New Roman"/>
-                <w:b/>
-                <w:lang w:val="bg-BG"/>
-              </w:rPr>
-              <w:t>Вход</w:t>
-            </w:r>
-          </w:p>
-        </w:tc>
-        <w:tc>
-          <w:tcPr>
-            <w:tcW w:w="1138" w:type="dxa"/>
-            <w:shd w:val="clear" w:color="auto" w:fill="D9D9D9" w:themeFill="background1" w:themeFillShade="D9"/>
-          </w:tcPr>
-          <w:p>
-            <w:pPr>
-              <w:spacing w:before="0" w:after="0"/>
-              <w:rPr>
-                <w:rFonts w:ascii="Calibri" w:eastAsia="Calibri" w:hAnsi="Calibri" w:cs="Times New Roman"/>
-                <w:b/>
-                <w:lang w:val="bg-BG"/>
-              </w:rPr>
-            </w:pPr>
-            <w:r>
-              <w:rPr>
-                <w:rFonts w:ascii="Calibri" w:eastAsia="Calibri" w:hAnsi="Calibri" w:cs="Times New Roman"/>
-                <w:b/>
-                <w:lang w:val="bg-BG"/>
-              </w:rPr>
-              <w:t>Изход</w:t>
-            </w:r>
-          </w:p>
-        </w:tc>
-        <w:tc>
-          <w:tcPr>
-            <w:tcW w:w="351" w:type="dxa"/>
-            <w:vMerge w:val="restart"/>
-            <w:tcBorders>
-              <w:top w:val="nil"/>
-              <w:bottom w:val="nil"/>
-            </w:tcBorders>
-            <w:shd w:val="clear" w:color="auto" w:fill="auto"/>
-          </w:tcPr>
-          <w:p>
-            <w:pPr>
-              <w:spacing w:before="0" w:after="0"/>
-              <w:rPr>
-                <w:rFonts w:ascii="Calibri" w:eastAsia="Calibri" w:hAnsi="Calibri" w:cs="Times New Roman"/>
-                <w:b/>
-              </w:rPr>
-            </w:pPr>
-          </w:p>
-        </w:tc>
-        <w:tc>
-          <w:tcPr>
-            <w:tcW w:w="1259" w:type="dxa"/>
-            <w:shd w:val="clear" w:color="auto" w:fill="D9D9D9" w:themeFill="background1" w:themeFillShade="D9"/>
-          </w:tcPr>
-          <w:p>
-            <w:pPr>
-              <w:spacing w:before="0" w:after="0"/>
-              <w:rPr>
-                <w:rFonts w:ascii="Calibri" w:eastAsia="Calibri" w:hAnsi="Calibri" w:cs="Times New Roman"/>
-                <w:b/>
-                <w:lang w:val="bg-BG"/>
-              </w:rPr>
-            </w:pPr>
-            <w:r>
-              <w:rPr>
-                <w:rFonts w:ascii="Calibri" w:eastAsia="Calibri" w:hAnsi="Calibri" w:cs="Times New Roman"/>
-                <w:b/>
-                <w:lang w:val="bg-BG"/>
-              </w:rPr>
-              <w:t>Вход</w:t>
-            </w:r>
-          </w:p>
-        </w:tc>
-        <w:tc>
-          <w:tcPr>
-            <w:tcW w:w="1138" w:type="dxa"/>
-            <w:shd w:val="clear" w:color="auto" w:fill="D9D9D9" w:themeFill="background1" w:themeFillShade="D9"/>
-          </w:tcPr>
-          <w:p>
-            <w:pPr>
-              <w:spacing w:before="0" w:after="0"/>
-              <w:rPr>
-                <w:rFonts w:ascii="Calibri" w:eastAsia="Calibri" w:hAnsi="Calibri" w:cs="Times New Roman"/>
-                <w:b/>
-                <w:lang w:val="bg-BG"/>
-              </w:rPr>
-            </w:pPr>
-            <w:r>
-              <w:rPr>
-                <w:rFonts w:ascii="Calibri" w:eastAsia="Calibri" w:hAnsi="Calibri" w:cs="Times New Roman"/>
-                <w:b/>
-                <w:lang w:val="bg-BG"/>
-              </w:rPr>
-              <w:t>Изход</w:t>
+              <w:t>Обяснение</w:t>
             </w:r>
           </w:p>
         </w:tc>
@@ -1219,7 +1533,7 @@
         </w:trPr>
         <w:tc>
           <w:tcPr>
-            <w:tcW w:w="769" w:type="dxa"/>
+            <w:tcW w:w="3436" w:type="dxa"/>
           </w:tcPr>
           <w:p>
             <w:pPr>
@@ -1232,27 +1546,27 @@
               <w:rPr>
                 <w:rFonts w:ascii="Consolas" w:eastAsia="Calibri" w:hAnsi="Consolas" w:cs="Times New Roman"/>
               </w:rPr>
-              <w:t>1:15</w:t>
+              <w:t>1</w:t>
             </w:r>
-          </w:p>
-          <w:p>
-            <w:pPr>
-              <w:spacing w:before="0" w:after="0"/>
-              <w:rPr>
-                <w:rFonts w:ascii="Consolas" w:eastAsia="Calibri" w:hAnsi="Consolas" w:cs="Times New Roman"/>
-              </w:rPr>
-            </w:pPr>
             <w:r>
               <w:rPr>
                 <w:rFonts w:ascii="Consolas" w:eastAsia="Calibri" w:hAnsi="Consolas" w:cs="Times New Roman"/>
               </w:rPr>
-              <w:t>1:25</w:t>
+              <w:br/>
+              <w:t>circle(-3, 1, 1.5)</w:t>
+            </w:r>
+            <w:r>
+              <w:rPr>
+                <w:rFonts w:ascii="Consolas" w:eastAsia="Calibri" w:hAnsi="Consolas" w:cs="Times New Roman"/>
+              </w:rPr>
+              <w:br/>
+              <w:t>rectangle(-6, 4, 1, -1)</w:t>
             </w:r>
           </w:p>
         </w:tc>
         <w:tc>
           <w:tcPr>
-            <w:tcW w:w="936" w:type="dxa"/>
+            <w:tcW w:w="3222" w:type="dxa"/>
           </w:tcPr>
           <w:p>
             <w:pPr>
@@ -1265,18 +1579,13 @@
               <w:rPr>
                 <w:rFonts w:ascii="Consolas" w:eastAsia="Calibri" w:hAnsi="Consolas" w:cs="Times New Roman"/>
               </w:rPr>
-              <w:t>2:40</w:t>
+              <w:t>Circle inside rectangle</w:t>
             </w:r>
           </w:p>
         </w:tc>
         <w:tc>
           <w:tcPr>
-            <w:tcW w:w="360" w:type="dxa"/>
-            <w:vMerge/>
-            <w:tcBorders>
-              <w:bottom w:val="nil"/>
-            </w:tcBorders>
-            <w:shd w:val="clear" w:color="auto" w:fill="auto"/>
+            <w:tcW w:w="3685" w:type="dxa"/>
           </w:tcPr>
           <w:p>
             <w:pPr>
@@ -1285,483 +1594,64 @@
                 <w:rFonts w:ascii="Consolas" w:eastAsia="Calibri" w:hAnsi="Consolas" w:cs="Times New Roman"/>
               </w:rPr>
             </w:pPr>
-          </w:p>
-        </w:tc>
-        <w:tc>
-          <w:tcPr>
-            <w:tcW w:w="769" w:type="dxa"/>
-          </w:tcPr>
-          <w:p>
-            <w:pPr>
-              <w:spacing w:before="0" w:after="0"/>
-              <w:rPr>
-                <w:rFonts w:ascii="Consolas" w:eastAsia="Calibri" w:hAnsi="Consolas" w:cs="Times New Roman"/>
-              </w:rPr>
-            </w:pPr>
             <w:r>
-              <w:rPr>
-                <w:rFonts w:ascii="Consolas" w:eastAsia="Calibri" w:hAnsi="Consolas" w:cs="Times New Roman"/>
-              </w:rPr>
-              <w:t>1:30</w:t>
-            </w:r>
-          </w:p>
-          <w:p>
-            <w:pPr>
-              <w:spacing w:before="0" w:after="0"/>
-              <w:rPr>
-                <w:rFonts w:ascii="Consolas" w:eastAsia="Calibri" w:hAnsi="Consolas" w:cs="Times New Roman"/>
-              </w:rPr>
-            </w:pPr>
-            <w:r>
-              <w:rPr>
-                <w:rFonts w:ascii="Consolas" w:eastAsia="Calibri" w:hAnsi="Consolas" w:cs="Times New Roman"/>
-              </w:rPr>
-              <w:t>2:35</w:t>
-            </w:r>
-          </w:p>
-        </w:tc>
-        <w:tc>
-          <w:tcPr>
-            <w:tcW w:w="936" w:type="dxa"/>
-          </w:tcPr>
-          <w:p>
-            <w:pPr>
-              <w:spacing w:before="0" w:after="0"/>
-              <w:rPr>
-                <w:rFonts w:ascii="Consolas" w:eastAsia="Calibri" w:hAnsi="Consolas" w:cs="Times New Roman"/>
-              </w:rPr>
-            </w:pPr>
-            <w:r>
-              <w:rPr>
-                <w:rFonts w:ascii="Consolas" w:eastAsia="Calibri" w:hAnsi="Consolas" w:cs="Times New Roman"/>
-              </w:rPr>
-              <w:t>4:05</w:t>
-            </w:r>
-          </w:p>
-        </w:tc>
-        <w:tc>
-          <w:tcPr>
-            <w:tcW w:w="361" w:type="dxa"/>
-            <w:vMerge/>
-            <w:tcBorders>
-              <w:bottom w:val="nil"/>
-            </w:tcBorders>
-            <w:shd w:val="clear" w:color="auto" w:fill="auto"/>
-          </w:tcPr>
-          <w:p>
-            <w:pPr>
-              <w:spacing w:before="0" w:after="0"/>
-              <w:rPr>
-                <w:rFonts w:ascii="Consolas" w:eastAsia="Calibri" w:hAnsi="Consolas" w:cs="Times New Roman"/>
-              </w:rPr>
-            </w:pPr>
-          </w:p>
-        </w:tc>
-        <w:tc>
-          <w:tcPr>
-            <w:tcW w:w="896" w:type="dxa"/>
-          </w:tcPr>
-          <w:p>
-            <w:pPr>
-              <w:spacing w:before="0" w:after="0"/>
-              <w:rPr>
-                <w:rFonts w:ascii="Consolas" w:eastAsia="Calibri" w:hAnsi="Consolas" w:cs="Times New Roman"/>
-              </w:rPr>
-            </w:pPr>
-            <w:r>
-              <w:rPr>
-                <w:rFonts w:ascii="Consolas" w:eastAsia="Calibri" w:hAnsi="Consolas" w:cs="Times New Roman"/>
-              </w:rPr>
-              <w:t>0:06</w:t>
-            </w:r>
-          </w:p>
-          <w:p>
-            <w:pPr>
-              <w:spacing w:before="0" w:after="0"/>
-              <w:rPr>
-                <w:rFonts w:ascii="Consolas" w:eastAsia="Calibri" w:hAnsi="Consolas" w:cs="Times New Roman"/>
-              </w:rPr>
-            </w:pPr>
-            <w:r>
-              <w:rPr>
-                <w:rFonts w:ascii="Consolas" w:eastAsia="Calibri" w:hAnsi="Consolas" w:cs="Times New Roman"/>
-              </w:rPr>
-              <w:t>23:55</w:t>
-            </w:r>
-          </w:p>
-        </w:tc>
-        <w:tc>
-          <w:tcPr>
-            <w:tcW w:w="1138" w:type="dxa"/>
-          </w:tcPr>
-          <w:p>
-            <w:pPr>
-              <w:spacing w:before="0" w:after="0"/>
-              <w:rPr>
-                <w:rFonts w:ascii="Consolas" w:eastAsia="Calibri" w:hAnsi="Consolas" w:cs="Times New Roman"/>
-              </w:rPr>
-            </w:pPr>
-            <w:r>
-              <w:rPr>
-                <w:rFonts w:ascii="Consolas" w:eastAsia="Calibri" w:hAnsi="Consolas" w:cs="Times New Roman"/>
-              </w:rPr>
-              <w:t>1::0:01</w:t>
-            </w:r>
-          </w:p>
-        </w:tc>
-        <w:tc>
-          <w:tcPr>
-            <w:tcW w:w="351" w:type="dxa"/>
-            <w:vMerge/>
-            <w:tcBorders>
-              <w:bottom w:val="nil"/>
-            </w:tcBorders>
-            <w:shd w:val="clear" w:color="auto" w:fill="auto"/>
-          </w:tcPr>
-          <w:p>
-            <w:pPr>
-              <w:spacing w:before="0" w:after="0"/>
-              <w:rPr>
-                <w:rFonts w:ascii="Consolas" w:eastAsia="Calibri" w:hAnsi="Consolas" w:cs="Times New Roman"/>
-              </w:rPr>
-            </w:pPr>
-          </w:p>
-        </w:tc>
-        <w:tc>
-          <w:tcPr>
-            <w:tcW w:w="1259" w:type="dxa"/>
-          </w:tcPr>
-          <w:p>
-            <w:pPr>
-              <w:spacing w:before="0" w:after="0"/>
-              <w:rPr>
-                <w:rFonts w:ascii="Consolas" w:eastAsia="Calibri" w:hAnsi="Consolas" w:cs="Times New Roman"/>
-              </w:rPr>
-            </w:pPr>
-            <w:r>
-              <w:rPr>
-                <w:rFonts w:ascii="Consolas" w:eastAsia="Calibri" w:hAnsi="Consolas" w:cs="Times New Roman"/>
-              </w:rPr>
-              <w:t>3::11:30</w:t>
-            </w:r>
-          </w:p>
-          <w:p>
-            <w:pPr>
-              <w:spacing w:before="0" w:after="0"/>
-              <w:rPr>
-                <w:rFonts w:ascii="Consolas" w:eastAsia="Calibri" w:hAnsi="Consolas" w:cs="Times New Roman"/>
-              </w:rPr>
-            </w:pPr>
-            <w:r>
-              <w:rPr>
-                <w:rFonts w:ascii="Consolas" w:eastAsia="Calibri" w:hAnsi="Consolas" w:cs="Times New Roman"/>
-              </w:rPr>
-              <w:t>12:45</w:t>
-            </w:r>
-          </w:p>
-        </w:tc>
-        <w:tc>
-          <w:tcPr>
-            <w:tcW w:w="1138" w:type="dxa"/>
-          </w:tcPr>
-          <w:p>
-            <w:pPr>
-              <w:spacing w:before="0" w:after="0"/>
-              <w:rPr>
-                <w:rFonts w:ascii="Consolas" w:eastAsia="Calibri" w:hAnsi="Consolas" w:cs="Times New Roman"/>
-              </w:rPr>
-            </w:pPr>
-            <w:r>
-              <w:rPr>
-                <w:rFonts w:ascii="Consolas" w:eastAsia="Calibri" w:hAnsi="Consolas" w:cs="Times New Roman"/>
-              </w:rPr>
-              <w:t>4::0:15</w:t>
-            </w:r>
-          </w:p>
-        </w:tc>
-      </w:tr>
-    </w:tbl>
-    <w:p>
-      <w:pPr>
-        <w:spacing w:before="0" w:line="240" w:lineRule="auto"/>
-      </w:pPr>
-    </w:p>
-    <w:tbl>
-      <w:tblPr>
-        <w:tblStyle w:val="TableGrid"/>
-        <w:tblW w:w="8913" w:type="dxa"/>
-        <w:tblLayout w:type="fixed"/>
-        <w:tblCellMar>
-          <w:top w:w="57" w:type="dxa"/>
-          <w:left w:w="85" w:type="dxa"/>
-          <w:bottom w:w="57" w:type="dxa"/>
-          <w:right w:w="85" w:type="dxa"/>
-        </w:tblCellMar>
-        <w:tblLook w:val="04A0" w:firstRow="1" w:lastRow="0" w:firstColumn="1" w:lastColumn="0" w:noHBand="0" w:noVBand="1"/>
-      </w:tblPr>
-      <w:tblGrid>
-        <w:gridCol w:w="769"/>
-        <w:gridCol w:w="936"/>
-        <w:gridCol w:w="360"/>
-        <w:gridCol w:w="769"/>
-        <w:gridCol w:w="936"/>
-        <w:gridCol w:w="361"/>
-        <w:gridCol w:w="896"/>
-        <w:gridCol w:w="1138"/>
-        <w:gridCol w:w="351"/>
-        <w:gridCol w:w="1259"/>
-        <w:gridCol w:w="1138"/>
-      </w:tblGrid>
-      <w:tr>
-        <w:tc>
-          <w:tcPr>
-            <w:tcW w:w="769" w:type="dxa"/>
-            <w:shd w:val="clear" w:color="auto" w:fill="D9D9D9"/>
-          </w:tcPr>
-          <w:p>
-            <w:pPr>
-              <w:spacing w:before="0" w:after="0"/>
               <w:rPr>
                 <w:rFonts w:ascii="Calibri" w:eastAsia="Calibri" w:hAnsi="Calibri" w:cs="Times New Roman"/>
                 <w:b/>
-                <w:lang w:val="bg-BG"/>
-              </w:rPr>
-            </w:pPr>
-            <w:r>
-              <w:rPr>
-                <w:rFonts w:ascii="Calibri" w:eastAsia="Calibri" w:hAnsi="Calibri" w:cs="Times New Roman"/>
-                <w:b/>
-                <w:lang w:val="bg-BG"/>
-              </w:rPr>
-              <w:t>Вход</w:t>
-            </w:r>
-          </w:p>
-        </w:tc>
-        <w:tc>
-          <w:tcPr>
-            <w:tcW w:w="936" w:type="dxa"/>
-            <w:shd w:val="clear" w:color="auto" w:fill="D9D9D9"/>
-          </w:tcPr>
-          <w:p>
-            <w:pPr>
-              <w:spacing w:before="0" w:after="0"/>
-              <w:rPr>
-                <w:rFonts w:ascii="Calibri" w:eastAsia="Calibri" w:hAnsi="Calibri" w:cs="Times New Roman"/>
-                <w:b/>
-                <w:lang w:val="bg-BG"/>
-              </w:rPr>
-            </w:pPr>
-            <w:r>
-              <w:rPr>
-                <w:rFonts w:ascii="Calibri" w:eastAsia="Calibri" w:hAnsi="Calibri" w:cs="Times New Roman"/>
-                <w:b/>
-                <w:lang w:val="bg-BG"/>
-              </w:rPr>
-              <w:t>Изход</w:t>
-            </w:r>
-          </w:p>
-        </w:tc>
-        <w:tc>
-          <w:tcPr>
-            <w:tcW w:w="360" w:type="dxa"/>
-            <w:vMerge w:val="restart"/>
-            <w:tcBorders>
-              <w:top w:val="nil"/>
-              <w:bottom w:val="nil"/>
-            </w:tcBorders>
-            <w:shd w:val="clear" w:color="auto" w:fill="auto"/>
-          </w:tcPr>
-          <w:p>
-            <w:pPr>
-              <w:spacing w:before="0" w:after="0"/>
-              <w:rPr>
-                <w:rFonts w:ascii="Calibri" w:eastAsia="Calibri" w:hAnsi="Calibri" w:cs="Times New Roman"/>
-                <w:b/>
-              </w:rPr>
-            </w:pPr>
-          </w:p>
-        </w:tc>
-        <w:tc>
-          <w:tcPr>
-            <w:tcW w:w="769" w:type="dxa"/>
-            <w:shd w:val="clear" w:color="auto" w:fill="D9D9D9" w:themeFill="background1" w:themeFillShade="D9"/>
-          </w:tcPr>
-          <w:p>
-            <w:pPr>
-              <w:spacing w:before="0" w:after="0"/>
-              <w:rPr>
-                <w:rFonts w:ascii="Calibri" w:eastAsia="Calibri" w:hAnsi="Calibri" w:cs="Times New Roman"/>
-                <w:b/>
-                <w:lang w:val="bg-BG"/>
-              </w:rPr>
-            </w:pPr>
-            <w:r>
-              <w:rPr>
-                <w:rFonts w:ascii="Calibri" w:eastAsia="Calibri" w:hAnsi="Calibri" w:cs="Times New Roman"/>
-                <w:b/>
-                <w:lang w:val="bg-BG"/>
-              </w:rPr>
-              <w:t>Вход</w:t>
-            </w:r>
-          </w:p>
-        </w:tc>
-        <w:tc>
-          <w:tcPr>
-            <w:tcW w:w="936" w:type="dxa"/>
-            <w:shd w:val="clear" w:color="auto" w:fill="D9D9D9" w:themeFill="background1" w:themeFillShade="D9"/>
-          </w:tcPr>
-          <w:p>
-            <w:pPr>
-              <w:spacing w:before="0" w:after="0"/>
-              <w:rPr>
-                <w:rFonts w:ascii="Calibri" w:eastAsia="Calibri" w:hAnsi="Calibri" w:cs="Times New Roman"/>
-                <w:b/>
-                <w:lang w:val="bg-BG"/>
-              </w:rPr>
-            </w:pPr>
-            <w:r>
-              <w:rPr>
-                <w:rFonts w:ascii="Calibri" w:eastAsia="Calibri" w:hAnsi="Calibri" w:cs="Times New Roman"/>
-                <w:b/>
-                <w:lang w:val="bg-BG"/>
-              </w:rPr>
-              <w:t>Изход</w:t>
-            </w:r>
-          </w:p>
-        </w:tc>
-        <w:tc>
-          <w:tcPr>
-            <w:tcW w:w="361" w:type="dxa"/>
-            <w:vMerge w:val="restart"/>
-            <w:tcBorders>
-              <w:top w:val="nil"/>
-              <w:bottom w:val="nil"/>
-            </w:tcBorders>
-            <w:shd w:val="clear" w:color="auto" w:fill="auto"/>
-          </w:tcPr>
-          <w:p>
-            <w:pPr>
-              <w:spacing w:before="0" w:after="0"/>
-              <w:rPr>
-                <w:rFonts w:ascii="Calibri" w:eastAsia="Calibri" w:hAnsi="Calibri" w:cs="Times New Roman"/>
-                <w:b/>
-              </w:rPr>
-            </w:pPr>
-          </w:p>
-        </w:tc>
-        <w:tc>
-          <w:tcPr>
-            <w:tcW w:w="896" w:type="dxa"/>
-            <w:shd w:val="clear" w:color="auto" w:fill="D9D9D9" w:themeFill="background1" w:themeFillShade="D9"/>
-          </w:tcPr>
-          <w:p>
-            <w:pPr>
-              <w:spacing w:before="0" w:after="0"/>
-              <w:rPr>
-                <w:rFonts w:ascii="Calibri" w:eastAsia="Calibri" w:hAnsi="Calibri" w:cs="Times New Roman"/>
-                <w:b/>
-                <w:lang w:val="bg-BG"/>
-              </w:rPr>
-            </w:pPr>
-            <w:r>
-              <w:rPr>
-                <w:rFonts w:ascii="Calibri" w:eastAsia="Calibri" w:hAnsi="Calibri" w:cs="Times New Roman"/>
-                <w:b/>
-                <w:lang w:val="bg-BG"/>
-              </w:rPr>
-              <w:t>Вход</w:t>
-            </w:r>
-          </w:p>
-        </w:tc>
-        <w:tc>
-          <w:tcPr>
-            <w:tcW w:w="1138" w:type="dxa"/>
-            <w:shd w:val="clear" w:color="auto" w:fill="D9D9D9" w:themeFill="background1" w:themeFillShade="D9"/>
-          </w:tcPr>
-          <w:p>
-            <w:pPr>
-              <w:spacing w:before="0" w:after="0"/>
-              <w:rPr>
-                <w:rFonts w:ascii="Calibri" w:eastAsia="Calibri" w:hAnsi="Calibri" w:cs="Times New Roman"/>
-                <w:b/>
-                <w:lang w:val="bg-BG"/>
-              </w:rPr>
-            </w:pPr>
-            <w:r>
-              <w:rPr>
-                <w:rFonts w:ascii="Calibri" w:eastAsia="Calibri" w:hAnsi="Calibri" w:cs="Times New Roman"/>
-                <w:b/>
-                <w:lang w:val="bg-BG"/>
-              </w:rPr>
-              <w:t>Изход</w:t>
-            </w:r>
-          </w:p>
-        </w:tc>
-        <w:tc>
-          <w:tcPr>
-            <w:tcW w:w="351" w:type="dxa"/>
-            <w:vMerge w:val="restart"/>
-            <w:tcBorders>
-              <w:top w:val="nil"/>
-              <w:bottom w:val="nil"/>
-            </w:tcBorders>
-            <w:shd w:val="clear" w:color="auto" w:fill="auto"/>
-          </w:tcPr>
-          <w:p>
-            <w:pPr>
-              <w:spacing w:before="0" w:after="0"/>
-              <w:rPr>
-                <w:rFonts w:ascii="Calibri" w:eastAsia="Calibri" w:hAnsi="Calibri" w:cs="Times New Roman"/>
-                <w:b/>
-              </w:rPr>
-            </w:pPr>
-          </w:p>
-        </w:tc>
-        <w:tc>
-          <w:tcPr>
-            <w:tcW w:w="1259" w:type="dxa"/>
-            <w:shd w:val="clear" w:color="auto" w:fill="D9D9D9" w:themeFill="background1" w:themeFillShade="D9"/>
-          </w:tcPr>
-          <w:p>
-            <w:pPr>
-              <w:spacing w:before="0" w:after="0"/>
-              <w:rPr>
-                <w:rFonts w:ascii="Calibri" w:eastAsia="Calibri" w:hAnsi="Calibri" w:cs="Times New Roman"/>
-                <w:b/>
-                <w:lang w:val="bg-BG"/>
-              </w:rPr>
-            </w:pPr>
-            <w:r>
-              <w:rPr>
-                <w:rFonts w:ascii="Calibri" w:eastAsia="Calibri" w:hAnsi="Calibri" w:cs="Times New Roman"/>
-                <w:b/>
-                <w:lang w:val="bg-BG"/>
-              </w:rPr>
-              <w:t>Вход</w:t>
-            </w:r>
-          </w:p>
-        </w:tc>
-        <w:tc>
-          <w:tcPr>
-            <w:tcW w:w="1138" w:type="dxa"/>
-            <w:shd w:val="clear" w:color="auto" w:fill="D9D9D9" w:themeFill="background1" w:themeFillShade="D9"/>
-          </w:tcPr>
-          <w:p>
-            <w:pPr>
-              <w:spacing w:before="0" w:after="0"/>
-              <w:rPr>
-                <w:rFonts w:ascii="Calibri" w:eastAsia="Calibri" w:hAnsi="Calibri" w:cs="Times New Roman"/>
-                <w:b/>
-                <w:lang w:val="bg-BG"/>
-              </w:rPr>
-            </w:pPr>
-            <w:r>
-              <w:rPr>
-                <w:rFonts w:ascii="Calibri" w:eastAsia="Calibri" w:hAnsi="Calibri" w:cs="Times New Roman"/>
-                <w:b/>
-                <w:lang w:val="bg-BG"/>
-              </w:rPr>
-              <w:t>Изход</w:t>
+                <w:noProof/>
+                <w:lang w:val="bg-BG" w:eastAsia="bg-BG"/>
+              </w:rPr>
+              <w:drawing>
+                <wp:inline distT="0" distB="0" distL="0" distR="0" wp14:anchorId="4CED28B7" wp14:editId="413FCF72">
+                  <wp:extent cx="2148840" cy="1320751"/>
+                  <wp:effectExtent l="0" t="0" r="3810" b="0"/>
+                  <wp:docPr id="626" name="Picture 626"/>
+                  <wp:cNvGraphicFramePr>
+                    <a:graphicFrameLocks xmlns:a="http://schemas.openxmlformats.org/drawingml/2006/main" noChangeAspect="1"/>
+                  </wp:cNvGraphicFramePr>
+                  <a:graphic xmlns:a="http://schemas.openxmlformats.org/drawingml/2006/main">
+                    <a:graphicData uri="http://schemas.openxmlformats.org/drawingml/2006/picture">
+                      <pic:pic xmlns:pic="http://schemas.openxmlformats.org/drawingml/2006/picture">
+                        <pic:nvPicPr>
+                          <pic:cNvPr id="0" name="Picture 3"/>
+                          <pic:cNvPicPr>
+                            <a:picLocks noChangeAspect="1" noChangeArrowheads="1"/>
+                          </pic:cNvPicPr>
+                        </pic:nvPicPr>
+                        <pic:blipFill rotWithShape="1">
+                          <a:blip r:embed="rId10" cstate="print">
+                            <a:extLst>
+                              <a:ext uri="{28A0092B-C50C-407E-A947-70E740481C1C}">
+                                <a14:useLocalDpi xmlns:a14="http://schemas.microsoft.com/office/drawing/2010/main" val="0"/>
+                              </a:ext>
+                            </a:extLst>
+                          </a:blip>
+                          <a:srcRect l="2644" t="5036" r="29587" b="4316"/>
+                          <a:stretch/>
+                        </pic:blipFill>
+                        <pic:spPr bwMode="auto">
+                          <a:xfrm>
+                            <a:off x="0" y="0"/>
+                            <a:ext cx="2152069" cy="1322736"/>
+                          </a:xfrm>
+                          <a:prstGeom prst="rect">
+                            <a:avLst/>
+                          </a:prstGeom>
+                          <a:noFill/>
+                          <a:ln>
+                            <a:noFill/>
+                          </a:ln>
+                          <a:extLst>
+                            <a:ext uri="{53640926-AAD7-44D8-BBD7-CCE9431645EC}">
+                              <a14:shadowObscured xmlns:a14="http://schemas.microsoft.com/office/drawing/2010/main"/>
+                            </a:ext>
+                          </a:extLst>
+                        </pic:spPr>
+                      </pic:pic>
+                    </a:graphicData>
+                  </a:graphic>
+                </wp:inline>
+              </w:drawing>
             </w:r>
           </w:p>
         </w:tc>
@@ -1772,7 +1662,7 @@
         </w:trPr>
         <w:tc>
           <w:tcPr>
-            <w:tcW w:w="769" w:type="dxa"/>
+            <w:tcW w:w="3436" w:type="dxa"/>
           </w:tcPr>
           <w:p>
             <w:pPr>
@@ -1785,19 +1675,14 @@
               <w:rPr>
                 <w:rFonts w:ascii="Consolas" w:eastAsia="Calibri" w:hAnsi="Consolas" w:cs="Times New Roman"/>
               </w:rPr>
-              <w:t>0</w:t>
+              <w:t>1</w:t>
             </w:r>
             <w:r>
               <w:rPr>
                 <w:rFonts w:ascii="Consolas" w:eastAsia="Calibri" w:hAnsi="Consolas" w:cs="Times New Roman"/>
               </w:rPr>
-              <w:t>:</w:t>
-            </w:r>
-            <w:r>
-              <w:rPr>
-                <w:rFonts w:ascii="Consolas" w:eastAsia="Calibri" w:hAnsi="Consolas" w:cs="Times New Roman"/>
-              </w:rPr>
-              <w:t>01</w:t>
+              <w:br/>
+              <w:t>rectangle(-5, 3, -2, 1)</w:t>
             </w:r>
           </w:p>
           <w:p>
@@ -1811,25 +1696,13 @@
               <w:rPr>
                 <w:rFonts w:ascii="Consolas" w:eastAsia="Calibri" w:hAnsi="Consolas" w:cs="Times New Roman"/>
               </w:rPr>
-              <w:t>0</w:t>
-            </w:r>
-            <w:r>
-              <w:rPr>
-                <w:rFonts w:ascii="Consolas" w:eastAsia="Calibri" w:hAnsi="Consolas" w:cs="Times New Roman"/>
-              </w:rPr>
-              <w:t>:</w:t>
-            </w:r>
-            <w:r>
-              <w:rPr>
-                <w:rFonts w:ascii="Consolas" w:eastAsia="Calibri" w:hAnsi="Consolas" w:cs="Times New Roman"/>
-              </w:rPr>
-              <w:t>01</w:t>
+              <w:t>circle(-3.5, 2, 2.5)</w:t>
             </w:r>
           </w:p>
         </w:tc>
         <w:tc>
           <w:tcPr>
-            <w:tcW w:w="936" w:type="dxa"/>
+            <w:tcW w:w="3222" w:type="dxa"/>
           </w:tcPr>
           <w:p>
             <w:pPr>
@@ -1842,30 +1715,13 @@
               <w:rPr>
                 <w:rFonts w:ascii="Consolas" w:eastAsia="Calibri" w:hAnsi="Consolas" w:cs="Times New Roman"/>
               </w:rPr>
-              <w:t>0</w:t>
-            </w:r>
-            <w:r>
-              <w:rPr>
-                <w:rFonts w:ascii="Consolas" w:eastAsia="Calibri" w:hAnsi="Consolas" w:cs="Times New Roman"/>
-              </w:rPr>
-              <w:t>:</w:t>
-            </w:r>
-            <w:r>
-              <w:rPr>
-                <w:rFonts w:ascii="Consolas" w:eastAsia="Calibri" w:hAnsi="Consolas" w:cs="Times New Roman"/>
-              </w:rPr>
-              <w:t>02</w:t>
+              <w:t>Rectangle inside circle</w:t>
             </w:r>
           </w:p>
         </w:tc>
         <w:tc>
           <w:tcPr>
-            <w:tcW w:w="360" w:type="dxa"/>
-            <w:vMerge/>
-            <w:tcBorders>
-              <w:bottom w:val="nil"/>
-            </w:tcBorders>
-            <w:shd w:val="clear" w:color="auto" w:fill="auto"/>
+            <w:tcW w:w="3685" w:type="dxa"/>
           </w:tcPr>
           <w:p>
             <w:pPr>
@@ -1874,11 +1730,73 @@
                 <w:rFonts w:ascii="Consolas" w:eastAsia="Calibri" w:hAnsi="Consolas" w:cs="Times New Roman"/>
               </w:rPr>
             </w:pPr>
+            <w:r>
+              <w:rPr>
+                <w:noProof/>
+                <w:lang w:val="bg-BG" w:eastAsia="bg-BG"/>
+              </w:rPr>
+              <w:drawing>
+                <wp:inline distT="0" distB="0" distL="0" distR="0" wp14:anchorId="48060F85" wp14:editId="2B8E499E">
+                  <wp:extent cx="2148840" cy="1343025"/>
+                  <wp:effectExtent l="0" t="0" r="3810" b="9525"/>
+                  <wp:docPr id="627" name="Picture 627"/>
+                  <wp:cNvGraphicFramePr>
+                    <a:graphicFrameLocks xmlns:a="http://schemas.openxmlformats.org/drawingml/2006/main" noChangeAspect="1"/>
+                  </wp:cNvGraphicFramePr>
+                  <a:graphic xmlns:a="http://schemas.openxmlformats.org/drawingml/2006/main">
+                    <a:graphicData uri="http://schemas.openxmlformats.org/drawingml/2006/picture">
+                      <pic:pic xmlns:pic="http://schemas.openxmlformats.org/drawingml/2006/picture">
+                        <pic:nvPicPr>
+                          <pic:cNvPr id="0" name="Picture 4"/>
+                          <pic:cNvPicPr>
+                            <a:picLocks noChangeAspect="1" noChangeArrowheads="1"/>
+                          </pic:cNvPicPr>
+                        </pic:nvPicPr>
+                        <pic:blipFill rotWithShape="1">
+                          <a:blip r:embed="rId11" cstate="print">
+                            <a:extLst>
+                              <a:ext uri="{28A0092B-C50C-407E-A947-70E740481C1C}">
+                                <a14:useLocalDpi xmlns:a14="http://schemas.microsoft.com/office/drawing/2010/main" val="0"/>
+                              </a:ext>
+                            </a:extLst>
+                          </a:blip>
+                          <a:srcRect l="2810" t="4676" r="29752" b="3598"/>
+                          <a:stretch/>
+                        </pic:blipFill>
+                        <pic:spPr bwMode="auto">
+                          <a:xfrm>
+                            <a:off x="0" y="0"/>
+                            <a:ext cx="2148840" cy="1343025"/>
+                          </a:xfrm>
+                          <a:prstGeom prst="rect">
+                            <a:avLst/>
+                          </a:prstGeom>
+                          <a:noFill/>
+                          <a:ln>
+                            <a:noFill/>
+                          </a:ln>
+                          <a:extLst>
+                            <a:ext uri="{53640926-AAD7-44D8-BBD7-CCE9431645EC}">
+                              <a14:shadowObscured xmlns:a14="http://schemas.microsoft.com/office/drawing/2010/main"/>
+                            </a:ext>
+                          </a:extLst>
+                        </pic:spPr>
+                      </pic:pic>
+                    </a:graphicData>
+                  </a:graphic>
+                </wp:inline>
+              </w:drawing>
+            </w:r>
           </w:p>
         </w:tc>
+      </w:tr>
+      <w:tr>
+        <w:trPr>
+          <w:trHeight w:val="406"/>
+        </w:trPr>
         <w:tc>
           <w:tcPr>
-            <w:tcW w:w="769" w:type="dxa"/>
+            <w:tcW w:w="3436" w:type="dxa"/>
           </w:tcPr>
           <w:p>
             <w:pPr>
@@ -1891,7 +1809,14 @@
               <w:rPr>
                 <w:rFonts w:ascii="Consolas" w:eastAsia="Calibri" w:hAnsi="Consolas" w:cs="Times New Roman"/>
               </w:rPr>
-              <w:t>1:00</w:t>
+              <w:t>1</w:t>
+            </w:r>
+            <w:r>
+              <w:rPr>
+                <w:rFonts w:ascii="Consolas" w:eastAsia="Calibri" w:hAnsi="Consolas" w:cs="Times New Roman"/>
+              </w:rPr>
+              <w:br/>
+              <w:t>rectangle(-3, 2, 2, -1)</w:t>
             </w:r>
           </w:p>
           <w:p>
@@ -1905,13 +1830,13 @@
               <w:rPr>
                 <w:rFonts w:ascii="Consolas" w:eastAsia="Calibri" w:hAnsi="Consolas" w:cs="Times New Roman"/>
               </w:rPr>
-              <w:t>1:30</w:t>
+              <w:t>circle(-3.5, 2, 2.5)</w:t>
             </w:r>
           </w:p>
         </w:tc>
         <w:tc>
           <w:tcPr>
-            <w:tcW w:w="936" w:type="dxa"/>
+            <w:tcW w:w="3222" w:type="dxa"/>
           </w:tcPr>
           <w:p>
             <w:pPr>
@@ -1924,30 +1849,13 @@
               <w:rPr>
                 <w:rFonts w:ascii="Consolas" w:eastAsia="Calibri" w:hAnsi="Consolas" w:cs="Times New Roman"/>
               </w:rPr>
-              <w:t>2</w:t>
-            </w:r>
-            <w:r>
-              <w:rPr>
-                <w:rFonts w:ascii="Consolas" w:eastAsia="Calibri" w:hAnsi="Consolas" w:cs="Times New Roman"/>
-              </w:rPr>
-              <w:t>:</w:t>
-            </w:r>
-            <w:r>
-              <w:rPr>
-                <w:rFonts w:ascii="Consolas" w:eastAsia="Calibri" w:hAnsi="Consolas" w:cs="Times New Roman"/>
-              </w:rPr>
-              <w:t>30</w:t>
+              <w:t>Rectangle and circle cross</w:t>
             </w:r>
           </w:p>
         </w:tc>
         <w:tc>
           <w:tcPr>
-            <w:tcW w:w="361" w:type="dxa"/>
-            <w:vMerge/>
-            <w:tcBorders>
-              <w:bottom w:val="nil"/>
-            </w:tcBorders>
-            <w:shd w:val="clear" w:color="auto" w:fill="auto"/>
+            <w:tcW w:w="3685" w:type="dxa"/>
           </w:tcPr>
           <w:p>
             <w:pPr>
@@ -1956,11 +1864,73 @@
                 <w:rFonts w:ascii="Consolas" w:eastAsia="Calibri" w:hAnsi="Consolas" w:cs="Times New Roman"/>
               </w:rPr>
             </w:pPr>
+            <w:r>
+              <w:rPr>
+                <w:noProof/>
+                <w:lang w:val="bg-BG" w:eastAsia="bg-BG"/>
+              </w:rPr>
+              <w:drawing>
+                <wp:inline distT="0" distB="0" distL="0" distR="0" wp14:anchorId="0CAB063F" wp14:editId="181B5C2E">
+                  <wp:extent cx="2148840" cy="1334487"/>
+                  <wp:effectExtent l="0" t="0" r="3810" b="0"/>
+                  <wp:docPr id="628" name="Picture 628"/>
+                  <wp:cNvGraphicFramePr>
+                    <a:graphicFrameLocks xmlns:a="http://schemas.openxmlformats.org/drawingml/2006/main" noChangeAspect="1"/>
+                  </wp:cNvGraphicFramePr>
+                  <a:graphic xmlns:a="http://schemas.openxmlformats.org/drawingml/2006/main">
+                    <a:graphicData uri="http://schemas.openxmlformats.org/drawingml/2006/picture">
+                      <pic:pic xmlns:pic="http://schemas.openxmlformats.org/drawingml/2006/picture">
+                        <pic:nvPicPr>
+                          <pic:cNvPr id="0" name="Picture 5"/>
+                          <pic:cNvPicPr>
+                            <a:picLocks noChangeAspect="1" noChangeArrowheads="1"/>
+                          </pic:cNvPicPr>
+                        </pic:nvPicPr>
+                        <pic:blipFill rotWithShape="1">
+                          <a:blip r:embed="rId12" cstate="print">
+                            <a:extLst>
+                              <a:ext uri="{28A0092B-C50C-407E-A947-70E740481C1C}">
+                                <a14:useLocalDpi xmlns:a14="http://schemas.microsoft.com/office/drawing/2010/main" val="0"/>
+                              </a:ext>
+                            </a:extLst>
+                          </a:blip>
+                          <a:srcRect l="2644" t="5037" r="29752" b="3597"/>
+                          <a:stretch/>
+                        </pic:blipFill>
+                        <pic:spPr bwMode="auto">
+                          <a:xfrm>
+                            <a:off x="0" y="0"/>
+                            <a:ext cx="2153744" cy="1337533"/>
+                          </a:xfrm>
+                          <a:prstGeom prst="rect">
+                            <a:avLst/>
+                          </a:prstGeom>
+                          <a:noFill/>
+                          <a:ln>
+                            <a:noFill/>
+                          </a:ln>
+                          <a:extLst>
+                            <a:ext uri="{53640926-AAD7-44D8-BBD7-CCE9431645EC}">
+                              <a14:shadowObscured xmlns:a14="http://schemas.microsoft.com/office/drawing/2010/main"/>
+                            </a:ext>
+                          </a:extLst>
+                        </pic:spPr>
+                      </pic:pic>
+                    </a:graphicData>
+                  </a:graphic>
+                </wp:inline>
+              </w:drawing>
+            </w:r>
           </w:p>
         </w:tc>
+      </w:tr>
+      <w:tr>
+        <w:trPr>
+          <w:trHeight w:val="406"/>
+        </w:trPr>
         <w:tc>
           <w:tcPr>
-            <w:tcW w:w="896" w:type="dxa"/>
+            <w:tcW w:w="3436" w:type="dxa"/>
           </w:tcPr>
           <w:p>
             <w:pPr>
@@ -1973,19 +1943,7 @@
               <w:rPr>
                 <w:rFonts w:ascii="Consolas" w:eastAsia="Calibri" w:hAnsi="Consolas" w:cs="Times New Roman"/>
               </w:rPr>
-              <w:t>23</w:t>
-            </w:r>
-            <w:r>
-              <w:rPr>
-                <w:rFonts w:ascii="Consolas" w:eastAsia="Calibri" w:hAnsi="Consolas" w:cs="Times New Roman"/>
-              </w:rPr>
-              <w:t>:</w:t>
-            </w:r>
-            <w:r>
-              <w:rPr>
-                <w:rFonts w:ascii="Consolas" w:eastAsia="Calibri" w:hAnsi="Consolas" w:cs="Times New Roman"/>
-              </w:rPr>
-              <w:t>55</w:t>
+              <w:t>1</w:t>
             </w:r>
           </w:p>
           <w:p>
@@ -1999,25 +1957,27 @@
               <w:rPr>
                 <w:rFonts w:ascii="Consolas" w:eastAsia="Calibri" w:hAnsi="Consolas" w:cs="Times New Roman"/>
               </w:rPr>
-              <w:t>0</w:t>
+              <w:t>circle(-6, 3, 1)</w:t>
             </w:r>
+          </w:p>
+          <w:p>
+            <w:pPr>
+              <w:spacing w:before="0" w:after="0"/>
+              <w:rPr>
+                <w:rFonts w:ascii="Consolas" w:eastAsia="Calibri" w:hAnsi="Consolas" w:cs="Times New Roman"/>
+              </w:rPr>
+            </w:pPr>
             <w:r>
               <w:rPr>
                 <w:rFonts w:ascii="Consolas" w:eastAsia="Calibri" w:hAnsi="Consolas" w:cs="Times New Roman"/>
               </w:rPr>
-              <w:t>3:5</w:t>
-            </w:r>
-            <w:r>
-              <w:rPr>
-                <w:rFonts w:ascii="Consolas" w:eastAsia="Calibri" w:hAnsi="Consolas" w:cs="Times New Roman"/>
-              </w:rPr>
-              <w:t>0</w:t>
+              <w:t>rectangle(-3, 2, 2, -1)</w:t>
             </w:r>
           </w:p>
         </w:tc>
         <w:tc>
           <w:tcPr>
-            <w:tcW w:w="1138" w:type="dxa"/>
+            <w:tcW w:w="3222" w:type="dxa"/>
           </w:tcPr>
           <w:p>
             <w:pPr>
@@ -2030,18 +1990,13 @@
               <w:rPr>
                 <w:rFonts w:ascii="Consolas" w:eastAsia="Calibri" w:hAnsi="Consolas" w:cs="Times New Roman"/>
               </w:rPr>
-              <w:t>1::3:45</w:t>
+              <w:t>Rectangle and circle do not cross</w:t>
             </w:r>
           </w:p>
         </w:tc>
         <w:tc>
           <w:tcPr>
-            <w:tcW w:w="351" w:type="dxa"/>
-            <w:vMerge/>
-            <w:tcBorders>
-              <w:bottom w:val="nil"/>
-            </w:tcBorders>
-            <w:shd w:val="clear" w:color="auto" w:fill="auto"/>
+            <w:tcW w:w="3685" w:type="dxa"/>
           </w:tcPr>
           <w:p>
             <w:pPr>
@@ -2050,11 +2005,73 @@
                 <w:rFonts w:ascii="Consolas" w:eastAsia="Calibri" w:hAnsi="Consolas" w:cs="Times New Roman"/>
               </w:rPr>
             </w:pPr>
+            <w:r>
+              <w:rPr>
+                <w:noProof/>
+                <w:lang w:val="bg-BG" w:eastAsia="bg-BG"/>
+              </w:rPr>
+              <w:drawing>
+                <wp:inline distT="0" distB="0" distL="0" distR="0" wp14:anchorId="6CAC1A83" wp14:editId="21821093">
+                  <wp:extent cx="2181225" cy="1359313"/>
+                  <wp:effectExtent l="0" t="0" r="0" b="0"/>
+                  <wp:docPr id="629" name="Picture 629"/>
+                  <wp:cNvGraphicFramePr>
+                    <a:graphicFrameLocks xmlns:a="http://schemas.openxmlformats.org/drawingml/2006/main" noChangeAspect="1"/>
+                  </wp:cNvGraphicFramePr>
+                  <a:graphic xmlns:a="http://schemas.openxmlformats.org/drawingml/2006/main">
+                    <a:graphicData uri="http://schemas.openxmlformats.org/drawingml/2006/picture">
+                      <pic:pic xmlns:pic="http://schemas.openxmlformats.org/drawingml/2006/picture">
+                        <pic:nvPicPr>
+                          <pic:cNvPr id="0" name="Picture 6"/>
+                          <pic:cNvPicPr>
+                            <a:picLocks noChangeAspect="1" noChangeArrowheads="1"/>
+                          </pic:cNvPicPr>
+                        </pic:nvPicPr>
+                        <pic:blipFill rotWithShape="1">
+                          <a:blip r:embed="rId13" cstate="print">
+                            <a:extLst>
+                              <a:ext uri="{28A0092B-C50C-407E-A947-70E740481C1C}">
+                                <a14:useLocalDpi xmlns:a14="http://schemas.microsoft.com/office/drawing/2010/main" val="0"/>
+                              </a:ext>
+                            </a:extLst>
+                          </a:blip>
+                          <a:srcRect l="2479" t="4317" r="29091" b="2877"/>
+                          <a:stretch/>
+                        </pic:blipFill>
+                        <pic:spPr bwMode="auto">
+                          <a:xfrm>
+                            <a:off x="0" y="0"/>
+                            <a:ext cx="2187954" cy="1363506"/>
+                          </a:xfrm>
+                          <a:prstGeom prst="rect">
+                            <a:avLst/>
+                          </a:prstGeom>
+                          <a:noFill/>
+                          <a:ln>
+                            <a:noFill/>
+                          </a:ln>
+                          <a:extLst>
+                            <a:ext uri="{53640926-AAD7-44D8-BBD7-CCE9431645EC}">
+                              <a14:shadowObscured xmlns:a14="http://schemas.microsoft.com/office/drawing/2010/main"/>
+                            </a:ext>
+                          </a:extLst>
+                        </pic:spPr>
+                      </pic:pic>
+                    </a:graphicData>
+                  </a:graphic>
+                </wp:inline>
+              </w:drawing>
+            </w:r>
           </w:p>
         </w:tc>
+      </w:tr>
+      <w:tr>
+        <w:trPr>
+          <w:trHeight w:val="406"/>
+        </w:trPr>
         <w:tc>
           <w:tcPr>
-            <w:tcW w:w="1259" w:type="dxa"/>
+            <w:tcW w:w="3436" w:type="dxa"/>
           </w:tcPr>
           <w:p>
             <w:pPr>
@@ -2067,7 +2084,7 @@
               <w:rPr>
                 <w:rFonts w:ascii="Consolas" w:eastAsia="Calibri" w:hAnsi="Consolas" w:cs="Times New Roman"/>
               </w:rPr>
-              <w:t>3::11:30</w:t>
+              <w:t>7</w:t>
             </w:r>
           </w:p>
           <w:p>
@@ -2075,19 +2092,223 @@
               <w:spacing w:before="0" w:after="0"/>
               <w:rPr>
                 <w:rFonts w:ascii="Consolas" w:eastAsia="Calibri" w:hAnsi="Consolas" w:cs="Times New Roman"/>
+                <w:highlight w:val="yellow"/>
               </w:rPr>
             </w:pPr>
             <w:r>
               <w:rPr>
                 <w:rFonts w:ascii="Consolas" w:eastAsia="Calibri" w:hAnsi="Consolas" w:cs="Times New Roman"/>
-              </w:rPr>
-              <w:t>5::01:20</w:t>
+                <w:highlight w:val="yellow"/>
+              </w:rPr>
+              <w:t>rectangle(-3, 5, 12, -2)</w:t>
+            </w:r>
+          </w:p>
+          <w:p>
+            <w:pPr>
+              <w:spacing w:before="0" w:after="0"/>
+              <w:rPr>
+                <w:rFonts w:ascii="Consolas" w:eastAsia="Calibri" w:hAnsi="Consolas" w:cs="Times New Roman"/>
+              </w:rPr>
+            </w:pPr>
+            <w:r>
+              <w:rPr>
+                <w:rFonts w:ascii="Consolas" w:eastAsia="Calibri" w:hAnsi="Consolas" w:cs="Times New Roman"/>
+                <w:highlight w:val="yellow"/>
+              </w:rPr>
+              <w:t>circle(-3, 5, 3)</w:t>
+            </w:r>
+          </w:p>
+          <w:p>
+            <w:pPr>
+              <w:spacing w:before="0" w:after="0"/>
+              <w:rPr>
+                <w:rFonts w:ascii="Consolas" w:eastAsia="Calibri" w:hAnsi="Consolas" w:cs="Times New Roman"/>
+                <w:highlight w:val="green"/>
+              </w:rPr>
+            </w:pPr>
+            <w:r>
+              <w:rPr>
+                <w:rFonts w:ascii="Consolas" w:eastAsia="Calibri" w:hAnsi="Consolas" w:cs="Times New Roman"/>
+                <w:highlight w:val="green"/>
+              </w:rPr>
+              <w:t>circle(-2, 0, 1)</w:t>
+            </w:r>
+          </w:p>
+          <w:p>
+            <w:pPr>
+              <w:spacing w:before="0" w:after="0"/>
+              <w:rPr>
+                <w:rFonts w:ascii="Consolas" w:eastAsia="Calibri" w:hAnsi="Consolas" w:cs="Times New Roman"/>
+              </w:rPr>
+            </w:pPr>
+            <w:r>
+              <w:rPr>
+                <w:rFonts w:ascii="Consolas" w:eastAsia="Calibri" w:hAnsi="Consolas" w:cs="Times New Roman"/>
+                <w:highlight w:val="green"/>
+              </w:rPr>
+              <w:t>rectangle(-3, 5, 12, -2)</w:t>
+            </w:r>
+          </w:p>
+          <w:p>
+            <w:pPr>
+              <w:spacing w:before="0" w:after="0"/>
+              <w:rPr>
+                <w:rFonts w:ascii="Consolas" w:eastAsia="Calibri" w:hAnsi="Consolas" w:cs="Times New Roman"/>
+                <w:highlight w:val="cyan"/>
+              </w:rPr>
+            </w:pPr>
+            <w:r>
+              <w:rPr>
+                <w:rFonts w:ascii="Consolas" w:eastAsia="Calibri" w:hAnsi="Consolas" w:cs="Times New Roman"/>
+                <w:highlight w:val="cyan"/>
+              </w:rPr>
+              <w:t>rectangle(-3, 5, 12, -2)</w:t>
+            </w:r>
+          </w:p>
+          <w:p>
+            <w:pPr>
+              <w:spacing w:before="0" w:after="0"/>
+              <w:rPr>
+                <w:rFonts w:ascii="Consolas" w:eastAsia="Calibri" w:hAnsi="Consolas" w:cs="Times New Roman"/>
+              </w:rPr>
+            </w:pPr>
+            <w:r>
+              <w:rPr>
+                <w:rFonts w:ascii="Consolas" w:eastAsia="Calibri" w:hAnsi="Consolas" w:cs="Times New Roman"/>
+                <w:highlight w:val="cyan"/>
+              </w:rPr>
+              <w:t>circle(4.96, 2.09, 2.01)</w:t>
+            </w:r>
+          </w:p>
+          <w:p>
+            <w:pPr>
+              <w:spacing w:before="0" w:after="0"/>
+              <w:rPr>
+                <w:rFonts w:ascii="Consolas" w:eastAsia="Calibri" w:hAnsi="Consolas" w:cs="Times New Roman"/>
+                <w:highlight w:val="red"/>
+              </w:rPr>
+            </w:pPr>
+            <w:r>
+              <w:rPr>
+                <w:rFonts w:ascii="Consolas" w:eastAsia="Calibri" w:hAnsi="Consolas" w:cs="Times New Roman"/>
+                <w:highlight w:val="red"/>
+              </w:rPr>
+              <w:t>rectangle(-3, 5, 12, -2)</w:t>
+            </w:r>
+          </w:p>
+          <w:p>
+            <w:pPr>
+              <w:spacing w:before="0" w:after="0"/>
+              <w:rPr>
+                <w:rFonts w:ascii="Consolas" w:eastAsia="Calibri" w:hAnsi="Consolas" w:cs="Times New Roman"/>
+              </w:rPr>
+            </w:pPr>
+            <w:r>
+              <w:rPr>
+                <w:rFonts w:ascii="Consolas" w:eastAsia="Calibri" w:hAnsi="Consolas" w:cs="Times New Roman"/>
+                <w:highlight w:val="red"/>
+              </w:rPr>
+              <w:t>circle(11.29, 2.41, 2.15)</w:t>
+            </w:r>
+          </w:p>
+          <w:p>
+            <w:pPr>
+              <w:spacing w:before="0" w:after="0"/>
+              <w:rPr>
+                <w:rFonts w:ascii="Consolas" w:eastAsia="Calibri" w:hAnsi="Consolas" w:cs="Times New Roman"/>
+                <w:highlight w:val="yellow"/>
+              </w:rPr>
+            </w:pPr>
+            <w:r>
+              <w:rPr>
+                <w:rFonts w:ascii="Consolas" w:eastAsia="Calibri" w:hAnsi="Consolas" w:cs="Times New Roman"/>
+                <w:highlight w:val="yellow"/>
+              </w:rPr>
+              <w:t>circle(6, -4, 2)</w:t>
+            </w:r>
+          </w:p>
+          <w:p>
+            <w:pPr>
+              <w:spacing w:before="0" w:after="0"/>
+              <w:rPr>
+                <w:rFonts w:ascii="Consolas" w:eastAsia="Calibri" w:hAnsi="Consolas" w:cs="Times New Roman"/>
+              </w:rPr>
+            </w:pPr>
+            <w:r>
+              <w:rPr>
+                <w:rFonts w:ascii="Consolas" w:eastAsia="Calibri" w:hAnsi="Consolas" w:cs="Times New Roman"/>
+                <w:highlight w:val="yellow"/>
+              </w:rPr>
+              <w:t>rectangle(-3, 5, 12, -2)</w:t>
+            </w:r>
+          </w:p>
+          <w:p>
+            <w:pPr>
+              <w:spacing w:before="0" w:after="0"/>
+              <w:rPr>
+                <w:rFonts w:ascii="Consolas" w:eastAsia="Calibri" w:hAnsi="Consolas" w:cs="Times New Roman"/>
+                <w:highlight w:val="green"/>
+              </w:rPr>
+            </w:pPr>
+            <w:r>
+              <w:rPr>
+                <w:rFonts w:ascii="Consolas" w:eastAsia="Calibri" w:hAnsi="Consolas" w:cs="Times New Roman"/>
+                <w:highlight w:val="green"/>
+              </w:rPr>
+              <w:t>rectangle(-3, 5, 12, -2)</w:t>
+            </w:r>
+          </w:p>
+          <w:p>
+            <w:pPr>
+              <w:spacing w:before="0" w:after="0"/>
+              <w:rPr>
+                <w:rFonts w:ascii="Consolas" w:eastAsia="Calibri" w:hAnsi="Consolas" w:cs="Times New Roman"/>
+              </w:rPr>
+            </w:pPr>
+            <w:r>
+              <w:rPr>
+                <w:rFonts w:ascii="Consolas" w:eastAsia="Calibri" w:hAnsi="Consolas" w:cs="Times New Roman"/>
+                <w:highlight w:val="green"/>
+              </w:rPr>
+              <w:t>circle(13, -3, 1.41421)</w:t>
+            </w:r>
+          </w:p>
+          <w:p>
+            <w:pPr>
+              <w:spacing w:before="0" w:after="0"/>
+              <w:rPr>
+                <w:rFonts w:ascii="Consolas" w:eastAsia="Calibri" w:hAnsi="Consolas" w:cs="Times New Roman"/>
+                <w:highlight w:val="cyan"/>
+              </w:rPr>
+            </w:pPr>
+            <w:r>
+              <w:rPr>
+                <w:rFonts w:ascii="Consolas" w:eastAsia="Calibri" w:hAnsi="Consolas" w:cs="Times New Roman"/>
+                <w:highlight w:val="cyan"/>
+              </w:rPr>
+              <w:t>circle(15.78, -5.18, 0.87)</w:t>
+            </w:r>
+          </w:p>
+          <w:p>
+            <w:pPr>
+              <w:spacing w:before="0" w:after="0"/>
+              <w:rPr>
+                <w:rFonts w:ascii="Consolas" w:eastAsia="Calibri" w:hAnsi="Consolas" w:cs="Times New Roman"/>
+              </w:rPr>
+            </w:pPr>
+            <w:r>
+              <w:rPr>
+                <w:rFonts w:ascii="Consolas" w:eastAsia="Calibri" w:hAnsi="Consolas" w:cs="Times New Roman"/>
+                <w:highlight w:val="cyan"/>
+              </w:rPr>
+              <w:t>rectangle(-3, 5, 12, -2)</w:t>
             </w:r>
           </w:p>
         </w:tc>
         <w:tc>
           <w:tcPr>
-            <w:tcW w:w="1138" w:type="dxa"/>
+            <w:tcW w:w="6907" w:type="dxa"/>
+            <w:gridSpan w:val="2"/>
           </w:tcPr>
           <w:p>
             <w:pPr>
@@ -2099,49 +2320,109 @@
             <w:r>
               <w:rPr>
                 <w:rFonts w:ascii="Consolas" w:eastAsia="Calibri" w:hAnsi="Consolas" w:cs="Times New Roman"/>
-              </w:rPr>
-              <w:t>8</w:t>
+                <w:highlight w:val="yellow"/>
+              </w:rPr>
+              <w:t>Rectangle and circle cross</w:t>
             </w:r>
+          </w:p>
+          <w:p>
+            <w:pPr>
+              <w:spacing w:before="0" w:after="0"/>
+              <w:rPr>
+                <w:rFonts w:ascii="Consolas" w:eastAsia="Calibri" w:hAnsi="Consolas" w:cs="Times New Roman"/>
+              </w:rPr>
+            </w:pPr>
             <w:r>
               <w:rPr>
                 <w:rFonts w:ascii="Consolas" w:eastAsia="Calibri" w:hAnsi="Consolas" w:cs="Times New Roman"/>
-              </w:rPr>
-              <w:t>::</w:t>
+                <w:highlight w:val="green"/>
+              </w:rPr>
+              <w:t>Circle inside rectangle</w:t>
             </w:r>
+          </w:p>
+          <w:p>
+            <w:pPr>
+              <w:spacing w:before="0" w:after="0"/>
+              <w:rPr>
+                <w:rFonts w:ascii="Consolas" w:eastAsia="Calibri" w:hAnsi="Consolas" w:cs="Times New Roman"/>
+              </w:rPr>
+            </w:pPr>
             <w:r>
               <w:rPr>
                 <w:rFonts w:ascii="Consolas" w:eastAsia="Calibri" w:hAnsi="Consolas" w:cs="Times New Roman"/>
-              </w:rPr>
-              <w:t>12</w:t>
+                <w:highlight w:val="cyan"/>
+              </w:rPr>
+              <w:t>Circle inside rectangle</w:t>
             </w:r>
+          </w:p>
+          <w:p>
+            <w:pPr>
+              <w:spacing w:before="0" w:after="0"/>
+              <w:rPr>
+                <w:rFonts w:ascii="Consolas" w:eastAsia="Calibri" w:hAnsi="Consolas" w:cs="Times New Roman"/>
+              </w:rPr>
+            </w:pPr>
             <w:r>
               <w:rPr>
                 <w:rFonts w:ascii="Consolas" w:eastAsia="Calibri" w:hAnsi="Consolas" w:cs="Times New Roman"/>
-              </w:rPr>
-              <w:t>:</w:t>
+                <w:highlight w:val="red"/>
+              </w:rPr>
+              <w:t>Rectangle and circle cross</w:t>
             </w:r>
+          </w:p>
+          <w:p>
+            <w:pPr>
+              <w:spacing w:before="0" w:after="0"/>
+              <w:rPr>
+                <w:rFonts w:ascii="Consolas" w:eastAsia="Calibri" w:hAnsi="Consolas" w:cs="Times New Roman"/>
+              </w:rPr>
+            </w:pPr>
             <w:r>
               <w:rPr>
                 <w:rFonts w:ascii="Consolas" w:eastAsia="Calibri" w:hAnsi="Consolas" w:cs="Times New Roman"/>
-              </w:rPr>
-              <w:t>50</w:t>
+                <w:highlight w:val="yellow"/>
+              </w:rPr>
+              <w:t>Rectangle and circle cross</w:t>
+            </w:r>
+          </w:p>
+          <w:p>
+            <w:pPr>
+              <w:spacing w:before="0" w:after="0"/>
+              <w:rPr>
+                <w:rFonts w:ascii="Consolas" w:eastAsia="Calibri" w:hAnsi="Consolas" w:cs="Times New Roman"/>
+              </w:rPr>
+            </w:pPr>
+            <w:r>
+              <w:rPr>
+                <w:rFonts w:ascii="Consolas" w:eastAsia="Calibri" w:hAnsi="Consolas" w:cs="Times New Roman"/>
+                <w:highlight w:val="green"/>
+              </w:rPr>
+              <w:t>Rectangle and circle cross</w:t>
+            </w:r>
+          </w:p>
+          <w:p>
+            <w:pPr>
+              <w:spacing w:before="0" w:after="0"/>
+              <w:rPr>
+                <w:noProof/>
+                <w:lang w:val="bg-BG" w:eastAsia="bg-BG"/>
+              </w:rPr>
+            </w:pPr>
+            <w:r>
+              <w:rPr>
+                <w:rFonts w:ascii="Consolas" w:eastAsia="Calibri" w:hAnsi="Consolas" w:cs="Times New Roman"/>
+                <w:highlight w:val="cyan"/>
+              </w:rPr>
+              <w:t>Rectangle and circle do not cross</w:t>
             </w:r>
           </w:p>
         </w:tc>
       </w:tr>
     </w:tbl>
-    <w:p>
-      <w:pPr>
-        <w:rPr>
-          <w:lang w:val="bg-BG"/>
-        </w:rPr>
-      </w:pPr>
-      <w:bookmarkStart w:id="0" w:name="_GoBack"/>
-      <w:bookmarkEnd w:id="0"/>
-    </w:p>
+    <w:p/>
     <w:sectPr>
-      <w:headerReference w:type="default" r:id="rId8"/>
-      <w:footerReference w:type="default" r:id="rId9"/>
+      <w:headerReference w:type="default" r:id="rId14"/>
+      <w:footerReference w:type="default" r:id="rId15"/>
       <w:pgSz w:w="11909" w:h="16834" w:code="9"/>
       <w:pgMar w:top="567" w:right="737" w:bottom="1077" w:left="737" w:header="567" w:footer="794" w:gutter="0"/>
       <w:cols w:space="720"/>
@@ -2185,6 +2466,7 @@
     <w:r>
       <w:rPr>
         <w:noProof/>
+        <w:lang w:val="bg-BG" w:eastAsia="bg-BG"/>
       </w:rPr>
       <mc:AlternateContent>
         <mc:Choice Requires="wps">
@@ -2237,6 +2519,7 @@
                               <w:noProof/>
                               <w:sz w:val="20"/>
                               <w:szCs w:val="20"/>
+                              <w:lang w:val="bg-BG" w:eastAsia="bg-BG"/>
                             </w:rPr>
                             <w:drawing>
                               <wp:inline distT="0" distB="0" distL="0" distR="0" wp14:anchorId="68304851" wp14:editId="1F532B1D">
@@ -2325,13 +2608,14 @@
                         <w:noProof/>
                         <w:sz w:val="20"/>
                         <w:szCs w:val="20"/>
+                        <w:lang w:val="bg-BG" w:eastAsia="bg-BG"/>
                       </w:rPr>
                       <w:drawing>
                         <wp:inline distT="0" distB="0" distL="0" distR="0" wp14:anchorId="68304851" wp14:editId="1F532B1D">
                           <wp:extent cx="1360800" cy="439200"/>
                           <wp:effectExtent l="0" t="0" r="0" b="0"/>
                           <wp:docPr id="71" name="Picture 71" title="Software University Foundation - logo">
-                            <a:hlinkClick xmlns:a="http://schemas.openxmlformats.org/drawingml/2006/main" r:id="rId1"/>
+                            <a:hlinkClick xmlns:a="http://schemas.openxmlformats.org/drawingml/2006/main" r:id="rId4"/>
                           </wp:docPr>
                           <wp:cNvGraphicFramePr>
                             <a:graphicFrameLocks xmlns:a="http://schemas.openxmlformats.org/drawingml/2006/main"/>
@@ -2341,12 +2625,12 @@
                               <pic:pic xmlns:pic="http://schemas.openxmlformats.org/drawingml/2006/picture">
                                 <pic:nvPicPr>
                                   <pic:cNvPr id="1" name="Picture 1" title="Software University Foundation - logo">
-                                    <a:hlinkClick r:id="rId2"/>
+                                    <a:hlinkClick r:id="rId5"/>
                                   </pic:cNvPr>
                                   <pic:cNvPicPr/>
                                 </pic:nvPicPr>
                                 <pic:blipFill>
-                                  <a:blip r:embed="rId3">
+                                  <a:blip r:embed="rId6">
                                     <a:extLst>
                                       <a:ext uri="{28A0092B-C50C-407E-A947-70E740481C1C}">
                                         <a14:useLocalDpi xmlns:a14="http://schemas.microsoft.com/office/drawing/2010/main" val="0"/>
@@ -2388,6 +2672,7 @@
     <w:r>
       <w:rPr>
         <w:noProof/>
+        <w:lang w:val="bg-BG" w:eastAsia="bg-BG"/>
       </w:rPr>
       <mc:AlternateContent>
         <mc:Choice Requires="wps">
@@ -2456,6 +2741,7 @@
     <w:r>
       <w:rPr>
         <w:noProof/>
+        <w:lang w:val="bg-BG" w:eastAsia="bg-BG"/>
       </w:rPr>
       <mc:AlternateContent>
         <mc:Choice Requires="wps">
@@ -2550,7 +2836,7 @@
                               <w:sz w:val="18"/>
                               <w:szCs w:val="18"/>
                             </w:rPr>
-                            <w:t>1</w:t>
+                            <w:t>2</w:t>
                           </w:r>
                           <w:r>
                             <w:rPr>
@@ -2593,7 +2879,7 @@
                               <w:sz w:val="18"/>
                               <w:szCs w:val="18"/>
                             </w:rPr>
-                            <w:t>1</w:t>
+                            <w:t>3</w:t>
                           </w:r>
                           <w:r>
                             <w:rPr>
@@ -2619,7 +2905,11 @@
         </mc:Choice>
         <mc:Fallback>
           <w:pict>
-            <v:shape w14:anchorId="56B87737" id="Text Box 3" o:spid="_x0000_s1027" type="#_x0000_t202" style="position:absolute;margin-left:444.65pt;margin-top:26.95pt;width:70.9pt;height:15.9pt;z-index:251667456;visibility:visible;mso-wrap-style:square;mso-wrap-distance-left:9pt;mso-wrap-distance-top:0;mso-wrap-distance-right:9pt;mso-wrap-distance-bottom:0;mso-position-horizontal:absolute;mso-position-horizontal-relative:text;mso-position-vertical:absolute;mso-position-vertical-relative:text;v-text-anchor:middle" o:gfxdata="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" filled="f" stroked="f" strokeweight=".5pt">
+            <v:shapetype w14:anchorId="56B87737" id="_x0000_t202" coordsize="21600,21600" o:spt="202" path="m,l,21600r21600,l21600,xe">
+              <v:stroke joinstyle="miter"/>
+              <v:path gradientshapeok="t" o:connecttype="rect"/>
+            </v:shapetype>
+            <v:shape id="Text Box 3" o:spid="_x0000_s1027" type="#_x0000_t202" style="position:absolute;margin-left:444.65pt;margin-top:26.95pt;width:70.9pt;height:15.9pt;z-index:251667456;visibility:visible;mso-wrap-style:square;mso-wrap-distance-left:9pt;mso-wrap-distance-top:0;mso-wrap-distance-right:9pt;mso-wrap-distance-bottom:0;mso-position-horizontal:absolute;mso-position-horizontal-relative:text;mso-position-vertical:absolute;mso-position-vertical-relative:text;v-text-anchor:middle" o:gfxdata="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" filled="f" stroked="f" strokeweight=".5pt">
               <v:textbox inset="0,0,0,0">
                 <w:txbxContent>
                   <w:p>
@@ -2665,7 +2955,7 @@
                         <w:sz w:val="18"/>
                         <w:szCs w:val="18"/>
                       </w:rPr>
-                      <w:t>1</w:t>
+                      <w:t>2</w:t>
                     </w:r>
                     <w:r>
                       <w:rPr>
@@ -2708,7 +2998,7 @@
                         <w:sz w:val="18"/>
                         <w:szCs w:val="18"/>
                       </w:rPr>
-                      <w:t>1</w:t>
+                      <w:t>3</w:t>
                     </w:r>
                     <w:r>
                       <w:rPr>
@@ -2728,6 +3018,7 @@
     <w:r>
       <w:rPr>
         <w:noProof/>
+        <w:lang w:val="bg-BG" w:eastAsia="bg-BG"/>
       </w:rPr>
       <mc:AlternateContent>
         <mc:Choice Requires="wps">
@@ -2832,6 +3123,7 @@
     <w:r>
       <w:rPr>
         <w:noProof/>
+        <w:lang w:val="bg-BG" w:eastAsia="bg-BG"/>
       </w:rPr>
       <mc:AlternateContent>
         <mc:Choice Requires="wps">
@@ -2890,7 +3182,7 @@
                             </w:rPr>
                             <w:t>© Software University Foundation (</w:t>
                           </w:r>
-                          <w:hyperlink r:id="rId4" w:history="1">
+                          <w:hyperlink r:id="rId7" w:history="1">
                             <w:r>
                               <w:rPr>
                                 <w:rStyle w:val="Hyperlink"/>
@@ -2922,7 +3214,7 @@
                             </w:rPr>
                             <w:t xml:space="preserve"> under the </w:t>
                           </w:r>
-                          <w:hyperlink r:id="rId5" w:history="1">
+                          <w:hyperlink r:id="rId8" w:history="1">
                             <w:r>
                               <w:rPr>
                                 <w:rStyle w:val="Hyperlink"/>
@@ -2954,13 +3246,14 @@
                               <w:noProof/>
                               <w:sz w:val="20"/>
                               <w:szCs w:val="20"/>
+                              <w:lang w:val="bg-BG" w:eastAsia="bg-BG"/>
                             </w:rPr>
                             <w:drawing>
                               <wp:inline distT="0" distB="0" distL="0" distR="0" wp14:anchorId="15EFF62F" wp14:editId="31C430B5">
                                 <wp:extent cx="200025" cy="200025"/>
                                 <wp:effectExtent l="0" t="0" r="9525" b="9525"/>
                                 <wp:docPr id="72" name="Picture 72" title="Software University">
-                                  <a:hlinkClick xmlns:a="http://schemas.openxmlformats.org/drawingml/2006/main" r:id="rId6"/>
+                                  <a:hlinkClick xmlns:a="http://schemas.openxmlformats.org/drawingml/2006/main" r:id="rId9"/>
                                 </wp:docPr>
                                 <wp:cNvGraphicFramePr/>
                                 <a:graphic xmlns:a="http://schemas.openxmlformats.org/drawingml/2006/main">
@@ -2968,108 +3261,6 @@
                                     <pic:pic xmlns:pic="http://schemas.openxmlformats.org/drawingml/2006/picture">
                                       <pic:nvPicPr>
                                         <pic:cNvPr id="93" name="Picture 3" title="Software University">
-                                          <a:hlinkClick r:id="rId6"/>
-                                        </pic:cNvPr>
-                                        <pic:cNvPicPr/>
-                                      </pic:nvPicPr>
-                                      <pic:blipFill>
-                                        <a:blip r:embed="rId7"/>
-                                        <a:stretch>
-                                          <a:fillRect/>
-                                        </a:stretch>
-                                      </pic:blipFill>
-                                      <pic:spPr>
-                                        <a:xfrm>
-                                          <a:off x="0" y="0"/>
-                                          <a:ext cx="197485" cy="197485"/>
-                                        </a:xfrm>
-                                        <a:prstGeom prst="rect">
-                                          <a:avLst/>
-                                        </a:prstGeom>
-                                      </pic:spPr>
-                                    </pic:pic>
-                                  </a:graphicData>
-                                </a:graphic>
-                              </wp:inline>
-                            </w:drawing>
-                          </w:r>
-                          <w:r>
-                            <w:rPr>
-                              <w:sz w:val="19"/>
-                              <w:szCs w:val="19"/>
-                            </w:rPr>
-                            <w:t xml:space="preserve">   </w:t>
-                          </w:r>
-                          <w:r>
-                            <w:rPr>
-                              <w:noProof/>
-                              <w:sz w:val="20"/>
-                              <w:szCs w:val="20"/>
-                            </w:rPr>
-                            <w:drawing>
-                              <wp:inline distT="0" distB="0" distL="0" distR="0" wp14:anchorId="4E8D5C1B" wp14:editId="2013552C">
-                                <wp:extent cx="200025" cy="200025"/>
-                                <wp:effectExtent l="0" t="0" r="9525" b="9525"/>
-                                <wp:docPr id="73" name="Picture 73" title="Software University Foundation">
-                                  <a:hlinkClick xmlns:a="http://schemas.openxmlformats.org/drawingml/2006/main" r:id="rId1"/>
-                                </wp:docPr>
-                                <wp:cNvGraphicFramePr/>
-                                <a:graphic xmlns:a="http://schemas.openxmlformats.org/drawingml/2006/main">
-                                  <a:graphicData uri="http://schemas.openxmlformats.org/drawingml/2006/picture">
-                                    <pic:pic xmlns:pic="http://schemas.openxmlformats.org/drawingml/2006/picture">
-                                      <pic:nvPicPr>
-                                        <pic:cNvPr id="94" name="Picture 4" title="Software University Foundation">
-                                          <a:hlinkClick r:id="rId4"/>
-                                        </pic:cNvPr>
-                                        <pic:cNvPicPr/>
-                                      </pic:nvPicPr>
-                                      <pic:blipFill>
-                                        <a:blip r:embed="rId8"/>
-                                        <a:stretch>
-                                          <a:fillRect/>
-                                        </a:stretch>
-                                      </pic:blipFill>
-                                      <pic:spPr>
-                                        <a:xfrm>
-                                          <a:off x="0" y="0"/>
-                                          <a:ext cx="197485" cy="197485"/>
-                                        </a:xfrm>
-                                        <a:prstGeom prst="rect">
-                                          <a:avLst/>
-                                        </a:prstGeom>
-                                      </pic:spPr>
-                                    </pic:pic>
-                                  </a:graphicData>
-                                </a:graphic>
-                              </wp:inline>
-                            </w:drawing>
-                          </w:r>
-                          <w:r>
-                            <w:rPr>
-                              <w:sz w:val="19"/>
-                              <w:szCs w:val="19"/>
-                            </w:rPr>
-                            <w:t xml:space="preserve">   </w:t>
-                          </w:r>
-                          <w:r>
-                            <w:rPr>
-                              <w:noProof/>
-                              <w:sz w:val="20"/>
-                              <w:szCs w:val="20"/>
-                            </w:rPr>
-                            <w:drawing>
-                              <wp:inline distT="0" distB="0" distL="0" distR="0" wp14:anchorId="20B738E7" wp14:editId="300EA712">
-                                <wp:extent cx="200025" cy="200025"/>
-                                <wp:effectExtent l="0" t="0" r="9525" b="9525"/>
-                                <wp:docPr id="74" name="Picture 74" title="Software University @ Facebook">
-                                  <a:hlinkClick xmlns:a="http://schemas.openxmlformats.org/drawingml/2006/main" r:id="rId9"/>
-                                </wp:docPr>
-                                <wp:cNvGraphicFramePr/>
-                                <a:graphic xmlns:a="http://schemas.openxmlformats.org/drawingml/2006/main">
-                                  <a:graphicData uri="http://schemas.openxmlformats.org/drawingml/2006/picture">
-                                    <pic:pic xmlns:pic="http://schemas.openxmlformats.org/drawingml/2006/picture">
-                                      <pic:nvPicPr>
-                                        <pic:cNvPr id="95" name="Picture 11" title="Software University @ Facebook">
                                           <a:hlinkClick r:id="rId9"/>
                                         </pic:cNvPr>
                                         <pic:cNvPicPr/>
@@ -3107,26 +3298,27 @@
                               <w:noProof/>
                               <w:sz w:val="20"/>
                               <w:szCs w:val="20"/>
+                              <w:lang w:val="bg-BG" w:eastAsia="bg-BG"/>
                             </w:rPr>
                             <w:drawing>
-                              <wp:inline distT="0" distB="0" distL="0" distR="0" wp14:anchorId="3D2C3D5F" wp14:editId="653B4B90">
+                              <wp:inline distT="0" distB="0" distL="0" distR="0" wp14:anchorId="4E8D5C1B" wp14:editId="2013552C">
                                 <wp:extent cx="200025" cy="200025"/>
                                 <wp:effectExtent l="0" t="0" r="9525" b="9525"/>
-                                <wp:docPr id="75" name="Picture 75" title="Software University @ Twitter">
-                                  <a:hlinkClick xmlns:a="http://schemas.openxmlformats.org/drawingml/2006/main" r:id="rId11"/>
+                                <wp:docPr id="73" name="Picture 73" title="Software University Foundation">
+                                  <a:hlinkClick xmlns:a="http://schemas.openxmlformats.org/drawingml/2006/main" r:id="rId4"/>
                                 </wp:docPr>
                                 <wp:cNvGraphicFramePr/>
                                 <a:graphic xmlns:a="http://schemas.openxmlformats.org/drawingml/2006/main">
                                   <a:graphicData uri="http://schemas.openxmlformats.org/drawingml/2006/picture">
                                     <pic:pic xmlns:pic="http://schemas.openxmlformats.org/drawingml/2006/picture">
                                       <pic:nvPicPr>
-                                        <pic:cNvPr id="96" name="Picture 16" title="Software University @ Twitter">
-                                          <a:hlinkClick r:id="rId11"/>
+                                        <pic:cNvPr id="94" name="Picture 4" title="Software University Foundation">
+                                          <a:hlinkClick r:id="rId7"/>
                                         </pic:cNvPr>
                                         <pic:cNvPicPr/>
                                       </pic:nvPicPr>
                                       <pic:blipFill>
-                                        <a:blip r:embed="rId12"/>
+                                        <a:blip r:embed="rId11"/>
                                         <a:stretch>
                                           <a:fillRect/>
                                         </a:stretch>
@@ -3158,26 +3350,27 @@
                               <w:noProof/>
                               <w:sz w:val="20"/>
                               <w:szCs w:val="20"/>
+                              <w:lang w:val="bg-BG" w:eastAsia="bg-BG"/>
                             </w:rPr>
                             <w:drawing>
-                              <wp:inline distT="0" distB="0" distL="0" distR="0" wp14:anchorId="2ECEBC4A" wp14:editId="4C1A28B7">
+                              <wp:inline distT="0" distB="0" distL="0" distR="0" wp14:anchorId="20B738E7" wp14:editId="300EA712">
                                 <wp:extent cx="200025" cy="200025"/>
                                 <wp:effectExtent l="0" t="0" r="9525" b="9525"/>
-                                <wp:docPr id="76" name="Picture 76" title="Software University @ YouTube">
-                                  <a:hlinkClick xmlns:a="http://schemas.openxmlformats.org/drawingml/2006/main" r:id="rId13"/>
+                                <wp:docPr id="74" name="Picture 74" title="Software University @ Facebook">
+                                  <a:hlinkClick xmlns:a="http://schemas.openxmlformats.org/drawingml/2006/main" r:id="rId12"/>
                                 </wp:docPr>
                                 <wp:cNvGraphicFramePr/>
                                 <a:graphic xmlns:a="http://schemas.openxmlformats.org/drawingml/2006/main">
                                   <a:graphicData uri="http://schemas.openxmlformats.org/drawingml/2006/picture">
                                     <pic:pic xmlns:pic="http://schemas.openxmlformats.org/drawingml/2006/picture">
                                       <pic:nvPicPr>
-                                        <pic:cNvPr id="97" name="Picture 23" title="Software University @ YouTube">
-                                          <a:hlinkClick r:id="rId13"/>
+                                        <pic:cNvPr id="95" name="Picture 11" title="Software University @ Facebook">
+                                          <a:hlinkClick r:id="rId12"/>
                                         </pic:cNvPr>
                                         <pic:cNvPicPr/>
                                       </pic:nvPicPr>
                                       <pic:blipFill>
-                                        <a:blip r:embed="rId14"/>
+                                        <a:blip r:embed="rId13"/>
                                         <a:stretch>
                                           <a:fillRect/>
                                         </a:stretch>
@@ -3209,26 +3402,27 @@
                               <w:noProof/>
                               <w:sz w:val="20"/>
                               <w:szCs w:val="20"/>
+                              <w:lang w:val="bg-BG" w:eastAsia="bg-BG"/>
                             </w:rPr>
                             <w:drawing>
-                              <wp:inline distT="0" distB="0" distL="0" distR="0" wp14:anchorId="2298D969" wp14:editId="5CD95E52">
+                              <wp:inline distT="0" distB="0" distL="0" distR="0" wp14:anchorId="3D2C3D5F" wp14:editId="653B4B90">
                                 <wp:extent cx="200025" cy="200025"/>
                                 <wp:effectExtent l="0" t="0" r="9525" b="9525"/>
-                                <wp:docPr id="77" name="Picture 77" title="Software University @ Google+">
-                                  <a:hlinkClick xmlns:a="http://schemas.openxmlformats.org/drawingml/2006/main" r:id="rId15"/>
+                                <wp:docPr id="75" name="Picture 75" title="Software University @ Twitter">
+                                  <a:hlinkClick xmlns:a="http://schemas.openxmlformats.org/drawingml/2006/main" r:id="rId14"/>
                                 </wp:docPr>
                                 <wp:cNvGraphicFramePr/>
                                 <a:graphic xmlns:a="http://schemas.openxmlformats.org/drawingml/2006/main">
                                   <a:graphicData uri="http://schemas.openxmlformats.org/drawingml/2006/picture">
                                     <pic:pic xmlns:pic="http://schemas.openxmlformats.org/drawingml/2006/picture">
                                       <pic:nvPicPr>
-                                        <pic:cNvPr id="98" name="Picture 25" title="Software University @ Google+">
-                                          <a:hlinkClick r:id="rId15"/>
+                                        <pic:cNvPr id="96" name="Picture 16" title="Software University @ Twitter">
+                                          <a:hlinkClick r:id="rId14"/>
                                         </pic:cNvPr>
                                         <pic:cNvPicPr/>
                                       </pic:nvPicPr>
                                       <pic:blipFill>
-                                        <a:blip r:embed="rId16"/>
+                                        <a:blip r:embed="rId15"/>
                                         <a:stretch>
                                           <a:fillRect/>
                                         </a:stretch>
@@ -3260,26 +3454,27 @@
                               <w:noProof/>
                               <w:sz w:val="20"/>
                               <w:szCs w:val="20"/>
+                              <w:lang w:val="bg-BG" w:eastAsia="bg-BG"/>
                             </w:rPr>
                             <w:drawing>
-                              <wp:inline distT="0" distB="0" distL="0" distR="0" wp14:anchorId="1A044D14" wp14:editId="320DB136">
+                              <wp:inline distT="0" distB="0" distL="0" distR="0" wp14:anchorId="2ECEBC4A" wp14:editId="4C1A28B7">
                                 <wp:extent cx="200025" cy="200025"/>
                                 <wp:effectExtent l="0" t="0" r="9525" b="9525"/>
-                                <wp:docPr id="78" name="Picture 78" title="Software University @ LinkedIn">
-                                  <a:hlinkClick xmlns:a="http://schemas.openxmlformats.org/drawingml/2006/main" r:id="rId17"/>
+                                <wp:docPr id="76" name="Picture 76" title="Software University @ YouTube">
+                                  <a:hlinkClick xmlns:a="http://schemas.openxmlformats.org/drawingml/2006/main" r:id="rId16"/>
                                 </wp:docPr>
                                 <wp:cNvGraphicFramePr/>
                                 <a:graphic xmlns:a="http://schemas.openxmlformats.org/drawingml/2006/main">
                                   <a:graphicData uri="http://schemas.openxmlformats.org/drawingml/2006/picture">
                                     <pic:pic xmlns:pic="http://schemas.openxmlformats.org/drawingml/2006/picture">
                                       <pic:nvPicPr>
-                                        <pic:cNvPr id="99" name="Picture 27" title="Software University @ LinkedIn">
-                                          <a:hlinkClick r:id="rId17"/>
+                                        <pic:cNvPr id="97" name="Picture 23" title="Software University @ YouTube">
+                                          <a:hlinkClick r:id="rId16"/>
                                         </pic:cNvPr>
                                         <pic:cNvPicPr/>
                                       </pic:nvPicPr>
                                       <pic:blipFill>
-                                        <a:blip r:embed="rId18"/>
+                                        <a:blip r:embed="rId17"/>
                                         <a:stretch>
                                           <a:fillRect/>
                                         </a:stretch>
@@ -3311,26 +3506,27 @@
                               <w:noProof/>
                               <w:sz w:val="20"/>
                               <w:szCs w:val="20"/>
+                              <w:lang w:val="bg-BG" w:eastAsia="bg-BG"/>
                             </w:rPr>
                             <w:drawing>
-                              <wp:inline distT="0" distB="0" distL="0" distR="0" wp14:anchorId="52544041" wp14:editId="0531DD13">
+                              <wp:inline distT="0" distB="0" distL="0" distR="0" wp14:anchorId="2298D969" wp14:editId="5CD95E52">
                                 <wp:extent cx="200025" cy="200025"/>
                                 <wp:effectExtent l="0" t="0" r="9525" b="9525"/>
-                                <wp:docPr id="79" name="Picture 79" title="Software University @ SlideShare">
-                                  <a:hlinkClick xmlns:a="http://schemas.openxmlformats.org/drawingml/2006/main" r:id="rId19"/>
+                                <wp:docPr id="77" name="Picture 77" title="Software University @ Google+">
+                                  <a:hlinkClick xmlns:a="http://schemas.openxmlformats.org/drawingml/2006/main" r:id="rId18"/>
                                 </wp:docPr>
                                 <wp:cNvGraphicFramePr/>
                                 <a:graphic xmlns:a="http://schemas.openxmlformats.org/drawingml/2006/main">
                                   <a:graphicData uri="http://schemas.openxmlformats.org/drawingml/2006/picture">
                                     <pic:pic xmlns:pic="http://schemas.openxmlformats.org/drawingml/2006/picture">
                                       <pic:nvPicPr>
-                                        <pic:cNvPr id="101" name="Picture 99" title="Software University @ SlideShare">
-                                          <a:hlinkClick r:id="rId19"/>
+                                        <pic:cNvPr id="98" name="Picture 25" title="Software University @ Google+">
+                                          <a:hlinkClick r:id="rId18"/>
                                         </pic:cNvPr>
                                         <pic:cNvPicPr/>
                                       </pic:nvPicPr>
                                       <pic:blipFill>
-                                        <a:blip r:embed="rId20"/>
+                                        <a:blip r:embed="rId19"/>
                                         <a:stretch>
                                           <a:fillRect/>
                                         </a:stretch>
@@ -3362,26 +3558,27 @@
                               <w:noProof/>
                               <w:sz w:val="20"/>
                               <w:szCs w:val="20"/>
+                              <w:lang w:val="bg-BG" w:eastAsia="bg-BG"/>
                             </w:rPr>
                             <w:drawing>
-                              <wp:inline distT="0" distB="0" distL="0" distR="0" wp14:anchorId="64FAE51C" wp14:editId="083460C1">
+                              <wp:inline distT="0" distB="0" distL="0" distR="0" wp14:anchorId="1A044D14" wp14:editId="320DB136">
                                 <wp:extent cx="200025" cy="200025"/>
                                 <wp:effectExtent l="0" t="0" r="9525" b="9525"/>
-                                <wp:docPr id="80" name="Picture 80" title="Software University @ GitHub">
-                                  <a:hlinkClick xmlns:a="http://schemas.openxmlformats.org/drawingml/2006/main" r:id="rId21"/>
+                                <wp:docPr id="78" name="Picture 78" title="Software University @ LinkedIn">
+                                  <a:hlinkClick xmlns:a="http://schemas.openxmlformats.org/drawingml/2006/main" r:id="rId20"/>
                                 </wp:docPr>
                                 <wp:cNvGraphicFramePr/>
                                 <a:graphic xmlns:a="http://schemas.openxmlformats.org/drawingml/2006/main">
                                   <a:graphicData uri="http://schemas.openxmlformats.org/drawingml/2006/picture">
                                     <pic:pic xmlns:pic="http://schemas.openxmlformats.org/drawingml/2006/picture">
                                       <pic:nvPicPr>
-                                        <pic:cNvPr id="102" name="Picture 35" title="Software University @ GitHub">
-                                          <a:hlinkClick r:id="rId21"/>
+                                        <pic:cNvPr id="99" name="Picture 27" title="Software University @ LinkedIn">
+                                          <a:hlinkClick r:id="rId20"/>
                                         </pic:cNvPr>
                                         <pic:cNvPicPr/>
                                       </pic:nvPicPr>
                                       <pic:blipFill>
-                                        <a:blip r:embed="rId22"/>
+                                        <a:blip r:embed="rId21"/>
                                         <a:stretch>
                                           <a:fillRect/>
                                         </a:stretch>
@@ -3413,13 +3610,118 @@
                               <w:noProof/>
                               <w:sz w:val="20"/>
                               <w:szCs w:val="20"/>
+                              <w:lang w:val="bg-BG" w:eastAsia="bg-BG"/>
+                            </w:rPr>
+                            <w:drawing>
+                              <wp:inline distT="0" distB="0" distL="0" distR="0" wp14:anchorId="52544041" wp14:editId="0531DD13">
+                                <wp:extent cx="200025" cy="200025"/>
+                                <wp:effectExtent l="0" t="0" r="9525" b="9525"/>
+                                <wp:docPr id="79" name="Picture 79" title="Software University @ SlideShare">
+                                  <a:hlinkClick xmlns:a="http://schemas.openxmlformats.org/drawingml/2006/main" r:id="rId22"/>
+                                </wp:docPr>
+                                <wp:cNvGraphicFramePr/>
+                                <a:graphic xmlns:a="http://schemas.openxmlformats.org/drawingml/2006/main">
+                                  <a:graphicData uri="http://schemas.openxmlformats.org/drawingml/2006/picture">
+                                    <pic:pic xmlns:pic="http://schemas.openxmlformats.org/drawingml/2006/picture">
+                                      <pic:nvPicPr>
+                                        <pic:cNvPr id="101" name="Picture 99" title="Software University @ SlideShare">
+                                          <a:hlinkClick r:id="rId22"/>
+                                        </pic:cNvPr>
+                                        <pic:cNvPicPr/>
+                                      </pic:nvPicPr>
+                                      <pic:blipFill>
+                                        <a:blip r:embed="rId23"/>
+                                        <a:stretch>
+                                          <a:fillRect/>
+                                        </a:stretch>
+                                      </pic:blipFill>
+                                      <pic:spPr>
+                                        <a:xfrm>
+                                          <a:off x="0" y="0"/>
+                                          <a:ext cx="197485" cy="197485"/>
+                                        </a:xfrm>
+                                        <a:prstGeom prst="rect">
+                                          <a:avLst/>
+                                        </a:prstGeom>
+                                      </pic:spPr>
+                                    </pic:pic>
+                                  </a:graphicData>
+                                </a:graphic>
+                              </wp:inline>
+                            </w:drawing>
+                          </w:r>
+                          <w:r>
+                            <w:rPr>
+                              <w:sz w:val="19"/>
+                              <w:szCs w:val="19"/>
+                            </w:rPr>
+                            <w:t xml:space="preserve">   </w:t>
+                          </w:r>
+                          <w:r>
+                            <w:rPr>
+                              <w:noProof/>
+                              <w:sz w:val="20"/>
+                              <w:szCs w:val="20"/>
+                              <w:lang w:val="bg-BG" w:eastAsia="bg-BG"/>
+                            </w:rPr>
+                            <w:drawing>
+                              <wp:inline distT="0" distB="0" distL="0" distR="0" wp14:anchorId="64FAE51C" wp14:editId="083460C1">
+                                <wp:extent cx="200025" cy="200025"/>
+                                <wp:effectExtent l="0" t="0" r="9525" b="9525"/>
+                                <wp:docPr id="80" name="Picture 80" title="Software University @ GitHub">
+                                  <a:hlinkClick xmlns:a="http://schemas.openxmlformats.org/drawingml/2006/main" r:id="rId24"/>
+                                </wp:docPr>
+                                <wp:cNvGraphicFramePr/>
+                                <a:graphic xmlns:a="http://schemas.openxmlformats.org/drawingml/2006/main">
+                                  <a:graphicData uri="http://schemas.openxmlformats.org/drawingml/2006/picture">
+                                    <pic:pic xmlns:pic="http://schemas.openxmlformats.org/drawingml/2006/picture">
+                                      <pic:nvPicPr>
+                                        <pic:cNvPr id="102" name="Picture 35" title="Software University @ GitHub">
+                                          <a:hlinkClick r:id="rId24"/>
+                                        </pic:cNvPr>
+                                        <pic:cNvPicPr/>
+                                      </pic:nvPicPr>
+                                      <pic:blipFill>
+                                        <a:blip r:embed="rId25"/>
+                                        <a:stretch>
+                                          <a:fillRect/>
+                                        </a:stretch>
+                                      </pic:blipFill>
+                                      <pic:spPr>
+                                        <a:xfrm>
+                                          <a:off x="0" y="0"/>
+                                          <a:ext cx="197485" cy="197485"/>
+                                        </a:xfrm>
+                                        <a:prstGeom prst="rect">
+                                          <a:avLst/>
+                                        </a:prstGeom>
+                                      </pic:spPr>
+                                    </pic:pic>
+                                  </a:graphicData>
+                                </a:graphic>
+                              </wp:inline>
+                            </w:drawing>
+                          </w:r>
+                          <w:r>
+                            <w:rPr>
+                              <w:sz w:val="19"/>
+                              <w:szCs w:val="19"/>
+                            </w:rPr>
+                            <w:t xml:space="preserve">   </w:t>
+                          </w:r>
+                          <w:r>
+                            <w:rPr>
+                              <w:noProof/>
+                              <w:sz w:val="20"/>
+                              <w:szCs w:val="20"/>
+                              <w:lang w:val="bg-BG" w:eastAsia="bg-BG"/>
                             </w:rPr>
                             <w:drawing>
                               <wp:inline distT="0" distB="0" distL="0" distR="0" wp14:anchorId="5C709012" wp14:editId="6553F913">
                                 <wp:extent cx="200025" cy="200025"/>
                                 <wp:effectExtent l="0" t="0" r="9525" b="9525"/>
                                 <wp:docPr id="81" name="Picture 81" title="Software University: Email Us">
-                                  <a:hlinkClick xmlns:a="http://schemas.openxmlformats.org/drawingml/2006/main" r:id="rId23"/>
+                                  <a:hlinkClick xmlns:a="http://schemas.openxmlformats.org/drawingml/2006/main" r:id="rId26"/>
                                 </wp:docPr>
                                 <wp:cNvGraphicFramePr/>
                                 <a:graphic xmlns:a="http://schemas.openxmlformats.org/drawingml/2006/main">
@@ -3427,12 +3729,12 @@
                                     <pic:pic xmlns:pic="http://schemas.openxmlformats.org/drawingml/2006/picture">
                                       <pic:nvPicPr>
                                         <pic:cNvPr id="103" name="Picture 85" title="Software University: Email Us">
-                                          <a:hlinkClick r:id="rId23"/>
+                                          <a:hlinkClick r:id="rId26"/>
                                         </pic:cNvPr>
                                         <pic:cNvPicPr/>
                                       </pic:nvPicPr>
                                       <pic:blipFill>
-                                        <a:blip r:embed="rId24"/>
+                                        <a:blip r:embed="rId27"/>
                                         <a:stretch>
                                           <a:fillRect/>
                                         </a:stretch>
@@ -3484,7 +3786,7 @@
                       </w:rPr>
                       <w:t>© Software University Foundation (</w:t>
                     </w:r>
-                    <w:hyperlink r:id="rId25" w:history="1">
+                    <w:hyperlink r:id="rId28" w:history="1">
                       <w:r>
                         <w:rPr>
                           <w:rStyle w:val="Hyperlink"/>
@@ -3516,7 +3818,7 @@
                       </w:rPr>
                       <w:t xml:space="preserve"> under the </w:t>
                     </w:r>
-                    <w:hyperlink r:id="rId26" w:history="1">
+                    <w:hyperlink r:id="rId29" w:history="1">
                       <w:r>
                         <w:rPr>
                           <w:rStyle w:val="Hyperlink"/>
@@ -3548,13 +3850,14 @@
                         <w:noProof/>
                         <w:sz w:val="20"/>
                         <w:szCs w:val="20"/>
+                        <w:lang w:val="bg-BG" w:eastAsia="bg-BG"/>
                       </w:rPr>
                       <w:drawing>
                         <wp:inline distT="0" distB="0" distL="0" distR="0" wp14:anchorId="15EFF62F" wp14:editId="31C430B5">
                           <wp:extent cx="200025" cy="200025"/>
                           <wp:effectExtent l="0" t="0" r="9525" b="9525"/>
                           <wp:docPr id="72" name="Picture 72" title="Software University">
-                            <a:hlinkClick xmlns:a="http://schemas.openxmlformats.org/drawingml/2006/main" r:id="rId6"/>
+                            <a:hlinkClick xmlns:a="http://schemas.openxmlformats.org/drawingml/2006/main" r:id="rId30"/>
                           </wp:docPr>
                           <wp:cNvGraphicFramePr/>
                           <a:graphic xmlns:a="http://schemas.openxmlformats.org/drawingml/2006/main">
@@ -3562,12 +3865,12 @@
                               <pic:pic xmlns:pic="http://schemas.openxmlformats.org/drawingml/2006/picture">
                                 <pic:nvPicPr>
                                   <pic:cNvPr id="93" name="Picture 3" title="Software University">
-                                    <a:hlinkClick r:id="rId6"/>
+                                    <a:hlinkClick r:id="rId30"/>
                                   </pic:cNvPr>
                                   <pic:cNvPicPr/>
                                 </pic:nvPicPr>
                                 <pic:blipFill>
-                                  <a:blip r:embed="rId7"/>
+                                  <a:blip r:embed="rId31"/>
                                   <a:stretch>
                                     <a:fillRect/>
                                   </a:stretch>
@@ -3599,13 +3902,14 @@
                         <w:noProof/>
                         <w:sz w:val="20"/>
                         <w:szCs w:val="20"/>
+                        <w:lang w:val="bg-BG" w:eastAsia="bg-BG"/>
                       </w:rPr>
                       <w:drawing>
                         <wp:inline distT="0" distB="0" distL="0" distR="0" wp14:anchorId="4E8D5C1B" wp14:editId="2013552C">
                           <wp:extent cx="200025" cy="200025"/>
                           <wp:effectExtent l="0" t="0" r="9525" b="9525"/>
                           <wp:docPr id="73" name="Picture 73" title="Software University Foundation">
-                            <a:hlinkClick xmlns:a="http://schemas.openxmlformats.org/drawingml/2006/main" r:id="rId25"/>
+                            <a:hlinkClick xmlns:a="http://schemas.openxmlformats.org/drawingml/2006/main" r:id="rId4"/>
                           </wp:docPr>
                           <wp:cNvGraphicFramePr/>
                           <a:graphic xmlns:a="http://schemas.openxmlformats.org/drawingml/2006/main">
@@ -3613,12 +3917,12 @@
                               <pic:pic xmlns:pic="http://schemas.openxmlformats.org/drawingml/2006/picture">
                                 <pic:nvPicPr>
                                   <pic:cNvPr id="94" name="Picture 4" title="Software University Foundation">
-                                    <a:hlinkClick r:id="rId25"/>
+                                    <a:hlinkClick r:id="rId4"/>
                                   </pic:cNvPr>
                                   <pic:cNvPicPr/>
                                 </pic:nvPicPr>
                                 <pic:blipFill>
-                                  <a:blip r:embed="rId8"/>
+                                  <a:blip r:embed="rId32"/>
                                   <a:stretch>
                                     <a:fillRect/>
                                   </a:stretch>
@@ -3650,13 +3954,14 @@
                         <w:noProof/>
                         <w:sz w:val="20"/>
                         <w:szCs w:val="20"/>
+                        <w:lang w:val="bg-BG" w:eastAsia="bg-BG"/>
                       </w:rPr>
                       <w:drawing>
                         <wp:inline distT="0" distB="0" distL="0" distR="0" wp14:anchorId="20B738E7" wp14:editId="300EA712">
                           <wp:extent cx="200025" cy="200025"/>
                           <wp:effectExtent l="0" t="0" r="9525" b="9525"/>
                           <wp:docPr id="74" name="Picture 74" title="Software University @ Facebook">
-                            <a:hlinkClick xmlns:a="http://schemas.openxmlformats.org/drawingml/2006/main" r:id="rId9"/>
+                            <a:hlinkClick xmlns:a="http://schemas.openxmlformats.org/drawingml/2006/main" r:id="rId33"/>
                           </wp:docPr>
                           <wp:cNvGraphicFramePr/>
                           <a:graphic xmlns:a="http://schemas.openxmlformats.org/drawingml/2006/main">
@@ -3664,12 +3969,12 @@
                               <pic:pic xmlns:pic="http://schemas.openxmlformats.org/drawingml/2006/picture">
                                 <pic:nvPicPr>
                                   <pic:cNvPr id="95" name="Picture 11" title="Software University @ Facebook">
-                                    <a:hlinkClick r:id="rId9"/>
+                                    <a:hlinkClick r:id="rId33"/>
                                   </pic:cNvPr>
                                   <pic:cNvPicPr/>
                                 </pic:nvPicPr>
                                 <pic:blipFill>
-                                  <a:blip r:embed="rId10"/>
+                                  <a:blip r:embed="rId34"/>
                                   <a:stretch>
                                     <a:fillRect/>
                                   </a:stretch>
@@ -3701,13 +4006,14 @@
                         <w:noProof/>
                         <w:sz w:val="20"/>
                         <w:szCs w:val="20"/>
+                        <w:lang w:val="bg-BG" w:eastAsia="bg-BG"/>
                       </w:rPr>
                       <w:drawing>
                         <wp:inline distT="0" distB="0" distL="0" distR="0" wp14:anchorId="3D2C3D5F" wp14:editId="653B4B90">
                           <wp:extent cx="200025" cy="200025"/>
                           <wp:effectExtent l="0" t="0" r="9525" b="9525"/>
                           <wp:docPr id="75" name="Picture 75" title="Software University @ Twitter">
-                            <a:hlinkClick xmlns:a="http://schemas.openxmlformats.org/drawingml/2006/main" r:id="rId11"/>
+                            <a:hlinkClick xmlns:a="http://schemas.openxmlformats.org/drawingml/2006/main" r:id="rId35"/>
                           </wp:docPr>
                           <wp:cNvGraphicFramePr/>
                           <a:graphic xmlns:a="http://schemas.openxmlformats.org/drawingml/2006/main">
@@ -3715,12 +4021,12 @@
                               <pic:pic xmlns:pic="http://schemas.openxmlformats.org/drawingml/2006/picture">
                                 <pic:nvPicPr>
                                   <pic:cNvPr id="96" name="Picture 16" title="Software University @ Twitter">
-                                    <a:hlinkClick r:id="rId11"/>
+                                    <a:hlinkClick r:id="rId35"/>
                                   </pic:cNvPr>
                                   <pic:cNvPicPr/>
                                 </pic:nvPicPr>
                                 <pic:blipFill>
-                                  <a:blip r:embed="rId12"/>
+                                  <a:blip r:embed="rId36"/>
                                   <a:stretch>
                                     <a:fillRect/>
                                   </a:stretch>
@@ -3752,13 +4058,14 @@
                         <w:noProof/>
                         <w:sz w:val="20"/>
                         <w:szCs w:val="20"/>
+                        <w:lang w:val="bg-BG" w:eastAsia="bg-BG"/>
                       </w:rPr>
                       <w:drawing>
                         <wp:inline distT="0" distB="0" distL="0" distR="0" wp14:anchorId="2ECEBC4A" wp14:editId="4C1A28B7">
                           <wp:extent cx="200025" cy="200025"/>
                           <wp:effectExtent l="0" t="0" r="9525" b="9525"/>
                           <wp:docPr id="76" name="Picture 76" title="Software University @ YouTube">
-                            <a:hlinkClick xmlns:a="http://schemas.openxmlformats.org/drawingml/2006/main" r:id="rId13"/>
+                            <a:hlinkClick xmlns:a="http://schemas.openxmlformats.org/drawingml/2006/main" r:id="rId37"/>
                           </wp:docPr>
                           <wp:cNvGraphicFramePr/>
                           <a:graphic xmlns:a="http://schemas.openxmlformats.org/drawingml/2006/main">
@@ -3766,12 +4073,12 @@
                               <pic:pic xmlns:pic="http://schemas.openxmlformats.org/drawingml/2006/picture">
                                 <pic:nvPicPr>
                                   <pic:cNvPr id="97" name="Picture 23" title="Software University @ YouTube">
-                                    <a:hlinkClick r:id="rId13"/>
+                                    <a:hlinkClick r:id="rId37"/>
                                   </pic:cNvPr>
                                   <pic:cNvPicPr/>
                                 </pic:nvPicPr>
                                 <pic:blipFill>
-                                  <a:blip r:embed="rId14"/>
+                                  <a:blip r:embed="rId38"/>
                                   <a:stretch>
                                     <a:fillRect/>
                                   </a:stretch>
@@ -3803,13 +4110,14 @@
                         <w:noProof/>
                         <w:sz w:val="20"/>
                         <w:szCs w:val="20"/>
+                        <w:lang w:val="bg-BG" w:eastAsia="bg-BG"/>
                       </w:rPr>
                       <w:drawing>
                         <wp:inline distT="0" distB="0" distL="0" distR="0" wp14:anchorId="2298D969" wp14:editId="5CD95E52">
                           <wp:extent cx="200025" cy="200025"/>
                           <wp:effectExtent l="0" t="0" r="9525" b="9525"/>
                           <wp:docPr id="77" name="Picture 77" title="Software University @ Google+">
-                            <a:hlinkClick xmlns:a="http://schemas.openxmlformats.org/drawingml/2006/main" r:id="rId15"/>
+                            <a:hlinkClick xmlns:a="http://schemas.openxmlformats.org/drawingml/2006/main" r:id="rId39"/>
                           </wp:docPr>
                           <wp:cNvGraphicFramePr/>
                           <a:graphic xmlns:a="http://schemas.openxmlformats.org/drawingml/2006/main">
@@ -3817,12 +4125,12 @@
                               <pic:pic xmlns:pic="http://schemas.openxmlformats.org/drawingml/2006/picture">
                                 <pic:nvPicPr>
                                   <pic:cNvPr id="98" name="Picture 25" title="Software University @ Google+">
-                                    <a:hlinkClick r:id="rId15"/>
+                                    <a:hlinkClick r:id="rId39"/>
                                   </pic:cNvPr>
                                   <pic:cNvPicPr/>
                                 </pic:nvPicPr>
                                 <pic:blipFill>
-                                  <a:blip r:embed="rId16"/>
+                                  <a:blip r:embed="rId40"/>
                                   <a:stretch>
                                     <a:fillRect/>
                                   </a:stretch>
@@ -3854,13 +4162,14 @@
                         <w:noProof/>
                         <w:sz w:val="20"/>
                         <w:szCs w:val="20"/>
+                        <w:lang w:val="bg-BG" w:eastAsia="bg-BG"/>
                       </w:rPr>
                       <w:drawing>
                         <wp:inline distT="0" distB="0" distL="0" distR="0" wp14:anchorId="1A044D14" wp14:editId="320DB136">
                           <wp:extent cx="200025" cy="200025"/>
                           <wp:effectExtent l="0" t="0" r="9525" b="9525"/>
                           <wp:docPr id="78" name="Picture 78" title="Software University @ LinkedIn">
-                            <a:hlinkClick xmlns:a="http://schemas.openxmlformats.org/drawingml/2006/main" r:id="rId17"/>
+                            <a:hlinkClick xmlns:a="http://schemas.openxmlformats.org/drawingml/2006/main" r:id="rId41"/>
                           </wp:docPr>
                           <wp:cNvGraphicFramePr/>
                           <a:graphic xmlns:a="http://schemas.openxmlformats.org/drawingml/2006/main">
@@ -3868,12 +4177,12 @@
                               <pic:pic xmlns:pic="http://schemas.openxmlformats.org/drawingml/2006/picture">
                                 <pic:nvPicPr>
                                   <pic:cNvPr id="99" name="Picture 27" title="Software University @ LinkedIn">
-                                    <a:hlinkClick r:id="rId17"/>
+                                    <a:hlinkClick r:id="rId41"/>
                                   </pic:cNvPr>
                                   <pic:cNvPicPr/>
                                 </pic:nvPicPr>
                                 <pic:blipFill>
-                                  <a:blip r:embed="rId18"/>
+                                  <a:blip r:embed="rId42"/>
                                   <a:stretch>
                                     <a:fillRect/>
                                   </a:stretch>
@@ -3905,13 +4214,14 @@
                         <w:noProof/>
                         <w:sz w:val="20"/>
                         <w:szCs w:val="20"/>
+                        <w:lang w:val="bg-BG" w:eastAsia="bg-BG"/>
                       </w:rPr>
                       <w:drawing>
                         <wp:inline distT="0" distB="0" distL="0" distR="0" wp14:anchorId="52544041" wp14:editId="0531DD13">
                           <wp:extent cx="200025" cy="200025"/>
                           <wp:effectExtent l="0" t="0" r="9525" b="9525"/>
                           <wp:docPr id="79" name="Picture 79" title="Software University @ SlideShare">
-                            <a:hlinkClick xmlns:a="http://schemas.openxmlformats.org/drawingml/2006/main" r:id="rId19"/>
+                            <a:hlinkClick xmlns:a="http://schemas.openxmlformats.org/drawingml/2006/main" r:id="rId43"/>
                           </wp:docPr>
                           <wp:cNvGraphicFramePr/>
                           <a:graphic xmlns:a="http://schemas.openxmlformats.org/drawingml/2006/main">
@@ -3919,12 +4229,12 @@
                               <pic:pic xmlns:pic="http://schemas.openxmlformats.org/drawingml/2006/picture">
                                 <pic:nvPicPr>
                                   <pic:cNvPr id="101" name="Picture 99" title="Software University @ SlideShare">
-                                    <a:hlinkClick r:id="rId19"/>
+                                    <a:hlinkClick r:id="rId43"/>
                                   </pic:cNvPr>
                                   <pic:cNvPicPr/>
                                 </pic:nvPicPr>
                                 <pic:blipFill>
-                                  <a:blip r:embed="rId20"/>
+                                  <a:blip r:embed="rId44"/>
                                   <a:stretch>
                                     <a:fillRect/>
                                   </a:stretch>
@@ -3956,13 +4266,14 @@
                         <w:noProof/>
                         <w:sz w:val="20"/>
                         <w:szCs w:val="20"/>
+                        <w:lang w:val="bg-BG" w:eastAsia="bg-BG"/>
                       </w:rPr>
                       <w:drawing>
                         <wp:inline distT="0" distB="0" distL="0" distR="0" wp14:anchorId="64FAE51C" wp14:editId="083460C1">
                           <wp:extent cx="200025" cy="200025"/>
                           <wp:effectExtent l="0" t="0" r="9525" b="9525"/>
                           <wp:docPr id="80" name="Picture 80" title="Software University @ GitHub">
-                            <a:hlinkClick xmlns:a="http://schemas.openxmlformats.org/drawingml/2006/main" r:id="rId21"/>
+                            <a:hlinkClick xmlns:a="http://schemas.openxmlformats.org/drawingml/2006/main" r:id="rId45"/>
                           </wp:docPr>
                           <wp:cNvGraphicFramePr/>
                           <a:graphic xmlns:a="http://schemas.openxmlformats.org/drawingml/2006/main">
@@ -3970,12 +4281,12 @@
                               <pic:pic xmlns:pic="http://schemas.openxmlformats.org/drawingml/2006/picture">
                                 <pic:nvPicPr>
                                   <pic:cNvPr id="102" name="Picture 35" title="Software University @ GitHub">
-                                    <a:hlinkClick r:id="rId21"/>
+                                    <a:hlinkClick r:id="rId45"/>
                                   </pic:cNvPr>
                                   <pic:cNvPicPr/>
                                 </pic:nvPicPr>
                                 <pic:blipFill>
-                                  <a:blip r:embed="rId22"/>
+                                  <a:blip r:embed="rId46"/>
                                   <a:stretch>
                                     <a:fillRect/>
                                   </a:stretch>
@@ -4007,13 +4318,14 @@
                         <w:noProof/>
                         <w:sz w:val="20"/>
                         <w:szCs w:val="20"/>
+                        <w:lang w:val="bg-BG" w:eastAsia="bg-BG"/>
                       </w:rPr>
                       <w:drawing>
                         <wp:inline distT="0" distB="0" distL="0" distR="0" wp14:anchorId="5C709012" wp14:editId="6553F913">
                           <wp:extent cx="200025" cy="200025"/>
                           <wp:effectExtent l="0" t="0" r="9525" b="9525"/>
                           <wp:docPr id="81" name="Picture 81" title="Software University: Email Us">
-                            <a:hlinkClick xmlns:a="http://schemas.openxmlformats.org/drawingml/2006/main" r:id="rId23"/>
+                            <a:hlinkClick xmlns:a="http://schemas.openxmlformats.org/drawingml/2006/main" r:id="rId47"/>
                           </wp:docPr>
                           <wp:cNvGraphicFramePr/>
                           <a:graphic xmlns:a="http://schemas.openxmlformats.org/drawingml/2006/main">
@@ -4021,12 +4333,12 @@
                               <pic:pic xmlns:pic="http://schemas.openxmlformats.org/drawingml/2006/picture">
                                 <pic:nvPicPr>
                                   <pic:cNvPr id="103" name="Picture 85" title="Software University: Email Us">
-                                    <a:hlinkClick r:id="rId23"/>
+                                    <a:hlinkClick r:id="rId47"/>
                                   </pic:cNvPr>
                                   <pic:cNvPicPr/>
                                 </pic:nvPicPr>
                                 <pic:blipFill>
-                                  <a:blip r:embed="rId24"/>
+                                  <a:blip r:embed="rId48"/>
                                   <a:stretch>
                                     <a:fillRect/>
                                   </a:stretch>
@@ -4096,7 +4408,7 @@
 
 <file path=word/numbering.xml><?xml version="1.0" encoding="utf-8"?>
 <w:numbering xmlns:wpc="http://schemas.microsoft.com/office/word/2010/wordprocessingCanvas" xmlns:mc="http://schemas.openxmlformats.org/markup-compatibility/2006" xmlns:o="urn:schemas-microsoft-com:office:office" xmlns:r="http://schemas.openxmlformats.org/officeDocument/2006/relationships" xmlns:m="http://schemas.openxmlformats.org/officeDocument/2006/math" xmlns:v="urn:schemas-microsoft-com:vml" xmlns:wp14="http://schemas.microsoft.com/office/word/2010/wordprocessingDrawing" xmlns:wp="http://schemas.openxmlformats.org/drawingml/2006/wordprocessingDrawing" xmlns:w10="urn:schemas-microsoft-com:office:word" xmlns:w="http://schemas.openxmlformats.org/wordprocessingml/2006/main" xmlns:w14="http://schemas.microsoft.com/office/word/2010/wordml" xmlns:w15="http://schemas.microsoft.com/office/word/2012/wordml" xmlns:wpg="http://schemas.microsoft.com/office/word/2010/wordprocessingGroup" xmlns:wpi="http://schemas.microsoft.com/office/word/2010/wordprocessingInk" xmlns:wne="http://schemas.microsoft.com/office/word/2006/wordml" xmlns:wps="http://schemas.microsoft.com/office/word/2010/wordprocessingShape" mc:Ignorable="w14 w15 wp14">
-  <w:abstractNum w:abstractNumId="0" w15:restartNumberingAfterBreak="0">
+  <w:abstractNum w:abstractNumId="0">
     <w:nsid w:val="009D2C7E"/>
     <w:multiLevelType w:val="hybridMultilevel"/>
     <w:tmpl w:val="4C164682"/>
@@ -4209,7 +4521,7 @@
       </w:rPr>
     </w:lvl>
   </w:abstractNum>
-  <w:abstractNum w:abstractNumId="1" w15:restartNumberingAfterBreak="0">
+  <w:abstractNum w:abstractNumId="1">
     <w:nsid w:val="04E60920"/>
     <w:multiLevelType w:val="hybridMultilevel"/>
     <w:tmpl w:val="9DB0F662"/>
@@ -4322,7 +4634,7 @@
       </w:rPr>
     </w:lvl>
   </w:abstractNum>
-  <w:abstractNum w:abstractNumId="2" w15:restartNumberingAfterBreak="0">
+  <w:abstractNum w:abstractNumId="2">
     <w:nsid w:val="12D46FE6"/>
     <w:multiLevelType w:val="hybridMultilevel"/>
     <w:tmpl w:val="2E189FDA"/>
@@ -4435,7 +4747,7 @@
       </w:rPr>
     </w:lvl>
   </w:abstractNum>
-  <w:abstractNum w:abstractNumId="3" w15:restartNumberingAfterBreak="0">
+  <w:abstractNum w:abstractNumId="3">
     <w:nsid w:val="1DAD2515"/>
     <w:multiLevelType w:val="hybridMultilevel"/>
     <w:tmpl w:val="9C1E9A04"/>
@@ -4548,7 +4860,7 @@
       </w:rPr>
     </w:lvl>
   </w:abstractNum>
-  <w:abstractNum w:abstractNumId="4" w15:restartNumberingAfterBreak="0">
+  <w:abstractNum w:abstractNumId="4">
     <w:nsid w:val="22CD3F94"/>
     <w:multiLevelType w:val="hybridMultilevel"/>
     <w:tmpl w:val="A044FDFA"/>
@@ -4634,7 +4946,7 @@
       </w:pPr>
     </w:lvl>
   </w:abstractNum>
-  <w:abstractNum w:abstractNumId="5" w15:restartNumberingAfterBreak="0">
+  <w:abstractNum w:abstractNumId="5">
     <w:nsid w:val="48203ACE"/>
     <w:multiLevelType w:val="hybridMultilevel"/>
     <w:tmpl w:val="7C867F3C"/>
@@ -4747,7 +5059,7 @@
       </w:rPr>
     </w:lvl>
   </w:abstractNum>
-  <w:abstractNum w:abstractNumId="6" w15:restartNumberingAfterBreak="0">
+  <w:abstractNum w:abstractNumId="6">
     <w:nsid w:val="5507266E"/>
     <w:multiLevelType w:val="hybridMultilevel"/>
     <w:tmpl w:val="22522E3A"/>
@@ -4860,7 +5172,7 @@
       </w:rPr>
     </w:lvl>
   </w:abstractNum>
-  <w:abstractNum w:abstractNumId="7" w15:restartNumberingAfterBreak="0">
+  <w:abstractNum w:abstractNumId="7">
     <w:nsid w:val="55990837"/>
     <w:multiLevelType w:val="hybridMultilevel"/>
     <w:tmpl w:val="960254F8"/>
@@ -4973,7 +5285,7 @@
       </w:rPr>
     </w:lvl>
   </w:abstractNum>
-  <w:abstractNum w:abstractNumId="8" w15:restartNumberingAfterBreak="0">
+  <w:abstractNum w:abstractNumId="8">
     <w:nsid w:val="5F9A715F"/>
     <w:multiLevelType w:val="hybridMultilevel"/>
     <w:tmpl w:val="4B26630C"/>
@@ -5086,7 +5398,7 @@
       </w:rPr>
     </w:lvl>
   </w:abstractNum>
-  <w:abstractNum w:abstractNumId="9" w15:restartNumberingAfterBreak="0">
+  <w:abstractNum w:abstractNumId="9">
     <w:nsid w:val="7A0155B4"/>
     <w:multiLevelType w:val="hybridMultilevel"/>
     <w:tmpl w:val="581A57DA"/>
@@ -6005,6 +6317,7 @@
       <w:spacing w:after="0" w:line="240" w:lineRule="auto"/>
     </w:pPr>
     <w:tblPr>
+      <w:tblInd w:w="0" w:type="dxa"/>
       <w:tblBorders>
         <w:top w:val="single" w:sz="4" w:space="0" w:color="auto"/>
         <w:left w:val="single" w:sz="4" w:space="0" w:color="auto"/>
@@ -6013,6 +6326,12 @@
         <w:insideH w:val="single" w:sz="4" w:space="0" w:color="auto"/>
         <w:insideV w:val="single" w:sz="4" w:space="0" w:color="auto"/>
       </w:tblBorders>
+      <w:tblCellMar>
+        <w:top w:w="0" w:type="dxa"/>
+        <w:left w:w="108" w:type="dxa"/>
+        <w:bottom w:w="0" w:type="dxa"/>
+        <w:right w:w="108" w:type="dxa"/>
+      </w:tblCellMar>
     </w:tblPr>
   </w:style>
 </w:styles>
@@ -6308,7 +6627,7 @@
 </file>
 
 <file path=customXml/itemProps1.xml><?xml version="1.0" encoding="utf-8"?>
-<ds:datastoreItem xmlns:ds="http://schemas.openxmlformats.org/officeDocument/2006/customXml" ds:itemID="{DDA2F8AA-C53F-4534-BAA0-FDA9FD97AA98}">
+<ds:datastoreItem xmlns:ds="http://schemas.openxmlformats.org/officeDocument/2006/customXml" ds:itemID="{2461CBAE-A4E2-46F5-9D5F-DAA7254881C3}">
   <ds:schemaRefs>
     <ds:schemaRef ds:uri="http://schemas.openxmlformats.org/officeDocument/2006/bibliography"/>
   </ds:schemaRefs>

</xml_diff>

<commit_message>
fixed crossing-figures bug in test 6 and allowed more time for java participants
</commit_message>
<xml_diff>
--- a/Problem-5-Crossing-Figures/Crossing-Figures-BG.docx
+++ b/Problem-5-Crossing-Figures/Crossing-Figures-BG.docx
@@ -1,6 +1,6 @@
 
 <file path=word/document.xml><?xml version="1.0" encoding="utf-8"?>
-<w:document xmlns:wpc="http://schemas.microsoft.com/office/word/2010/wordprocessingCanvas" xmlns:mc="http://schemas.openxmlformats.org/markup-compatibility/2006" xmlns:o="urn:schemas-microsoft-com:office:office" xmlns:r="http://schemas.openxmlformats.org/officeDocument/2006/relationships" xmlns:m="http://schemas.openxmlformats.org/officeDocument/2006/math" xmlns:v="urn:schemas-microsoft-com:vml" xmlns:wp14="http://schemas.microsoft.com/office/word/2010/wordprocessingDrawing" xmlns:wp="http://schemas.openxmlformats.org/drawingml/2006/wordprocessingDrawing" xmlns:w10="urn:schemas-microsoft-com:office:word" xmlns:w="http://schemas.openxmlformats.org/wordprocessingml/2006/main" xmlns:w14="http://schemas.microsoft.com/office/word/2010/wordml" xmlns:w15="http://schemas.microsoft.com/office/word/2012/wordml" xmlns:wpg="http://schemas.microsoft.com/office/word/2010/wordprocessingGroup" xmlns:wpi="http://schemas.microsoft.com/office/word/2010/wordprocessingInk" xmlns:wne="http://schemas.microsoft.com/office/word/2006/wordml" xmlns:wps="http://schemas.microsoft.com/office/word/2010/wordprocessingShape" mc:Ignorable="w14 w15 wp14">
+<w:document xmlns:ve="http://schemas.openxmlformats.org/markup-compatibility/2006" xmlns:o="urn:schemas-microsoft-com:office:office" xmlns:r="http://schemas.openxmlformats.org/officeDocument/2006/relationships" xmlns:m="http://schemas.openxmlformats.org/officeDocument/2006/math" xmlns:v="urn:schemas-microsoft-com:vml" xmlns:wp="http://schemas.openxmlformats.org/drawingml/2006/wordprocessingDrawing" xmlns:w10="urn:schemas-microsoft-com:office:word" xmlns:w="http://schemas.openxmlformats.org/wordprocessingml/2006/main" xmlns:wne="http://schemas.microsoft.com/office/word/2006/wordml">
   <w:body>
     <w:p>
       <w:pPr>
@@ -363,10 +363,9 @@
       <w:r>
         <w:rPr>
           <w:noProof/>
-          <w:lang w:val="bg-BG" w:eastAsia="bg-BG"/>
         </w:rPr>
         <w:drawing>
-          <wp:inline distT="0" distB="0" distL="0" distR="0" wp14:anchorId="3CAE4A7B" wp14:editId="056C27C1">
+          <wp:inline distT="0" distB="0" distL="0" distR="0">
             <wp:extent cx="2095500" cy="1685236"/>
             <wp:effectExtent l="0" t="0" r="0" b="0"/>
             <wp:docPr id="624" name="Picture 624"/>
@@ -386,7 +385,7 @@
                     <a:blip r:embed="rId8" cstate="print">
                       <a:extLst>
                         <a:ext uri="{28A0092B-C50C-407E-A947-70E740481C1C}">
-                          <a14:useLocalDpi xmlns:a14="http://schemas.microsoft.com/office/drawing/2010/main" val="0"/>
+                          <a14:useLocalDpi xmlns:a14="http://schemas.microsoft.com/office/drawing/2010/main" xmlns:wps="http://schemas.microsoft.com/office/word/2010/wordprocessingShape" xmlns:wpi="http://schemas.microsoft.com/office/word/2010/wordprocessingInk" xmlns:wpg="http://schemas.microsoft.com/office/word/2010/wordprocessingGroup" xmlns:w15="http://schemas.microsoft.com/office/word/2012/wordml" xmlns:w14="http://schemas.microsoft.com/office/word/2010/wordml" xmlns:w="http://schemas.openxmlformats.org/wordprocessingml/2006/main" xmlns:w10="urn:schemas-microsoft-com:office:word" xmlns:wp14="http://schemas.microsoft.com/office/word/2010/wordprocessingDrawing" xmlns:v="urn:schemas-microsoft-com:vml" xmlns:o="urn:schemas-microsoft-com:office:office" xmlns:mc="http://schemas.openxmlformats.org/markup-compatibility/2006" xmlns:wpc="http://schemas.microsoft.com/office/word/2010/wordprocessingCanvas" xmlns="" val="0"/>
                         </a:ext>
                       </a:extLst>
                     </a:blip>
@@ -407,7 +406,7 @@
                     </a:ln>
                     <a:extLst>
                       <a:ext uri="{53640926-AAD7-44D8-BBD7-CCE9431645EC}">
-                        <a14:shadowObscured xmlns:a14="http://schemas.microsoft.com/office/drawing/2010/main"/>
+                        <a14:shadowObscured xmlns:a14="http://schemas.microsoft.com/office/drawing/2010/main" xmlns:wps="http://schemas.microsoft.com/office/word/2010/wordprocessingShape" xmlns:wpi="http://schemas.microsoft.com/office/word/2010/wordprocessingInk" xmlns:wpg="http://schemas.microsoft.com/office/word/2010/wordprocessingGroup" xmlns:w15="http://schemas.microsoft.com/office/word/2012/wordml" xmlns:w14="http://schemas.microsoft.com/office/word/2010/wordml" xmlns:w="http://schemas.openxmlformats.org/wordprocessingml/2006/main" xmlns:w10="urn:schemas-microsoft-com:office:word" xmlns:wp14="http://schemas.microsoft.com/office/word/2010/wordprocessingDrawing" xmlns:v="urn:schemas-microsoft-com:vml" xmlns:o="urn:schemas-microsoft-com:office:office" xmlns:mc="http://schemas.openxmlformats.org/markup-compatibility/2006" xmlns:wpc="http://schemas.microsoft.com/office/word/2010/wordprocessingCanvas" xmlns=""/>
                       </a:ext>
                     </a:extLst>
                   </pic:spPr>
@@ -420,10 +419,9 @@
       <w:r>
         <w:rPr>
           <w:noProof/>
-          <w:lang w:val="bg-BG" w:eastAsia="bg-BG"/>
         </w:rPr>
         <w:drawing>
-          <wp:inline distT="0" distB="0" distL="0" distR="0" wp14:anchorId="213DCD24" wp14:editId="5AF39021">
+          <wp:inline distT="0" distB="0" distL="0" distR="0">
             <wp:extent cx="2000880" cy="1695450"/>
             <wp:effectExtent l="0" t="0" r="0" b="0"/>
             <wp:docPr id="625" name="Picture 625"/>
@@ -443,7 +441,7 @@
                     <a:blip r:embed="rId9" cstate="print">
                       <a:extLst>
                         <a:ext uri="{28A0092B-C50C-407E-A947-70E740481C1C}">
-                          <a14:useLocalDpi xmlns:a14="http://schemas.microsoft.com/office/drawing/2010/main" val="0"/>
+                          <a14:useLocalDpi xmlns:a14="http://schemas.microsoft.com/office/drawing/2010/main" xmlns:wps="http://schemas.microsoft.com/office/word/2010/wordprocessingShape" xmlns:wpi="http://schemas.microsoft.com/office/word/2010/wordprocessingInk" xmlns:wpg="http://schemas.microsoft.com/office/word/2010/wordprocessingGroup" xmlns:w15="http://schemas.microsoft.com/office/word/2012/wordml" xmlns:w14="http://schemas.microsoft.com/office/word/2010/wordml" xmlns:w="http://schemas.openxmlformats.org/wordprocessingml/2006/main" xmlns:w10="urn:schemas-microsoft-com:office:word" xmlns:wp14="http://schemas.microsoft.com/office/word/2010/wordprocessingDrawing" xmlns:v="urn:schemas-microsoft-com:vml" xmlns:o="urn:schemas-microsoft-com:office:office" xmlns:mc="http://schemas.openxmlformats.org/markup-compatibility/2006" xmlns:wpc="http://schemas.microsoft.com/office/word/2010/wordprocessingCanvas" xmlns="" val="0"/>
                         </a:ext>
                       </a:extLst>
                     </a:blip>
@@ -464,7 +462,7 @@
                     </a:ln>
                     <a:extLst>
                       <a:ext uri="{53640926-AAD7-44D8-BBD7-CCE9431645EC}">
-                        <a14:shadowObscured xmlns:a14="http://schemas.microsoft.com/office/drawing/2010/main"/>
+                        <a14:shadowObscured xmlns:a14="http://schemas.microsoft.com/office/drawing/2010/main" xmlns:wps="http://schemas.microsoft.com/office/word/2010/wordprocessingShape" xmlns:wpi="http://schemas.microsoft.com/office/word/2010/wordprocessingInk" xmlns:wpg="http://schemas.microsoft.com/office/word/2010/wordprocessingGroup" xmlns:w15="http://schemas.microsoft.com/office/word/2012/wordml" xmlns:w14="http://schemas.microsoft.com/office/word/2010/wordml" xmlns:w="http://schemas.openxmlformats.org/wordprocessingml/2006/main" xmlns:w10="urn:schemas-microsoft-com:office:word" xmlns:wp14="http://schemas.microsoft.com/office/word/2010/wordprocessingDrawing" xmlns:v="urn:schemas-microsoft-com:vml" xmlns:o="urn:schemas-microsoft-com:office:office" xmlns:mc="http://schemas.openxmlformats.org/markup-compatibility/2006" xmlns:wpc="http://schemas.microsoft.com/office/word/2010/wordprocessingCanvas" xmlns=""/>
                       </a:ext>
                     </a:extLst>
                   </pic:spPr>
@@ -652,7 +650,15 @@
           <w:rFonts w:ascii="Consolas" w:hAnsi="Consolas"/>
           <w:b/>
         </w:rPr>
-        <w:t>, B</w:t>
+        <w:t xml:space="preserve">, </w:t>
+      </w:r>
+      <w:proofErr w:type="spellStart"/>
+      <w:r>
+        <w:rPr>
+          <w:rFonts w:ascii="Consolas" w:hAnsi="Consolas"/>
+          <w:b/>
+        </w:rPr>
+        <w:t>B</w:t>
       </w:r>
       <w:r>
         <w:rPr>
@@ -662,6 +668,7 @@
         </w:rPr>
         <w:t>x</w:t>
       </w:r>
+      <w:proofErr w:type="spellEnd"/>
       <w:r>
         <w:rPr>
           <w:rFonts w:ascii="Consolas" w:hAnsi="Consolas"/>
@@ -717,7 +724,15 @@
           <w:rFonts w:ascii="Consolas" w:hAnsi="Consolas"/>
           <w:b/>
         </w:rPr>
-        <w:t>, O</w:t>
+        <w:t xml:space="preserve">, </w:t>
+      </w:r>
+      <w:proofErr w:type="spellStart"/>
+      <w:r>
+        <w:rPr>
+          <w:rFonts w:ascii="Consolas" w:hAnsi="Consolas"/>
+          <w:b/>
+        </w:rPr>
+        <w:t>O</w:t>
       </w:r>
       <w:r>
         <w:rPr>
@@ -727,6 +742,7 @@
         </w:rPr>
         <w:t>y</w:t>
       </w:r>
+      <w:proofErr w:type="spellEnd"/>
       <w:r>
         <w:rPr>
           <w:rFonts w:ascii="Consolas" w:hAnsi="Consolas"/>
@@ -908,7 +924,15 @@
         <w:t>Правоъгълникът и кръгът се пресичат</w:t>
       </w:r>
       <w:r>
-        <w:t xml:space="preserve"> (отпечатайте </w:t>
+        <w:t xml:space="preserve"> (</w:t>
+      </w:r>
+      <w:proofErr w:type="spellStart"/>
+      <w:r>
+        <w:t>отпечатайте</w:t>
+      </w:r>
+      <w:proofErr w:type="spellEnd"/>
+      <w:r>
+        <w:t xml:space="preserve"> </w:t>
       </w:r>
       <w:r>
         <w:rPr>
@@ -1067,10 +1091,12 @@
           </m:sub>
         </m:sSub>
       </m:oMath>
+      <w:proofErr w:type="gramStart"/>
       <w:r>
         <w:t xml:space="preserve">, </w:t>
       </w:r>
       <m:oMath>
+        <w:proofErr w:type="gramEnd"/>
         <m:sSub>
           <m:sSubPr>
             <m:ctrlPr>
@@ -1316,12 +1342,28 @@
         <w:spacing w:before="0" w:after="0" w:line="240" w:lineRule="auto"/>
         <w:jc w:val="both"/>
       </w:pPr>
+      <w:proofErr w:type="spellStart"/>
       <w:r>
         <w:rPr>
           <w:lang w:eastAsia="ja-JP"/>
         </w:rPr>
-        <w:t>Времеви лимит</w:t>
-      </w:r>
+        <w:t>Времеви</w:t>
+      </w:r>
+      <w:proofErr w:type="spellEnd"/>
+      <w:r>
+        <w:rPr>
+          <w:lang w:eastAsia="ja-JP"/>
+        </w:rPr>
+        <w:t xml:space="preserve"> </w:t>
+      </w:r>
+      <w:proofErr w:type="spellStart"/>
+      <w:r>
+        <w:rPr>
+          <w:lang w:eastAsia="ja-JP"/>
+        </w:rPr>
+        <w:t>лимит</w:t>
+      </w:r>
+      <w:proofErr w:type="spellEnd"/>
       <w:r>
         <w:rPr>
           <w:lang w:eastAsia="ja-JP"/>
@@ -1333,7 +1375,14 @@
           <w:b/>
           <w:lang w:eastAsia="ja-JP"/>
         </w:rPr>
-        <w:t>100</w:t>
+        <w:t>2</w:t>
+      </w:r>
+      <w:r>
+        <w:rPr>
+          <w:b/>
+          <w:lang w:eastAsia="ja-JP"/>
+        </w:rPr>
+        <w:t>00</w:t>
       </w:r>
       <w:r>
         <w:rPr>
@@ -1446,7 +1495,7 @@
           <w:bottom w:w="57" w:type="dxa"/>
           <w:right w:w="85" w:type="dxa"/>
         </w:tblCellMar>
-        <w:tblLook w:val="04A0" w:firstRow="1" w:lastRow="0" w:firstColumn="1" w:lastColumn="0" w:noHBand="0" w:noVBand="1"/>
+        <w:tblLook w:val="04A0"/>
       </w:tblPr>
       <w:tblGrid>
         <w:gridCol w:w="3436"/>
@@ -1599,10 +1648,9 @@
                 <w:rFonts w:ascii="Calibri" w:eastAsia="Calibri" w:hAnsi="Calibri" w:cs="Times New Roman"/>
                 <w:b/>
                 <w:noProof/>
-                <w:lang w:val="bg-BG" w:eastAsia="bg-BG"/>
               </w:rPr>
               <w:drawing>
-                <wp:inline distT="0" distB="0" distL="0" distR="0" wp14:anchorId="4CED28B7" wp14:editId="413FCF72">
+                <wp:inline distT="0" distB="0" distL="0" distR="0">
                   <wp:extent cx="2148840" cy="1320751"/>
                   <wp:effectExtent l="0" t="0" r="3810" b="0"/>
                   <wp:docPr id="626" name="Picture 626"/>
@@ -1622,7 +1670,7 @@
                           <a:blip r:embed="rId10" cstate="print">
                             <a:extLst>
                               <a:ext uri="{28A0092B-C50C-407E-A947-70E740481C1C}">
-                                <a14:useLocalDpi xmlns:a14="http://schemas.microsoft.com/office/drawing/2010/main" val="0"/>
+                                <a14:useLocalDpi xmlns:a14="http://schemas.microsoft.com/office/drawing/2010/main" xmlns:wps="http://schemas.microsoft.com/office/word/2010/wordprocessingShape" xmlns:wpi="http://schemas.microsoft.com/office/word/2010/wordprocessingInk" xmlns:wpg="http://schemas.microsoft.com/office/word/2010/wordprocessingGroup" xmlns:w15="http://schemas.microsoft.com/office/word/2012/wordml" xmlns:w14="http://schemas.microsoft.com/office/word/2010/wordml" xmlns:w="http://schemas.openxmlformats.org/wordprocessingml/2006/main" xmlns:w10="urn:schemas-microsoft-com:office:word" xmlns:wp14="http://schemas.microsoft.com/office/word/2010/wordprocessingDrawing" xmlns:v="urn:schemas-microsoft-com:vml" xmlns:o="urn:schemas-microsoft-com:office:office" xmlns:mc="http://schemas.openxmlformats.org/markup-compatibility/2006" xmlns:wpc="http://schemas.microsoft.com/office/word/2010/wordprocessingCanvas" xmlns="" val="0"/>
                               </a:ext>
                             </a:extLst>
                           </a:blip>
@@ -1643,7 +1691,7 @@
                           </a:ln>
                           <a:extLst>
                             <a:ext uri="{53640926-AAD7-44D8-BBD7-CCE9431645EC}">
-                              <a14:shadowObscured xmlns:a14="http://schemas.microsoft.com/office/drawing/2010/main"/>
+                              <a14:shadowObscured xmlns:a14="http://schemas.microsoft.com/office/drawing/2010/main" xmlns:wps="http://schemas.microsoft.com/office/word/2010/wordprocessingShape" xmlns:wpi="http://schemas.microsoft.com/office/word/2010/wordprocessingInk" xmlns:wpg="http://schemas.microsoft.com/office/word/2010/wordprocessingGroup" xmlns:w15="http://schemas.microsoft.com/office/word/2012/wordml" xmlns:w14="http://schemas.microsoft.com/office/word/2010/wordml" xmlns:w="http://schemas.openxmlformats.org/wordprocessingml/2006/main" xmlns:w10="urn:schemas-microsoft-com:office:word" xmlns:wp14="http://schemas.microsoft.com/office/word/2010/wordprocessingDrawing" xmlns:v="urn:schemas-microsoft-com:vml" xmlns:o="urn:schemas-microsoft-com:office:office" xmlns:mc="http://schemas.openxmlformats.org/markup-compatibility/2006" xmlns:wpc="http://schemas.microsoft.com/office/word/2010/wordprocessingCanvas" xmlns=""/>
                             </a:ext>
                           </a:extLst>
                         </pic:spPr>
@@ -1733,10 +1781,9 @@
             <w:r>
               <w:rPr>
                 <w:noProof/>
-                <w:lang w:val="bg-BG" w:eastAsia="bg-BG"/>
               </w:rPr>
               <w:drawing>
-                <wp:inline distT="0" distB="0" distL="0" distR="0" wp14:anchorId="48060F85" wp14:editId="2B8E499E">
+                <wp:inline distT="0" distB="0" distL="0" distR="0">
                   <wp:extent cx="2148840" cy="1343025"/>
                   <wp:effectExtent l="0" t="0" r="3810" b="9525"/>
                   <wp:docPr id="627" name="Picture 627"/>
@@ -1756,7 +1803,7 @@
                           <a:blip r:embed="rId11" cstate="print">
                             <a:extLst>
                               <a:ext uri="{28A0092B-C50C-407E-A947-70E740481C1C}">
-                                <a14:useLocalDpi xmlns:a14="http://schemas.microsoft.com/office/drawing/2010/main" val="0"/>
+                                <a14:useLocalDpi xmlns:a14="http://schemas.microsoft.com/office/drawing/2010/main" xmlns:wps="http://schemas.microsoft.com/office/word/2010/wordprocessingShape" xmlns:wpi="http://schemas.microsoft.com/office/word/2010/wordprocessingInk" xmlns:wpg="http://schemas.microsoft.com/office/word/2010/wordprocessingGroup" xmlns:w15="http://schemas.microsoft.com/office/word/2012/wordml" xmlns:w14="http://schemas.microsoft.com/office/word/2010/wordml" xmlns:w="http://schemas.openxmlformats.org/wordprocessingml/2006/main" xmlns:w10="urn:schemas-microsoft-com:office:word" xmlns:wp14="http://schemas.microsoft.com/office/word/2010/wordprocessingDrawing" xmlns:v="urn:schemas-microsoft-com:vml" xmlns:o="urn:schemas-microsoft-com:office:office" xmlns:mc="http://schemas.openxmlformats.org/markup-compatibility/2006" xmlns:wpc="http://schemas.microsoft.com/office/word/2010/wordprocessingCanvas" xmlns="" val="0"/>
                               </a:ext>
                             </a:extLst>
                           </a:blip>
@@ -1777,7 +1824,7 @@
                           </a:ln>
                           <a:extLst>
                             <a:ext uri="{53640926-AAD7-44D8-BBD7-CCE9431645EC}">
-                              <a14:shadowObscured xmlns:a14="http://schemas.microsoft.com/office/drawing/2010/main"/>
+                              <a14:shadowObscured xmlns:a14="http://schemas.microsoft.com/office/drawing/2010/main" xmlns:wps="http://schemas.microsoft.com/office/word/2010/wordprocessingShape" xmlns:wpi="http://schemas.microsoft.com/office/word/2010/wordprocessingInk" xmlns:wpg="http://schemas.microsoft.com/office/word/2010/wordprocessingGroup" xmlns:w15="http://schemas.microsoft.com/office/word/2012/wordml" xmlns:w14="http://schemas.microsoft.com/office/word/2010/wordml" xmlns:w="http://schemas.openxmlformats.org/wordprocessingml/2006/main" xmlns:w10="urn:schemas-microsoft-com:office:word" xmlns:wp14="http://schemas.microsoft.com/office/word/2010/wordprocessingDrawing" xmlns:v="urn:schemas-microsoft-com:vml" xmlns:o="urn:schemas-microsoft-com:office:office" xmlns:mc="http://schemas.openxmlformats.org/markup-compatibility/2006" xmlns:wpc="http://schemas.microsoft.com/office/word/2010/wordprocessingCanvas" xmlns=""/>
                             </a:ext>
                           </a:extLst>
                         </pic:spPr>
@@ -1867,10 +1914,9 @@
             <w:r>
               <w:rPr>
                 <w:noProof/>
-                <w:lang w:val="bg-BG" w:eastAsia="bg-BG"/>
               </w:rPr>
               <w:drawing>
-                <wp:inline distT="0" distB="0" distL="0" distR="0" wp14:anchorId="0CAB063F" wp14:editId="181B5C2E">
+                <wp:inline distT="0" distB="0" distL="0" distR="0">
                   <wp:extent cx="2148840" cy="1334487"/>
                   <wp:effectExtent l="0" t="0" r="3810" b="0"/>
                   <wp:docPr id="628" name="Picture 628"/>
@@ -1890,7 +1936,7 @@
                           <a:blip r:embed="rId12" cstate="print">
                             <a:extLst>
                               <a:ext uri="{28A0092B-C50C-407E-A947-70E740481C1C}">
-                                <a14:useLocalDpi xmlns:a14="http://schemas.microsoft.com/office/drawing/2010/main" val="0"/>
+                                <a14:useLocalDpi xmlns:a14="http://schemas.microsoft.com/office/drawing/2010/main" xmlns:wps="http://schemas.microsoft.com/office/word/2010/wordprocessingShape" xmlns:wpi="http://schemas.microsoft.com/office/word/2010/wordprocessingInk" xmlns:wpg="http://schemas.microsoft.com/office/word/2010/wordprocessingGroup" xmlns:w15="http://schemas.microsoft.com/office/word/2012/wordml" xmlns:w14="http://schemas.microsoft.com/office/word/2010/wordml" xmlns:w="http://schemas.openxmlformats.org/wordprocessingml/2006/main" xmlns:w10="urn:schemas-microsoft-com:office:word" xmlns:wp14="http://schemas.microsoft.com/office/word/2010/wordprocessingDrawing" xmlns:v="urn:schemas-microsoft-com:vml" xmlns:o="urn:schemas-microsoft-com:office:office" xmlns:mc="http://schemas.openxmlformats.org/markup-compatibility/2006" xmlns:wpc="http://schemas.microsoft.com/office/word/2010/wordprocessingCanvas" xmlns="" val="0"/>
                               </a:ext>
                             </a:extLst>
                           </a:blip>
@@ -1911,7 +1957,7 @@
                           </a:ln>
                           <a:extLst>
                             <a:ext uri="{53640926-AAD7-44D8-BBD7-CCE9431645EC}">
-                              <a14:shadowObscured xmlns:a14="http://schemas.microsoft.com/office/drawing/2010/main"/>
+                              <a14:shadowObscured xmlns:a14="http://schemas.microsoft.com/office/drawing/2010/main" xmlns:wps="http://schemas.microsoft.com/office/word/2010/wordprocessingShape" xmlns:wpi="http://schemas.microsoft.com/office/word/2010/wordprocessingInk" xmlns:wpg="http://schemas.microsoft.com/office/word/2010/wordprocessingGroup" xmlns:w15="http://schemas.microsoft.com/office/word/2012/wordml" xmlns:w14="http://schemas.microsoft.com/office/word/2010/wordml" xmlns:w="http://schemas.openxmlformats.org/wordprocessingml/2006/main" xmlns:w10="urn:schemas-microsoft-com:office:word" xmlns:wp14="http://schemas.microsoft.com/office/word/2010/wordprocessingDrawing" xmlns:v="urn:schemas-microsoft-com:vml" xmlns:o="urn:schemas-microsoft-com:office:office" xmlns:mc="http://schemas.openxmlformats.org/markup-compatibility/2006" xmlns:wpc="http://schemas.microsoft.com/office/word/2010/wordprocessingCanvas" xmlns=""/>
                             </a:ext>
                           </a:extLst>
                         </pic:spPr>
@@ -2008,10 +2054,9 @@
             <w:r>
               <w:rPr>
                 <w:noProof/>
-                <w:lang w:val="bg-BG" w:eastAsia="bg-BG"/>
               </w:rPr>
               <w:drawing>
-                <wp:inline distT="0" distB="0" distL="0" distR="0" wp14:anchorId="6CAC1A83" wp14:editId="21821093">
+                <wp:inline distT="0" distB="0" distL="0" distR="0">
                   <wp:extent cx="2181225" cy="1359313"/>
                   <wp:effectExtent l="0" t="0" r="0" b="0"/>
                   <wp:docPr id="629" name="Picture 629"/>
@@ -2031,7 +2076,7 @@
                           <a:blip r:embed="rId13" cstate="print">
                             <a:extLst>
                               <a:ext uri="{28A0092B-C50C-407E-A947-70E740481C1C}">
-                                <a14:useLocalDpi xmlns:a14="http://schemas.microsoft.com/office/drawing/2010/main" val="0"/>
+                                <a14:useLocalDpi xmlns:a14="http://schemas.microsoft.com/office/drawing/2010/main" xmlns:wps="http://schemas.microsoft.com/office/word/2010/wordprocessingShape" xmlns:wpi="http://schemas.microsoft.com/office/word/2010/wordprocessingInk" xmlns:wpg="http://schemas.microsoft.com/office/word/2010/wordprocessingGroup" xmlns:w15="http://schemas.microsoft.com/office/word/2012/wordml" xmlns:w14="http://schemas.microsoft.com/office/word/2010/wordml" xmlns:w="http://schemas.openxmlformats.org/wordprocessingml/2006/main" xmlns:w10="urn:schemas-microsoft-com:office:word" xmlns:wp14="http://schemas.microsoft.com/office/word/2010/wordprocessingDrawing" xmlns:v="urn:schemas-microsoft-com:vml" xmlns:o="urn:schemas-microsoft-com:office:office" xmlns:mc="http://schemas.openxmlformats.org/markup-compatibility/2006" xmlns:wpc="http://schemas.microsoft.com/office/word/2010/wordprocessingCanvas" xmlns="" val="0"/>
                               </a:ext>
                             </a:extLst>
                           </a:blip>
@@ -2052,7 +2097,7 @@
                           </a:ln>
                           <a:extLst>
                             <a:ext uri="{53640926-AAD7-44D8-BBD7-CCE9431645EC}">
-                              <a14:shadowObscured xmlns:a14="http://schemas.microsoft.com/office/drawing/2010/main"/>
+                              <a14:shadowObscured xmlns:a14="http://schemas.microsoft.com/office/drawing/2010/main" xmlns:wps="http://schemas.microsoft.com/office/word/2010/wordprocessingShape" xmlns:wpi="http://schemas.microsoft.com/office/word/2010/wordprocessingInk" xmlns:wpg="http://schemas.microsoft.com/office/word/2010/wordprocessingGroup" xmlns:w15="http://schemas.microsoft.com/office/word/2012/wordml" xmlns:w14="http://schemas.microsoft.com/office/word/2010/wordml" xmlns:w="http://schemas.openxmlformats.org/wordprocessingml/2006/main" xmlns:w10="urn:schemas-microsoft-com:office:word" xmlns:wp14="http://schemas.microsoft.com/office/word/2010/wordprocessingDrawing" xmlns:v="urn:schemas-microsoft-com:vml" xmlns:o="urn:schemas-microsoft-com:office:office" xmlns:mc="http://schemas.openxmlformats.org/markup-compatibility/2006" xmlns:wpc="http://schemas.microsoft.com/office/word/2010/wordprocessingCanvas" xmlns=""/>
                             </a:ext>
                           </a:extLst>
                         </pic:spPr>
@@ -2433,7 +2478,7 @@
 </file>
 
 <file path=word/endnotes.xml><?xml version="1.0" encoding="utf-8"?>
-<w:endnotes xmlns:wpc="http://schemas.microsoft.com/office/word/2010/wordprocessingCanvas" xmlns:mc="http://schemas.openxmlformats.org/markup-compatibility/2006" xmlns:o="urn:schemas-microsoft-com:office:office" xmlns:r="http://schemas.openxmlformats.org/officeDocument/2006/relationships" xmlns:m="http://schemas.openxmlformats.org/officeDocument/2006/math" xmlns:v="urn:schemas-microsoft-com:vml" xmlns:wp14="http://schemas.microsoft.com/office/word/2010/wordprocessingDrawing" xmlns:wp="http://schemas.openxmlformats.org/drawingml/2006/wordprocessingDrawing" xmlns:w10="urn:schemas-microsoft-com:office:word" xmlns:w="http://schemas.openxmlformats.org/wordprocessingml/2006/main" xmlns:w14="http://schemas.microsoft.com/office/word/2010/wordml" xmlns:w15="http://schemas.microsoft.com/office/word/2012/wordml" xmlns:wpg="http://schemas.microsoft.com/office/word/2010/wordprocessingGroup" xmlns:wpi="http://schemas.microsoft.com/office/word/2010/wordprocessingInk" xmlns:wne="http://schemas.microsoft.com/office/word/2006/wordml" xmlns:wps="http://schemas.microsoft.com/office/word/2010/wordprocessingShape" mc:Ignorable="w14 w15 wp14">
+<w:endnotes xmlns:ve="http://schemas.openxmlformats.org/markup-compatibility/2006" xmlns:o="urn:schemas-microsoft-com:office:office" xmlns:r="http://schemas.openxmlformats.org/officeDocument/2006/relationships" xmlns:m="http://schemas.openxmlformats.org/officeDocument/2006/math" xmlns:v="urn:schemas-microsoft-com:vml" xmlns:wp="http://schemas.openxmlformats.org/drawingml/2006/wordprocessingDrawing" xmlns:w10="urn:schemas-microsoft-com:office:word" xmlns:w="http://schemas.openxmlformats.org/wordprocessingml/2006/main" xmlns:wne="http://schemas.microsoft.com/office/word/2006/wordml">
   <w:endnote w:type="separator" w:id="-1">
     <w:p>
       <w:pPr>
@@ -2458,7 +2503,7 @@
 </file>
 
 <file path=word/footer1.xml><?xml version="1.0" encoding="utf-8"?>
-<w:ftr xmlns:wpc="http://schemas.microsoft.com/office/word/2010/wordprocessingCanvas" xmlns:mc="http://schemas.openxmlformats.org/markup-compatibility/2006" xmlns:o="urn:schemas-microsoft-com:office:office" xmlns:r="http://schemas.openxmlformats.org/officeDocument/2006/relationships" xmlns:m="http://schemas.openxmlformats.org/officeDocument/2006/math" xmlns:v="urn:schemas-microsoft-com:vml" xmlns:wp14="http://schemas.microsoft.com/office/word/2010/wordprocessingDrawing" xmlns:wp="http://schemas.openxmlformats.org/drawingml/2006/wordprocessingDrawing" xmlns:w10="urn:schemas-microsoft-com:office:word" xmlns:w="http://schemas.openxmlformats.org/wordprocessingml/2006/main" xmlns:w14="http://schemas.microsoft.com/office/word/2010/wordml" xmlns:w15="http://schemas.microsoft.com/office/word/2012/wordml" xmlns:wpg="http://schemas.microsoft.com/office/word/2010/wordprocessingGroup" xmlns:wpi="http://schemas.microsoft.com/office/word/2010/wordprocessingInk" xmlns:wne="http://schemas.microsoft.com/office/word/2006/wordml" xmlns:wps="http://schemas.microsoft.com/office/word/2010/wordprocessingShape" mc:Ignorable="w14 w15 wp14">
+<w:ftr xmlns:ve="http://schemas.openxmlformats.org/markup-compatibility/2006" xmlns:o="urn:schemas-microsoft-com:office:office" xmlns:r="http://schemas.openxmlformats.org/officeDocument/2006/relationships" xmlns:m="http://schemas.openxmlformats.org/officeDocument/2006/math" xmlns:v="urn:schemas-microsoft-com:vml" xmlns:wp="http://schemas.openxmlformats.org/drawingml/2006/wordprocessingDrawing" xmlns:w10="urn:schemas-microsoft-com:office:word" xmlns:w="http://schemas.openxmlformats.org/wordprocessingml/2006/main" xmlns:wne="http://schemas.microsoft.com/office/word/2006/wordml">
   <w:p>
     <w:pPr>
       <w:pStyle w:val="Footer"/>
@@ -2468,1910 +2513,800 @@
         <w:noProof/>
         <w:lang w:val="bg-BG" w:eastAsia="bg-BG"/>
       </w:rPr>
-      <mc:AlternateContent>
-        <mc:Choice Requires="wps">
-          <w:drawing>
-            <wp:anchor distT="0" distB="0" distL="114300" distR="114300" simplePos="0" relativeHeight="251665408" behindDoc="0" locked="0" layoutInCell="1" allowOverlap="1" wp14:anchorId="0BD046BD" wp14:editId="503685BE">
-              <wp:simplePos x="0" y="0"/>
-              <wp:positionH relativeFrom="column">
-                <wp:posOffset>84455</wp:posOffset>
-              </wp:positionH>
-              <wp:positionV relativeFrom="paragraph">
-                <wp:posOffset>113665</wp:posOffset>
-              </wp:positionV>
-              <wp:extent cx="1487170" cy="508000"/>
-              <wp:effectExtent l="0" t="0" r="0" b="6350"/>
-              <wp:wrapNone/>
-              <wp:docPr id="4" name="Text Box 4"/>
-              <wp:cNvGraphicFramePr>
-                <a:graphicFrameLocks xmlns:a="http://schemas.openxmlformats.org/drawingml/2006/main"/>
-              </wp:cNvGraphicFramePr>
-              <a:graphic xmlns:a="http://schemas.openxmlformats.org/drawingml/2006/main">
-                <a:graphicData uri="http://schemas.microsoft.com/office/word/2010/wordprocessingShape">
-                  <wps:wsp>
-                    <wps:cNvSpPr txBox="1">
-                      <a:spLocks noChangeArrowheads="1"/>
-                    </wps:cNvSpPr>
-                    <wps:spPr bwMode="auto">
-                      <a:xfrm>
-                        <a:off x="0" y="0"/>
-                        <a:ext cx="1487170" cy="508000"/>
-                      </a:xfrm>
-                      <a:prstGeom prst="rect">
-                        <a:avLst/>
-                      </a:prstGeom>
-                      <a:noFill/>
-                      <a:ln w="9525">
-                        <a:noFill/>
-                        <a:miter lim="800000"/>
-                        <a:headEnd/>
-                        <a:tailEnd/>
-                      </a:ln>
-                    </wps:spPr>
-                    <wps:txbx>
-                      <w:txbxContent>
-                        <w:p>
-                          <w:pPr>
-                            <w:spacing w:before="0" w:after="0" w:line="240" w:lineRule="auto"/>
-                          </w:pPr>
-                          <w:r>
-                            <w:rPr>
-                              <w:noProof/>
-                              <w:sz w:val="20"/>
-                              <w:szCs w:val="20"/>
-                              <w:lang w:val="bg-BG" w:eastAsia="bg-BG"/>
-                            </w:rPr>
-                            <w:drawing>
-                              <wp:inline distT="0" distB="0" distL="0" distR="0" wp14:anchorId="68304851" wp14:editId="1F532B1D">
-                                <wp:extent cx="1360800" cy="439200"/>
-                                <wp:effectExtent l="0" t="0" r="0" b="0"/>
-                                <wp:docPr id="71" name="Picture 71" title="Software University Foundation - logo">
-                                  <a:hlinkClick xmlns:a="http://schemas.openxmlformats.org/drawingml/2006/main" r:id="rId1"/>
-                                </wp:docPr>
-                                <wp:cNvGraphicFramePr>
-                                  <a:graphicFrameLocks xmlns:a="http://schemas.openxmlformats.org/drawingml/2006/main"/>
-                                </wp:cNvGraphicFramePr>
-                                <a:graphic xmlns:a="http://schemas.openxmlformats.org/drawingml/2006/main">
-                                  <a:graphicData uri="http://schemas.openxmlformats.org/drawingml/2006/picture">
-                                    <pic:pic xmlns:pic="http://schemas.openxmlformats.org/drawingml/2006/picture">
-                                      <pic:nvPicPr>
-                                        <pic:cNvPr id="1" name="Picture 1" title="Software University Foundation - logo">
-                                          <a:hlinkClick r:id="rId2"/>
-                                        </pic:cNvPr>
-                                        <pic:cNvPicPr/>
-                                      </pic:nvPicPr>
-                                      <pic:blipFill>
-                                        <a:blip r:embed="rId3">
-                                          <a:extLst>
-                                            <a:ext uri="{28A0092B-C50C-407E-A947-70E740481C1C}">
-                                              <a14:useLocalDpi xmlns:a14="http://schemas.microsoft.com/office/drawing/2010/main" val="0"/>
-                                            </a:ext>
-                                          </a:extLst>
-                                        </a:blip>
-                                        <a:srcRect/>
-                                        <a:stretch>
-                                          <a:fillRect/>
-                                        </a:stretch>
-                                      </pic:blipFill>
-                                      <pic:spPr bwMode="auto">
-                                        <a:xfrm>
-                                          <a:off x="0" y="0"/>
-                                          <a:ext cx="1360800" cy="439200"/>
-                                        </a:xfrm>
-                                        <a:prstGeom prst="rect">
-                                          <a:avLst/>
-                                        </a:prstGeom>
-                                        <a:noFill/>
-                                        <a:ln>
-                                          <a:noFill/>
-                                        </a:ln>
-                                      </pic:spPr>
-                                    </pic:pic>
-                                  </a:graphicData>
-                                </a:graphic>
-                              </wp:inline>
-                            </w:drawing>
-                          </w:r>
-                        </w:p>
-                      </w:txbxContent>
-                    </wps:txbx>
-                    <wps:bodyPr rot="0" vert="horz" wrap="square" lIns="18000" tIns="18000" rIns="18000" bIns="18000" anchor="t" anchorCtr="0">
-                      <a:noAutofit/>
-                    </wps:bodyPr>
-                  </wps:wsp>
-                </a:graphicData>
-              </a:graphic>
-              <wp14:sizeRelH relativeFrom="margin">
-                <wp14:pctWidth>0</wp14:pctWidth>
-              </wp14:sizeRelH>
-              <wp14:sizeRelV relativeFrom="margin">
-                <wp14:pctHeight>0</wp14:pctHeight>
-              </wp14:sizeRelV>
-            </wp:anchor>
-          </w:drawing>
-        </mc:Choice>
-        <mc:Fallback>
-          <w:pict>
-            <v:shapetype w14:anchorId="0BD046BD" id="_x0000_t202" coordsize="21600,21600" o:spt="202" path="m,l,21600r21600,l21600,xe">
-              <v:stroke joinstyle="miter"/>
-              <v:path gradientshapeok="t" o:connecttype="rect"/>
-            </v:shapetype>
-            <v:shape id="Text Box 4" o:spid="_x0000_s1026" type="#_x0000_t202" style="position:absolute;margin-left:6.65pt;margin-top:8.95pt;width:117.1pt;height:40pt;z-index:251665408;visibility:visible;mso-wrap-style:square;mso-width-percent:0;mso-height-percent:0;mso-wrap-distance-left:9pt;mso-wrap-distance-top:0;mso-wrap-distance-right:9pt;mso-wrap-distance-bottom:0;mso-position-horizontal:absolute;mso-position-horizontal-relative:text;mso-position-vertical:absolute;mso-position-vertical-relative:text;mso-width-percent:0;mso-height-percent:0;mso-width-relative:margin;mso-height-relative:margin;v-text-anchor:top" o:gfxdata="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" filled="f" stroked="f">
-              <v:textbox inset=".5mm,.5mm,.5mm,.5mm">
-                <w:txbxContent>
-                  <w:p>
-                    <w:pPr>
-                      <w:spacing w:before="0" w:after="0" w:line="240" w:lineRule="auto"/>
-                    </w:pPr>
-                    <w:r>
-                      <w:rPr>
-                        <w:noProof/>
-                        <w:sz w:val="20"/>
-                        <w:szCs w:val="20"/>
-                        <w:lang w:val="bg-BG" w:eastAsia="bg-BG"/>
-                      </w:rPr>
-                      <w:drawing>
-                        <wp:inline distT="0" distB="0" distL="0" distR="0" wp14:anchorId="68304851" wp14:editId="1F532B1D">
-                          <wp:extent cx="1360800" cy="439200"/>
-                          <wp:effectExtent l="0" t="0" r="0" b="0"/>
-                          <wp:docPr id="71" name="Picture 71" title="Software University Foundation - logo">
-                            <a:hlinkClick xmlns:a="http://schemas.openxmlformats.org/drawingml/2006/main" r:id="rId4"/>
-                          </wp:docPr>
-                          <wp:cNvGraphicFramePr>
-                            <a:graphicFrameLocks xmlns:a="http://schemas.openxmlformats.org/drawingml/2006/main"/>
-                          </wp:cNvGraphicFramePr>
-                          <a:graphic xmlns:a="http://schemas.openxmlformats.org/drawingml/2006/main">
-                            <a:graphicData uri="http://schemas.openxmlformats.org/drawingml/2006/picture">
-                              <pic:pic xmlns:pic="http://schemas.openxmlformats.org/drawingml/2006/picture">
-                                <pic:nvPicPr>
-                                  <pic:cNvPr id="1" name="Picture 1" title="Software University Foundation - logo">
-                                    <a:hlinkClick r:id="rId5"/>
-                                  </pic:cNvPr>
-                                  <pic:cNvPicPr/>
-                                </pic:nvPicPr>
-                                <pic:blipFill>
-                                  <a:blip r:embed="rId6">
-                                    <a:extLst>
-                                      <a:ext uri="{28A0092B-C50C-407E-A947-70E740481C1C}">
-                                        <a14:useLocalDpi xmlns:a14="http://schemas.microsoft.com/office/drawing/2010/main" val="0"/>
-                                      </a:ext>
-                                    </a:extLst>
-                                  </a:blip>
-                                  <a:srcRect/>
-                                  <a:stretch>
-                                    <a:fillRect/>
-                                  </a:stretch>
-                                </pic:blipFill>
-                                <pic:spPr bwMode="auto">
-                                  <a:xfrm>
-                                    <a:off x="0" y="0"/>
-                                    <a:ext cx="1360800" cy="439200"/>
-                                  </a:xfrm>
-                                  <a:prstGeom prst="rect">
-                                    <a:avLst/>
-                                  </a:prstGeom>
-                                  <a:noFill/>
-                                  <a:ln>
-                                    <a:noFill/>
-                                  </a:ln>
-                                </pic:spPr>
-                              </pic:pic>
-                            </a:graphicData>
-                          </a:graphic>
-                        </wp:inline>
-                      </w:drawing>
-                    </w:r>
-                  </w:p>
-                </w:txbxContent>
-              </v:textbox>
-            </v:shape>
-          </w:pict>
-        </mc:Fallback>
-      </mc:AlternateContent>
+      <w:pict>
+        <v:shapetype id="_x0000_t202" coordsize="21600,21600" o:spt="202" path="m,l,21600r21600,l21600,xe">
+          <v:stroke joinstyle="miter"/>
+          <v:path gradientshapeok="t" o:connecttype="rect"/>
+        </v:shapetype>
+        <v:shape id="Text Box 4" o:spid="_x0000_s4101" type="#_x0000_t202" style="position:absolute;margin-left:6.65pt;margin-top:8.95pt;width:117.1pt;height:40pt;z-index:251665408;visibility:visible;mso-width-relative:margin;mso-height-relative:margin" o:gfxdata="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" filled="f" stroked="f">
+          <v:textbox inset=".5mm,.5mm,.5mm,.5mm">
+            <w:txbxContent>
+              <w:p>
+                <w:pPr>
+                  <w:spacing w:before="0" w:after="0" w:line="240" w:lineRule="auto"/>
+                </w:pPr>
+                <w:r>
+                  <w:rPr>
+                    <w:noProof/>
+                    <w:sz w:val="20"/>
+                    <w:szCs w:val="20"/>
+                  </w:rPr>
+                  <w:drawing>
+                    <wp:inline distT="0" distB="0" distL="0" distR="0">
+                      <wp:extent cx="1360800" cy="439200"/>
+                      <wp:effectExtent l="0" t="0" r="0" b="0"/>
+                      <wp:docPr id="71" name="Picture 71">
+                        <a:hlinkClick xmlns:a="http://schemas.openxmlformats.org/drawingml/2006/main" r:id="rId1"/>
+                      </wp:docPr>
+                      <wp:cNvGraphicFramePr>
+                        <a:graphicFrameLocks xmlns:a="http://schemas.openxmlformats.org/drawingml/2006/main"/>
+                      </wp:cNvGraphicFramePr>
+                      <a:graphic xmlns:a="http://schemas.openxmlformats.org/drawingml/2006/main">
+                        <a:graphicData uri="http://schemas.openxmlformats.org/drawingml/2006/picture">
+                          <pic:pic xmlns:pic="http://schemas.openxmlformats.org/drawingml/2006/picture">
+                            <pic:nvPicPr>
+                              <pic:cNvPr id="1" name="Picture 1">
+                                <a:hlinkClick r:id="rId2"/>
+                              </pic:cNvPr>
+                              <pic:cNvPicPr/>
+                            </pic:nvPicPr>
+                            <pic:blipFill>
+                              <a:blip r:embed="rId3">
+                                <a:extLst>
+                                  <a:ext uri="{28A0092B-C50C-407E-A947-70E740481C1C}">
+                                    <a14:useLocalDpi xmlns:a14="http://schemas.microsoft.com/office/drawing/2010/main" xmlns:wps="http://schemas.microsoft.com/office/word/2010/wordprocessingShape" xmlns:wpi="http://schemas.microsoft.com/office/word/2010/wordprocessingInk" xmlns:wpg="http://schemas.microsoft.com/office/word/2010/wordprocessingGroup" xmlns:w15="http://schemas.microsoft.com/office/word/2012/wordml" xmlns:w14="http://schemas.microsoft.com/office/word/2010/wordml" xmlns:w="http://schemas.openxmlformats.org/wordprocessingml/2006/main" xmlns:w10="urn:schemas-microsoft-com:office:word" xmlns:wp14="http://schemas.microsoft.com/office/word/2010/wordprocessingDrawing" xmlns:v="urn:schemas-microsoft-com:vml" xmlns:o="urn:schemas-microsoft-com:office:office" xmlns:mc="http://schemas.openxmlformats.org/markup-compatibility/2006" xmlns:wpc="http://schemas.microsoft.com/office/word/2010/wordprocessingCanvas" xmlns="" val="0"/>
+                                  </a:ext>
+                                </a:extLst>
+                              </a:blip>
+                              <a:srcRect/>
+                              <a:stretch>
+                                <a:fillRect/>
+                              </a:stretch>
+                            </pic:blipFill>
+                            <pic:spPr bwMode="auto">
+                              <a:xfrm>
+                                <a:off x="0" y="0"/>
+                                <a:ext cx="1360800" cy="439200"/>
+                              </a:xfrm>
+                              <a:prstGeom prst="rect">
+                                <a:avLst/>
+                              </a:prstGeom>
+                              <a:noFill/>
+                              <a:ln>
+                                <a:noFill/>
+                              </a:ln>
+                            </pic:spPr>
+                          </pic:pic>
+                        </a:graphicData>
+                      </a:graphic>
+                    </wp:inline>
+                  </w:drawing>
+                </w:r>
+              </w:p>
+            </w:txbxContent>
+          </v:textbox>
+        </v:shape>
+      </w:pict>
     </w:r>
     <w:r>
       <w:rPr>
         <w:noProof/>
         <w:lang w:val="bg-BG" w:eastAsia="bg-BG"/>
       </w:rPr>
-      <mc:AlternateContent>
-        <mc:Choice Requires="wps">
-          <w:drawing>
-            <wp:anchor distT="0" distB="0" distL="114300" distR="114300" simplePos="0" relativeHeight="251666432" behindDoc="0" locked="0" layoutInCell="1" allowOverlap="1" wp14:anchorId="14C07A4B" wp14:editId="37205036">
-              <wp:simplePos x="0" y="0"/>
-              <wp:positionH relativeFrom="column">
-                <wp:posOffset>-1270</wp:posOffset>
-              </wp:positionH>
-              <wp:positionV relativeFrom="paragraph">
-                <wp:posOffset>66040</wp:posOffset>
-              </wp:positionV>
-              <wp:extent cx="6614160" cy="0"/>
-              <wp:effectExtent l="0" t="0" r="34290" b="19050"/>
-              <wp:wrapNone/>
-              <wp:docPr id="1" name="Straight Connector 1"/>
-              <wp:cNvGraphicFramePr/>
-              <a:graphic xmlns:a="http://schemas.openxmlformats.org/drawingml/2006/main">
-                <a:graphicData uri="http://schemas.microsoft.com/office/word/2010/wordprocessingShape">
-                  <wps:wsp>
-                    <wps:cNvCnPr/>
-                    <wps:spPr>
-                      <a:xfrm flipV="1">
-                        <a:off x="0" y="0"/>
-                        <a:ext cx="6614160" cy="0"/>
-                      </a:xfrm>
-                      <a:prstGeom prst="line">
-                        <a:avLst/>
-                      </a:prstGeom>
-                      <a:ln w="12700" cap="rnd">
-                        <a:solidFill>
-                          <a:srgbClr val="F37123"/>
-                        </a:solidFill>
-                      </a:ln>
-                    </wps:spPr>
-                    <wps:style>
-                      <a:lnRef idx="1">
-                        <a:schemeClr val="accent1"/>
-                      </a:lnRef>
-                      <a:fillRef idx="0">
-                        <a:schemeClr val="accent1"/>
-                      </a:fillRef>
-                      <a:effectRef idx="0">
-                        <a:schemeClr val="accent1"/>
-                      </a:effectRef>
-                      <a:fontRef idx="minor">
-                        <a:schemeClr val="tx1"/>
-                      </a:fontRef>
-                    </wps:style>
-                    <wps:bodyPr/>
-                  </wps:wsp>
-                </a:graphicData>
-              </a:graphic>
-            </wp:anchor>
-          </w:drawing>
-        </mc:Choice>
-        <mc:Fallback>
-          <w:pict>
-            <v:line w14:anchorId="30530E82" id="Straight Connector 1" o:spid="_x0000_s1026" style="position:absolute;flip:y;z-index:251666432;visibility:visible;mso-wrap-style:square;mso-wrap-distance-left:9pt;mso-wrap-distance-top:0;mso-wrap-distance-right:9pt;mso-wrap-distance-bottom:0;mso-position-horizontal:absolute;mso-position-horizontal-relative:text;mso-position-vertical:absolute;mso-position-vertical-relative:text" from="-.1pt,5.2pt" to="520.7pt,5.2pt" o:gfxdata="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" strokecolor="#f37123" strokeweight="1pt">
-              <v:stroke endcap="round"/>
-            </v:line>
-          </w:pict>
-        </mc:Fallback>
-      </mc:AlternateContent>
+      <w:pict>
+        <v:line id="Straight Connector 1" o:spid="_x0000_s4100" style="position:absolute;flip:y;z-index:251666432;visibility:visible" from="-.1pt,5.2pt" to="520.7pt,5.2pt" o:gfxdata="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" strokecolor="#f37123" strokeweight="1pt">
+          <v:stroke endcap="round"/>
+        </v:line>
+      </w:pict>
     </w:r>
     <w:r>
       <w:rPr>
         <w:noProof/>
         <w:lang w:val="bg-BG" w:eastAsia="bg-BG"/>
       </w:rPr>
-      <mc:AlternateContent>
-        <mc:Choice Requires="wps">
-          <w:drawing>
-            <wp:anchor distT="0" distB="0" distL="114300" distR="114300" simplePos="0" relativeHeight="251667456" behindDoc="0" locked="0" layoutInCell="1" allowOverlap="1" wp14:anchorId="56B87737" wp14:editId="7DC2501E">
-              <wp:simplePos x="0" y="0"/>
-              <wp:positionH relativeFrom="column">
-                <wp:posOffset>5647055</wp:posOffset>
-              </wp:positionH>
-              <wp:positionV relativeFrom="paragraph">
-                <wp:posOffset>342265</wp:posOffset>
-              </wp:positionV>
-              <wp:extent cx="900430" cy="201930"/>
-              <wp:effectExtent l="0" t="0" r="13970" b="7620"/>
-              <wp:wrapNone/>
-              <wp:docPr id="3" name="Text Box 3"/>
-              <wp:cNvGraphicFramePr/>
-              <a:graphic xmlns:a="http://schemas.openxmlformats.org/drawingml/2006/main">
-                <a:graphicData uri="http://schemas.microsoft.com/office/word/2010/wordprocessingShape">
-                  <wps:wsp>
-                    <wps:cNvSpPr txBox="1"/>
-                    <wps:spPr>
-                      <a:xfrm>
-                        <a:off x="0" y="0"/>
-                        <a:ext cx="900430" cy="201930"/>
-                      </a:xfrm>
-                      <a:prstGeom prst="rect">
-                        <a:avLst/>
-                      </a:prstGeom>
-                      <a:noFill/>
-                      <a:ln w="6350">
-                        <a:noFill/>
-                      </a:ln>
-                      <a:effectLst/>
-                    </wps:spPr>
-                    <wps:style>
-                      <a:lnRef idx="0">
-                        <a:schemeClr val="accent1"/>
-                      </a:lnRef>
-                      <a:fillRef idx="0">
-                        <a:schemeClr val="accent1"/>
-                      </a:fillRef>
-                      <a:effectRef idx="0">
-                        <a:schemeClr val="accent1"/>
-                      </a:effectRef>
-                      <a:fontRef idx="minor">
-                        <a:schemeClr val="dk1"/>
-                      </a:fontRef>
-                    </wps:style>
-                    <wps:txbx>
-                      <w:txbxContent>
-                        <w:p>
-                          <w:pPr>
-                            <w:spacing w:after="0" w:line="240" w:lineRule="auto"/>
-                            <w:jc w:val="right"/>
-                            <w:rPr>
-                              <w:sz w:val="18"/>
-                              <w:szCs w:val="18"/>
-                            </w:rPr>
-                          </w:pPr>
-                          <w:r>
-                            <w:rPr>
-                              <w:sz w:val="18"/>
-                              <w:szCs w:val="18"/>
-                            </w:rPr>
-                            <w:t xml:space="preserve">Page </w:t>
-                          </w:r>
-                          <w:r>
-                            <w:rPr>
-                              <w:sz w:val="18"/>
-                              <w:szCs w:val="18"/>
-                            </w:rPr>
-                            <w:fldChar w:fldCharType="begin"/>
-                          </w:r>
-                          <w:r>
-                            <w:rPr>
-                              <w:sz w:val="18"/>
-                              <w:szCs w:val="18"/>
-                            </w:rPr>
-                            <w:instrText xml:space="preserve"> PAGE   \* MERGEFORMAT </w:instrText>
-                          </w:r>
-                          <w:r>
-                            <w:rPr>
-                              <w:sz w:val="18"/>
-                              <w:szCs w:val="18"/>
-                            </w:rPr>
-                            <w:fldChar w:fldCharType="separate"/>
-                          </w:r>
-                          <w:r>
-                            <w:rPr>
-                              <w:noProof/>
-                              <w:sz w:val="18"/>
-                              <w:szCs w:val="18"/>
-                            </w:rPr>
-                            <w:t>2</w:t>
-                          </w:r>
-                          <w:r>
-                            <w:rPr>
-                              <w:sz w:val="18"/>
-                              <w:szCs w:val="18"/>
-                            </w:rPr>
-                            <w:fldChar w:fldCharType="end"/>
-                          </w:r>
-                          <w:r>
-                            <w:rPr>
-                              <w:sz w:val="18"/>
-                              <w:szCs w:val="18"/>
-                            </w:rPr>
-                            <w:t xml:space="preserve"> of </w:t>
-                          </w:r>
-                          <w:r>
-                            <w:rPr>
-                              <w:sz w:val="18"/>
-                              <w:szCs w:val="18"/>
-                            </w:rPr>
-                            <w:fldChar w:fldCharType="begin"/>
-                          </w:r>
-                          <w:r>
-                            <w:rPr>
-                              <w:sz w:val="18"/>
-                              <w:szCs w:val="18"/>
-                            </w:rPr>
-                            <w:instrText xml:space="preserve"> NUMPAGES   \* MERGEFORMAT </w:instrText>
-                          </w:r>
-                          <w:r>
-                            <w:rPr>
-                              <w:sz w:val="18"/>
-                              <w:szCs w:val="18"/>
-                            </w:rPr>
-                            <w:fldChar w:fldCharType="separate"/>
-                          </w:r>
-                          <w:r>
-                            <w:rPr>
-                              <w:noProof/>
-                              <w:sz w:val="18"/>
-                              <w:szCs w:val="18"/>
-                            </w:rPr>
-                            <w:t>3</w:t>
-                          </w:r>
-                          <w:r>
-                            <w:rPr>
-                              <w:sz w:val="18"/>
-                              <w:szCs w:val="18"/>
-                            </w:rPr>
-                            <w:fldChar w:fldCharType="end"/>
-                          </w:r>
-                        </w:p>
-                      </w:txbxContent>
-                    </wps:txbx>
-                    <wps:bodyPr rot="0" spcFirstLastPara="0" vertOverflow="overflow" horzOverflow="overflow" vert="horz" wrap="square" lIns="0" tIns="0" rIns="0" bIns="0" numCol="1" spcCol="0" rtlCol="0" fromWordArt="0" anchor="ctr" anchorCtr="0" forceAA="0" compatLnSpc="1">
-                      <a:prstTxWarp prst="textNoShape">
-                        <a:avLst/>
-                      </a:prstTxWarp>
-                      <a:noAutofit/>
-                    </wps:bodyPr>
-                  </wps:wsp>
-                </a:graphicData>
-              </a:graphic>
-            </wp:anchor>
-          </w:drawing>
-        </mc:Choice>
-        <mc:Fallback>
-          <w:pict>
-            <v:shapetype w14:anchorId="56B87737" id="_x0000_t202" coordsize="21600,21600" o:spt="202" path="m,l,21600r21600,l21600,xe">
-              <v:stroke joinstyle="miter"/>
-              <v:path gradientshapeok="t" o:connecttype="rect"/>
-            </v:shapetype>
-            <v:shape id="Text Box 3" o:spid="_x0000_s1027" type="#_x0000_t202" style="position:absolute;margin-left:444.65pt;margin-top:26.95pt;width:70.9pt;height:15.9pt;z-index:251667456;visibility:visible;mso-wrap-style:square;mso-wrap-distance-left:9pt;mso-wrap-distance-top:0;mso-wrap-distance-right:9pt;mso-wrap-distance-bottom:0;mso-position-horizontal:absolute;mso-position-horizontal-relative:text;mso-position-vertical:absolute;mso-position-vertical-relative:text;v-text-anchor:middle" o:gfxdata="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" filled="f" stroked="f" strokeweight=".5pt">
-              <v:textbox inset="0,0,0,0">
-                <w:txbxContent>
-                  <w:p>
-                    <w:pPr>
-                      <w:spacing w:after="0" w:line="240" w:lineRule="auto"/>
-                      <w:jc w:val="right"/>
-                      <w:rPr>
-                        <w:sz w:val="18"/>
-                        <w:szCs w:val="18"/>
-                      </w:rPr>
-                    </w:pPr>
-                    <w:r>
-                      <w:rPr>
-                        <w:sz w:val="18"/>
-                        <w:szCs w:val="18"/>
-                      </w:rPr>
-                      <w:t xml:space="preserve">Page </w:t>
-                    </w:r>
-                    <w:r>
-                      <w:rPr>
-                        <w:sz w:val="18"/>
-                        <w:szCs w:val="18"/>
-                      </w:rPr>
-                      <w:fldChar w:fldCharType="begin"/>
-                    </w:r>
-                    <w:r>
-                      <w:rPr>
-                        <w:sz w:val="18"/>
-                        <w:szCs w:val="18"/>
-                      </w:rPr>
-                      <w:instrText xml:space="preserve"> PAGE   \* MERGEFORMAT </w:instrText>
-                    </w:r>
-                    <w:r>
-                      <w:rPr>
-                        <w:sz w:val="18"/>
-                        <w:szCs w:val="18"/>
-                      </w:rPr>
-                      <w:fldChar w:fldCharType="separate"/>
-                    </w:r>
-                    <w:r>
-                      <w:rPr>
-                        <w:noProof/>
-                        <w:sz w:val="18"/>
-                        <w:szCs w:val="18"/>
-                      </w:rPr>
-                      <w:t>2</w:t>
-                    </w:r>
-                    <w:r>
-                      <w:rPr>
-                        <w:sz w:val="18"/>
-                        <w:szCs w:val="18"/>
-                      </w:rPr>
-                      <w:fldChar w:fldCharType="end"/>
-                    </w:r>
-                    <w:r>
-                      <w:rPr>
-                        <w:sz w:val="18"/>
-                        <w:szCs w:val="18"/>
-                      </w:rPr>
-                      <w:t xml:space="preserve"> of </w:t>
-                    </w:r>
-                    <w:r>
-                      <w:rPr>
-                        <w:sz w:val="18"/>
-                        <w:szCs w:val="18"/>
-                      </w:rPr>
-                      <w:fldChar w:fldCharType="begin"/>
-                    </w:r>
-                    <w:r>
-                      <w:rPr>
-                        <w:sz w:val="18"/>
-                        <w:szCs w:val="18"/>
-                      </w:rPr>
-                      <w:instrText xml:space="preserve"> NUMPAGES   \* MERGEFORMAT </w:instrText>
-                    </w:r>
-                    <w:r>
-                      <w:rPr>
-                        <w:sz w:val="18"/>
-                        <w:szCs w:val="18"/>
-                      </w:rPr>
-                      <w:fldChar w:fldCharType="separate"/>
-                    </w:r>
-                    <w:r>
-                      <w:rPr>
-                        <w:noProof/>
-                        <w:sz w:val="18"/>
-                        <w:szCs w:val="18"/>
-                      </w:rPr>
-                      <w:t>3</w:t>
-                    </w:r>
-                    <w:r>
-                      <w:rPr>
-                        <w:sz w:val="18"/>
-                        <w:szCs w:val="18"/>
-                      </w:rPr>
-                      <w:fldChar w:fldCharType="end"/>
-                    </w:r>
-                  </w:p>
-                </w:txbxContent>
-              </v:textbox>
-            </v:shape>
-          </w:pict>
-        </mc:Fallback>
-      </mc:AlternateContent>
+      <w:pict>
+        <v:shape id="Text Box 3" o:spid="_x0000_s4099" type="#_x0000_t202" style="position:absolute;margin-left:444.65pt;margin-top:26.95pt;width:70.9pt;height:15.9pt;z-index:251667456;visibility:visible;v-text-anchor:middle" o:gfxdata="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" filled="f" stroked="f" strokeweight=".5pt">
+          <v:textbox inset="0,0,0,0">
+            <w:txbxContent>
+              <w:p>
+                <w:pPr>
+                  <w:spacing w:after="0" w:line="240" w:lineRule="auto"/>
+                  <w:jc w:val="right"/>
+                  <w:rPr>
+                    <w:sz w:val="18"/>
+                    <w:szCs w:val="18"/>
+                  </w:rPr>
+                </w:pPr>
+                <w:r>
+                  <w:rPr>
+                    <w:sz w:val="18"/>
+                    <w:szCs w:val="18"/>
+                  </w:rPr>
+                  <w:t xml:space="preserve">Page </w:t>
+                </w:r>
+                <w:r>
+                  <w:rPr>
+                    <w:sz w:val="18"/>
+                    <w:szCs w:val="18"/>
+                  </w:rPr>
+                  <w:fldChar w:fldCharType="begin"/>
+                </w:r>
+                <w:r>
+                  <w:rPr>
+                    <w:sz w:val="18"/>
+                    <w:szCs w:val="18"/>
+                  </w:rPr>
+                  <w:instrText xml:space="preserve"> PAGE   \* MERGEFORMAT </w:instrText>
+                </w:r>
+                <w:r>
+                  <w:rPr>
+                    <w:sz w:val="18"/>
+                    <w:szCs w:val="18"/>
+                  </w:rPr>
+                  <w:fldChar w:fldCharType="separate"/>
+                </w:r>
+                <w:r>
+                  <w:rPr>
+                    <w:noProof/>
+                    <w:sz w:val="18"/>
+                    <w:szCs w:val="18"/>
+                  </w:rPr>
+                  <w:t>2</w:t>
+                </w:r>
+                <w:r>
+                  <w:rPr>
+                    <w:sz w:val="18"/>
+                    <w:szCs w:val="18"/>
+                  </w:rPr>
+                  <w:fldChar w:fldCharType="end"/>
+                </w:r>
+                <w:r>
+                  <w:rPr>
+                    <w:sz w:val="18"/>
+                    <w:szCs w:val="18"/>
+                  </w:rPr>
+                  <w:t xml:space="preserve"> of </w:t>
+                </w:r>
+                <w:fldSimple w:instr=" NUMPAGES   \* MERGEFORMAT ">
+                  <w:r>
+                    <w:rPr>
+                      <w:noProof/>
+                      <w:sz w:val="18"/>
+                      <w:szCs w:val="18"/>
+                    </w:rPr>
+                    <w:t>3</w:t>
+                  </w:r>
+                </w:fldSimple>
+              </w:p>
+            </w:txbxContent>
+          </v:textbox>
+        </v:shape>
+      </w:pict>
     </w:r>
     <w:r>
       <w:rPr>
         <w:noProof/>
         <w:lang w:val="bg-BG" w:eastAsia="bg-BG"/>
       </w:rPr>
-      <mc:AlternateContent>
-        <mc:Choice Requires="wps">
-          <w:drawing>
-            <wp:anchor distT="0" distB="0" distL="114300" distR="114300" simplePos="0" relativeHeight="251664384" behindDoc="0" locked="0" layoutInCell="1" allowOverlap="1" wp14:anchorId="2288989E" wp14:editId="6D53B9D7">
-              <wp:simplePos x="0" y="0"/>
-              <wp:positionH relativeFrom="column">
-                <wp:posOffset>1589405</wp:posOffset>
-              </wp:positionH>
-              <wp:positionV relativeFrom="paragraph">
-                <wp:posOffset>342265</wp:posOffset>
-              </wp:positionV>
-              <wp:extent cx="569595" cy="200025"/>
-              <wp:effectExtent l="0" t="0" r="1905" b="9525"/>
-              <wp:wrapNone/>
-              <wp:docPr id="2" name="Text Box 2"/>
-              <wp:cNvGraphicFramePr/>
-              <a:graphic xmlns:a="http://schemas.openxmlformats.org/drawingml/2006/main">
-                <a:graphicData uri="http://schemas.microsoft.com/office/word/2010/wordprocessingShape">
-                  <wps:wsp>
-                    <wps:cNvSpPr txBox="1"/>
-                    <wps:spPr>
-                      <a:xfrm>
-                        <a:off x="0" y="0"/>
-                        <a:ext cx="569595" cy="200025"/>
-                      </a:xfrm>
-                      <a:prstGeom prst="rect">
-                        <a:avLst/>
-                      </a:prstGeom>
-                      <a:noFill/>
-                      <a:ln w="6350">
-                        <a:noFill/>
-                      </a:ln>
-                      <a:effectLst/>
-                    </wps:spPr>
-                    <wps:style>
-                      <a:lnRef idx="0">
-                        <a:schemeClr val="accent1"/>
-                      </a:lnRef>
-                      <a:fillRef idx="0">
-                        <a:schemeClr val="accent1"/>
-                      </a:fillRef>
-                      <a:effectRef idx="0">
-                        <a:schemeClr val="accent1"/>
-                      </a:effectRef>
-                      <a:fontRef idx="minor">
-                        <a:schemeClr val="dk1"/>
-                      </a:fontRef>
-                    </wps:style>
-                    <wps:txbx>
-                      <w:txbxContent>
-                        <w:p>
-                          <w:pPr>
-                            <w:spacing w:after="0" w:line="240" w:lineRule="auto"/>
-                          </w:pPr>
-                          <w:r>
-                            <w:rPr>
-                              <w:sz w:val="19"/>
-                              <w:szCs w:val="19"/>
-                            </w:rPr>
-                            <w:t>Follow us:</w:t>
-                          </w:r>
-                        </w:p>
-                      </w:txbxContent>
-                    </wps:txbx>
-                    <wps:bodyPr rot="0" spcFirstLastPara="0" vertOverflow="overflow" horzOverflow="overflow" vert="horz" wrap="square" lIns="18000" tIns="0" rIns="0" bIns="0" numCol="1" spcCol="0" rtlCol="0" fromWordArt="0" anchor="ctr" anchorCtr="0" forceAA="0" compatLnSpc="1">
-                      <a:prstTxWarp prst="textNoShape">
-                        <a:avLst/>
-                      </a:prstTxWarp>
-                      <a:noAutofit/>
-                    </wps:bodyPr>
-                  </wps:wsp>
-                </a:graphicData>
-              </a:graphic>
-            </wp:anchor>
-          </w:drawing>
-        </mc:Choice>
-        <mc:Fallback>
-          <w:pict>
-            <v:shape w14:anchorId="2288989E" id="Text Box 2" o:spid="_x0000_s1028" type="#_x0000_t202" style="position:absolute;margin-left:125.15pt;margin-top:26.95pt;width:44.85pt;height:15.75pt;z-index:251664384;visibility:visible;mso-wrap-style:square;mso-wrap-distance-left:9pt;mso-wrap-distance-top:0;mso-wrap-distance-right:9pt;mso-wrap-distance-bottom:0;mso-position-horizontal:absolute;mso-position-horizontal-relative:text;mso-position-vertical:absolute;mso-position-vertical-relative:text;v-text-anchor:middle" o:gfxdata="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" filled="f" stroked="f" strokeweight=".5pt">
-              <v:textbox inset=".5mm,0,0,0">
-                <w:txbxContent>
-                  <w:p>
-                    <w:pPr>
-                      <w:spacing w:after="0" w:line="240" w:lineRule="auto"/>
-                    </w:pPr>
-                    <w:r>
-                      <w:rPr>
-                        <w:sz w:val="19"/>
-                        <w:szCs w:val="19"/>
-                      </w:rPr>
-                      <w:t>Follow us:</w:t>
-                    </w:r>
-                  </w:p>
-                </w:txbxContent>
-              </v:textbox>
-            </v:shape>
-          </w:pict>
-        </mc:Fallback>
-      </mc:AlternateContent>
+      <w:pict>
+        <v:shape id="Text Box 2" o:spid="_x0000_s4098" type="#_x0000_t202" style="position:absolute;margin-left:125.15pt;margin-top:26.95pt;width:44.85pt;height:15.75pt;z-index:251664384;visibility:visible;v-text-anchor:middle" o:gfxdata="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" filled="f" stroked="f" strokeweight=".5pt">
+          <v:textbox inset=".5mm,0,0,0">
+            <w:txbxContent>
+              <w:p>
+                <w:pPr>
+                  <w:spacing w:after="0" w:line="240" w:lineRule="auto"/>
+                </w:pPr>
+                <w:r>
+                  <w:rPr>
+                    <w:sz w:val="19"/>
+                    <w:szCs w:val="19"/>
+                  </w:rPr>
+                  <w:t>Follow us:</w:t>
+                </w:r>
+              </w:p>
+            </w:txbxContent>
+          </v:textbox>
+        </v:shape>
+      </w:pict>
     </w:r>
     <w:r>
       <w:rPr>
         <w:noProof/>
         <w:lang w:val="bg-BG" w:eastAsia="bg-BG"/>
       </w:rPr>
-      <mc:AlternateContent>
-        <mc:Choice Requires="wps">
-          <w:drawing>
-            <wp:anchor distT="0" distB="0" distL="114300" distR="114300" simplePos="0" relativeHeight="251663360" behindDoc="0" locked="0" layoutInCell="1" allowOverlap="1" wp14:anchorId="400D6225" wp14:editId="5C7AF4CA">
-              <wp:simplePos x="0" y="0"/>
-              <wp:positionH relativeFrom="column">
-                <wp:posOffset>1579880</wp:posOffset>
-              </wp:positionH>
-              <wp:positionV relativeFrom="paragraph">
-                <wp:posOffset>85090</wp:posOffset>
-              </wp:positionV>
-              <wp:extent cx="5033010" cy="513715"/>
-              <wp:effectExtent l="0" t="0" r="0" b="635"/>
-              <wp:wrapNone/>
-              <wp:docPr id="17" name="Text Box 17"/>
-              <wp:cNvGraphicFramePr>
-                <a:graphicFrameLocks xmlns:a="http://schemas.openxmlformats.org/drawingml/2006/main"/>
-              </wp:cNvGraphicFramePr>
-              <a:graphic xmlns:a="http://schemas.openxmlformats.org/drawingml/2006/main">
-                <a:graphicData uri="http://schemas.microsoft.com/office/word/2010/wordprocessingShape">
-                  <wps:wsp>
-                    <wps:cNvSpPr txBox="1">
-                      <a:spLocks noChangeArrowheads="1"/>
-                    </wps:cNvSpPr>
-                    <wps:spPr bwMode="auto">
-                      <a:xfrm>
-                        <a:off x="0" y="0"/>
-                        <a:ext cx="5033010" cy="513715"/>
-                      </a:xfrm>
-                      <a:prstGeom prst="rect">
-                        <a:avLst/>
-                      </a:prstGeom>
-                      <a:noFill/>
-                      <a:ln w="9525">
-                        <a:noFill/>
-                        <a:miter lim="800000"/>
-                        <a:headEnd/>
-                        <a:tailEnd/>
-                      </a:ln>
-                    </wps:spPr>
-                    <wps:txbx>
-                      <w:txbxContent>
-                        <w:p>
-                          <w:pPr>
-                            <w:spacing w:before="40" w:after="50" w:line="240" w:lineRule="auto"/>
-                            <w:rPr>
-                              <w:sz w:val="19"/>
-                              <w:szCs w:val="19"/>
-                            </w:rPr>
-                          </w:pPr>
-                          <w:r>
-                            <w:rPr>
-                              <w:sz w:val="19"/>
-                              <w:szCs w:val="19"/>
-                            </w:rPr>
-                            <w:t>© Software University Foundation (</w:t>
-                          </w:r>
-                          <w:hyperlink r:id="rId7" w:history="1">
-                            <w:r>
-                              <w:rPr>
-                                <w:rStyle w:val="Hyperlink"/>
-                                <w:sz w:val="19"/>
-                                <w:szCs w:val="19"/>
-                              </w:rPr>
-                              <w:t>softuni.org</w:t>
-                            </w:r>
-                          </w:hyperlink>
-                          <w:r>
-                            <w:rPr>
-                              <w:sz w:val="19"/>
-                              <w:szCs w:val="19"/>
-                            </w:rPr>
-                            <w:t xml:space="preserve">). This work </w:t>
-                          </w:r>
-                          <w:r>
-                            <w:rPr>
-                              <w:noProof/>
-                              <w:sz w:val="19"/>
-                              <w:szCs w:val="19"/>
-                            </w:rPr>
-                            <w:t>is licensed</w:t>
-                          </w:r>
-                          <w:r>
-                            <w:rPr>
-                              <w:sz w:val="19"/>
-                              <w:szCs w:val="19"/>
-                            </w:rPr>
-                            <w:t xml:space="preserve"> under the </w:t>
-                          </w:r>
-                          <w:hyperlink r:id="rId8" w:history="1">
-                            <w:r>
-                              <w:rPr>
-                                <w:rStyle w:val="Hyperlink"/>
-                                <w:sz w:val="19"/>
-                                <w:szCs w:val="19"/>
-                              </w:rPr>
-                              <w:t>CC-BY-NC-SA</w:t>
-                            </w:r>
-                          </w:hyperlink>
-                          <w:r>
-                            <w:rPr>
-                              <w:sz w:val="19"/>
-                              <w:szCs w:val="19"/>
-                            </w:rPr>
-                            <w:t xml:space="preserve"> license.</w:t>
-                          </w:r>
-                        </w:p>
-                        <w:p>
-                          <w:pPr>
-                            <w:spacing w:after="0" w:line="240" w:lineRule="auto"/>
-                            <w:ind w:left="567" w:firstLine="340"/>
-                            <w:rPr>
-                              <w:sz w:val="19"/>
-                              <w:szCs w:val="19"/>
-                            </w:rPr>
-                          </w:pPr>
-                          <w:r>
-                            <w:rPr>
-                              <w:noProof/>
-                              <w:sz w:val="20"/>
-                              <w:szCs w:val="20"/>
-                              <w:lang w:val="bg-BG" w:eastAsia="bg-BG"/>
-                            </w:rPr>
-                            <w:drawing>
-                              <wp:inline distT="0" distB="0" distL="0" distR="0" wp14:anchorId="15EFF62F" wp14:editId="31C430B5">
-                                <wp:extent cx="200025" cy="200025"/>
-                                <wp:effectExtent l="0" t="0" r="9525" b="9525"/>
-                                <wp:docPr id="72" name="Picture 72" title="Software University">
-                                  <a:hlinkClick xmlns:a="http://schemas.openxmlformats.org/drawingml/2006/main" r:id="rId9"/>
-                                </wp:docPr>
-                                <wp:cNvGraphicFramePr/>
-                                <a:graphic xmlns:a="http://schemas.openxmlformats.org/drawingml/2006/main">
-                                  <a:graphicData uri="http://schemas.openxmlformats.org/drawingml/2006/picture">
-                                    <pic:pic xmlns:pic="http://schemas.openxmlformats.org/drawingml/2006/picture">
-                                      <pic:nvPicPr>
-                                        <pic:cNvPr id="93" name="Picture 3" title="Software University">
-                                          <a:hlinkClick r:id="rId9"/>
-                                        </pic:cNvPr>
-                                        <pic:cNvPicPr/>
-                                      </pic:nvPicPr>
-                                      <pic:blipFill>
-                                        <a:blip r:embed="rId10"/>
-                                        <a:stretch>
-                                          <a:fillRect/>
-                                        </a:stretch>
-                                      </pic:blipFill>
-                                      <pic:spPr>
-                                        <a:xfrm>
-                                          <a:off x="0" y="0"/>
-                                          <a:ext cx="197485" cy="197485"/>
-                                        </a:xfrm>
-                                        <a:prstGeom prst="rect">
-                                          <a:avLst/>
-                                        </a:prstGeom>
-                                      </pic:spPr>
-                                    </pic:pic>
-                                  </a:graphicData>
-                                </a:graphic>
-                              </wp:inline>
-                            </w:drawing>
-                          </w:r>
-                          <w:r>
-                            <w:rPr>
-                              <w:sz w:val="19"/>
-                              <w:szCs w:val="19"/>
-                            </w:rPr>
-                            <w:t xml:space="preserve">   </w:t>
-                          </w:r>
-                          <w:r>
-                            <w:rPr>
-                              <w:noProof/>
-                              <w:sz w:val="20"/>
-                              <w:szCs w:val="20"/>
-                              <w:lang w:val="bg-BG" w:eastAsia="bg-BG"/>
-                            </w:rPr>
-                            <w:drawing>
-                              <wp:inline distT="0" distB="0" distL="0" distR="0" wp14:anchorId="4E8D5C1B" wp14:editId="2013552C">
-                                <wp:extent cx="200025" cy="200025"/>
-                                <wp:effectExtent l="0" t="0" r="9525" b="9525"/>
-                                <wp:docPr id="73" name="Picture 73" title="Software University Foundation">
-                                  <a:hlinkClick xmlns:a="http://schemas.openxmlformats.org/drawingml/2006/main" r:id="rId4"/>
-                                </wp:docPr>
-                                <wp:cNvGraphicFramePr/>
-                                <a:graphic xmlns:a="http://schemas.openxmlformats.org/drawingml/2006/main">
-                                  <a:graphicData uri="http://schemas.openxmlformats.org/drawingml/2006/picture">
-                                    <pic:pic xmlns:pic="http://schemas.openxmlformats.org/drawingml/2006/picture">
-                                      <pic:nvPicPr>
-                                        <pic:cNvPr id="94" name="Picture 4" title="Software University Foundation">
-                                          <a:hlinkClick r:id="rId7"/>
-                                        </pic:cNvPr>
-                                        <pic:cNvPicPr/>
-                                      </pic:nvPicPr>
-                                      <pic:blipFill>
-                                        <a:blip r:embed="rId11"/>
-                                        <a:stretch>
-                                          <a:fillRect/>
-                                        </a:stretch>
-                                      </pic:blipFill>
-                                      <pic:spPr>
-                                        <a:xfrm>
-                                          <a:off x="0" y="0"/>
-                                          <a:ext cx="197485" cy="197485"/>
-                                        </a:xfrm>
-                                        <a:prstGeom prst="rect">
-                                          <a:avLst/>
-                                        </a:prstGeom>
-                                      </pic:spPr>
-                                    </pic:pic>
-                                  </a:graphicData>
-                                </a:graphic>
-                              </wp:inline>
-                            </w:drawing>
-                          </w:r>
-                          <w:r>
-                            <w:rPr>
-                              <w:sz w:val="19"/>
-                              <w:szCs w:val="19"/>
-                            </w:rPr>
-                            <w:t xml:space="preserve">   </w:t>
-                          </w:r>
-                          <w:r>
-                            <w:rPr>
-                              <w:noProof/>
-                              <w:sz w:val="20"/>
-                              <w:szCs w:val="20"/>
-                              <w:lang w:val="bg-BG" w:eastAsia="bg-BG"/>
-                            </w:rPr>
-                            <w:drawing>
-                              <wp:inline distT="0" distB="0" distL="0" distR="0" wp14:anchorId="20B738E7" wp14:editId="300EA712">
-                                <wp:extent cx="200025" cy="200025"/>
-                                <wp:effectExtent l="0" t="0" r="9525" b="9525"/>
-                                <wp:docPr id="74" name="Picture 74" title="Software University @ Facebook">
-                                  <a:hlinkClick xmlns:a="http://schemas.openxmlformats.org/drawingml/2006/main" r:id="rId12"/>
-                                </wp:docPr>
-                                <wp:cNvGraphicFramePr/>
-                                <a:graphic xmlns:a="http://schemas.openxmlformats.org/drawingml/2006/main">
-                                  <a:graphicData uri="http://schemas.openxmlformats.org/drawingml/2006/picture">
-                                    <pic:pic xmlns:pic="http://schemas.openxmlformats.org/drawingml/2006/picture">
-                                      <pic:nvPicPr>
-                                        <pic:cNvPr id="95" name="Picture 11" title="Software University @ Facebook">
-                                          <a:hlinkClick r:id="rId12"/>
-                                        </pic:cNvPr>
-                                        <pic:cNvPicPr/>
-                                      </pic:nvPicPr>
-                                      <pic:blipFill>
-                                        <a:blip r:embed="rId13"/>
-                                        <a:stretch>
-                                          <a:fillRect/>
-                                        </a:stretch>
-                                      </pic:blipFill>
-                                      <pic:spPr>
-                                        <a:xfrm>
-                                          <a:off x="0" y="0"/>
-                                          <a:ext cx="197485" cy="197485"/>
-                                        </a:xfrm>
-                                        <a:prstGeom prst="rect">
-                                          <a:avLst/>
-                                        </a:prstGeom>
-                                      </pic:spPr>
-                                    </pic:pic>
-                                  </a:graphicData>
-                                </a:graphic>
-                              </wp:inline>
-                            </w:drawing>
-                          </w:r>
-                          <w:r>
-                            <w:rPr>
-                              <w:sz w:val="19"/>
-                              <w:szCs w:val="19"/>
-                            </w:rPr>
-                            <w:t xml:space="preserve">   </w:t>
-                          </w:r>
-                          <w:r>
-                            <w:rPr>
-                              <w:noProof/>
-                              <w:sz w:val="20"/>
-                              <w:szCs w:val="20"/>
-                              <w:lang w:val="bg-BG" w:eastAsia="bg-BG"/>
-                            </w:rPr>
-                            <w:drawing>
-                              <wp:inline distT="0" distB="0" distL="0" distR="0" wp14:anchorId="3D2C3D5F" wp14:editId="653B4B90">
-                                <wp:extent cx="200025" cy="200025"/>
-                                <wp:effectExtent l="0" t="0" r="9525" b="9525"/>
-                                <wp:docPr id="75" name="Picture 75" title="Software University @ Twitter">
-                                  <a:hlinkClick xmlns:a="http://schemas.openxmlformats.org/drawingml/2006/main" r:id="rId14"/>
-                                </wp:docPr>
-                                <wp:cNvGraphicFramePr/>
-                                <a:graphic xmlns:a="http://schemas.openxmlformats.org/drawingml/2006/main">
-                                  <a:graphicData uri="http://schemas.openxmlformats.org/drawingml/2006/picture">
-                                    <pic:pic xmlns:pic="http://schemas.openxmlformats.org/drawingml/2006/picture">
-                                      <pic:nvPicPr>
-                                        <pic:cNvPr id="96" name="Picture 16" title="Software University @ Twitter">
-                                          <a:hlinkClick r:id="rId14"/>
-                                        </pic:cNvPr>
-                                        <pic:cNvPicPr/>
-                                      </pic:nvPicPr>
-                                      <pic:blipFill>
-                                        <a:blip r:embed="rId15"/>
-                                        <a:stretch>
-                                          <a:fillRect/>
-                                        </a:stretch>
-                                      </pic:blipFill>
-                                      <pic:spPr>
-                                        <a:xfrm>
-                                          <a:off x="0" y="0"/>
-                                          <a:ext cx="197485" cy="197485"/>
-                                        </a:xfrm>
-                                        <a:prstGeom prst="rect">
-                                          <a:avLst/>
-                                        </a:prstGeom>
-                                      </pic:spPr>
-                                    </pic:pic>
-                                  </a:graphicData>
-                                </a:graphic>
-                              </wp:inline>
-                            </w:drawing>
-                          </w:r>
-                          <w:r>
-                            <w:rPr>
-                              <w:sz w:val="19"/>
-                              <w:szCs w:val="19"/>
-                            </w:rPr>
-                            <w:t xml:space="preserve">   </w:t>
-                          </w:r>
-                          <w:r>
-                            <w:rPr>
-                              <w:noProof/>
-                              <w:sz w:val="20"/>
-                              <w:szCs w:val="20"/>
-                              <w:lang w:val="bg-BG" w:eastAsia="bg-BG"/>
-                            </w:rPr>
-                            <w:drawing>
-                              <wp:inline distT="0" distB="0" distL="0" distR="0" wp14:anchorId="2ECEBC4A" wp14:editId="4C1A28B7">
-                                <wp:extent cx="200025" cy="200025"/>
-                                <wp:effectExtent l="0" t="0" r="9525" b="9525"/>
-                                <wp:docPr id="76" name="Picture 76" title="Software University @ YouTube">
-                                  <a:hlinkClick xmlns:a="http://schemas.openxmlformats.org/drawingml/2006/main" r:id="rId16"/>
-                                </wp:docPr>
-                                <wp:cNvGraphicFramePr/>
-                                <a:graphic xmlns:a="http://schemas.openxmlformats.org/drawingml/2006/main">
-                                  <a:graphicData uri="http://schemas.openxmlformats.org/drawingml/2006/picture">
-                                    <pic:pic xmlns:pic="http://schemas.openxmlformats.org/drawingml/2006/picture">
-                                      <pic:nvPicPr>
-                                        <pic:cNvPr id="97" name="Picture 23" title="Software University @ YouTube">
-                                          <a:hlinkClick r:id="rId16"/>
-                                        </pic:cNvPr>
-                                        <pic:cNvPicPr/>
-                                      </pic:nvPicPr>
-                                      <pic:blipFill>
-                                        <a:blip r:embed="rId17"/>
-                                        <a:stretch>
-                                          <a:fillRect/>
-                                        </a:stretch>
-                                      </pic:blipFill>
-                                      <pic:spPr>
-                                        <a:xfrm>
-                                          <a:off x="0" y="0"/>
-                                          <a:ext cx="197485" cy="197485"/>
-                                        </a:xfrm>
-                                        <a:prstGeom prst="rect">
-                                          <a:avLst/>
-                                        </a:prstGeom>
-                                      </pic:spPr>
-                                    </pic:pic>
-                                  </a:graphicData>
-                                </a:graphic>
-                              </wp:inline>
-                            </w:drawing>
-                          </w:r>
-                          <w:r>
-                            <w:rPr>
-                              <w:sz w:val="19"/>
-                              <w:szCs w:val="19"/>
-                            </w:rPr>
-                            <w:t xml:space="preserve">   </w:t>
-                          </w:r>
-                          <w:r>
-                            <w:rPr>
-                              <w:noProof/>
-                              <w:sz w:val="20"/>
-                              <w:szCs w:val="20"/>
-                              <w:lang w:val="bg-BG" w:eastAsia="bg-BG"/>
-                            </w:rPr>
-                            <w:drawing>
-                              <wp:inline distT="0" distB="0" distL="0" distR="0" wp14:anchorId="2298D969" wp14:editId="5CD95E52">
-                                <wp:extent cx="200025" cy="200025"/>
-                                <wp:effectExtent l="0" t="0" r="9525" b="9525"/>
-                                <wp:docPr id="77" name="Picture 77" title="Software University @ Google+">
-                                  <a:hlinkClick xmlns:a="http://schemas.openxmlformats.org/drawingml/2006/main" r:id="rId18"/>
-                                </wp:docPr>
-                                <wp:cNvGraphicFramePr/>
-                                <a:graphic xmlns:a="http://schemas.openxmlformats.org/drawingml/2006/main">
-                                  <a:graphicData uri="http://schemas.openxmlformats.org/drawingml/2006/picture">
-                                    <pic:pic xmlns:pic="http://schemas.openxmlformats.org/drawingml/2006/picture">
-                                      <pic:nvPicPr>
-                                        <pic:cNvPr id="98" name="Picture 25" title="Software University @ Google+">
-                                          <a:hlinkClick r:id="rId18"/>
-                                        </pic:cNvPr>
-                                        <pic:cNvPicPr/>
-                                      </pic:nvPicPr>
-                                      <pic:blipFill>
-                                        <a:blip r:embed="rId19"/>
-                                        <a:stretch>
-                                          <a:fillRect/>
-                                        </a:stretch>
-                                      </pic:blipFill>
-                                      <pic:spPr>
-                                        <a:xfrm>
-                                          <a:off x="0" y="0"/>
-                                          <a:ext cx="197485" cy="197485"/>
-                                        </a:xfrm>
-                                        <a:prstGeom prst="rect">
-                                          <a:avLst/>
-                                        </a:prstGeom>
-                                      </pic:spPr>
-                                    </pic:pic>
-                                  </a:graphicData>
-                                </a:graphic>
-                              </wp:inline>
-                            </w:drawing>
-                          </w:r>
-                          <w:r>
-                            <w:rPr>
-                              <w:sz w:val="19"/>
-                              <w:szCs w:val="19"/>
-                            </w:rPr>
-                            <w:t xml:space="preserve">   </w:t>
-                          </w:r>
-                          <w:r>
-                            <w:rPr>
-                              <w:noProof/>
-                              <w:sz w:val="20"/>
-                              <w:szCs w:val="20"/>
-                              <w:lang w:val="bg-BG" w:eastAsia="bg-BG"/>
-                            </w:rPr>
-                            <w:drawing>
-                              <wp:inline distT="0" distB="0" distL="0" distR="0" wp14:anchorId="1A044D14" wp14:editId="320DB136">
-                                <wp:extent cx="200025" cy="200025"/>
-                                <wp:effectExtent l="0" t="0" r="9525" b="9525"/>
-                                <wp:docPr id="78" name="Picture 78" title="Software University @ LinkedIn">
-                                  <a:hlinkClick xmlns:a="http://schemas.openxmlformats.org/drawingml/2006/main" r:id="rId20"/>
-                                </wp:docPr>
-                                <wp:cNvGraphicFramePr/>
-                                <a:graphic xmlns:a="http://schemas.openxmlformats.org/drawingml/2006/main">
-                                  <a:graphicData uri="http://schemas.openxmlformats.org/drawingml/2006/picture">
-                                    <pic:pic xmlns:pic="http://schemas.openxmlformats.org/drawingml/2006/picture">
-                                      <pic:nvPicPr>
-                                        <pic:cNvPr id="99" name="Picture 27" title="Software University @ LinkedIn">
-                                          <a:hlinkClick r:id="rId20"/>
-                                        </pic:cNvPr>
-                                        <pic:cNvPicPr/>
-                                      </pic:nvPicPr>
-                                      <pic:blipFill>
-                                        <a:blip r:embed="rId21"/>
-                                        <a:stretch>
-                                          <a:fillRect/>
-                                        </a:stretch>
-                                      </pic:blipFill>
-                                      <pic:spPr>
-                                        <a:xfrm>
-                                          <a:off x="0" y="0"/>
-                                          <a:ext cx="197485" cy="197485"/>
-                                        </a:xfrm>
-                                        <a:prstGeom prst="rect">
-                                          <a:avLst/>
-                                        </a:prstGeom>
-                                      </pic:spPr>
-                                    </pic:pic>
-                                  </a:graphicData>
-                                </a:graphic>
-                              </wp:inline>
-                            </w:drawing>
-                          </w:r>
-                          <w:r>
-                            <w:rPr>
-                              <w:sz w:val="19"/>
-                              <w:szCs w:val="19"/>
-                            </w:rPr>
-                            <w:t xml:space="preserve">   </w:t>
-                          </w:r>
-                          <w:r>
-                            <w:rPr>
-                              <w:noProof/>
-                              <w:sz w:val="20"/>
-                              <w:szCs w:val="20"/>
-                              <w:lang w:val="bg-BG" w:eastAsia="bg-BG"/>
-                            </w:rPr>
-                            <w:drawing>
-                              <wp:inline distT="0" distB="0" distL="0" distR="0" wp14:anchorId="52544041" wp14:editId="0531DD13">
-                                <wp:extent cx="200025" cy="200025"/>
-                                <wp:effectExtent l="0" t="0" r="9525" b="9525"/>
-                                <wp:docPr id="79" name="Picture 79" title="Software University @ SlideShare">
-                                  <a:hlinkClick xmlns:a="http://schemas.openxmlformats.org/drawingml/2006/main" r:id="rId22"/>
-                                </wp:docPr>
-                                <wp:cNvGraphicFramePr/>
-                                <a:graphic xmlns:a="http://schemas.openxmlformats.org/drawingml/2006/main">
-                                  <a:graphicData uri="http://schemas.openxmlformats.org/drawingml/2006/picture">
-                                    <pic:pic xmlns:pic="http://schemas.openxmlformats.org/drawingml/2006/picture">
-                                      <pic:nvPicPr>
-                                        <pic:cNvPr id="101" name="Picture 99" title="Software University @ SlideShare">
-                                          <a:hlinkClick r:id="rId22"/>
-                                        </pic:cNvPr>
-                                        <pic:cNvPicPr/>
-                                      </pic:nvPicPr>
-                                      <pic:blipFill>
-                                        <a:blip r:embed="rId23"/>
-                                        <a:stretch>
-                                          <a:fillRect/>
-                                        </a:stretch>
-                                      </pic:blipFill>
-                                      <pic:spPr>
-                                        <a:xfrm>
-                                          <a:off x="0" y="0"/>
-                                          <a:ext cx="197485" cy="197485"/>
-                                        </a:xfrm>
-                                        <a:prstGeom prst="rect">
-                                          <a:avLst/>
-                                        </a:prstGeom>
-                                      </pic:spPr>
-                                    </pic:pic>
-                                  </a:graphicData>
-                                </a:graphic>
-                              </wp:inline>
-                            </w:drawing>
-                          </w:r>
-                          <w:r>
-                            <w:rPr>
-                              <w:sz w:val="19"/>
-                              <w:szCs w:val="19"/>
-                            </w:rPr>
-                            <w:t xml:space="preserve">   </w:t>
-                          </w:r>
-                          <w:r>
-                            <w:rPr>
-                              <w:noProof/>
-                              <w:sz w:val="20"/>
-                              <w:szCs w:val="20"/>
-                              <w:lang w:val="bg-BG" w:eastAsia="bg-BG"/>
-                            </w:rPr>
-                            <w:drawing>
-                              <wp:inline distT="0" distB="0" distL="0" distR="0" wp14:anchorId="64FAE51C" wp14:editId="083460C1">
-                                <wp:extent cx="200025" cy="200025"/>
-                                <wp:effectExtent l="0" t="0" r="9525" b="9525"/>
-                                <wp:docPr id="80" name="Picture 80" title="Software University @ GitHub">
-                                  <a:hlinkClick xmlns:a="http://schemas.openxmlformats.org/drawingml/2006/main" r:id="rId24"/>
-                                </wp:docPr>
-                                <wp:cNvGraphicFramePr/>
-                                <a:graphic xmlns:a="http://schemas.openxmlformats.org/drawingml/2006/main">
-                                  <a:graphicData uri="http://schemas.openxmlformats.org/drawingml/2006/picture">
-                                    <pic:pic xmlns:pic="http://schemas.openxmlformats.org/drawingml/2006/picture">
-                                      <pic:nvPicPr>
-                                        <pic:cNvPr id="102" name="Picture 35" title="Software University @ GitHub">
-                                          <a:hlinkClick r:id="rId24"/>
-                                        </pic:cNvPr>
-                                        <pic:cNvPicPr/>
-                                      </pic:nvPicPr>
-                                      <pic:blipFill>
-                                        <a:blip r:embed="rId25"/>
-                                        <a:stretch>
-                                          <a:fillRect/>
-                                        </a:stretch>
-                                      </pic:blipFill>
-                                      <pic:spPr>
-                                        <a:xfrm>
-                                          <a:off x="0" y="0"/>
-                                          <a:ext cx="197485" cy="197485"/>
-                                        </a:xfrm>
-                                        <a:prstGeom prst="rect">
-                                          <a:avLst/>
-                                        </a:prstGeom>
-                                      </pic:spPr>
-                                    </pic:pic>
-                                  </a:graphicData>
-                                </a:graphic>
-                              </wp:inline>
-                            </w:drawing>
-                          </w:r>
-                          <w:r>
-                            <w:rPr>
-                              <w:sz w:val="19"/>
-                              <w:szCs w:val="19"/>
-                            </w:rPr>
-                            <w:t xml:space="preserve">   </w:t>
-                          </w:r>
-                          <w:r>
-                            <w:rPr>
-                              <w:noProof/>
-                              <w:sz w:val="20"/>
-                              <w:szCs w:val="20"/>
-                              <w:lang w:val="bg-BG" w:eastAsia="bg-BG"/>
-                            </w:rPr>
-                            <w:drawing>
-                              <wp:inline distT="0" distB="0" distL="0" distR="0" wp14:anchorId="5C709012" wp14:editId="6553F913">
-                                <wp:extent cx="200025" cy="200025"/>
-                                <wp:effectExtent l="0" t="0" r="9525" b="9525"/>
-                                <wp:docPr id="81" name="Picture 81" title="Software University: Email Us">
-                                  <a:hlinkClick xmlns:a="http://schemas.openxmlformats.org/drawingml/2006/main" r:id="rId26"/>
-                                </wp:docPr>
-                                <wp:cNvGraphicFramePr/>
-                                <a:graphic xmlns:a="http://schemas.openxmlformats.org/drawingml/2006/main">
-                                  <a:graphicData uri="http://schemas.openxmlformats.org/drawingml/2006/picture">
-                                    <pic:pic xmlns:pic="http://schemas.openxmlformats.org/drawingml/2006/picture">
-                                      <pic:nvPicPr>
-                                        <pic:cNvPr id="103" name="Picture 85" title="Software University: Email Us">
-                                          <a:hlinkClick r:id="rId26"/>
-                                        </pic:cNvPr>
-                                        <pic:cNvPicPr/>
-                                      </pic:nvPicPr>
-                                      <pic:blipFill>
-                                        <a:blip r:embed="rId27"/>
-                                        <a:stretch>
-                                          <a:fillRect/>
-                                        </a:stretch>
-                                      </pic:blipFill>
-                                      <pic:spPr>
-                                        <a:xfrm>
-                                          <a:off x="0" y="0"/>
-                                          <a:ext cx="197485" cy="197485"/>
-                                        </a:xfrm>
-                                        <a:prstGeom prst="rect">
-                                          <a:avLst/>
-                                        </a:prstGeom>
-                                      </pic:spPr>
-                                    </pic:pic>
-                                  </a:graphicData>
-                                </a:graphic>
-                              </wp:inline>
-                            </w:drawing>
-                          </w:r>
-                        </w:p>
-                      </w:txbxContent>
-                    </wps:txbx>
-                    <wps:bodyPr rot="0" vert="horz" wrap="square" lIns="18000" tIns="43200" rIns="18000" bIns="18000" anchor="t" anchorCtr="0">
-                      <a:noAutofit/>
-                    </wps:bodyPr>
-                  </wps:wsp>
-                </a:graphicData>
-              </a:graphic>
-            </wp:anchor>
-          </w:drawing>
-        </mc:Choice>
-        <mc:Fallback>
-          <w:pict>
-            <v:shape w14:anchorId="400D6225" id="Text Box 17" o:spid="_x0000_s1029" type="#_x0000_t202" style="position:absolute;margin-left:124.4pt;margin-top:6.7pt;width:396.3pt;height:40.45pt;z-index:251663360;visibility:visible;mso-wrap-style:square;mso-wrap-distance-left:9pt;mso-wrap-distance-top:0;mso-wrap-distance-right:9pt;mso-wrap-distance-bottom:0;mso-position-horizontal:absolute;mso-position-horizontal-relative:text;mso-position-vertical:absolute;mso-position-vertical-relative:text;v-text-anchor:top" o:gfxdata="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" filled="f" stroked="f">
-              <v:textbox inset=".5mm,1.2mm,.5mm,.5mm">
-                <w:txbxContent>
-                  <w:p>
-                    <w:pPr>
-                      <w:spacing w:before="40" w:after="50" w:line="240" w:lineRule="auto"/>
-                      <w:rPr>
-                        <w:sz w:val="19"/>
-                        <w:szCs w:val="19"/>
-                      </w:rPr>
-                    </w:pPr>
-                    <w:r>
-                      <w:rPr>
-                        <w:sz w:val="19"/>
-                        <w:szCs w:val="19"/>
-                      </w:rPr>
-                      <w:t>© Software University Foundation (</w:t>
-                    </w:r>
-                    <w:hyperlink r:id="rId28" w:history="1">
-                      <w:r>
-                        <w:rPr>
-                          <w:rStyle w:val="Hyperlink"/>
-                          <w:sz w:val="19"/>
-                          <w:szCs w:val="19"/>
-                        </w:rPr>
-                        <w:t>softuni.org</w:t>
-                      </w:r>
-                    </w:hyperlink>
-                    <w:r>
-                      <w:rPr>
-                        <w:sz w:val="19"/>
-                        <w:szCs w:val="19"/>
-                      </w:rPr>
-                      <w:t xml:space="preserve">). This work </w:t>
-                    </w:r>
-                    <w:r>
-                      <w:rPr>
-                        <w:noProof/>
-                        <w:sz w:val="19"/>
-                        <w:szCs w:val="19"/>
-                      </w:rPr>
-                      <w:t>is licensed</w:t>
-                    </w:r>
-                    <w:r>
-                      <w:rPr>
-                        <w:sz w:val="19"/>
-                        <w:szCs w:val="19"/>
-                      </w:rPr>
-                      <w:t xml:space="preserve"> under the </w:t>
-                    </w:r>
-                    <w:hyperlink r:id="rId29" w:history="1">
-                      <w:r>
-                        <w:rPr>
-                          <w:rStyle w:val="Hyperlink"/>
-                          <w:sz w:val="19"/>
-                          <w:szCs w:val="19"/>
-                        </w:rPr>
-                        <w:t>CC-BY-NC-SA</w:t>
-                      </w:r>
-                    </w:hyperlink>
-                    <w:r>
-                      <w:rPr>
-                        <w:sz w:val="19"/>
-                        <w:szCs w:val="19"/>
-                      </w:rPr>
-                      <w:t xml:space="preserve"> license.</w:t>
-                    </w:r>
-                  </w:p>
-                  <w:p>
-                    <w:pPr>
-                      <w:spacing w:after="0" w:line="240" w:lineRule="auto"/>
-                      <w:ind w:left="567" w:firstLine="340"/>
-                      <w:rPr>
-                        <w:sz w:val="19"/>
-                        <w:szCs w:val="19"/>
-                      </w:rPr>
-                    </w:pPr>
-                    <w:r>
-                      <w:rPr>
-                        <w:noProof/>
-                        <w:sz w:val="20"/>
-                        <w:szCs w:val="20"/>
-                        <w:lang w:val="bg-BG" w:eastAsia="bg-BG"/>
-                      </w:rPr>
-                      <w:drawing>
-                        <wp:inline distT="0" distB="0" distL="0" distR="0" wp14:anchorId="15EFF62F" wp14:editId="31C430B5">
-                          <wp:extent cx="200025" cy="200025"/>
-                          <wp:effectExtent l="0" t="0" r="9525" b="9525"/>
-                          <wp:docPr id="72" name="Picture 72" title="Software University">
-                            <a:hlinkClick xmlns:a="http://schemas.openxmlformats.org/drawingml/2006/main" r:id="rId30"/>
-                          </wp:docPr>
-                          <wp:cNvGraphicFramePr/>
-                          <a:graphic xmlns:a="http://schemas.openxmlformats.org/drawingml/2006/main">
-                            <a:graphicData uri="http://schemas.openxmlformats.org/drawingml/2006/picture">
-                              <pic:pic xmlns:pic="http://schemas.openxmlformats.org/drawingml/2006/picture">
-                                <pic:nvPicPr>
-                                  <pic:cNvPr id="93" name="Picture 3" title="Software University">
-                                    <a:hlinkClick r:id="rId30"/>
-                                  </pic:cNvPr>
-                                  <pic:cNvPicPr/>
-                                </pic:nvPicPr>
-                                <pic:blipFill>
-                                  <a:blip r:embed="rId31"/>
-                                  <a:stretch>
-                                    <a:fillRect/>
-                                  </a:stretch>
-                                </pic:blipFill>
-                                <pic:spPr>
-                                  <a:xfrm>
-                                    <a:off x="0" y="0"/>
-                                    <a:ext cx="197485" cy="197485"/>
-                                  </a:xfrm>
-                                  <a:prstGeom prst="rect">
-                                    <a:avLst/>
-                                  </a:prstGeom>
-                                </pic:spPr>
-                              </pic:pic>
-                            </a:graphicData>
-                          </a:graphic>
-                        </wp:inline>
-                      </w:drawing>
-                    </w:r>
-                    <w:r>
-                      <w:rPr>
-                        <w:sz w:val="19"/>
-                        <w:szCs w:val="19"/>
-                      </w:rPr>
-                      <w:t xml:space="preserve">   </w:t>
-                    </w:r>
-                    <w:r>
-                      <w:rPr>
-                        <w:noProof/>
-                        <w:sz w:val="20"/>
-                        <w:szCs w:val="20"/>
-                        <w:lang w:val="bg-BG" w:eastAsia="bg-BG"/>
-                      </w:rPr>
-                      <w:drawing>
-                        <wp:inline distT="0" distB="0" distL="0" distR="0" wp14:anchorId="4E8D5C1B" wp14:editId="2013552C">
-                          <wp:extent cx="200025" cy="200025"/>
-                          <wp:effectExtent l="0" t="0" r="9525" b="9525"/>
-                          <wp:docPr id="73" name="Picture 73" title="Software University Foundation">
-                            <a:hlinkClick xmlns:a="http://schemas.openxmlformats.org/drawingml/2006/main" r:id="rId4"/>
-                          </wp:docPr>
-                          <wp:cNvGraphicFramePr/>
-                          <a:graphic xmlns:a="http://schemas.openxmlformats.org/drawingml/2006/main">
-                            <a:graphicData uri="http://schemas.openxmlformats.org/drawingml/2006/picture">
-                              <pic:pic xmlns:pic="http://schemas.openxmlformats.org/drawingml/2006/picture">
-                                <pic:nvPicPr>
-                                  <pic:cNvPr id="94" name="Picture 4" title="Software University Foundation">
-                                    <a:hlinkClick r:id="rId4"/>
-                                  </pic:cNvPr>
-                                  <pic:cNvPicPr/>
-                                </pic:nvPicPr>
-                                <pic:blipFill>
-                                  <a:blip r:embed="rId32"/>
-                                  <a:stretch>
-                                    <a:fillRect/>
-                                  </a:stretch>
-                                </pic:blipFill>
-                                <pic:spPr>
-                                  <a:xfrm>
-                                    <a:off x="0" y="0"/>
-                                    <a:ext cx="197485" cy="197485"/>
-                                  </a:xfrm>
-                                  <a:prstGeom prst="rect">
-                                    <a:avLst/>
-                                  </a:prstGeom>
-                                </pic:spPr>
-                              </pic:pic>
-                            </a:graphicData>
-                          </a:graphic>
-                        </wp:inline>
-                      </w:drawing>
-                    </w:r>
-                    <w:r>
-                      <w:rPr>
-                        <w:sz w:val="19"/>
-                        <w:szCs w:val="19"/>
-                      </w:rPr>
-                      <w:t xml:space="preserve">   </w:t>
-                    </w:r>
-                    <w:r>
-                      <w:rPr>
-                        <w:noProof/>
-                        <w:sz w:val="20"/>
-                        <w:szCs w:val="20"/>
-                        <w:lang w:val="bg-BG" w:eastAsia="bg-BG"/>
-                      </w:rPr>
-                      <w:drawing>
-                        <wp:inline distT="0" distB="0" distL="0" distR="0" wp14:anchorId="20B738E7" wp14:editId="300EA712">
-                          <wp:extent cx="200025" cy="200025"/>
-                          <wp:effectExtent l="0" t="0" r="9525" b="9525"/>
-                          <wp:docPr id="74" name="Picture 74" title="Software University @ Facebook">
-                            <a:hlinkClick xmlns:a="http://schemas.openxmlformats.org/drawingml/2006/main" r:id="rId33"/>
-                          </wp:docPr>
-                          <wp:cNvGraphicFramePr/>
-                          <a:graphic xmlns:a="http://schemas.openxmlformats.org/drawingml/2006/main">
-                            <a:graphicData uri="http://schemas.openxmlformats.org/drawingml/2006/picture">
-                              <pic:pic xmlns:pic="http://schemas.openxmlformats.org/drawingml/2006/picture">
-                                <pic:nvPicPr>
-                                  <pic:cNvPr id="95" name="Picture 11" title="Software University @ Facebook">
-                                    <a:hlinkClick r:id="rId33"/>
-                                  </pic:cNvPr>
-                                  <pic:cNvPicPr/>
-                                </pic:nvPicPr>
-                                <pic:blipFill>
-                                  <a:blip r:embed="rId34"/>
-                                  <a:stretch>
-                                    <a:fillRect/>
-                                  </a:stretch>
-                                </pic:blipFill>
-                                <pic:spPr>
-                                  <a:xfrm>
-                                    <a:off x="0" y="0"/>
-                                    <a:ext cx="197485" cy="197485"/>
-                                  </a:xfrm>
-                                  <a:prstGeom prst="rect">
-                                    <a:avLst/>
-                                  </a:prstGeom>
-                                </pic:spPr>
-                              </pic:pic>
-                            </a:graphicData>
-                          </a:graphic>
-                        </wp:inline>
-                      </w:drawing>
-                    </w:r>
-                    <w:r>
-                      <w:rPr>
-                        <w:sz w:val="19"/>
-                        <w:szCs w:val="19"/>
-                      </w:rPr>
-                      <w:t xml:space="preserve">   </w:t>
-                    </w:r>
-                    <w:r>
-                      <w:rPr>
-                        <w:noProof/>
-                        <w:sz w:val="20"/>
-                        <w:szCs w:val="20"/>
-                        <w:lang w:val="bg-BG" w:eastAsia="bg-BG"/>
-                      </w:rPr>
-                      <w:drawing>
-                        <wp:inline distT="0" distB="0" distL="0" distR="0" wp14:anchorId="3D2C3D5F" wp14:editId="653B4B90">
-                          <wp:extent cx="200025" cy="200025"/>
-                          <wp:effectExtent l="0" t="0" r="9525" b="9525"/>
-                          <wp:docPr id="75" name="Picture 75" title="Software University @ Twitter">
-                            <a:hlinkClick xmlns:a="http://schemas.openxmlformats.org/drawingml/2006/main" r:id="rId35"/>
-                          </wp:docPr>
-                          <wp:cNvGraphicFramePr/>
-                          <a:graphic xmlns:a="http://schemas.openxmlformats.org/drawingml/2006/main">
-                            <a:graphicData uri="http://schemas.openxmlformats.org/drawingml/2006/picture">
-                              <pic:pic xmlns:pic="http://schemas.openxmlformats.org/drawingml/2006/picture">
-                                <pic:nvPicPr>
-                                  <pic:cNvPr id="96" name="Picture 16" title="Software University @ Twitter">
-                                    <a:hlinkClick r:id="rId35"/>
-                                  </pic:cNvPr>
-                                  <pic:cNvPicPr/>
-                                </pic:nvPicPr>
-                                <pic:blipFill>
-                                  <a:blip r:embed="rId36"/>
-                                  <a:stretch>
-                                    <a:fillRect/>
-                                  </a:stretch>
-                                </pic:blipFill>
-                                <pic:spPr>
-                                  <a:xfrm>
-                                    <a:off x="0" y="0"/>
-                                    <a:ext cx="197485" cy="197485"/>
-                                  </a:xfrm>
-                                  <a:prstGeom prst="rect">
-                                    <a:avLst/>
-                                  </a:prstGeom>
-                                </pic:spPr>
-                              </pic:pic>
-                            </a:graphicData>
-                          </a:graphic>
-                        </wp:inline>
-                      </w:drawing>
-                    </w:r>
-                    <w:r>
-                      <w:rPr>
-                        <w:sz w:val="19"/>
-                        <w:szCs w:val="19"/>
-                      </w:rPr>
-                      <w:t xml:space="preserve">   </w:t>
-                    </w:r>
-                    <w:r>
-                      <w:rPr>
-                        <w:noProof/>
-                        <w:sz w:val="20"/>
-                        <w:szCs w:val="20"/>
-                        <w:lang w:val="bg-BG" w:eastAsia="bg-BG"/>
-                      </w:rPr>
-                      <w:drawing>
-                        <wp:inline distT="0" distB="0" distL="0" distR="0" wp14:anchorId="2ECEBC4A" wp14:editId="4C1A28B7">
-                          <wp:extent cx="200025" cy="200025"/>
-                          <wp:effectExtent l="0" t="0" r="9525" b="9525"/>
-                          <wp:docPr id="76" name="Picture 76" title="Software University @ YouTube">
-                            <a:hlinkClick xmlns:a="http://schemas.openxmlformats.org/drawingml/2006/main" r:id="rId37"/>
-                          </wp:docPr>
-                          <wp:cNvGraphicFramePr/>
-                          <a:graphic xmlns:a="http://schemas.openxmlformats.org/drawingml/2006/main">
-                            <a:graphicData uri="http://schemas.openxmlformats.org/drawingml/2006/picture">
-                              <pic:pic xmlns:pic="http://schemas.openxmlformats.org/drawingml/2006/picture">
-                                <pic:nvPicPr>
-                                  <pic:cNvPr id="97" name="Picture 23" title="Software University @ YouTube">
-                                    <a:hlinkClick r:id="rId37"/>
-                                  </pic:cNvPr>
-                                  <pic:cNvPicPr/>
-                                </pic:nvPicPr>
-                                <pic:blipFill>
-                                  <a:blip r:embed="rId38"/>
-                                  <a:stretch>
-                                    <a:fillRect/>
-                                  </a:stretch>
-                                </pic:blipFill>
-                                <pic:spPr>
-                                  <a:xfrm>
-                                    <a:off x="0" y="0"/>
-                                    <a:ext cx="197485" cy="197485"/>
-                                  </a:xfrm>
-                                  <a:prstGeom prst="rect">
-                                    <a:avLst/>
-                                  </a:prstGeom>
-                                </pic:spPr>
-                              </pic:pic>
-                            </a:graphicData>
-                          </a:graphic>
-                        </wp:inline>
-                      </w:drawing>
-                    </w:r>
-                    <w:r>
-                      <w:rPr>
-                        <w:sz w:val="19"/>
-                        <w:szCs w:val="19"/>
-                      </w:rPr>
-                      <w:t xml:space="preserve">   </w:t>
-                    </w:r>
-                    <w:r>
-                      <w:rPr>
-                        <w:noProof/>
-                        <w:sz w:val="20"/>
-                        <w:szCs w:val="20"/>
-                        <w:lang w:val="bg-BG" w:eastAsia="bg-BG"/>
-                      </w:rPr>
-                      <w:drawing>
-                        <wp:inline distT="0" distB="0" distL="0" distR="0" wp14:anchorId="2298D969" wp14:editId="5CD95E52">
-                          <wp:extent cx="200025" cy="200025"/>
-                          <wp:effectExtent l="0" t="0" r="9525" b="9525"/>
-                          <wp:docPr id="77" name="Picture 77" title="Software University @ Google+">
-                            <a:hlinkClick xmlns:a="http://schemas.openxmlformats.org/drawingml/2006/main" r:id="rId39"/>
-                          </wp:docPr>
-                          <wp:cNvGraphicFramePr/>
-                          <a:graphic xmlns:a="http://schemas.openxmlformats.org/drawingml/2006/main">
-                            <a:graphicData uri="http://schemas.openxmlformats.org/drawingml/2006/picture">
-                              <pic:pic xmlns:pic="http://schemas.openxmlformats.org/drawingml/2006/picture">
-                                <pic:nvPicPr>
-                                  <pic:cNvPr id="98" name="Picture 25" title="Software University @ Google+">
-                                    <a:hlinkClick r:id="rId39"/>
-                                  </pic:cNvPr>
-                                  <pic:cNvPicPr/>
-                                </pic:nvPicPr>
-                                <pic:blipFill>
-                                  <a:blip r:embed="rId40"/>
-                                  <a:stretch>
-                                    <a:fillRect/>
-                                  </a:stretch>
-                                </pic:blipFill>
-                                <pic:spPr>
-                                  <a:xfrm>
-                                    <a:off x="0" y="0"/>
-                                    <a:ext cx="197485" cy="197485"/>
-                                  </a:xfrm>
-                                  <a:prstGeom prst="rect">
-                                    <a:avLst/>
-                                  </a:prstGeom>
-                                </pic:spPr>
-                              </pic:pic>
-                            </a:graphicData>
-                          </a:graphic>
-                        </wp:inline>
-                      </w:drawing>
-                    </w:r>
-                    <w:r>
-                      <w:rPr>
-                        <w:sz w:val="19"/>
-                        <w:szCs w:val="19"/>
-                      </w:rPr>
-                      <w:t xml:space="preserve">   </w:t>
-                    </w:r>
-                    <w:r>
-                      <w:rPr>
-                        <w:noProof/>
-                        <w:sz w:val="20"/>
-                        <w:szCs w:val="20"/>
-                        <w:lang w:val="bg-BG" w:eastAsia="bg-BG"/>
-                      </w:rPr>
-                      <w:drawing>
-                        <wp:inline distT="0" distB="0" distL="0" distR="0" wp14:anchorId="1A044D14" wp14:editId="320DB136">
-                          <wp:extent cx="200025" cy="200025"/>
-                          <wp:effectExtent l="0" t="0" r="9525" b="9525"/>
-                          <wp:docPr id="78" name="Picture 78" title="Software University @ LinkedIn">
-                            <a:hlinkClick xmlns:a="http://schemas.openxmlformats.org/drawingml/2006/main" r:id="rId41"/>
-                          </wp:docPr>
-                          <wp:cNvGraphicFramePr/>
-                          <a:graphic xmlns:a="http://schemas.openxmlformats.org/drawingml/2006/main">
-                            <a:graphicData uri="http://schemas.openxmlformats.org/drawingml/2006/picture">
-                              <pic:pic xmlns:pic="http://schemas.openxmlformats.org/drawingml/2006/picture">
-                                <pic:nvPicPr>
-                                  <pic:cNvPr id="99" name="Picture 27" title="Software University @ LinkedIn">
-                                    <a:hlinkClick r:id="rId41"/>
-                                  </pic:cNvPr>
-                                  <pic:cNvPicPr/>
-                                </pic:nvPicPr>
-                                <pic:blipFill>
-                                  <a:blip r:embed="rId42"/>
-                                  <a:stretch>
-                                    <a:fillRect/>
-                                  </a:stretch>
-                                </pic:blipFill>
-                                <pic:spPr>
-                                  <a:xfrm>
-                                    <a:off x="0" y="0"/>
-                                    <a:ext cx="197485" cy="197485"/>
-                                  </a:xfrm>
-                                  <a:prstGeom prst="rect">
-                                    <a:avLst/>
-                                  </a:prstGeom>
-                                </pic:spPr>
-                              </pic:pic>
-                            </a:graphicData>
-                          </a:graphic>
-                        </wp:inline>
-                      </w:drawing>
-                    </w:r>
-                    <w:r>
-                      <w:rPr>
-                        <w:sz w:val="19"/>
-                        <w:szCs w:val="19"/>
-                      </w:rPr>
-                      <w:t xml:space="preserve">   </w:t>
-                    </w:r>
-                    <w:r>
-                      <w:rPr>
-                        <w:noProof/>
-                        <w:sz w:val="20"/>
-                        <w:szCs w:val="20"/>
-                        <w:lang w:val="bg-BG" w:eastAsia="bg-BG"/>
-                      </w:rPr>
-                      <w:drawing>
-                        <wp:inline distT="0" distB="0" distL="0" distR="0" wp14:anchorId="52544041" wp14:editId="0531DD13">
-                          <wp:extent cx="200025" cy="200025"/>
-                          <wp:effectExtent l="0" t="0" r="9525" b="9525"/>
-                          <wp:docPr id="79" name="Picture 79" title="Software University @ SlideShare">
-                            <a:hlinkClick xmlns:a="http://schemas.openxmlformats.org/drawingml/2006/main" r:id="rId43"/>
-                          </wp:docPr>
-                          <wp:cNvGraphicFramePr/>
-                          <a:graphic xmlns:a="http://schemas.openxmlformats.org/drawingml/2006/main">
-                            <a:graphicData uri="http://schemas.openxmlformats.org/drawingml/2006/picture">
-                              <pic:pic xmlns:pic="http://schemas.openxmlformats.org/drawingml/2006/picture">
-                                <pic:nvPicPr>
-                                  <pic:cNvPr id="101" name="Picture 99" title="Software University @ SlideShare">
-                                    <a:hlinkClick r:id="rId43"/>
-                                  </pic:cNvPr>
-                                  <pic:cNvPicPr/>
-                                </pic:nvPicPr>
-                                <pic:blipFill>
-                                  <a:blip r:embed="rId44"/>
-                                  <a:stretch>
-                                    <a:fillRect/>
-                                  </a:stretch>
-                                </pic:blipFill>
-                                <pic:spPr>
-                                  <a:xfrm>
-                                    <a:off x="0" y="0"/>
-                                    <a:ext cx="197485" cy="197485"/>
-                                  </a:xfrm>
-                                  <a:prstGeom prst="rect">
-                                    <a:avLst/>
-                                  </a:prstGeom>
-                                </pic:spPr>
-                              </pic:pic>
-                            </a:graphicData>
-                          </a:graphic>
-                        </wp:inline>
-                      </w:drawing>
-                    </w:r>
-                    <w:r>
-                      <w:rPr>
-                        <w:sz w:val="19"/>
-                        <w:szCs w:val="19"/>
-                      </w:rPr>
-                      <w:t xml:space="preserve">   </w:t>
-                    </w:r>
-                    <w:r>
-                      <w:rPr>
-                        <w:noProof/>
-                        <w:sz w:val="20"/>
-                        <w:szCs w:val="20"/>
-                        <w:lang w:val="bg-BG" w:eastAsia="bg-BG"/>
-                      </w:rPr>
-                      <w:drawing>
-                        <wp:inline distT="0" distB="0" distL="0" distR="0" wp14:anchorId="64FAE51C" wp14:editId="083460C1">
-                          <wp:extent cx="200025" cy="200025"/>
-                          <wp:effectExtent l="0" t="0" r="9525" b="9525"/>
-                          <wp:docPr id="80" name="Picture 80" title="Software University @ GitHub">
-                            <a:hlinkClick xmlns:a="http://schemas.openxmlformats.org/drawingml/2006/main" r:id="rId45"/>
-                          </wp:docPr>
-                          <wp:cNvGraphicFramePr/>
-                          <a:graphic xmlns:a="http://schemas.openxmlformats.org/drawingml/2006/main">
-                            <a:graphicData uri="http://schemas.openxmlformats.org/drawingml/2006/picture">
-                              <pic:pic xmlns:pic="http://schemas.openxmlformats.org/drawingml/2006/picture">
-                                <pic:nvPicPr>
-                                  <pic:cNvPr id="102" name="Picture 35" title="Software University @ GitHub">
-                                    <a:hlinkClick r:id="rId45"/>
-                                  </pic:cNvPr>
-                                  <pic:cNvPicPr/>
-                                </pic:nvPicPr>
-                                <pic:blipFill>
-                                  <a:blip r:embed="rId46"/>
-                                  <a:stretch>
-                                    <a:fillRect/>
-                                  </a:stretch>
-                                </pic:blipFill>
-                                <pic:spPr>
-                                  <a:xfrm>
-                                    <a:off x="0" y="0"/>
-                                    <a:ext cx="197485" cy="197485"/>
-                                  </a:xfrm>
-                                  <a:prstGeom prst="rect">
-                                    <a:avLst/>
-                                  </a:prstGeom>
-                                </pic:spPr>
-                              </pic:pic>
-                            </a:graphicData>
-                          </a:graphic>
-                        </wp:inline>
-                      </w:drawing>
-                    </w:r>
-                    <w:r>
-                      <w:rPr>
-                        <w:sz w:val="19"/>
-                        <w:szCs w:val="19"/>
-                      </w:rPr>
-                      <w:t xml:space="preserve">   </w:t>
-                    </w:r>
-                    <w:r>
-                      <w:rPr>
-                        <w:noProof/>
-                        <w:sz w:val="20"/>
-                        <w:szCs w:val="20"/>
-                        <w:lang w:val="bg-BG" w:eastAsia="bg-BG"/>
-                      </w:rPr>
-                      <w:drawing>
-                        <wp:inline distT="0" distB="0" distL="0" distR="0" wp14:anchorId="5C709012" wp14:editId="6553F913">
-                          <wp:extent cx="200025" cy="200025"/>
-                          <wp:effectExtent l="0" t="0" r="9525" b="9525"/>
-                          <wp:docPr id="81" name="Picture 81" title="Software University: Email Us">
-                            <a:hlinkClick xmlns:a="http://schemas.openxmlformats.org/drawingml/2006/main" r:id="rId47"/>
-                          </wp:docPr>
-                          <wp:cNvGraphicFramePr/>
-                          <a:graphic xmlns:a="http://schemas.openxmlformats.org/drawingml/2006/main">
-                            <a:graphicData uri="http://schemas.openxmlformats.org/drawingml/2006/picture">
-                              <pic:pic xmlns:pic="http://schemas.openxmlformats.org/drawingml/2006/picture">
-                                <pic:nvPicPr>
-                                  <pic:cNvPr id="103" name="Picture 85" title="Software University: Email Us">
-                                    <a:hlinkClick r:id="rId47"/>
-                                  </pic:cNvPr>
-                                  <pic:cNvPicPr/>
-                                </pic:nvPicPr>
-                                <pic:blipFill>
-                                  <a:blip r:embed="rId48"/>
-                                  <a:stretch>
-                                    <a:fillRect/>
-                                  </a:stretch>
-                                </pic:blipFill>
-                                <pic:spPr>
-                                  <a:xfrm>
-                                    <a:off x="0" y="0"/>
-                                    <a:ext cx="197485" cy="197485"/>
-                                  </a:xfrm>
-                                  <a:prstGeom prst="rect">
-                                    <a:avLst/>
-                                  </a:prstGeom>
-                                </pic:spPr>
-                              </pic:pic>
-                            </a:graphicData>
-                          </a:graphic>
-                        </wp:inline>
-                      </w:drawing>
-                    </w:r>
-                  </w:p>
-                </w:txbxContent>
-              </v:textbox>
-            </v:shape>
-          </w:pict>
-        </mc:Fallback>
-      </mc:AlternateContent>
+      <w:pict>
+        <v:shape id="Text Box 17" o:spid="_x0000_s4097" type="#_x0000_t202" style="position:absolute;margin-left:124.4pt;margin-top:6.7pt;width:396.3pt;height:40.45pt;z-index:251663360;visibility:visible" o:gfxdata="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" filled="f" stroked="f">
+          <v:textbox inset=".5mm,1.2mm,.5mm,.5mm">
+            <w:txbxContent>
+              <w:p>
+                <w:pPr>
+                  <w:spacing w:before="40" w:after="50" w:line="240" w:lineRule="auto"/>
+                  <w:rPr>
+                    <w:sz w:val="19"/>
+                    <w:szCs w:val="19"/>
+                  </w:rPr>
+                </w:pPr>
+                <w:r>
+                  <w:rPr>
+                    <w:sz w:val="19"/>
+                    <w:szCs w:val="19"/>
+                  </w:rPr>
+                  <w:t>© Software University Foundation (</w:t>
+                </w:r>
+                <w:hyperlink r:id="rId4" w:history="1">
+                  <w:r>
+                    <w:rPr>
+                      <w:rStyle w:val="Hyperlink"/>
+                      <w:sz w:val="19"/>
+                      <w:szCs w:val="19"/>
+                    </w:rPr>
+                    <w:t>softuni.org</w:t>
+                  </w:r>
+                </w:hyperlink>
+                <w:r>
+                  <w:rPr>
+                    <w:sz w:val="19"/>
+                    <w:szCs w:val="19"/>
+                  </w:rPr>
+                  <w:t xml:space="preserve">). This work </w:t>
+                </w:r>
+                <w:r>
+                  <w:rPr>
+                    <w:noProof/>
+                    <w:sz w:val="19"/>
+                    <w:szCs w:val="19"/>
+                  </w:rPr>
+                  <w:t>is licensed</w:t>
+                </w:r>
+                <w:r>
+                  <w:rPr>
+                    <w:sz w:val="19"/>
+                    <w:szCs w:val="19"/>
+                  </w:rPr>
+                  <w:t xml:space="preserve"> under the </w:t>
+                </w:r>
+                <w:hyperlink r:id="rId5" w:history="1">
+                  <w:r>
+                    <w:rPr>
+                      <w:rStyle w:val="Hyperlink"/>
+                      <w:sz w:val="19"/>
+                      <w:szCs w:val="19"/>
+                    </w:rPr>
+                    <w:t>CC-BY-NC-SA</w:t>
+                  </w:r>
+                </w:hyperlink>
+                <w:r>
+                  <w:rPr>
+                    <w:sz w:val="19"/>
+                    <w:szCs w:val="19"/>
+                  </w:rPr>
+                  <w:t xml:space="preserve"> license.</w:t>
+                </w:r>
+              </w:p>
+              <w:p>
+                <w:pPr>
+                  <w:spacing w:after="0" w:line="240" w:lineRule="auto"/>
+                  <w:ind w:left="567" w:firstLine="340"/>
+                  <w:rPr>
+                    <w:sz w:val="19"/>
+                    <w:szCs w:val="19"/>
+                  </w:rPr>
+                </w:pPr>
+                <w:r>
+                  <w:rPr>
+                    <w:noProof/>
+                    <w:sz w:val="20"/>
+                    <w:szCs w:val="20"/>
+                  </w:rPr>
+                  <w:drawing>
+                    <wp:inline distT="0" distB="0" distL="0" distR="0">
+                      <wp:extent cx="200025" cy="200025"/>
+                      <wp:effectExtent l="0" t="0" r="9525" b="9525"/>
+                      <wp:docPr id="72" name="Picture 72">
+                        <a:hlinkClick xmlns:a="http://schemas.openxmlformats.org/drawingml/2006/main" r:id="rId6"/>
+                      </wp:docPr>
+                      <wp:cNvGraphicFramePr/>
+                      <a:graphic xmlns:a="http://schemas.openxmlformats.org/drawingml/2006/main">
+                        <a:graphicData uri="http://schemas.openxmlformats.org/drawingml/2006/picture">
+                          <pic:pic xmlns:pic="http://schemas.openxmlformats.org/drawingml/2006/picture">
+                            <pic:nvPicPr>
+                              <pic:cNvPr id="93" name="Picture 3">
+                                <a:hlinkClick r:id="rId6"/>
+                              </pic:cNvPr>
+                              <pic:cNvPicPr/>
+                            </pic:nvPicPr>
+                            <pic:blipFill>
+                              <a:blip r:embed="rId7"/>
+                              <a:stretch>
+                                <a:fillRect/>
+                              </a:stretch>
+                            </pic:blipFill>
+                            <pic:spPr>
+                              <a:xfrm>
+                                <a:off x="0" y="0"/>
+                                <a:ext cx="197485" cy="197485"/>
+                              </a:xfrm>
+                              <a:prstGeom prst="rect">
+                                <a:avLst/>
+                              </a:prstGeom>
+                            </pic:spPr>
+                          </pic:pic>
+                        </a:graphicData>
+                      </a:graphic>
+                    </wp:inline>
+                  </w:drawing>
+                </w:r>
+                <w:r>
+                  <w:rPr>
+                    <w:sz w:val="19"/>
+                    <w:szCs w:val="19"/>
+                  </w:rPr>
+                  <w:t xml:space="preserve">   </w:t>
+                </w:r>
+                <w:r>
+                  <w:rPr>
+                    <w:noProof/>
+                    <w:sz w:val="20"/>
+                    <w:szCs w:val="20"/>
+                  </w:rPr>
+                  <w:drawing>
+                    <wp:inline distT="0" distB="0" distL="0" distR="0">
+                      <wp:extent cx="200025" cy="200025"/>
+                      <wp:effectExtent l="0" t="0" r="9525" b="9525"/>
+                      <wp:docPr id="73" name="Picture 73">
+                        <a:hlinkClick xmlns:a="http://schemas.openxmlformats.org/drawingml/2006/main" r:id="rId1"/>
+                      </wp:docPr>
+                      <wp:cNvGraphicFramePr/>
+                      <a:graphic xmlns:a="http://schemas.openxmlformats.org/drawingml/2006/main">
+                        <a:graphicData uri="http://schemas.openxmlformats.org/drawingml/2006/picture">
+                          <pic:pic xmlns:pic="http://schemas.openxmlformats.org/drawingml/2006/picture">
+                            <pic:nvPicPr>
+                              <pic:cNvPr id="94" name="Picture 4">
+                                <a:hlinkClick r:id="rId1"/>
+                              </pic:cNvPr>
+                              <pic:cNvPicPr/>
+                            </pic:nvPicPr>
+                            <pic:blipFill>
+                              <a:blip r:embed="rId8"/>
+                              <a:stretch>
+                                <a:fillRect/>
+                              </a:stretch>
+                            </pic:blipFill>
+                            <pic:spPr>
+                              <a:xfrm>
+                                <a:off x="0" y="0"/>
+                                <a:ext cx="197485" cy="197485"/>
+                              </a:xfrm>
+                              <a:prstGeom prst="rect">
+                                <a:avLst/>
+                              </a:prstGeom>
+                            </pic:spPr>
+                          </pic:pic>
+                        </a:graphicData>
+                      </a:graphic>
+                    </wp:inline>
+                  </w:drawing>
+                </w:r>
+                <w:r>
+                  <w:rPr>
+                    <w:sz w:val="19"/>
+                    <w:szCs w:val="19"/>
+                  </w:rPr>
+                  <w:t xml:space="preserve">   </w:t>
+                </w:r>
+                <w:r>
+                  <w:rPr>
+                    <w:noProof/>
+                    <w:sz w:val="20"/>
+                    <w:szCs w:val="20"/>
+                  </w:rPr>
+                  <w:drawing>
+                    <wp:inline distT="0" distB="0" distL="0" distR="0">
+                      <wp:extent cx="200025" cy="200025"/>
+                      <wp:effectExtent l="0" t="0" r="9525" b="9525"/>
+                      <wp:docPr id="74" name="Picture 74">
+                        <a:hlinkClick xmlns:a="http://schemas.openxmlformats.org/drawingml/2006/main" r:id="rId9"/>
+                      </wp:docPr>
+                      <wp:cNvGraphicFramePr/>
+                      <a:graphic xmlns:a="http://schemas.openxmlformats.org/drawingml/2006/main">
+                        <a:graphicData uri="http://schemas.openxmlformats.org/drawingml/2006/picture">
+                          <pic:pic xmlns:pic="http://schemas.openxmlformats.org/drawingml/2006/picture">
+                            <pic:nvPicPr>
+                              <pic:cNvPr id="95" name="Picture 11">
+                                <a:hlinkClick r:id="rId9"/>
+                              </pic:cNvPr>
+                              <pic:cNvPicPr/>
+                            </pic:nvPicPr>
+                            <pic:blipFill>
+                              <a:blip r:embed="rId10"/>
+                              <a:stretch>
+                                <a:fillRect/>
+                              </a:stretch>
+                            </pic:blipFill>
+                            <pic:spPr>
+                              <a:xfrm>
+                                <a:off x="0" y="0"/>
+                                <a:ext cx="197485" cy="197485"/>
+                              </a:xfrm>
+                              <a:prstGeom prst="rect">
+                                <a:avLst/>
+                              </a:prstGeom>
+                            </pic:spPr>
+                          </pic:pic>
+                        </a:graphicData>
+                      </a:graphic>
+                    </wp:inline>
+                  </w:drawing>
+                </w:r>
+                <w:r>
+                  <w:rPr>
+                    <w:sz w:val="19"/>
+                    <w:szCs w:val="19"/>
+                  </w:rPr>
+                  <w:t xml:space="preserve">   </w:t>
+                </w:r>
+                <w:r>
+                  <w:rPr>
+                    <w:noProof/>
+                    <w:sz w:val="20"/>
+                    <w:szCs w:val="20"/>
+                  </w:rPr>
+                  <w:drawing>
+                    <wp:inline distT="0" distB="0" distL="0" distR="0">
+                      <wp:extent cx="200025" cy="200025"/>
+                      <wp:effectExtent l="0" t="0" r="9525" b="9525"/>
+                      <wp:docPr id="75" name="Picture 75">
+                        <a:hlinkClick xmlns:a="http://schemas.openxmlformats.org/drawingml/2006/main" r:id="rId11"/>
+                      </wp:docPr>
+                      <wp:cNvGraphicFramePr/>
+                      <a:graphic xmlns:a="http://schemas.openxmlformats.org/drawingml/2006/main">
+                        <a:graphicData uri="http://schemas.openxmlformats.org/drawingml/2006/picture">
+                          <pic:pic xmlns:pic="http://schemas.openxmlformats.org/drawingml/2006/picture">
+                            <pic:nvPicPr>
+                              <pic:cNvPr id="96" name="Picture 16">
+                                <a:hlinkClick r:id="rId11"/>
+                              </pic:cNvPr>
+                              <pic:cNvPicPr/>
+                            </pic:nvPicPr>
+                            <pic:blipFill>
+                              <a:blip r:embed="rId12"/>
+                              <a:stretch>
+                                <a:fillRect/>
+                              </a:stretch>
+                            </pic:blipFill>
+                            <pic:spPr>
+                              <a:xfrm>
+                                <a:off x="0" y="0"/>
+                                <a:ext cx="197485" cy="197485"/>
+                              </a:xfrm>
+                              <a:prstGeom prst="rect">
+                                <a:avLst/>
+                              </a:prstGeom>
+                            </pic:spPr>
+                          </pic:pic>
+                        </a:graphicData>
+                      </a:graphic>
+                    </wp:inline>
+                  </w:drawing>
+                </w:r>
+                <w:r>
+                  <w:rPr>
+                    <w:sz w:val="19"/>
+                    <w:szCs w:val="19"/>
+                  </w:rPr>
+                  <w:t xml:space="preserve">   </w:t>
+                </w:r>
+                <w:r>
+                  <w:rPr>
+                    <w:noProof/>
+                    <w:sz w:val="20"/>
+                    <w:szCs w:val="20"/>
+                  </w:rPr>
+                  <w:drawing>
+                    <wp:inline distT="0" distB="0" distL="0" distR="0">
+                      <wp:extent cx="200025" cy="200025"/>
+                      <wp:effectExtent l="0" t="0" r="9525" b="9525"/>
+                      <wp:docPr id="76" name="Picture 76">
+                        <a:hlinkClick xmlns:a="http://schemas.openxmlformats.org/drawingml/2006/main" r:id="rId13"/>
+                      </wp:docPr>
+                      <wp:cNvGraphicFramePr/>
+                      <a:graphic xmlns:a="http://schemas.openxmlformats.org/drawingml/2006/main">
+                        <a:graphicData uri="http://schemas.openxmlformats.org/drawingml/2006/picture">
+                          <pic:pic xmlns:pic="http://schemas.openxmlformats.org/drawingml/2006/picture">
+                            <pic:nvPicPr>
+                              <pic:cNvPr id="97" name="Picture 23">
+                                <a:hlinkClick r:id="rId13"/>
+                              </pic:cNvPr>
+                              <pic:cNvPicPr/>
+                            </pic:nvPicPr>
+                            <pic:blipFill>
+                              <a:blip r:embed="rId14"/>
+                              <a:stretch>
+                                <a:fillRect/>
+                              </a:stretch>
+                            </pic:blipFill>
+                            <pic:spPr>
+                              <a:xfrm>
+                                <a:off x="0" y="0"/>
+                                <a:ext cx="197485" cy="197485"/>
+                              </a:xfrm>
+                              <a:prstGeom prst="rect">
+                                <a:avLst/>
+                              </a:prstGeom>
+                            </pic:spPr>
+                          </pic:pic>
+                        </a:graphicData>
+                      </a:graphic>
+                    </wp:inline>
+                  </w:drawing>
+                </w:r>
+                <w:r>
+                  <w:rPr>
+                    <w:sz w:val="19"/>
+                    <w:szCs w:val="19"/>
+                  </w:rPr>
+                  <w:t xml:space="preserve">   </w:t>
+                </w:r>
+                <w:r>
+                  <w:rPr>
+                    <w:noProof/>
+                    <w:sz w:val="20"/>
+                    <w:szCs w:val="20"/>
+                  </w:rPr>
+                  <w:drawing>
+                    <wp:inline distT="0" distB="0" distL="0" distR="0">
+                      <wp:extent cx="200025" cy="200025"/>
+                      <wp:effectExtent l="0" t="0" r="9525" b="9525"/>
+                      <wp:docPr id="77" name="Picture 77">
+                        <a:hlinkClick xmlns:a="http://schemas.openxmlformats.org/drawingml/2006/main" r:id="rId15"/>
+                      </wp:docPr>
+                      <wp:cNvGraphicFramePr/>
+                      <a:graphic xmlns:a="http://schemas.openxmlformats.org/drawingml/2006/main">
+                        <a:graphicData uri="http://schemas.openxmlformats.org/drawingml/2006/picture">
+                          <pic:pic xmlns:pic="http://schemas.openxmlformats.org/drawingml/2006/picture">
+                            <pic:nvPicPr>
+                              <pic:cNvPr id="98" name="Picture 25">
+                                <a:hlinkClick r:id="rId15"/>
+                              </pic:cNvPr>
+                              <pic:cNvPicPr/>
+                            </pic:nvPicPr>
+                            <pic:blipFill>
+                              <a:blip r:embed="rId16"/>
+                              <a:stretch>
+                                <a:fillRect/>
+                              </a:stretch>
+                            </pic:blipFill>
+                            <pic:spPr>
+                              <a:xfrm>
+                                <a:off x="0" y="0"/>
+                                <a:ext cx="197485" cy="197485"/>
+                              </a:xfrm>
+                              <a:prstGeom prst="rect">
+                                <a:avLst/>
+                              </a:prstGeom>
+                            </pic:spPr>
+                          </pic:pic>
+                        </a:graphicData>
+                      </a:graphic>
+                    </wp:inline>
+                  </w:drawing>
+                </w:r>
+                <w:r>
+                  <w:rPr>
+                    <w:sz w:val="19"/>
+                    <w:szCs w:val="19"/>
+                  </w:rPr>
+                  <w:t xml:space="preserve">   </w:t>
+                </w:r>
+                <w:r>
+                  <w:rPr>
+                    <w:noProof/>
+                    <w:sz w:val="20"/>
+                    <w:szCs w:val="20"/>
+                  </w:rPr>
+                  <w:drawing>
+                    <wp:inline distT="0" distB="0" distL="0" distR="0">
+                      <wp:extent cx="200025" cy="200025"/>
+                      <wp:effectExtent l="0" t="0" r="9525" b="9525"/>
+                      <wp:docPr id="78" name="Picture 78">
+                        <a:hlinkClick xmlns:a="http://schemas.openxmlformats.org/drawingml/2006/main" r:id="rId17"/>
+                      </wp:docPr>
+                      <wp:cNvGraphicFramePr/>
+                      <a:graphic xmlns:a="http://schemas.openxmlformats.org/drawingml/2006/main">
+                        <a:graphicData uri="http://schemas.openxmlformats.org/drawingml/2006/picture">
+                          <pic:pic xmlns:pic="http://schemas.openxmlformats.org/drawingml/2006/picture">
+                            <pic:nvPicPr>
+                              <pic:cNvPr id="99" name="Picture 27">
+                                <a:hlinkClick r:id="rId17"/>
+                              </pic:cNvPr>
+                              <pic:cNvPicPr/>
+                            </pic:nvPicPr>
+                            <pic:blipFill>
+                              <a:blip r:embed="rId18"/>
+                              <a:stretch>
+                                <a:fillRect/>
+                              </a:stretch>
+                            </pic:blipFill>
+                            <pic:spPr>
+                              <a:xfrm>
+                                <a:off x="0" y="0"/>
+                                <a:ext cx="197485" cy="197485"/>
+                              </a:xfrm>
+                              <a:prstGeom prst="rect">
+                                <a:avLst/>
+                              </a:prstGeom>
+                            </pic:spPr>
+                          </pic:pic>
+                        </a:graphicData>
+                      </a:graphic>
+                    </wp:inline>
+                  </w:drawing>
+                </w:r>
+                <w:r>
+                  <w:rPr>
+                    <w:sz w:val="19"/>
+                    <w:szCs w:val="19"/>
+                  </w:rPr>
+                  <w:t xml:space="preserve">   </w:t>
+                </w:r>
+                <w:r>
+                  <w:rPr>
+                    <w:noProof/>
+                    <w:sz w:val="20"/>
+                    <w:szCs w:val="20"/>
+                  </w:rPr>
+                  <w:drawing>
+                    <wp:inline distT="0" distB="0" distL="0" distR="0">
+                      <wp:extent cx="200025" cy="200025"/>
+                      <wp:effectExtent l="0" t="0" r="9525" b="9525"/>
+                      <wp:docPr id="79" name="Picture 79">
+                        <a:hlinkClick xmlns:a="http://schemas.openxmlformats.org/drawingml/2006/main" r:id="rId19"/>
+                      </wp:docPr>
+                      <wp:cNvGraphicFramePr/>
+                      <a:graphic xmlns:a="http://schemas.openxmlformats.org/drawingml/2006/main">
+                        <a:graphicData uri="http://schemas.openxmlformats.org/drawingml/2006/picture">
+                          <pic:pic xmlns:pic="http://schemas.openxmlformats.org/drawingml/2006/picture">
+                            <pic:nvPicPr>
+                              <pic:cNvPr id="101" name="Picture 99">
+                                <a:hlinkClick r:id="rId19"/>
+                              </pic:cNvPr>
+                              <pic:cNvPicPr/>
+                            </pic:nvPicPr>
+                            <pic:blipFill>
+                              <a:blip r:embed="rId20"/>
+                              <a:stretch>
+                                <a:fillRect/>
+                              </a:stretch>
+                            </pic:blipFill>
+                            <pic:spPr>
+                              <a:xfrm>
+                                <a:off x="0" y="0"/>
+                                <a:ext cx="197485" cy="197485"/>
+                              </a:xfrm>
+                              <a:prstGeom prst="rect">
+                                <a:avLst/>
+                              </a:prstGeom>
+                            </pic:spPr>
+                          </pic:pic>
+                        </a:graphicData>
+                      </a:graphic>
+                    </wp:inline>
+                  </w:drawing>
+                </w:r>
+                <w:r>
+                  <w:rPr>
+                    <w:sz w:val="19"/>
+                    <w:szCs w:val="19"/>
+                  </w:rPr>
+                  <w:t xml:space="preserve">   </w:t>
+                </w:r>
+                <w:r>
+                  <w:rPr>
+                    <w:noProof/>
+                    <w:sz w:val="20"/>
+                    <w:szCs w:val="20"/>
+                  </w:rPr>
+                  <w:drawing>
+                    <wp:inline distT="0" distB="0" distL="0" distR="0">
+                      <wp:extent cx="200025" cy="200025"/>
+                      <wp:effectExtent l="0" t="0" r="9525" b="9525"/>
+                      <wp:docPr id="80" name="Picture 80">
+                        <a:hlinkClick xmlns:a="http://schemas.openxmlformats.org/drawingml/2006/main" r:id="rId21"/>
+                      </wp:docPr>
+                      <wp:cNvGraphicFramePr/>
+                      <a:graphic xmlns:a="http://schemas.openxmlformats.org/drawingml/2006/main">
+                        <a:graphicData uri="http://schemas.openxmlformats.org/drawingml/2006/picture">
+                          <pic:pic xmlns:pic="http://schemas.openxmlformats.org/drawingml/2006/picture">
+                            <pic:nvPicPr>
+                              <pic:cNvPr id="102" name="Picture 35">
+                                <a:hlinkClick r:id="rId21"/>
+                              </pic:cNvPr>
+                              <pic:cNvPicPr/>
+                            </pic:nvPicPr>
+                            <pic:blipFill>
+                              <a:blip r:embed="rId22"/>
+                              <a:stretch>
+                                <a:fillRect/>
+                              </a:stretch>
+                            </pic:blipFill>
+                            <pic:spPr>
+                              <a:xfrm>
+                                <a:off x="0" y="0"/>
+                                <a:ext cx="197485" cy="197485"/>
+                              </a:xfrm>
+                              <a:prstGeom prst="rect">
+                                <a:avLst/>
+                              </a:prstGeom>
+                            </pic:spPr>
+                          </pic:pic>
+                        </a:graphicData>
+                      </a:graphic>
+                    </wp:inline>
+                  </w:drawing>
+                </w:r>
+                <w:r>
+                  <w:rPr>
+                    <w:sz w:val="19"/>
+                    <w:szCs w:val="19"/>
+                  </w:rPr>
+                  <w:t xml:space="preserve">   </w:t>
+                </w:r>
+                <w:r>
+                  <w:rPr>
+                    <w:noProof/>
+                    <w:sz w:val="20"/>
+                    <w:szCs w:val="20"/>
+                  </w:rPr>
+                  <w:drawing>
+                    <wp:inline distT="0" distB="0" distL="0" distR="0">
+                      <wp:extent cx="200025" cy="200025"/>
+                      <wp:effectExtent l="0" t="0" r="9525" b="9525"/>
+                      <wp:docPr id="81" name="Picture 81">
+                        <a:hlinkClick xmlns:a="http://schemas.openxmlformats.org/drawingml/2006/main" r:id="rId23"/>
+                      </wp:docPr>
+                      <wp:cNvGraphicFramePr/>
+                      <a:graphic xmlns:a="http://schemas.openxmlformats.org/drawingml/2006/main">
+                        <a:graphicData uri="http://schemas.openxmlformats.org/drawingml/2006/picture">
+                          <pic:pic xmlns:pic="http://schemas.openxmlformats.org/drawingml/2006/picture">
+                            <pic:nvPicPr>
+                              <pic:cNvPr id="103" name="Picture 85">
+                                <a:hlinkClick r:id="rId23"/>
+                              </pic:cNvPr>
+                              <pic:cNvPicPr/>
+                            </pic:nvPicPr>
+                            <pic:blipFill>
+                              <a:blip r:embed="rId24"/>
+                              <a:stretch>
+                                <a:fillRect/>
+                              </a:stretch>
+                            </pic:blipFill>
+                            <pic:spPr>
+                              <a:xfrm>
+                                <a:off x="0" y="0"/>
+                                <a:ext cx="197485" cy="197485"/>
+                              </a:xfrm>
+                              <a:prstGeom prst="rect">
+                                <a:avLst/>
+                              </a:prstGeom>
+                            </pic:spPr>
+                          </pic:pic>
+                        </a:graphicData>
+                      </a:graphic>
+                    </wp:inline>
+                  </w:drawing>
+                </w:r>
+              </w:p>
+            </w:txbxContent>
+          </v:textbox>
+        </v:shape>
+      </w:pict>
     </w:r>
   </w:p>
 </w:ftr>
 </file>
 
 <file path=word/footnotes.xml><?xml version="1.0" encoding="utf-8"?>
-<w:footnotes xmlns:wpc="http://schemas.microsoft.com/office/word/2010/wordprocessingCanvas" xmlns:mc="http://schemas.openxmlformats.org/markup-compatibility/2006" xmlns:o="urn:schemas-microsoft-com:office:office" xmlns:r="http://schemas.openxmlformats.org/officeDocument/2006/relationships" xmlns:m="http://schemas.openxmlformats.org/officeDocument/2006/math" xmlns:v="urn:schemas-microsoft-com:vml" xmlns:wp14="http://schemas.microsoft.com/office/word/2010/wordprocessingDrawing" xmlns:wp="http://schemas.openxmlformats.org/drawingml/2006/wordprocessingDrawing" xmlns:w10="urn:schemas-microsoft-com:office:word" xmlns:w="http://schemas.openxmlformats.org/wordprocessingml/2006/main" xmlns:w14="http://schemas.microsoft.com/office/word/2010/wordml" xmlns:w15="http://schemas.microsoft.com/office/word/2012/wordml" xmlns:wpg="http://schemas.microsoft.com/office/word/2010/wordprocessingGroup" xmlns:wpi="http://schemas.microsoft.com/office/word/2010/wordprocessingInk" xmlns:wne="http://schemas.microsoft.com/office/word/2006/wordml" xmlns:wps="http://schemas.microsoft.com/office/word/2010/wordprocessingShape" mc:Ignorable="w14 w15 wp14">
+<w:footnotes xmlns:ve="http://schemas.openxmlformats.org/markup-compatibility/2006" xmlns:o="urn:schemas-microsoft-com:office:office" xmlns:r="http://schemas.openxmlformats.org/officeDocument/2006/relationships" xmlns:m="http://schemas.openxmlformats.org/officeDocument/2006/math" xmlns:v="urn:schemas-microsoft-com:vml" xmlns:wp="http://schemas.openxmlformats.org/drawingml/2006/wordprocessingDrawing" xmlns:w10="urn:schemas-microsoft-com:office:word" xmlns:w="http://schemas.openxmlformats.org/wordprocessingml/2006/main" xmlns:wne="http://schemas.microsoft.com/office/word/2006/wordml">
   <w:footnote w:type="separator" w:id="-1">
     <w:p>
       <w:pPr>
@@ -4396,7 +3331,7 @@
 </file>
 
 <file path=word/header1.xml><?xml version="1.0" encoding="utf-8"?>
-<w:hdr xmlns:wpc="http://schemas.microsoft.com/office/word/2010/wordprocessingCanvas" xmlns:mc="http://schemas.openxmlformats.org/markup-compatibility/2006" xmlns:o="urn:schemas-microsoft-com:office:office" xmlns:r="http://schemas.openxmlformats.org/officeDocument/2006/relationships" xmlns:m="http://schemas.openxmlformats.org/officeDocument/2006/math" xmlns:v="urn:schemas-microsoft-com:vml" xmlns:wp14="http://schemas.microsoft.com/office/word/2010/wordprocessingDrawing" xmlns:wp="http://schemas.openxmlformats.org/drawingml/2006/wordprocessingDrawing" xmlns:w10="urn:schemas-microsoft-com:office:word" xmlns:w="http://schemas.openxmlformats.org/wordprocessingml/2006/main" xmlns:w14="http://schemas.microsoft.com/office/word/2010/wordml" xmlns:w15="http://schemas.microsoft.com/office/word/2012/wordml" xmlns:wpg="http://schemas.microsoft.com/office/word/2010/wordprocessingGroup" xmlns:wpi="http://schemas.microsoft.com/office/word/2010/wordprocessingInk" xmlns:wne="http://schemas.microsoft.com/office/word/2006/wordml" xmlns:wps="http://schemas.microsoft.com/office/word/2010/wordprocessingShape" mc:Ignorable="w14 w15 wp14">
+<w:hdr xmlns:ve="http://schemas.openxmlformats.org/markup-compatibility/2006" xmlns:o="urn:schemas-microsoft-com:office:office" xmlns:r="http://schemas.openxmlformats.org/officeDocument/2006/relationships" xmlns:m="http://schemas.openxmlformats.org/officeDocument/2006/math" xmlns:v="urn:schemas-microsoft-com:vml" xmlns:wp="http://schemas.openxmlformats.org/drawingml/2006/wordprocessingDrawing" xmlns:w10="urn:schemas-microsoft-com:office:word" xmlns:w="http://schemas.openxmlformats.org/wordprocessingml/2006/main" xmlns:wne="http://schemas.microsoft.com/office/word/2006/wordml">
   <w:p>
     <w:pPr>
       <w:pStyle w:val="Header"/>
@@ -4407,7 +3342,7 @@
 </file>
 
 <file path=word/numbering.xml><?xml version="1.0" encoding="utf-8"?>
-<w:numbering xmlns:wpc="http://schemas.microsoft.com/office/word/2010/wordprocessingCanvas" xmlns:mc="http://schemas.openxmlformats.org/markup-compatibility/2006" xmlns:o="urn:schemas-microsoft-com:office:office" xmlns:r="http://schemas.openxmlformats.org/officeDocument/2006/relationships" xmlns:m="http://schemas.openxmlformats.org/officeDocument/2006/math" xmlns:v="urn:schemas-microsoft-com:vml" xmlns:wp14="http://schemas.microsoft.com/office/word/2010/wordprocessingDrawing" xmlns:wp="http://schemas.openxmlformats.org/drawingml/2006/wordprocessingDrawing" xmlns:w10="urn:schemas-microsoft-com:office:word" xmlns:w="http://schemas.openxmlformats.org/wordprocessingml/2006/main" xmlns:w14="http://schemas.microsoft.com/office/word/2010/wordml" xmlns:w15="http://schemas.microsoft.com/office/word/2012/wordml" xmlns:wpg="http://schemas.microsoft.com/office/word/2010/wordprocessingGroup" xmlns:wpi="http://schemas.microsoft.com/office/word/2010/wordprocessingInk" xmlns:wne="http://schemas.microsoft.com/office/word/2006/wordml" xmlns:wps="http://schemas.microsoft.com/office/word/2010/wordprocessingShape" mc:Ignorable="w14 w15 wp14">
+<w:numbering xmlns:ve="http://schemas.openxmlformats.org/markup-compatibility/2006" xmlns:o="urn:schemas-microsoft-com:office:office" xmlns:r="http://schemas.openxmlformats.org/officeDocument/2006/relationships" xmlns:m="http://schemas.openxmlformats.org/officeDocument/2006/math" xmlns:v="urn:schemas-microsoft-com:vml" xmlns:wp="http://schemas.openxmlformats.org/drawingml/2006/wordprocessingDrawing" xmlns:w10="urn:schemas-microsoft-com:office:word" xmlns:w="http://schemas.openxmlformats.org/wordprocessingml/2006/main" xmlns:wne="http://schemas.microsoft.com/office/word/2006/wordml">
   <w:abstractNum w:abstractNumId="0">
     <w:nsid w:val="009D2C7E"/>
     <w:multiLevelType w:val="hybridMultilevel"/>
@@ -5545,7 +4480,7 @@
 </file>
 
 <file path=word/styles.xml><?xml version="1.0" encoding="utf-8"?>
-<w:styles xmlns:mc="http://schemas.openxmlformats.org/markup-compatibility/2006" xmlns:r="http://schemas.openxmlformats.org/officeDocument/2006/relationships" xmlns:w="http://schemas.openxmlformats.org/wordprocessingml/2006/main" xmlns:w14="http://schemas.microsoft.com/office/word/2010/wordml" xmlns:w15="http://schemas.microsoft.com/office/word/2012/wordml" mc:Ignorable="w14 w15">
+<w:styles xmlns:r="http://schemas.openxmlformats.org/officeDocument/2006/relationships" xmlns:w="http://schemas.openxmlformats.org/wordprocessingml/2006/main">
   <w:docDefaults>
     <w:rPrDefault>
       <w:rPr>
@@ -5561,378 +4496,144 @@
       </w:pPr>
     </w:pPrDefault>
   </w:docDefaults>
-  <w:latentStyles w:defLockedState="0" w:defUIPriority="99" w:defSemiHidden="0" w:defUnhideWhenUsed="0" w:defQFormat="0" w:count="371">
-    <w:lsdException w:name="Normal" w:uiPriority="0" w:qFormat="1"/>
-    <w:lsdException w:name="heading 1" w:uiPriority="9" w:qFormat="1"/>
-    <w:lsdException w:name="heading 2" w:semiHidden="1" w:uiPriority="9" w:unhideWhenUsed="1" w:qFormat="1"/>
-    <w:lsdException w:name="heading 3" w:semiHidden="1" w:uiPriority="9" w:unhideWhenUsed="1" w:qFormat="1"/>
-    <w:lsdException w:name="heading 4" w:semiHidden="1" w:uiPriority="9" w:unhideWhenUsed="1" w:qFormat="1"/>
-    <w:lsdException w:name="heading 5" w:semiHidden="1" w:uiPriority="9" w:unhideWhenUsed="1" w:qFormat="1"/>
-    <w:lsdException w:name="heading 6" w:semiHidden="1" w:uiPriority="9" w:unhideWhenUsed="1" w:qFormat="1"/>
-    <w:lsdException w:name="heading 7" w:semiHidden="1" w:uiPriority="9" w:unhideWhenUsed="1" w:qFormat="1"/>
-    <w:lsdException w:name="heading 8" w:semiHidden="1" w:uiPriority="9" w:unhideWhenUsed="1" w:qFormat="1"/>
-    <w:lsdException w:name="heading 9" w:semiHidden="1" w:uiPriority="9" w:unhideWhenUsed="1" w:qFormat="1"/>
-    <w:lsdException w:name="index 1" w:semiHidden="1" w:unhideWhenUsed="1"/>
-    <w:lsdException w:name="index 2" w:semiHidden="1" w:unhideWhenUsed="1"/>
-    <w:lsdException w:name="index 3" w:semiHidden="1" w:unhideWhenUsed="1"/>
-    <w:lsdException w:name="index 4" w:semiHidden="1" w:unhideWhenUsed="1"/>
-    <w:lsdException w:name="index 5" w:semiHidden="1" w:unhideWhenUsed="1"/>
-    <w:lsdException w:name="index 6" w:semiHidden="1" w:unhideWhenUsed="1"/>
-    <w:lsdException w:name="index 7" w:semiHidden="1" w:unhideWhenUsed="1"/>
-    <w:lsdException w:name="index 8" w:semiHidden="1" w:unhideWhenUsed="1"/>
-    <w:lsdException w:name="index 9" w:semiHidden="1" w:unhideWhenUsed="1"/>
-    <w:lsdException w:name="toc 1" w:semiHidden="1" w:uiPriority="39" w:unhideWhenUsed="1"/>
-    <w:lsdException w:name="toc 2" w:semiHidden="1" w:uiPriority="39" w:unhideWhenUsed="1"/>
-    <w:lsdException w:name="toc 3" w:semiHidden="1" w:uiPriority="39" w:unhideWhenUsed="1"/>
-    <w:lsdException w:name="toc 4" w:semiHidden="1" w:uiPriority="39" w:unhideWhenUsed="1"/>
-    <w:lsdException w:name="toc 5" w:semiHidden="1" w:uiPriority="39" w:unhideWhenUsed="1"/>
-    <w:lsdException w:name="toc 6" w:semiHidden="1" w:uiPriority="39" w:unhideWhenUsed="1"/>
-    <w:lsdException w:name="toc 7" w:semiHidden="1" w:uiPriority="39" w:unhideWhenUsed="1"/>
-    <w:lsdException w:name="toc 8" w:semiHidden="1" w:uiPriority="39" w:unhideWhenUsed="1"/>
-    <w:lsdException w:name="toc 9" w:semiHidden="1" w:uiPriority="39" w:unhideWhenUsed="1"/>
-    <w:lsdException w:name="Normal Indent" w:semiHidden="1" w:unhideWhenUsed="1"/>
-    <w:lsdException w:name="footnote text" w:semiHidden="1" w:unhideWhenUsed="1"/>
-    <w:lsdException w:name="annotation text" w:semiHidden="1" w:unhideWhenUsed="1"/>
-    <w:lsdException w:name="header" w:semiHidden="1" w:unhideWhenUsed="1"/>
-    <w:lsdException w:name="footer" w:semiHidden="1" w:unhideWhenUsed="1"/>
-    <w:lsdException w:name="index heading" w:semiHidden="1" w:unhideWhenUsed="1"/>
-    <w:lsdException w:name="caption" w:semiHidden="1" w:uiPriority="35" w:unhideWhenUsed="1" w:qFormat="1"/>
-    <w:lsdException w:name="table of figures" w:semiHidden="1" w:unhideWhenUsed="1"/>
-    <w:lsdException w:name="envelope address" w:semiHidden="1" w:unhideWhenUsed="1"/>
-    <w:lsdException w:name="envelope return" w:semiHidden="1" w:unhideWhenUsed="1"/>
-    <w:lsdException w:name="footnote reference" w:semiHidden="1" w:unhideWhenUsed="1"/>
-    <w:lsdException w:name="annotation reference" w:semiHidden="1" w:unhideWhenUsed="1"/>
-    <w:lsdException w:name="line number" w:semiHidden="1" w:unhideWhenUsed="1"/>
-    <w:lsdException w:name="page number" w:semiHidden="1" w:unhideWhenUsed="1"/>
-    <w:lsdException w:name="endnote reference" w:semiHidden="1" w:unhideWhenUsed="1"/>
-    <w:lsdException w:name="endnote text" w:semiHidden="1" w:unhideWhenUsed="1"/>
-    <w:lsdException w:name="table of authorities" w:semiHidden="1" w:unhideWhenUsed="1"/>
-    <w:lsdException w:name="macro" w:semiHidden="1" w:unhideWhenUsed="1"/>
-    <w:lsdException w:name="toa heading" w:semiHidden="1" w:unhideWhenUsed="1"/>
-    <w:lsdException w:name="List" w:semiHidden="1" w:unhideWhenUsed="1"/>
-    <w:lsdException w:name="List Bullet" w:semiHidden="1" w:unhideWhenUsed="1"/>
-    <w:lsdException w:name="List Number" w:semiHidden="1" w:unhideWhenUsed="1"/>
-    <w:lsdException w:name="List 2" w:semiHidden="1" w:unhideWhenUsed="1"/>
-    <w:lsdException w:name="List 3" w:semiHidden="1" w:unhideWhenUsed="1"/>
-    <w:lsdException w:name="List 4" w:semiHidden="1" w:unhideWhenUsed="1"/>
-    <w:lsdException w:name="List 5" w:semiHidden="1" w:unhideWhenUsed="1"/>
-    <w:lsdException w:name="List Bullet 2" w:semiHidden="1" w:unhideWhenUsed="1"/>
-    <w:lsdException w:name="List Bullet 3" w:semiHidden="1" w:unhideWhenUsed="1"/>
-    <w:lsdException w:name="List Bullet 4" w:semiHidden="1" w:unhideWhenUsed="1"/>
-    <w:lsdException w:name="List Bullet 5" w:semiHidden="1" w:unhideWhenUsed="1"/>
-    <w:lsdException w:name="List Number 2" w:semiHidden="1" w:unhideWhenUsed="1"/>
-    <w:lsdException w:name="List Number 3" w:semiHidden="1" w:unhideWhenUsed="1"/>
-    <w:lsdException w:name="List Number 4" w:semiHidden="1" w:unhideWhenUsed="1"/>
-    <w:lsdException w:name="List Number 5" w:semiHidden="1" w:unhideWhenUsed="1"/>
-    <w:lsdException w:name="Title" w:uiPriority="10"/>
-    <w:lsdException w:name="Closing" w:semiHidden="1" w:unhideWhenUsed="1"/>
-    <w:lsdException w:name="Signature" w:semiHidden="1" w:unhideWhenUsed="1"/>
-    <w:lsdException w:name="Default Paragraph Font" w:semiHidden="1" w:uiPriority="1" w:unhideWhenUsed="1"/>
-    <w:lsdException w:name="Body Text" w:semiHidden="1" w:unhideWhenUsed="1"/>
-    <w:lsdException w:name="Body Text Indent" w:semiHidden="1" w:unhideWhenUsed="1"/>
-    <w:lsdException w:name="List Continue" w:semiHidden="1" w:unhideWhenUsed="1"/>
-    <w:lsdException w:name="List Continue 2" w:semiHidden="1" w:unhideWhenUsed="1"/>
-    <w:lsdException w:name="List Continue 3" w:semiHidden="1" w:unhideWhenUsed="1"/>
-    <w:lsdException w:name="List Continue 4" w:semiHidden="1" w:unhideWhenUsed="1"/>
-    <w:lsdException w:name="List Continue 5" w:semiHidden="1" w:unhideWhenUsed="1"/>
-    <w:lsdException w:name="Message Header" w:semiHidden="1" w:unhideWhenUsed="1"/>
-    <w:lsdException w:name="Subtitle" w:uiPriority="11"/>
-    <w:lsdException w:name="Salutation" w:semiHidden="1" w:unhideWhenUsed="1"/>
-    <w:lsdException w:name="Date" w:semiHidden="1" w:unhideWhenUsed="1"/>
-    <w:lsdException w:name="Body Text First Indent" w:semiHidden="1" w:unhideWhenUsed="1"/>
-    <w:lsdException w:name="Body Text First Indent 2" w:semiHidden="1" w:unhideWhenUsed="1"/>
-    <w:lsdException w:name="Note Heading" w:semiHidden="1" w:unhideWhenUsed="1"/>
-    <w:lsdException w:name="Body Text 2" w:semiHidden="1" w:unhideWhenUsed="1"/>
-    <w:lsdException w:name="Body Text 3" w:semiHidden="1" w:unhideWhenUsed="1"/>
-    <w:lsdException w:name="Body Text Indent 2" w:semiHidden="1" w:unhideWhenUsed="1"/>
-    <w:lsdException w:name="Body Text Indent 3" w:semiHidden="1" w:unhideWhenUsed="1"/>
-    <w:lsdException w:name="Block Text" w:semiHidden="1" w:unhideWhenUsed="1"/>
-    <w:lsdException w:name="Hyperlink" w:semiHidden="1" w:unhideWhenUsed="1"/>
-    <w:lsdException w:name="FollowedHyperlink" w:semiHidden="1" w:unhideWhenUsed="1"/>
-    <w:lsdException w:name="Strong" w:uiPriority="22" w:qFormat="1"/>
-    <w:lsdException w:name="Emphasis" w:uiPriority="20"/>
-    <w:lsdException w:name="Document Map" w:semiHidden="1" w:unhideWhenUsed="1"/>
-    <w:lsdException w:name="Plain Text" w:semiHidden="1" w:unhideWhenUsed="1"/>
-    <w:lsdException w:name="E-mail Signature" w:semiHidden="1" w:unhideWhenUsed="1"/>
-    <w:lsdException w:name="HTML Top of Form" w:semiHidden="1" w:unhideWhenUsed="1"/>
-    <w:lsdException w:name="HTML Bottom of Form" w:semiHidden="1" w:unhideWhenUsed="1"/>
-    <w:lsdException w:name="Normal (Web)" w:semiHidden="1" w:unhideWhenUsed="1"/>
-    <w:lsdException w:name="HTML Acronym" w:semiHidden="1" w:unhideWhenUsed="1"/>
-    <w:lsdException w:name="HTML Address" w:semiHidden="1" w:unhideWhenUsed="1"/>
-    <w:lsdException w:name="HTML Cite" w:semiHidden="1" w:unhideWhenUsed="1"/>
-    <w:lsdException w:name="HTML Code" w:semiHidden="1" w:unhideWhenUsed="1"/>
-    <w:lsdException w:name="HTML Definition" w:semiHidden="1" w:unhideWhenUsed="1"/>
-    <w:lsdException w:name="HTML Keyboard" w:semiHidden="1" w:unhideWhenUsed="1"/>
-    <w:lsdException w:name="HTML Preformatted" w:semiHidden="1" w:unhideWhenUsed="1"/>
-    <w:lsdException w:name="HTML Sample" w:semiHidden="1" w:unhideWhenUsed="1"/>
-    <w:lsdException w:name="HTML Typewriter" w:semiHidden="1" w:unhideWhenUsed="1"/>
-    <w:lsdException w:name="HTML Variable" w:semiHidden="1" w:unhideWhenUsed="1"/>
-    <w:lsdException w:name="Normal Table" w:semiHidden="1" w:unhideWhenUsed="1"/>
-    <w:lsdException w:name="annotation subject" w:semiHidden="1" w:unhideWhenUsed="1"/>
-    <w:lsdException w:name="No List" w:semiHidden="1" w:unhideWhenUsed="1"/>
-    <w:lsdException w:name="Outline List 1" w:semiHidden="1" w:unhideWhenUsed="1"/>
-    <w:lsdException w:name="Outline List 2" w:semiHidden="1" w:unhideWhenUsed="1"/>
-    <w:lsdException w:name="Outline List 3" w:semiHidden="1" w:unhideWhenUsed="1"/>
-    <w:lsdException w:name="Table Simple 1" w:semiHidden="1" w:unhideWhenUsed="1"/>
-    <w:lsdException w:name="Table Simple 2" w:semiHidden="1" w:unhideWhenUsed="1"/>
-    <w:lsdException w:name="Table Simple 3" w:semiHidden="1" w:unhideWhenUsed="1"/>
-    <w:lsdException w:name="Table Classic 1" w:semiHidden="1" w:unhideWhenUsed="1"/>
-    <w:lsdException w:name="Table Classic 2" w:semiHidden="1" w:unhideWhenUsed="1"/>
-    <w:lsdException w:name="Table Classic 3" w:semiHidden="1" w:unhideWhenUsed="1"/>
-    <w:lsdException w:name="Table Classic 4" w:semiHidden="1" w:unhideWhenUsed="1"/>
-    <w:lsdException w:name="Table Colorful 1" w:semiHidden="1" w:unhideWhenUsed="1"/>
-    <w:lsdException w:name="Table Colorful 2" w:semiHidden="1" w:unhideWhenUsed="1"/>
-    <w:lsdException w:name="Table Colorful 3" w:semiHidden="1" w:unhideWhenUsed="1"/>
-    <w:lsdException w:name="Table Columns 1" w:semiHidden="1" w:unhideWhenUsed="1"/>
-    <w:lsdException w:name="Table Columns 2" w:semiHidden="1" w:unhideWhenUsed="1"/>
-    <w:lsdException w:name="Table Columns 3" w:semiHidden="1" w:unhideWhenUsed="1"/>
-    <w:lsdException w:name="Table Columns 4" w:semiHidden="1" w:unhideWhenUsed="1"/>
-    <w:lsdException w:name="Table Columns 5" w:semiHidden="1" w:unhideWhenUsed="1"/>
-    <w:lsdException w:name="Table Grid 1" w:semiHidden="1" w:unhideWhenUsed="1"/>
-    <w:lsdException w:name="Table Grid 2" w:semiHidden="1" w:unhideWhenUsed="1"/>
-    <w:lsdException w:name="Table Grid 3" w:semiHidden="1" w:unhideWhenUsed="1"/>
-    <w:lsdException w:name="Table Grid 4" w:semiHidden="1" w:unhideWhenUsed="1"/>
-    <w:lsdException w:name="Table Grid 5" w:semiHidden="1" w:unhideWhenUsed="1"/>
-    <w:lsdException w:name="Table Grid 6" w:semiHidden="1" w:unhideWhenUsed="1"/>
-    <w:lsdException w:name="Table Grid 7" w:semiHidden="1" w:unhideWhenUsed="1"/>
-    <w:lsdException w:name="Table Grid 8" w:semiHidden="1" w:unhideWhenUsed="1"/>
-    <w:lsdException w:name="Table List 1" w:semiHidden="1" w:unhideWhenUsed="1"/>
-    <w:lsdException w:name="Table List 2" w:semiHidden="1" w:unhideWhenUsed="1"/>
-    <w:lsdException w:name="Table List 3" w:semiHidden="1" w:unhideWhenUsed="1"/>
-    <w:lsdException w:name="Table List 4" w:semiHidden="1" w:unhideWhenUsed="1"/>
-    <w:lsdException w:name="Table List 5" w:semiHidden="1" w:unhideWhenUsed="1"/>
-    <w:lsdException w:name="Table List 6" w:semiHidden="1" w:unhideWhenUsed="1"/>
-    <w:lsdException w:name="Table List 7" w:semiHidden="1" w:unhideWhenUsed="1"/>
-    <w:lsdException w:name="Table List 8" w:semiHidden="1" w:unhideWhenUsed="1"/>
-    <w:lsdException w:name="Table 3D effects 1" w:semiHidden="1" w:unhideWhenUsed="1"/>
-    <w:lsdException w:name="Table 3D effects 2" w:semiHidden="1" w:unhideWhenUsed="1"/>
-    <w:lsdException w:name="Table 3D effects 3" w:semiHidden="1" w:unhideWhenUsed="1"/>
-    <w:lsdException w:name="Table Contemporary" w:semiHidden="1" w:unhideWhenUsed="1"/>
-    <w:lsdException w:name="Table Elegant" w:semiHidden="1" w:unhideWhenUsed="1"/>
-    <w:lsdException w:name="Table Professional" w:semiHidden="1" w:unhideWhenUsed="1"/>
-    <w:lsdException w:name="Table Subtle 1" w:semiHidden="1" w:unhideWhenUsed="1"/>
-    <w:lsdException w:name="Table Subtle 2" w:semiHidden="1" w:unhideWhenUsed="1"/>
-    <w:lsdException w:name="Table Web 1" w:semiHidden="1" w:unhideWhenUsed="1"/>
-    <w:lsdException w:name="Table Web 2" w:semiHidden="1" w:unhideWhenUsed="1"/>
-    <w:lsdException w:name="Table Web 3" w:semiHidden="1" w:unhideWhenUsed="1"/>
-    <w:lsdException w:name="Balloon Text" w:semiHidden="1" w:unhideWhenUsed="1"/>
-    <w:lsdException w:name="Table Grid" w:uiPriority="59"/>
-    <w:lsdException w:name="Table Theme" w:semiHidden="1" w:unhideWhenUsed="1"/>
-    <w:lsdException w:name="Placeholder Text" w:semiHidden="1"/>
-    <w:lsdException w:name="No Spacing" w:uiPriority="1"/>
-    <w:lsdException w:name="Light Shading" w:uiPriority="60"/>
-    <w:lsdException w:name="Light List" w:uiPriority="61"/>
-    <w:lsdException w:name="Light Grid" w:uiPriority="62"/>
-    <w:lsdException w:name="Medium Shading 1" w:uiPriority="63"/>
-    <w:lsdException w:name="Medium Shading 2" w:uiPriority="64"/>
-    <w:lsdException w:name="Medium List 1" w:uiPriority="65"/>
-    <w:lsdException w:name="Medium List 2" w:uiPriority="66"/>
-    <w:lsdException w:name="Medium Grid 1" w:uiPriority="67"/>
-    <w:lsdException w:name="Medium Grid 2" w:uiPriority="68"/>
-    <w:lsdException w:name="Medium Grid 3" w:uiPriority="69"/>
-    <w:lsdException w:name="Dark List" w:uiPriority="70"/>
-    <w:lsdException w:name="Colorful Shading" w:uiPriority="71"/>
-    <w:lsdException w:name="Colorful List" w:uiPriority="72"/>
-    <w:lsdException w:name="Colorful Grid" w:uiPriority="73"/>
-    <w:lsdException w:name="Light Shading Accent 1" w:uiPriority="60"/>
-    <w:lsdException w:name="Light List Accent 1" w:uiPriority="61"/>
-    <w:lsdException w:name="Light Grid Accent 1" w:uiPriority="62"/>
-    <w:lsdException w:name="Medium Shading 1 Accent 1" w:uiPriority="63"/>
-    <w:lsdException w:name="Medium Shading 2 Accent 1" w:uiPriority="64"/>
-    <w:lsdException w:name="Medium List 1 Accent 1" w:uiPriority="65"/>
-    <w:lsdException w:name="Revision" w:semiHidden="1"/>
-    <w:lsdException w:name="List Paragraph" w:uiPriority="34" w:qFormat="1"/>
-    <w:lsdException w:name="Quote" w:uiPriority="29"/>
-    <w:lsdException w:name="Intense Quote" w:uiPriority="30"/>
-    <w:lsdException w:name="Medium List 2 Accent 1" w:uiPriority="66"/>
-    <w:lsdException w:name="Medium Grid 1 Accent 1" w:uiPriority="67"/>
-    <w:lsdException w:name="Medium Grid 2 Accent 1" w:uiPriority="68"/>
-    <w:lsdException w:name="Medium Grid 3 Accent 1" w:uiPriority="69"/>
-    <w:lsdException w:name="Dark List Accent 1" w:uiPriority="70"/>
-    <w:lsdException w:name="Colorful Shading Accent 1" w:uiPriority="71"/>
-    <w:lsdException w:name="Colorful List Accent 1" w:uiPriority="72"/>
-    <w:lsdException w:name="Colorful Grid Accent 1" w:uiPriority="73"/>
-    <w:lsdException w:name="Light Shading Accent 2" w:uiPriority="60"/>
-    <w:lsdException w:name="Light List Accent 2" w:uiPriority="61"/>
-    <w:lsdException w:name="Light Grid Accent 2" w:uiPriority="62"/>
-    <w:lsdException w:name="Medium Shading 1 Accent 2" w:uiPriority="63"/>
-    <w:lsdException w:name="Medium Shading 2 Accent 2" w:uiPriority="64"/>
-    <w:lsdException w:name="Medium List 1 Accent 2" w:uiPriority="65"/>
-    <w:lsdException w:name="Medium List 2 Accent 2" w:uiPriority="66"/>
-    <w:lsdException w:name="Medium Grid 1 Accent 2" w:uiPriority="67"/>
-    <w:lsdException w:name="Medium Grid 2 Accent 2" w:uiPriority="68"/>
-    <w:lsdException w:name="Medium Grid 3 Accent 2" w:uiPriority="69"/>
-    <w:lsdException w:name="Dark List Accent 2" w:uiPriority="70"/>
-    <w:lsdException w:name="Colorful Shading Accent 2" w:uiPriority="71"/>
-    <w:lsdException w:name="Colorful List Accent 2" w:uiPriority="72"/>
-    <w:lsdException w:name="Colorful Grid Accent 2" w:uiPriority="73"/>
-    <w:lsdException w:name="Light Shading Accent 3" w:uiPriority="60"/>
-    <w:lsdException w:name="Light List Accent 3" w:uiPriority="61"/>
-    <w:lsdException w:name="Light Grid Accent 3" w:uiPriority="62"/>
-    <w:lsdException w:name="Medium Shading 1 Accent 3" w:uiPriority="63"/>
-    <w:lsdException w:name="Medium Shading 2 Accent 3" w:uiPriority="64"/>
-    <w:lsdException w:name="Medium List 1 Accent 3" w:uiPriority="65"/>
-    <w:lsdException w:name="Medium List 2 Accent 3" w:uiPriority="66"/>
-    <w:lsdException w:name="Medium Grid 1 Accent 3" w:uiPriority="67"/>
-    <w:lsdException w:name="Medium Grid 2 Accent 3" w:uiPriority="68"/>
-    <w:lsdException w:name="Medium Grid 3 Accent 3" w:uiPriority="69"/>
-    <w:lsdException w:name="Dark List Accent 3" w:uiPriority="70"/>
-    <w:lsdException w:name="Colorful Shading Accent 3" w:uiPriority="71"/>
-    <w:lsdException w:name="Colorful List Accent 3" w:uiPriority="72"/>
-    <w:lsdException w:name="Colorful Grid Accent 3" w:uiPriority="73"/>
-    <w:lsdException w:name="Light Shading Accent 4" w:uiPriority="60"/>
-    <w:lsdException w:name="Light List Accent 4" w:uiPriority="61"/>
-    <w:lsdException w:name="Light Grid Accent 4" w:uiPriority="62"/>
-    <w:lsdException w:name="Medium Shading 1 Accent 4" w:uiPriority="63"/>
-    <w:lsdException w:name="Medium Shading 2 Accent 4" w:uiPriority="64"/>
-    <w:lsdException w:name="Medium List 1 Accent 4" w:uiPriority="65"/>
-    <w:lsdException w:name="Medium List 2 Accent 4" w:uiPriority="66"/>
-    <w:lsdException w:name="Medium Grid 1 Accent 4" w:uiPriority="67"/>
-    <w:lsdException w:name="Medium Grid 2 Accent 4" w:uiPriority="68"/>
-    <w:lsdException w:name="Medium Grid 3 Accent 4" w:uiPriority="69"/>
-    <w:lsdException w:name="Dark List Accent 4" w:uiPriority="70"/>
-    <w:lsdException w:name="Colorful Shading Accent 4" w:uiPriority="71"/>
-    <w:lsdException w:name="Colorful List Accent 4" w:uiPriority="72"/>
-    <w:lsdException w:name="Colorful Grid Accent 4" w:uiPriority="73"/>
-    <w:lsdException w:name="Light Shading Accent 5" w:uiPriority="60"/>
-    <w:lsdException w:name="Light List Accent 5" w:uiPriority="61"/>
-    <w:lsdException w:name="Light Grid Accent 5" w:uiPriority="62"/>
-    <w:lsdException w:name="Medium Shading 1 Accent 5" w:uiPriority="63"/>
-    <w:lsdException w:name="Medium Shading 2 Accent 5" w:uiPriority="64"/>
-    <w:lsdException w:name="Medium List 1 Accent 5" w:uiPriority="65"/>
-    <w:lsdException w:name="Medium List 2 Accent 5" w:uiPriority="66"/>
-    <w:lsdException w:name="Medium Grid 1 Accent 5" w:uiPriority="67"/>
-    <w:lsdException w:name="Medium Grid 2 Accent 5" w:uiPriority="68"/>
-    <w:lsdException w:name="Medium Grid 3 Accent 5" w:uiPriority="69"/>
-    <w:lsdException w:name="Dark List Accent 5" w:uiPriority="70"/>
-    <w:lsdException w:name="Colorful Shading Accent 5" w:uiPriority="71"/>
-    <w:lsdException w:name="Colorful List Accent 5" w:uiPriority="72"/>
-    <w:lsdException w:name="Colorful Grid Accent 5" w:uiPriority="73"/>
-    <w:lsdException w:name="Light Shading Accent 6" w:uiPriority="60"/>
-    <w:lsdException w:name="Light List Accent 6" w:uiPriority="61"/>
-    <w:lsdException w:name="Light Grid Accent 6" w:uiPriority="62"/>
-    <w:lsdException w:name="Medium Shading 1 Accent 6" w:uiPriority="63"/>
-    <w:lsdException w:name="Medium Shading 2 Accent 6" w:uiPriority="64"/>
-    <w:lsdException w:name="Medium List 1 Accent 6" w:uiPriority="65"/>
-    <w:lsdException w:name="Medium List 2 Accent 6" w:uiPriority="66"/>
-    <w:lsdException w:name="Medium Grid 1 Accent 6" w:uiPriority="67"/>
-    <w:lsdException w:name="Medium Grid 2 Accent 6" w:uiPriority="68"/>
-    <w:lsdException w:name="Medium Grid 3 Accent 6" w:uiPriority="69"/>
-    <w:lsdException w:name="Dark List Accent 6" w:uiPriority="70"/>
-    <w:lsdException w:name="Colorful Shading Accent 6" w:uiPriority="71"/>
-    <w:lsdException w:name="Colorful List Accent 6" w:uiPriority="72"/>
-    <w:lsdException w:name="Colorful Grid Accent 6" w:uiPriority="73"/>
-    <w:lsdException w:name="Subtle Emphasis" w:uiPriority="19"/>
-    <w:lsdException w:name="Intense Emphasis" w:uiPriority="21"/>
-    <w:lsdException w:name="Subtle Reference" w:uiPriority="31"/>
-    <w:lsdException w:name="Intense Reference" w:uiPriority="32"/>
-    <w:lsdException w:name="Book Title" w:uiPriority="33"/>
-    <w:lsdException w:name="Bibliography" w:semiHidden="1" w:uiPriority="37" w:unhideWhenUsed="1"/>
-    <w:lsdException w:name="TOC Heading" w:semiHidden="1" w:uiPriority="39" w:unhideWhenUsed="1" w:qFormat="1"/>
-    <w:lsdException w:name="Plain Table 1" w:uiPriority="41"/>
-    <w:lsdException w:name="Plain Table 2" w:uiPriority="42"/>
-    <w:lsdException w:name="Plain Table 3" w:uiPriority="43"/>
-    <w:lsdException w:name="Plain Table 4" w:uiPriority="44"/>
-    <w:lsdException w:name="Plain Table 5" w:uiPriority="45"/>
-    <w:lsdException w:name="Grid Table Light" w:uiPriority="40"/>
-    <w:lsdException w:name="Grid Table 1 Light" w:uiPriority="46"/>
-    <w:lsdException w:name="Grid Table 2" w:uiPriority="47"/>
-    <w:lsdException w:name="Grid Table 3" w:uiPriority="48"/>
-    <w:lsdException w:name="Grid Table 4" w:uiPriority="49"/>
-    <w:lsdException w:name="Grid Table 5 Dark" w:uiPriority="50"/>
-    <w:lsdException w:name="Grid Table 6 Colorful" w:uiPriority="51"/>
-    <w:lsdException w:name="Grid Table 7 Colorful" w:uiPriority="52"/>
-    <w:lsdException w:name="Grid Table 1 Light Accent 1" w:uiPriority="46"/>
-    <w:lsdException w:name="Grid Table 2 Accent 1" w:uiPriority="47"/>
-    <w:lsdException w:name="Grid Table 3 Accent 1" w:uiPriority="48"/>
-    <w:lsdException w:name="Grid Table 4 Accent 1" w:uiPriority="49"/>
-    <w:lsdException w:name="Grid Table 5 Dark Accent 1" w:uiPriority="50"/>
-    <w:lsdException w:name="Grid Table 6 Colorful Accent 1" w:uiPriority="51"/>
-    <w:lsdException w:name="Grid Table 7 Colorful Accent 1" w:uiPriority="52"/>
-    <w:lsdException w:name="Grid Table 1 Light Accent 2" w:uiPriority="46"/>
-    <w:lsdException w:name="Grid Table 2 Accent 2" w:uiPriority="47"/>
-    <w:lsdException w:name="Grid Table 3 Accent 2" w:uiPriority="48"/>
-    <w:lsdException w:name="Grid Table 4 Accent 2" w:uiPriority="49"/>
-    <w:lsdException w:name="Grid Table 5 Dark Accent 2" w:uiPriority="50"/>
-    <w:lsdException w:name="Grid Table 6 Colorful Accent 2" w:uiPriority="51"/>
-    <w:lsdException w:name="Grid Table 7 Colorful Accent 2" w:uiPriority="52"/>
-    <w:lsdException w:name="Grid Table 1 Light Accent 3" w:uiPriority="46"/>
-    <w:lsdException w:name="Grid Table 2 Accent 3" w:uiPriority="47"/>
-    <w:lsdException w:name="Grid Table 3 Accent 3" w:uiPriority="48"/>
-    <w:lsdException w:name="Grid Table 4 Accent 3" w:uiPriority="49"/>
-    <w:lsdException w:name="Grid Table 5 Dark Accent 3" w:uiPriority="50"/>
-    <w:lsdException w:name="Grid Table 6 Colorful Accent 3" w:uiPriority="51"/>
-    <w:lsdException w:name="Grid Table 7 Colorful Accent 3" w:uiPriority="52"/>
-    <w:lsdException w:name="Grid Table 1 Light Accent 4" w:uiPriority="46"/>
-    <w:lsdException w:name="Grid Table 2 Accent 4" w:uiPriority="47"/>
-    <w:lsdException w:name="Grid Table 3 Accent 4" w:uiPriority="48"/>
-    <w:lsdException w:name="Grid Table 4 Accent 4" w:uiPriority="49"/>
-    <w:lsdException w:name="Grid Table 5 Dark Accent 4" w:uiPriority="50"/>
-    <w:lsdException w:name="Grid Table 6 Colorful Accent 4" w:uiPriority="51"/>
-    <w:lsdException w:name="Grid Table 7 Colorful Accent 4" w:uiPriority="52"/>
-    <w:lsdException w:name="Grid Table 1 Light Accent 5" w:uiPriority="46"/>
-    <w:lsdException w:name="Grid Table 2 Accent 5" w:uiPriority="47"/>
-    <w:lsdException w:name="Grid Table 3 Accent 5" w:uiPriority="48"/>
-    <w:lsdException w:name="Grid Table 4 Accent 5" w:uiPriority="49"/>
-    <w:lsdException w:name="Grid Table 5 Dark Accent 5" w:uiPriority="50"/>
-    <w:lsdException w:name="Grid Table 6 Colorful Accent 5" w:uiPriority="51"/>
-    <w:lsdException w:name="Grid Table 7 Colorful Accent 5" w:uiPriority="52"/>
-    <w:lsdException w:name="Grid Table 1 Light Accent 6" w:uiPriority="46"/>
-    <w:lsdException w:name="Grid Table 2 Accent 6" w:uiPriority="47"/>
-    <w:lsdException w:name="Grid Table 3 Accent 6" w:uiPriority="48"/>
-    <w:lsdException w:name="Grid Table 4 Accent 6" w:uiPriority="49"/>
-    <w:lsdException w:name="Grid Table 5 Dark Accent 6" w:uiPriority="50"/>
-    <w:lsdException w:name="Grid Table 6 Colorful Accent 6" w:uiPriority="51"/>
-    <w:lsdException w:name="Grid Table 7 Colorful Accent 6" w:uiPriority="52"/>
-    <w:lsdException w:name="List Table 1 Light" w:uiPriority="46"/>
-    <w:lsdException w:name="List Table 2" w:uiPriority="47"/>
-    <w:lsdException w:name="List Table 3" w:uiPriority="48"/>
-    <w:lsdException w:name="List Table 4" w:uiPriority="49"/>
-    <w:lsdException w:name="List Table 5 Dark" w:uiPriority="50"/>
-    <w:lsdException w:name="List Table 6 Colorful" w:uiPriority="51"/>
-    <w:lsdException w:name="List Table 7 Colorful" w:uiPriority="52"/>
-    <w:lsdException w:name="List Table 1 Light Accent 1" w:uiPriority="46"/>
-    <w:lsdException w:name="List Table 2 Accent 1" w:uiPriority="47"/>
-    <w:lsdException w:name="List Table 3 Accent 1" w:uiPriority="48"/>
-    <w:lsdException w:name="List Table 4 Accent 1" w:uiPriority="49"/>
-    <w:lsdException w:name="List Table 5 Dark Accent 1" w:uiPriority="50"/>
-    <w:lsdException w:name="List Table 6 Colorful Accent 1" w:uiPriority="51"/>
-    <w:lsdException w:name="List Table 7 Colorful Accent 1" w:uiPriority="52"/>
-    <w:lsdException w:name="List Table 1 Light Accent 2" w:uiPriority="46"/>
-    <w:lsdException w:name="List Table 2 Accent 2" w:uiPriority="47"/>
-    <w:lsdException w:name="List Table 3 Accent 2" w:uiPriority="48"/>
-    <w:lsdException w:name="List Table 4 Accent 2" w:uiPriority="49"/>
-    <w:lsdException w:name="List Table 5 Dark Accent 2" w:uiPriority="50"/>
-    <w:lsdException w:name="List Table 6 Colorful Accent 2" w:uiPriority="51"/>
-    <w:lsdException w:name="List Table 7 Colorful Accent 2" w:uiPriority="52"/>
-    <w:lsdException w:name="List Table 1 Light Accent 3" w:uiPriority="46"/>
-    <w:lsdException w:name="List Table 2 Accent 3" w:uiPriority="47"/>
-    <w:lsdException w:name="List Table 3 Accent 3" w:uiPriority="48"/>
-    <w:lsdException w:name="List Table 4 Accent 3" w:uiPriority="49"/>
-    <w:lsdException w:name="List Table 5 Dark Accent 3" w:uiPriority="50"/>
-    <w:lsdException w:name="List Table 6 Colorful Accent 3" w:uiPriority="51"/>
-    <w:lsdException w:name="List Table 7 Colorful Accent 3" w:uiPriority="52"/>
-    <w:lsdException w:name="List Table 1 Light Accent 4" w:uiPriority="46"/>
-    <w:lsdException w:name="List Table 2 Accent 4" w:uiPriority="47"/>
-    <w:lsdException w:name="List Table 3 Accent 4" w:uiPriority="48"/>
-    <w:lsdException w:name="List Table 4 Accent 4" w:uiPriority="49"/>
-    <w:lsdException w:name="List Table 5 Dark Accent 4" w:uiPriority="50"/>
-    <w:lsdException w:name="List Table 6 Colorful Accent 4" w:uiPriority="51"/>
-    <w:lsdException w:name="List Table 7 Colorful Accent 4" w:uiPriority="52"/>
-    <w:lsdException w:name="List Table 1 Light Accent 5" w:uiPriority="46"/>
-    <w:lsdException w:name="List Table 2 Accent 5" w:uiPriority="47"/>
-    <w:lsdException w:name="List Table 3 Accent 5" w:uiPriority="48"/>
-    <w:lsdException w:name="List Table 4 Accent 5" w:uiPriority="49"/>
-    <w:lsdException w:name="List Table 5 Dark Accent 5" w:uiPriority="50"/>
-    <w:lsdException w:name="List Table 6 Colorful Accent 5" w:uiPriority="51"/>
-    <w:lsdException w:name="List Table 7 Colorful Accent 5" w:uiPriority="52"/>
-    <w:lsdException w:name="List Table 1 Light Accent 6" w:uiPriority="46"/>
-    <w:lsdException w:name="List Table 2 Accent 6" w:uiPriority="47"/>
-    <w:lsdException w:name="List Table 3 Accent 6" w:uiPriority="48"/>
-    <w:lsdException w:name="List Table 4 Accent 6" w:uiPriority="49"/>
-    <w:lsdException w:name="List Table 5 Dark Accent 6" w:uiPriority="50"/>
-    <w:lsdException w:name="List Table 6 Colorful Accent 6" w:uiPriority="51"/>
-    <w:lsdException w:name="List Table 7 Colorful Accent 6" w:uiPriority="52"/>
+  <w:latentStyles w:defLockedState="0" w:defUIPriority="99" w:defSemiHidden="1" w:defUnhideWhenUsed="1" w:defQFormat="0" w:count="267">
+    <w:lsdException w:name="Normal" w:semiHidden="0" w:uiPriority="0" w:unhideWhenUsed="0" w:qFormat="1"/>
+    <w:lsdException w:name="heading 1" w:semiHidden="0" w:uiPriority="9" w:unhideWhenUsed="0" w:qFormat="1"/>
+    <w:lsdException w:name="heading 2" w:uiPriority="9" w:qFormat="1"/>
+    <w:lsdException w:name="heading 3" w:uiPriority="9" w:qFormat="1"/>
+    <w:lsdException w:name="heading 4" w:uiPriority="9" w:qFormat="1"/>
+    <w:lsdException w:name="heading 5" w:uiPriority="9" w:qFormat="1"/>
+    <w:lsdException w:name="heading 6" w:uiPriority="9" w:qFormat="1"/>
+    <w:lsdException w:name="heading 7" w:uiPriority="9" w:qFormat="1"/>
+    <w:lsdException w:name="heading 8" w:uiPriority="9" w:qFormat="1"/>
+    <w:lsdException w:name="heading 9" w:uiPriority="9" w:qFormat="1"/>
+    <w:lsdException w:name="toc 1" w:uiPriority="39"/>
+    <w:lsdException w:name="toc 2" w:uiPriority="39"/>
+    <w:lsdException w:name="toc 3" w:uiPriority="39"/>
+    <w:lsdException w:name="toc 4" w:uiPriority="39"/>
+    <w:lsdException w:name="toc 5" w:uiPriority="39"/>
+    <w:lsdException w:name="toc 6" w:uiPriority="39"/>
+    <w:lsdException w:name="toc 7" w:uiPriority="39"/>
+    <w:lsdException w:name="toc 8" w:uiPriority="39"/>
+    <w:lsdException w:name="toc 9" w:uiPriority="39"/>
+    <w:lsdException w:name="caption" w:uiPriority="35" w:qFormat="1"/>
+    <w:lsdException w:name="Title" w:semiHidden="0" w:uiPriority="10" w:unhideWhenUsed="0"/>
+    <w:lsdException w:name="Default Paragraph Font" w:uiPriority="1"/>
+    <w:lsdException w:name="Subtitle" w:semiHidden="0" w:uiPriority="11" w:unhideWhenUsed="0"/>
+    <w:lsdException w:name="Strong" w:semiHidden="0" w:uiPriority="22" w:unhideWhenUsed="0" w:qFormat="1"/>
+    <w:lsdException w:name="Emphasis" w:semiHidden="0" w:uiPriority="20" w:unhideWhenUsed="0"/>
+    <w:lsdException w:name="Table Grid" w:semiHidden="0" w:uiPriority="59" w:unhideWhenUsed="0"/>
+    <w:lsdException w:name="Placeholder Text" w:unhideWhenUsed="0"/>
+    <w:lsdException w:name="No Spacing" w:semiHidden="0" w:uiPriority="1" w:unhideWhenUsed="0"/>
+    <w:lsdException w:name="Light Shading" w:semiHidden="0" w:uiPriority="60" w:unhideWhenUsed="0"/>
+    <w:lsdException w:name="Light List" w:semiHidden="0" w:uiPriority="61" w:unhideWhenUsed="0"/>
+    <w:lsdException w:name="Light Grid" w:semiHidden="0" w:uiPriority="62" w:unhideWhenUsed="0"/>
+    <w:lsdException w:name="Medium Shading 1" w:semiHidden="0" w:uiPriority="63" w:unhideWhenUsed="0"/>
+    <w:lsdException w:name="Medium Shading 2" w:semiHidden="0" w:uiPriority="64" w:unhideWhenUsed="0"/>
+    <w:lsdException w:name="Medium List 1" w:semiHidden="0" w:uiPriority="65" w:unhideWhenUsed="0"/>
+    <w:lsdException w:name="Medium List 2" w:semiHidden="0" w:uiPriority="66" w:unhideWhenUsed="0"/>
+    <w:lsdException w:name="Medium Grid 1" w:semiHidden="0" w:uiPriority="67" w:unhideWhenUsed="0"/>
+    <w:lsdException w:name="Medium Grid 2" w:semiHidden="0" w:uiPriority="68" w:unhideWhenUsed="0"/>
+    <w:lsdException w:name="Medium Grid 3" w:semiHidden="0" w:uiPriority="69" w:unhideWhenUsed="0"/>
+    <w:lsdException w:name="Dark List" w:semiHidden="0" w:uiPriority="70" w:unhideWhenUsed="0"/>
+    <w:lsdException w:name="Colorful Shading" w:semiHidden="0" w:uiPriority="71" w:unhideWhenUsed="0"/>
+    <w:lsdException w:name="Colorful List" w:semiHidden="0" w:uiPriority="72" w:unhideWhenUsed="0"/>
+    <w:lsdException w:name="Colorful Grid" w:semiHidden="0" w:uiPriority="73" w:unhideWhenUsed="0"/>
+    <w:lsdException w:name="Light Shading Accent 1" w:semiHidden="0" w:uiPriority="60" w:unhideWhenUsed="0"/>
+    <w:lsdException w:name="Light List Accent 1" w:semiHidden="0" w:uiPriority="61" w:unhideWhenUsed="0"/>
+    <w:lsdException w:name="Light Grid Accent 1" w:semiHidden="0" w:uiPriority="62" w:unhideWhenUsed="0"/>
+    <w:lsdException w:name="Medium Shading 1 Accent 1" w:semiHidden="0" w:uiPriority="63" w:unhideWhenUsed="0"/>
+    <w:lsdException w:name="Medium Shading 2 Accent 1" w:semiHidden="0" w:uiPriority="64" w:unhideWhenUsed="0"/>
+    <w:lsdException w:name="Medium List 1 Accent 1" w:semiHidden="0" w:uiPriority="65" w:unhideWhenUsed="0"/>
+    <w:lsdException w:name="Revision" w:unhideWhenUsed="0"/>
+    <w:lsdException w:name="List Paragraph" w:semiHidden="0" w:uiPriority="34" w:unhideWhenUsed="0" w:qFormat="1"/>
+    <w:lsdException w:name="Quote" w:semiHidden="0" w:uiPriority="29" w:unhideWhenUsed="0"/>
+    <w:lsdException w:name="Intense Quote" w:semiHidden="0" w:uiPriority="30" w:unhideWhenUsed="0"/>
+    <w:lsdException w:name="Medium List 2 Accent 1" w:semiHidden="0" w:uiPriority="66" w:unhideWhenUsed="0"/>
+    <w:lsdException w:name="Medium Grid 1 Accent 1" w:semiHidden="0" w:uiPriority="67" w:unhideWhenUsed="0"/>
+    <w:lsdException w:name="Medium Grid 2 Accent 1" w:semiHidden="0" w:uiPriority="68" w:unhideWhenUsed="0"/>
+    <w:lsdException w:name="Medium Grid 3 Accent 1" w:semiHidden="0" w:uiPriority="69" w:unhideWhenUsed="0"/>
+    <w:lsdException w:name="Dark List Accent 1" w:semiHidden="0" w:uiPriority="70" w:unhideWhenUsed="0"/>
+    <w:lsdException w:name="Colorful Shading Accent 1" w:semiHidden="0" w:uiPriority="71" w:unhideWhenUsed="0"/>
+    <w:lsdException w:name="Colorful List Accent 1" w:semiHidden="0" w:uiPriority="72" w:unhideWhenUsed="0"/>
+    <w:lsdException w:name="Colorful Grid Accent 1" w:semiHidden="0" w:uiPriority="73" w:unhideWhenUsed="0"/>
+    <w:lsdException w:name="Light Shading Accent 2" w:semiHidden="0" w:uiPriority="60" w:unhideWhenUsed="0"/>
+    <w:lsdException w:name="Light List Accent 2" w:semiHidden="0" w:uiPriority="61" w:unhideWhenUsed="0"/>
+    <w:lsdException w:name="Light Grid Accent 2" w:semiHidden="0" w:uiPriority="62" w:unhideWhenUsed="0"/>
+    <w:lsdException w:name="Medium Shading 1 Accent 2" w:semiHidden="0" w:uiPriority="63" w:unhideWhenUsed="0"/>
+    <w:lsdException w:name="Medium Shading 2 Accent 2" w:semiHidden="0" w:uiPriority="64" w:unhideWhenUsed="0"/>
+    <w:lsdException w:name="Medium List 1 Accent 2" w:semiHidden="0" w:uiPriority="65" w:unhideWhenUsed="0"/>
+    <w:lsdException w:name="Medium List 2 Accent 2" w:semiHidden="0" w:uiPriority="66" w:unhideWhenUsed="0"/>
+    <w:lsdException w:name="Medium Grid 1 Accent 2" w:semiHidden="0" w:uiPriority="67" w:unhideWhenUsed="0"/>
+    <w:lsdException w:name="Medium Grid 2 Accent 2" w:semiHidden="0" w:uiPriority="68" w:unhideWhenUsed="0"/>
+    <w:lsdException w:name="Medium Grid 3 Accent 2" w:semiHidden="0" w:uiPriority="69" w:unhideWhenUsed="0"/>
+    <w:lsdException w:name="Dark List Accent 2" w:semiHidden="0" w:uiPriority="70" w:unhideWhenUsed="0"/>
+    <w:lsdException w:name="Colorful Shading Accent 2" w:semiHidden="0" w:uiPriority="71" w:unhideWhenUsed="0"/>
+    <w:lsdException w:name="Colorful List Accent 2" w:semiHidden="0" w:uiPriority="72" w:unhideWhenUsed="0"/>
+    <w:lsdException w:name="Colorful Grid Accent 2" w:semiHidden="0" w:uiPriority="73" w:unhideWhenUsed="0"/>
+    <w:lsdException w:name="Light Shading Accent 3" w:semiHidden="0" w:uiPriority="60" w:unhideWhenUsed="0"/>
+    <w:lsdException w:name="Light List Accent 3" w:semiHidden="0" w:uiPriority="61" w:unhideWhenUsed="0"/>
+    <w:lsdException w:name="Light Grid Accent 3" w:semiHidden="0" w:uiPriority="62" w:unhideWhenUsed="0"/>
+    <w:lsdException w:name="Medium Shading 1 Accent 3" w:semiHidden="0" w:uiPriority="63" w:unhideWhenUsed="0"/>
+    <w:lsdException w:name="Medium Shading 2 Accent 3" w:semiHidden="0" w:uiPriority="64" w:unhideWhenUsed="0"/>
+    <w:lsdException w:name="Medium List 1 Accent 3" w:semiHidden="0" w:uiPriority="65" w:unhideWhenUsed="0"/>
+    <w:lsdException w:name="Medium List 2 Accent 3" w:semiHidden="0" w:uiPriority="66" w:unhideWhenUsed="0"/>
+    <w:lsdException w:name="Medium Grid 1 Accent 3" w:semiHidden="0" w:uiPriority="67" w:unhideWhenUsed="0"/>
+    <w:lsdException w:name="Medium Grid 2 Accent 3" w:semiHidden="0" w:uiPriority="68" w:unhideWhenUsed="0"/>
+    <w:lsdException w:name="Medium Grid 3 Accent 3" w:semiHidden="0" w:uiPriority="69" w:unhideWhenUsed="0"/>
+    <w:lsdException w:name="Dark List Accent 3" w:semiHidden="0" w:uiPriority="70" w:unhideWhenUsed="0"/>
+    <w:lsdException w:name="Colorful Shading Accent 3" w:semiHidden="0" w:uiPriority="71" w:unhideWhenUsed="0"/>
+    <w:lsdException w:name="Colorful List Accent 3" w:semiHidden="0" w:uiPriority="72" w:unhideWhenUsed="0"/>
+    <w:lsdException w:name="Colorful Grid Accent 3" w:semiHidden="0" w:uiPriority="73" w:unhideWhenUsed="0"/>
+    <w:lsdException w:name="Light Shading Accent 4" w:semiHidden="0" w:uiPriority="60" w:unhideWhenUsed="0"/>
+    <w:lsdException w:name="Light List Accent 4" w:semiHidden="0" w:uiPriority="61" w:unhideWhenUsed="0"/>
+    <w:lsdException w:name="Light Grid Accent 4" w:semiHidden="0" w:uiPriority="62" w:unhideWhenUsed="0"/>
+    <w:lsdException w:name="Medium Shading 1 Accent 4" w:semiHidden="0" w:uiPriority="63" w:unhideWhenUsed="0"/>
+    <w:lsdException w:name="Medium Shading 2 Accent 4" w:semiHidden="0" w:uiPriority="64" w:unhideWhenUsed="0"/>
+    <w:lsdException w:name="Medium List 1 Accent 4" w:semiHidden="0" w:uiPriority="65" w:unhideWhenUsed="0"/>
+    <w:lsdException w:name="Medium List 2 Accent 4" w:semiHidden="0" w:uiPriority="66" w:unhideWhenUsed="0"/>
+    <w:lsdException w:name="Medium Grid 1 Accent 4" w:semiHidden="0" w:uiPriority="67" w:unhideWhenUsed="0"/>
+    <w:lsdException w:name="Medium Grid 2 Accent 4" w:semiHidden="0" w:uiPriority="68" w:unhideWhenUsed="0"/>
+    <w:lsdException w:name="Medium Grid 3 Accent 4" w:semiHidden="0" w:uiPriority="69" w:unhideWhenUsed="0"/>
+    <w:lsdException w:name="Dark List Accent 4" w:semiHidden="0" w:uiPriority="70" w:unhideWhenUsed="0"/>
+    <w:lsdException w:name="Colorful Shading Accent 4" w:semiHidden="0" w:uiPriority="71" w:unhideWhenUsed="0"/>
+    <w:lsdException w:name="Colorful List Accent 4" w:semiHidden="0" w:uiPriority="72" w:unhideWhenUsed="0"/>
+    <w:lsdException w:name="Colorful Grid Accent 4" w:semiHidden="0" w:uiPriority="73" w:unhideWhenUsed="0"/>
+    <w:lsdException w:name="Light Shading Accent 5" w:semiHidden="0" w:uiPriority="60" w:unhideWhenUsed="0"/>
+    <w:lsdException w:name="Light List Accent 5" w:semiHidden="0" w:uiPriority="61" w:unhideWhenUsed="0"/>
+    <w:lsdException w:name="Light Grid Accent 5" w:semiHidden="0" w:uiPriority="62" w:unhideWhenUsed="0"/>
+    <w:lsdException w:name="Medium Shading 1 Accent 5" w:semiHidden="0" w:uiPriority="63" w:unhideWhenUsed="0"/>
+    <w:lsdException w:name="Medium Shading 2 Accent 5" w:semiHidden="0" w:uiPriority="64" w:unhideWhenUsed="0"/>
+    <w:lsdException w:name="Medium List 1 Accent 5" w:semiHidden="0" w:uiPriority="65" w:unhideWhenUsed="0"/>
+    <w:lsdException w:name="Medium List 2 Accent 5" w:semiHidden="0" w:uiPriority="66" w:unhideWhenUsed="0"/>
+    <w:lsdException w:name="Medium Grid 1 Accent 5" w:semiHidden="0" w:uiPriority="67" w:unhideWhenUsed="0"/>
+    <w:lsdException w:name="Medium Grid 2 Accent 5" w:semiHidden="0" w:uiPriority="68" w:unhideWhenUsed="0"/>
+    <w:lsdException w:name="Medium Grid 3 Accent 5" w:semiHidden="0" w:uiPriority="69" w:unhideWhenUsed="0"/>
+    <w:lsdException w:name="Dark List Accent 5" w:semiHidden="0" w:uiPriority="70" w:unhideWhenUsed="0"/>
+    <w:lsdException w:name="Colorful Shading Accent 5" w:semiHidden="0" w:uiPriority="71" w:unhideWhenUsed="0"/>
+    <w:lsdException w:name="Colorful List Accent 5" w:semiHidden="0" w:uiPriority="72" w:unhideWhenUsed="0"/>
+    <w:lsdException w:name="Colorful Grid Accent 5" w:semiHidden="0" w:uiPriority="73" w:unhideWhenUsed="0"/>
+    <w:lsdException w:name="Light Shading Accent 6" w:semiHidden="0" w:uiPriority="60" w:unhideWhenUsed="0"/>
+    <w:lsdException w:name="Light List Accent 6" w:semiHidden="0" w:uiPriority="61" w:unhideWhenUsed="0"/>
+    <w:lsdException w:name="Light Grid Accent 6" w:semiHidden="0" w:uiPriority="62" w:unhideWhenUsed="0"/>
+    <w:lsdException w:name="Medium Shading 1 Accent 6" w:semiHidden="0" w:uiPriority="63" w:unhideWhenUsed="0"/>
+    <w:lsdException w:name="Medium Shading 2 Accent 6" w:semiHidden="0" w:uiPriority="64" w:unhideWhenUsed="0"/>
+    <w:lsdException w:name="Medium List 1 Accent 6" w:semiHidden="0" w:uiPriority="65" w:unhideWhenUsed="0"/>
+    <w:lsdException w:name="Medium List 2 Accent 6" w:semiHidden="0" w:uiPriority="66" w:unhideWhenUsed="0"/>
+    <w:lsdException w:name="Medium Grid 1 Accent 6" w:semiHidden="0" w:uiPriority="67" w:unhideWhenUsed="0"/>
+    <w:lsdException w:name="Medium Grid 2 Accent 6" w:semiHidden="0" w:uiPriority="68" w:unhideWhenUsed="0"/>
+    <w:lsdException w:name="Medium Grid 3 Accent 6" w:semiHidden="0" w:uiPriority="69" w:unhideWhenUsed="0"/>
+    <w:lsdException w:name="Dark List Accent 6" w:semiHidden="0" w:uiPriority="70" w:unhideWhenUsed="0"/>
+    <w:lsdException w:name="Colorful Shading Accent 6" w:semiHidden="0" w:uiPriority="71" w:unhideWhenUsed="0"/>
+    <w:lsdException w:name="Colorful List Accent 6" w:semiHidden="0" w:uiPriority="72" w:unhideWhenUsed="0"/>
+    <w:lsdException w:name="Colorful Grid Accent 6" w:semiHidden="0" w:uiPriority="73" w:unhideWhenUsed="0"/>
+    <w:lsdException w:name="Subtle Emphasis" w:semiHidden="0" w:uiPriority="19" w:unhideWhenUsed="0"/>
+    <w:lsdException w:name="Intense Emphasis" w:semiHidden="0" w:uiPriority="21" w:unhideWhenUsed="0"/>
+    <w:lsdException w:name="Subtle Reference" w:semiHidden="0" w:uiPriority="31" w:unhideWhenUsed="0"/>
+    <w:lsdException w:name="Intense Reference" w:semiHidden="0" w:uiPriority="32" w:unhideWhenUsed="0"/>
+    <w:lsdException w:name="Book Title" w:semiHidden="0" w:uiPriority="33" w:unhideWhenUsed="0"/>
+    <w:lsdException w:name="Bibliography" w:uiPriority="37"/>
+    <w:lsdException w:name="TOC Heading" w:uiPriority="39" w:qFormat="1"/>
   </w:latentStyles>
   <w:style w:type="paragraph" w:default="1" w:styleId="Normal">
     <w:name w:val="Normal"/>
@@ -6065,6 +4766,7 @@
     <w:uiPriority w:val="99"/>
     <w:semiHidden/>
     <w:unhideWhenUsed/>
+    <w:qFormat/>
     <w:tblPr>
       <w:tblInd w:w="0" w:type="dxa"/>
       <w:tblCellMar>
@@ -6627,7 +5329,7 @@
 </file>
 
 <file path=customXml/itemProps1.xml><?xml version="1.0" encoding="utf-8"?>
-<ds:datastoreItem xmlns:ds="http://schemas.openxmlformats.org/officeDocument/2006/customXml" ds:itemID="{2461CBAE-A4E2-46F5-9D5F-DAA7254881C3}">
+<ds:datastoreItem xmlns:ds="http://schemas.openxmlformats.org/officeDocument/2006/customXml" ds:itemID="{A4579256-AAD9-40AA-B7E6-F353B22C5329}">
   <ds:schemaRefs>
     <ds:schemaRef ds:uri="http://schemas.openxmlformats.org/officeDocument/2006/bibliography"/>
   </ds:schemaRefs>

</xml_diff>

<commit_message>
Improved the problem description, tests, solution
</commit_message>
<xml_diff>
--- a/Problem-5-Crossing-Figures/Crossing-Figures-BG.docx
+++ b/Problem-5-Crossing-Figures/Crossing-Figures-BG.docx
@@ -1,6 +1,6 @@
 
 <file path=word/document.xml><?xml version="1.0" encoding="utf-8"?>
-<w:document xmlns:ve="http://schemas.openxmlformats.org/markup-compatibility/2006" xmlns:o="urn:schemas-microsoft-com:office:office" xmlns:r="http://schemas.openxmlformats.org/officeDocument/2006/relationships" xmlns:m="http://schemas.openxmlformats.org/officeDocument/2006/math" xmlns:v="urn:schemas-microsoft-com:vml" xmlns:wp="http://schemas.openxmlformats.org/drawingml/2006/wordprocessingDrawing" xmlns:w10="urn:schemas-microsoft-com:office:word" xmlns:w="http://schemas.openxmlformats.org/wordprocessingml/2006/main" xmlns:wne="http://schemas.microsoft.com/office/word/2006/wordml">
+<w:document xmlns:wpc="http://schemas.microsoft.com/office/word/2010/wordprocessingCanvas" xmlns:mc="http://schemas.openxmlformats.org/markup-compatibility/2006" xmlns:o="urn:schemas-microsoft-com:office:office" xmlns:r="http://schemas.openxmlformats.org/officeDocument/2006/relationships" xmlns:m="http://schemas.openxmlformats.org/officeDocument/2006/math" xmlns:v="urn:schemas-microsoft-com:vml" xmlns:wp14="http://schemas.microsoft.com/office/word/2010/wordprocessingDrawing" xmlns:wp="http://schemas.openxmlformats.org/drawingml/2006/wordprocessingDrawing" xmlns:w10="urn:schemas-microsoft-com:office:word" xmlns:w="http://schemas.openxmlformats.org/wordprocessingml/2006/main" xmlns:w14="http://schemas.microsoft.com/office/word/2010/wordml" xmlns:w15="http://schemas.microsoft.com/office/word/2012/wordml" xmlns:wpg="http://schemas.microsoft.com/office/word/2010/wordprocessingGroup" xmlns:wpi="http://schemas.microsoft.com/office/word/2010/wordprocessingInk" xmlns:wne="http://schemas.microsoft.com/office/word/2006/wordml" xmlns:wps="http://schemas.microsoft.com/office/word/2010/wordprocessingShape" mc:Ignorable="w14 w15 wp14">
   <w:body>
     <w:p>
       <w:pPr>
@@ -62,7 +62,35 @@
         <w:rPr>
           <w:lang w:val="bg-BG"/>
         </w:rPr>
-        <w:t xml:space="preserve"> в двумерна Декартова координатна система. Намерете относителното им разположение.</w:t>
+        <w:t xml:space="preserve"> в двумерна Декартова координатна система. Намерете </w:t>
+      </w:r>
+      <w:r>
+        <w:rPr>
+          <w:b/>
+          <w:lang w:val="bg-BG"/>
+        </w:rPr>
+        <w:t>относителното им разположение</w:t>
+      </w:r>
+      <w:r>
+        <w:rPr>
+          <w:b/>
+        </w:rPr>
+        <w:t xml:space="preserve"> </w:t>
+      </w:r>
+      <w:r>
+        <w:t>(</w:t>
+      </w:r>
+      <w:r>
+        <w:rPr>
+          <w:lang w:val="bg-BG"/>
+        </w:rPr>
+        <w:t>пресичане, един в друг, липса на пресичане)</w:t>
+      </w:r>
+      <w:r>
+        <w:rPr>
+          <w:lang w:val="bg-BG"/>
+        </w:rPr>
+        <w:t>.</w:t>
       </w:r>
     </w:p>
     <w:p>
@@ -385,7 +413,7 @@
                     <a:blip r:embed="rId8" cstate="print">
                       <a:extLst>
                         <a:ext uri="{28A0092B-C50C-407E-A947-70E740481C1C}">
-                          <a14:useLocalDpi xmlns:a14="http://schemas.microsoft.com/office/drawing/2010/main" xmlns:wps="http://schemas.microsoft.com/office/word/2010/wordprocessingShape" xmlns:wpi="http://schemas.microsoft.com/office/word/2010/wordprocessingInk" xmlns:wpg="http://schemas.microsoft.com/office/word/2010/wordprocessingGroup" xmlns:w15="http://schemas.microsoft.com/office/word/2012/wordml" xmlns:w14="http://schemas.microsoft.com/office/word/2010/wordml" xmlns:w="http://schemas.openxmlformats.org/wordprocessingml/2006/main" xmlns:w10="urn:schemas-microsoft-com:office:word" xmlns:wp14="http://schemas.microsoft.com/office/word/2010/wordprocessingDrawing" xmlns:v="urn:schemas-microsoft-com:vml" xmlns:o="urn:schemas-microsoft-com:office:office" xmlns:mc="http://schemas.openxmlformats.org/markup-compatibility/2006" xmlns:wpc="http://schemas.microsoft.com/office/word/2010/wordprocessingCanvas" xmlns="" val="0"/>
+                          <a14:useLocalDpi xmlns:a14="http://schemas.microsoft.com/office/drawing/2010/main" val="0"/>
                         </a:ext>
                       </a:extLst>
                     </a:blip>
@@ -406,7 +434,7 @@
                     </a:ln>
                     <a:extLst>
                       <a:ext uri="{53640926-AAD7-44D8-BBD7-CCE9431645EC}">
-                        <a14:shadowObscured xmlns:a14="http://schemas.microsoft.com/office/drawing/2010/main" xmlns:wps="http://schemas.microsoft.com/office/word/2010/wordprocessingShape" xmlns:wpi="http://schemas.microsoft.com/office/word/2010/wordprocessingInk" xmlns:wpg="http://schemas.microsoft.com/office/word/2010/wordprocessingGroup" xmlns:w15="http://schemas.microsoft.com/office/word/2012/wordml" xmlns:w14="http://schemas.microsoft.com/office/word/2010/wordml" xmlns:w="http://schemas.openxmlformats.org/wordprocessingml/2006/main" xmlns:w10="urn:schemas-microsoft-com:office:word" xmlns:wp14="http://schemas.microsoft.com/office/word/2010/wordprocessingDrawing" xmlns:v="urn:schemas-microsoft-com:vml" xmlns:o="urn:schemas-microsoft-com:office:office" xmlns:mc="http://schemas.openxmlformats.org/markup-compatibility/2006" xmlns:wpc="http://schemas.microsoft.com/office/word/2010/wordprocessingCanvas" xmlns=""/>
+                        <a14:shadowObscured xmlns:a14="http://schemas.microsoft.com/office/drawing/2010/main"/>
                       </a:ext>
                     </a:extLst>
                   </pic:spPr>
@@ -441,7 +469,7 @@
                     <a:blip r:embed="rId9" cstate="print">
                       <a:extLst>
                         <a:ext uri="{28A0092B-C50C-407E-A947-70E740481C1C}">
-                          <a14:useLocalDpi xmlns:a14="http://schemas.microsoft.com/office/drawing/2010/main" xmlns:wps="http://schemas.microsoft.com/office/word/2010/wordprocessingShape" xmlns:wpi="http://schemas.microsoft.com/office/word/2010/wordprocessingInk" xmlns:wpg="http://schemas.microsoft.com/office/word/2010/wordprocessingGroup" xmlns:w15="http://schemas.microsoft.com/office/word/2012/wordml" xmlns:w14="http://schemas.microsoft.com/office/word/2010/wordml" xmlns:w="http://schemas.openxmlformats.org/wordprocessingml/2006/main" xmlns:w10="urn:schemas-microsoft-com:office:word" xmlns:wp14="http://schemas.microsoft.com/office/word/2010/wordprocessingDrawing" xmlns:v="urn:schemas-microsoft-com:vml" xmlns:o="urn:schemas-microsoft-com:office:office" xmlns:mc="http://schemas.openxmlformats.org/markup-compatibility/2006" xmlns:wpc="http://schemas.microsoft.com/office/word/2010/wordprocessingCanvas" xmlns="" val="0"/>
+                          <a14:useLocalDpi xmlns:a14="http://schemas.microsoft.com/office/drawing/2010/main" val="0"/>
                         </a:ext>
                       </a:extLst>
                     </a:blip>
@@ -462,7 +490,7 @@
                     </a:ln>
                     <a:extLst>
                       <a:ext uri="{53640926-AAD7-44D8-BBD7-CCE9431645EC}">
-                        <a14:shadowObscured xmlns:a14="http://schemas.microsoft.com/office/drawing/2010/main" xmlns:wps="http://schemas.microsoft.com/office/word/2010/wordprocessingShape" xmlns:wpi="http://schemas.microsoft.com/office/word/2010/wordprocessingInk" xmlns:wpg="http://schemas.microsoft.com/office/word/2010/wordprocessingGroup" xmlns:w15="http://schemas.microsoft.com/office/word/2012/wordml" xmlns:w14="http://schemas.microsoft.com/office/word/2010/wordml" xmlns:w="http://schemas.openxmlformats.org/wordprocessingml/2006/main" xmlns:w10="urn:schemas-microsoft-com:office:word" xmlns:wp14="http://schemas.microsoft.com/office/word/2010/wordprocessingDrawing" xmlns:v="urn:schemas-microsoft-com:vml" xmlns:o="urn:schemas-microsoft-com:office:office" xmlns:mc="http://schemas.openxmlformats.org/markup-compatibility/2006" xmlns:wpc="http://schemas.microsoft.com/office/word/2010/wordprocessingCanvas" xmlns=""/>
+                        <a14:shadowObscured xmlns:a14="http://schemas.microsoft.com/office/drawing/2010/main"/>
                       </a:ext>
                     </a:extLst>
                   </pic:spPr>
@@ -526,6 +554,12 @@
         </w:rPr>
         <w:t>T</w:t>
       </w:r>
+      <w:r>
+        <w:rPr>
+          <w:lang w:val="bg-BG"/>
+        </w:rPr>
+        <w:t>.</w:t>
+      </w:r>
     </w:p>
     <w:p>
       <w:pPr>
@@ -549,7 +583,27 @@
           <w:rFonts w:ascii="Consolas" w:hAnsi="Consolas"/>
           <w:b/>
         </w:rPr>
-        <w:t>2 * T</w:t>
+        <w:t>2</w:t>
+      </w:r>
+      <w:r>
+        <w:t xml:space="preserve"> </w:t>
+      </w:r>
+      <w:r>
+        <w:rPr>
+          <w:rFonts w:ascii="Consolas" w:hAnsi="Consolas"/>
+          <w:b/>
+        </w:rPr>
+        <w:t>*</w:t>
+      </w:r>
+      <w:r>
+        <w:t xml:space="preserve"> </w:t>
+      </w:r>
+      <w:r>
+        <w:rPr>
+          <w:rFonts w:ascii="Consolas" w:hAnsi="Consolas"/>
+          <w:b/>
+        </w:rPr>
+        <w:t>T</w:t>
       </w:r>
       <w:r>
         <w:t xml:space="preserve"> </w:t>
@@ -613,12 +667,14 @@
         <w:rPr>
           <w:rFonts w:ascii="Consolas" w:hAnsi="Consolas"/>
           <w:b/>
+          <w:noProof/>
         </w:rPr>
       </w:pPr>
       <w:r>
         <w:rPr>
           <w:rFonts w:ascii="Consolas" w:hAnsi="Consolas"/>
           <w:b/>
+          <w:noProof/>
         </w:rPr>
         <w:t>rectangle(A</w:t>
       </w:r>
@@ -626,6 +682,9 @@
         <w:rPr>
           <w:rFonts w:ascii="Consolas" w:hAnsi="Consolas"/>
           <w:b/>
+          <w:noProof/>
+          <w:sz w:val="20"/>
+          <w:szCs w:val="20"/>
           <w:vertAlign w:val="subscript"/>
         </w:rPr>
         <w:t>x</w:t>
@@ -634,6 +693,7 @@
         <w:rPr>
           <w:rFonts w:ascii="Consolas" w:hAnsi="Consolas"/>
           <w:b/>
+          <w:noProof/>
         </w:rPr>
         <w:t>, A</w:t>
       </w:r>
@@ -641,6 +701,9 @@
         <w:rPr>
           <w:rFonts w:ascii="Consolas" w:hAnsi="Consolas"/>
           <w:b/>
+          <w:noProof/>
+          <w:sz w:val="20"/>
+          <w:szCs w:val="20"/>
           <w:vertAlign w:val="subscript"/>
         </w:rPr>
         <w:t>y</w:t>
@@ -649,45 +712,45 @@
         <w:rPr>
           <w:rFonts w:ascii="Consolas" w:hAnsi="Consolas"/>
           <w:b/>
-        </w:rPr>
-        <w:t xml:space="preserve">, </w:t>
-      </w:r>
-      <w:proofErr w:type="spellStart"/>
+          <w:noProof/>
+        </w:rPr>
+        <w:t>, B</w:t>
+      </w:r>
       <w:r>
         <w:rPr>
           <w:rFonts w:ascii="Consolas" w:hAnsi="Consolas"/>
           <w:b/>
-        </w:rPr>
-        <w:t>B</w:t>
+          <w:noProof/>
+          <w:sz w:val="20"/>
+          <w:szCs w:val="20"/>
+          <w:vertAlign w:val="subscript"/>
+        </w:rPr>
+        <w:t>x</w:t>
       </w:r>
       <w:r>
         <w:rPr>
           <w:rFonts w:ascii="Consolas" w:hAnsi="Consolas"/>
           <w:b/>
-          <w:vertAlign w:val="subscript"/>
-        </w:rPr>
-        <w:t>x</w:t>
-      </w:r>
-      <w:proofErr w:type="spellEnd"/>
+          <w:noProof/>
+        </w:rPr>
+        <w:t>, B</w:t>
+      </w:r>
       <w:r>
         <w:rPr>
           <w:rFonts w:ascii="Consolas" w:hAnsi="Consolas"/>
           <w:b/>
-        </w:rPr>
-        <w:t>, B</w:t>
+          <w:noProof/>
+          <w:sz w:val="20"/>
+          <w:szCs w:val="20"/>
+          <w:vertAlign w:val="subscript"/>
+        </w:rPr>
+        <w:t>y</w:t>
       </w:r>
       <w:r>
         <w:rPr>
           <w:rFonts w:ascii="Consolas" w:hAnsi="Consolas"/>
           <w:b/>
-          <w:vertAlign w:val="subscript"/>
-        </w:rPr>
-        <w:t>y</w:t>
-      </w:r>
-      <w:r>
-        <w:rPr>
-          <w:rFonts w:ascii="Consolas" w:hAnsi="Consolas"/>
-          <w:b/>
+          <w:noProof/>
         </w:rPr>
         <w:t>)</w:t>
       </w:r>
@@ -702,12 +765,14 @@
         <w:rPr>
           <w:rFonts w:ascii="Consolas" w:hAnsi="Consolas"/>
           <w:b/>
+          <w:noProof/>
         </w:rPr>
       </w:pPr>
       <w:r>
         <w:rPr>
           <w:rFonts w:ascii="Consolas" w:hAnsi="Consolas"/>
           <w:b/>
+          <w:noProof/>
         </w:rPr>
         <w:t>circle(O</w:t>
       </w:r>
@@ -715,6 +780,9 @@
         <w:rPr>
           <w:rFonts w:ascii="Consolas" w:hAnsi="Consolas"/>
           <w:b/>
+          <w:noProof/>
+          <w:sz w:val="20"/>
+          <w:szCs w:val="20"/>
           <w:vertAlign w:val="subscript"/>
         </w:rPr>
         <w:t>x</w:t>
@@ -723,30 +791,26 @@
         <w:rPr>
           <w:rFonts w:ascii="Consolas" w:hAnsi="Consolas"/>
           <w:b/>
-        </w:rPr>
-        <w:t xml:space="preserve">, </w:t>
-      </w:r>
-      <w:proofErr w:type="spellStart"/>
+          <w:noProof/>
+        </w:rPr>
+        <w:t>, O</w:t>
+      </w:r>
       <w:r>
         <w:rPr>
           <w:rFonts w:ascii="Consolas" w:hAnsi="Consolas"/>
           <w:b/>
-        </w:rPr>
-        <w:t>O</w:t>
+          <w:noProof/>
+          <w:sz w:val="20"/>
+          <w:szCs w:val="20"/>
+          <w:vertAlign w:val="subscript"/>
+        </w:rPr>
+        <w:t>y</w:t>
       </w:r>
       <w:r>
         <w:rPr>
           <w:rFonts w:ascii="Consolas" w:hAnsi="Consolas"/>
           <w:b/>
-          <w:vertAlign w:val="subscript"/>
-        </w:rPr>
-        <w:t>y</w:t>
-      </w:r>
-      <w:proofErr w:type="spellEnd"/>
-      <w:r>
-        <w:rPr>
-          <w:rFonts w:ascii="Consolas" w:hAnsi="Consolas"/>
-          <w:b/>
+          <w:noProof/>
         </w:rPr>
         <w:t>, R)</w:t>
       </w:r>
@@ -763,7 +827,19 @@
         <w:rPr>
           <w:lang w:val="bg-BG"/>
         </w:rPr>
-        <w:t>Редовете за един тест може да са подредени по всякакъв начин</w:t>
+        <w:t>Подредбата на фигурите в</w:t>
+      </w:r>
+      <w:r>
+        <w:rPr>
+          <w:lang w:val="bg-BG"/>
+        </w:rPr>
+        <w:t xml:space="preserve">ъв всеки тест </w:t>
+      </w:r>
+      <w:r>
+        <w:rPr>
+          <w:lang w:val="bg-BG"/>
+        </w:rPr>
+        <w:t>може да е произволна</w:t>
       </w:r>
       <w:r>
         <w:t>.</w:t>
@@ -817,7 +893,13 @@
         <w:t>реда</w:t>
       </w:r>
       <w:r>
-        <w:t>.</w:t>
+        <w:t xml:space="preserve">, </w:t>
+      </w:r>
+      <w:r>
+        <w:rPr>
+          <w:lang w:val="bg-BG"/>
+        </w:rPr>
+        <w:t>по един за всеки тест.</w:t>
       </w:r>
     </w:p>
     <w:p>
@@ -832,7 +914,7 @@
         <w:rPr>
           <w:lang w:val="bg-BG"/>
         </w:rPr>
-        <w:t>За всеки тест, отпечатайте относителното положение на правоъгълника и кръга. То може да бъде едно от следните:</w:t>
+        <w:t>За всеки тест, отпечатайте относителното положение на правоъгълника и кръга:</w:t>
       </w:r>
     </w:p>
     <w:p>
@@ -850,7 +932,13 @@
         <w:t>Правоъгълникът е вътре в кръга</w:t>
       </w:r>
       <w:r>
-        <w:t xml:space="preserve"> (</w:t>
+        <w:t xml:space="preserve"> </w:t>
+      </w:r>
+      <w:r>
+        <w:sym w:font="Wingdings" w:char="F0E0"/>
+      </w:r>
+      <w:r>
+        <w:t xml:space="preserve"> </w:t>
       </w:r>
       <w:r>
         <w:rPr>
@@ -859,7 +947,7 @@
         <w:t>отпечатайте</w:t>
       </w:r>
       <w:r>
-        <w:t xml:space="preserve"> </w:t>
+        <w:t xml:space="preserve"> “</w:t>
       </w:r>
       <w:r>
         <w:rPr>
@@ -869,7 +957,13 @@
         <w:t>Rectangle inside circle</w:t>
       </w:r>
       <w:r>
-        <w:t>)</w:t>
+        <w:t>”</w:t>
+      </w:r>
+      <w:r>
+        <w:rPr>
+          <w:lang w:val="bg-BG"/>
+        </w:rPr>
+        <w:t>.</w:t>
       </w:r>
     </w:p>
     <w:p>
@@ -887,7 +981,10 @@
         <w:t>Кръгът е вътре в правоъгълника</w:t>
       </w:r>
       <w:r>
-        <w:t xml:space="preserve"> (</w:t>
+        <w:t xml:space="preserve"> </w:t>
+      </w:r>
+      <w:r>
+        <w:sym w:font="Wingdings" w:char="F0E0"/>
       </w:r>
       <w:r>
         <w:rPr>
@@ -896,7 +993,7 @@
         <w:t>отпечатайте</w:t>
       </w:r>
       <w:r>
-        <w:t xml:space="preserve"> </w:t>
+        <w:t xml:space="preserve"> “</w:t>
       </w:r>
       <w:r>
         <w:rPr>
@@ -906,7 +1003,13 @@
         <w:t>Circle inside rectangle</w:t>
       </w:r>
       <w:r>
-        <w:t>)</w:t>
+        <w:t>”</w:t>
+      </w:r>
+      <w:r>
+        <w:rPr>
+          <w:lang w:val="bg-BG"/>
+        </w:rPr>
+        <w:t>.</w:t>
       </w:r>
     </w:p>
     <w:p>
@@ -924,15 +1027,22 @@
         <w:t>Правоъгълникът и кръгът се пресичат</w:t>
       </w:r>
       <w:r>
-        <w:t xml:space="preserve"> (</w:t>
-      </w:r>
-      <w:proofErr w:type="spellStart"/>
-      <w:r>
+        <w:t xml:space="preserve"> </w:t>
+      </w:r>
+      <w:r>
+        <w:sym w:font="Wingdings" w:char="F0E0"/>
+      </w:r>
+      <w:r>
+        <w:t xml:space="preserve"> </w:t>
+      </w:r>
+      <w:r>
+        <w:rPr>
+          <w:lang w:val="bg-BG"/>
+        </w:rPr>
         <w:t>отпечатайте</w:t>
       </w:r>
-      <w:proofErr w:type="spellEnd"/>
-      <w:r>
-        <w:t xml:space="preserve"> </w:t>
+      <w:r>
+        <w:t xml:space="preserve"> “</w:t>
       </w:r>
       <w:r>
         <w:rPr>
@@ -942,7 +1052,13 @@
         <w:t>Rectangle and circle cross</w:t>
       </w:r>
       <w:r>
-        <w:t>)</w:t>
+        <w:t>”</w:t>
+      </w:r>
+      <w:r>
+        <w:rPr>
+          <w:lang w:val="bg-BG"/>
+        </w:rPr>
+        <w:t>.</w:t>
       </w:r>
     </w:p>
     <w:p>
@@ -969,7 +1085,13 @@
         <w:t>и нито една фигура не е вътре в другата</w:t>
       </w:r>
       <w:r>
-        <w:t>) (</w:t>
+        <w:t xml:space="preserve">) </w:t>
+      </w:r>
+      <w:r>
+        <w:sym w:font="Wingdings" w:char="F0E0"/>
+      </w:r>
+      <w:r>
+        <w:t xml:space="preserve"> </w:t>
       </w:r>
       <w:r>
         <w:rPr>
@@ -978,7 +1100,7 @@
         <w:t>отпечатайте</w:t>
       </w:r>
       <w:r>
-        <w:t xml:space="preserve"> </w:t>
+        <w:t xml:space="preserve"> “</w:t>
       </w:r>
       <w:r>
         <w:rPr>
@@ -988,7 +1110,13 @@
         <w:t>Rectangle and circle do not cross</w:t>
       </w:r>
       <w:r>
-        <w:t>)</w:t>
+        <w:t>”</w:t>
+      </w:r>
+      <w:r>
+        <w:rPr>
+          <w:lang w:val="bg-BG"/>
+        </w:rPr>
+        <w:t>.</w:t>
       </w:r>
     </w:p>
     <w:p>
@@ -1095,8 +1223,8 @@
       <w:r>
         <w:t xml:space="preserve">, </w:t>
       </w:r>
+      <w:proofErr w:type="gramEnd"/>
       <m:oMath>
-        <w:proofErr w:type="gramEnd"/>
         <m:sSub>
           <m:sSubPr>
             <m:ctrlPr>
@@ -1278,7 +1406,16 @@
         <w:t>са реални числа в интервала</w:t>
       </w:r>
       <w:r>
-        <w:t xml:space="preserve"> [-1000; 1000]. </w:t>
+        <w:t xml:space="preserve"> [-1000; 1000]</w:t>
+      </w:r>
+      <w:r>
+        <w:rPr>
+          <w:lang w:val="bg-BG"/>
+        </w:rPr>
+        <w:t xml:space="preserve"> с не повече от 5 цифри след десетичната точка</w:t>
+      </w:r>
+      <w:r>
+        <w:t xml:space="preserve">. </w:t>
       </w:r>
       <m:oMath>
         <m:r>
@@ -1295,8 +1432,6 @@
         </w:rPr>
         <w:t xml:space="preserve"> е винаги положително число.</w:t>
       </w:r>
-      <w:bookmarkStart w:id="0" w:name="_GoBack"/>
-      <w:bookmarkEnd w:id="0"/>
     </w:p>
     <w:p>
       <w:pPr>
@@ -1310,31 +1445,54 @@
       </w:pPr>
       <w:r>
         <w:rPr>
-          <w:lang w:val="bg-BG"/>
-        </w:rPr>
-        <w:t xml:space="preserve">Когато правите изчисления, смятайте, че две точки се намират достатъчно близо, за да се смятат за една, ако </w:t>
-      </w:r>
-      <w:r>
-        <w:t xml:space="preserve">X </w:t>
-      </w:r>
-      <w:r>
-        <w:rPr>
-          <w:lang w:val="bg-BG"/>
-        </w:rPr>
-        <w:t xml:space="preserve">и </w:t>
-      </w:r>
-      <w:r>
-        <w:t xml:space="preserve">Y </w:t>
-      </w:r>
-      <w:r>
-        <w:rPr>
-          <w:lang w:val="bg-BG"/>
-        </w:rPr>
-        <w:t>координатите им са на разстояние по-малко от 0.01 единици.</w:t>
+          <w:rFonts w:eastAsiaTheme="minorEastAsia"/>
+          <w:lang w:val="bg-BG"/>
+        </w:rPr>
+        <w:t>За всички реални числа във входа разделителят е „</w:t>
+      </w:r>
+      <w:r>
+        <w:rPr>
+          <w:rStyle w:val="CodeChar"/>
+        </w:rPr>
+        <w:t>.</w:t>
+      </w:r>
+      <w:r>
+        <w:rPr>
+          <w:rFonts w:eastAsiaTheme="minorEastAsia"/>
+          <w:lang w:val="bg-BG"/>
+        </w:rPr>
+        <w:t>“, например „</w:t>
+      </w:r>
+      <w:r>
+        <w:rPr>
+          <w:rStyle w:val="CodeChar"/>
+        </w:rPr>
+        <w:t>1.45</w:t>
+      </w:r>
+      <w:r>
+        <w:rPr>
+          <w:rFonts w:eastAsiaTheme="minorEastAsia"/>
+          <w:lang w:val="bg-BG"/>
+        </w:rPr>
+        <w:t>“ и „</w:t>
+      </w:r>
+      <w:r>
+        <w:rPr>
+          <w:rStyle w:val="CodeChar"/>
+        </w:rPr>
+        <w:t>2.5</w:t>
+      </w:r>
+      <w:r>
+        <w:rPr>
+          <w:rFonts w:eastAsiaTheme="minorEastAsia"/>
+          <w:lang w:val="bg-BG"/>
+        </w:rPr>
+        <w:t>“.</w:t>
       </w:r>
     </w:p>
     <w:p>
       <w:pPr>
+        <w:pStyle w:val="ListParagraph"/>
         <w:numPr>
           <w:ilvl w:val="0"/>
           <w:numId w:val="10"/>
@@ -1342,54 +1500,89 @@
         <w:spacing w:before="0" w:after="0" w:line="240" w:lineRule="auto"/>
         <w:jc w:val="both"/>
       </w:pPr>
-      <w:proofErr w:type="spellStart"/>
+      <w:r>
+        <w:rPr>
+          <w:lang w:val="bg-BG"/>
+        </w:rPr>
+        <w:t xml:space="preserve">Когато правите изчисления, </w:t>
+      </w:r>
+      <w:r>
+        <w:rPr>
+          <w:lang w:val="bg-BG"/>
+        </w:rPr>
+        <w:t>приемете</w:t>
+      </w:r>
+      <w:r>
+        <w:rPr>
+          <w:lang w:val="bg-BG"/>
+        </w:rPr>
+        <w:t>, че две точки се намират достатъчно близо, за да се смятат за една</w:t>
+      </w:r>
+      <w:r>
+        <w:rPr>
+          <w:lang w:val="bg-BG"/>
+        </w:rPr>
+        <w:t>кви</w:t>
+      </w:r>
+      <w:r>
+        <w:rPr>
+          <w:lang w:val="bg-BG"/>
+        </w:rPr>
+        <w:t xml:space="preserve">, ако </w:t>
+      </w:r>
+      <w:r>
+        <w:t xml:space="preserve">X </w:t>
+      </w:r>
+      <w:r>
+        <w:rPr>
+          <w:lang w:val="bg-BG"/>
+        </w:rPr>
+        <w:t xml:space="preserve">и </w:t>
+      </w:r>
+      <w:r>
+        <w:t xml:space="preserve">Y </w:t>
+      </w:r>
+      <w:r>
+        <w:rPr>
+          <w:lang w:val="bg-BG"/>
+        </w:rPr>
+        <w:t>координатите им са на разстояние по-малко от 0.01 единици.</w:t>
+      </w:r>
+    </w:p>
+    <w:p>
+      <w:pPr>
+        <w:numPr>
+          <w:ilvl w:val="0"/>
+          <w:numId w:val="10"/>
+        </w:numPr>
+        <w:spacing w:before="0" w:after="0" w:line="240" w:lineRule="auto"/>
+        <w:jc w:val="both"/>
+      </w:pPr>
+      <w:r>
+        <w:rPr>
+          <w:lang w:val="bg-BG" w:eastAsia="ja-JP"/>
+        </w:rPr>
+        <w:t>Позволено време</w:t>
+      </w:r>
       <w:r>
         <w:rPr>
           <w:lang w:eastAsia="ja-JP"/>
         </w:rPr>
-        <w:t>Времеви</w:t>
-      </w:r>
-      <w:proofErr w:type="spellEnd"/>
-      <w:r>
-        <w:rPr>
-          <w:lang w:eastAsia="ja-JP"/>
-        </w:rPr>
-        <w:t xml:space="preserve"> </w:t>
-      </w:r>
-      <w:proofErr w:type="spellStart"/>
-      <w:r>
-        <w:rPr>
-          <w:lang w:eastAsia="ja-JP"/>
-        </w:rPr>
-        <w:t>лимит</w:t>
-      </w:r>
-      <w:proofErr w:type="spellEnd"/>
-      <w:r>
-        <w:rPr>
-          <w:lang w:eastAsia="ja-JP"/>
-        </w:rPr>
         <w:t xml:space="preserve">: </w:t>
+      </w:r>
+      <w:r>
+        <w:rPr>
+          <w:b/>
+          <w:lang w:val="bg-BG" w:eastAsia="ja-JP"/>
+        </w:rPr>
+        <w:t>2</w:t>
       </w:r>
       <w:r>
         <w:rPr>
           <w:b/>
           <w:lang w:eastAsia="ja-JP"/>
         </w:rPr>
-        <w:t>2</w:t>
-      </w:r>
-      <w:r>
-        <w:rPr>
-          <w:b/>
-          <w:lang w:eastAsia="ja-JP"/>
-        </w:rPr>
-        <w:t>00</w:t>
-      </w:r>
-      <w:r>
-        <w:rPr>
-          <w:b/>
-          <w:lang w:eastAsia="ja-JP"/>
-        </w:rPr>
-        <w:t xml:space="preserve"> </w:t>
+        <w:t xml:space="preserve">00 </w:t>
       </w:r>
       <w:r>
         <w:rPr>
@@ -1443,11 +1636,6 @@
       </w:r>
     </w:p>
     <w:p>
-      <w:r>
-        <w:br w:type="page"/>
-      </w:r>
-    </w:p>
-    <w:p>
       <w:pPr>
         <w:pStyle w:val="Heading2"/>
         <w:spacing w:after="120"/>
@@ -1461,33 +1649,13 @@
         </w:rPr>
         <w:lastRenderedPageBreak/>
         <w:t>Примерни вход и изход</w:t>
-      </w:r>
-    </w:p>
-    <w:p>
-      <w:r>
-        <w:rPr>
-          <w:b/>
-          <w:lang w:val="bg-BG"/>
-        </w:rPr>
-        <w:t>Бележка</w:t>
-      </w:r>
-      <w:r>
-        <w:rPr>
-          <w:b/>
-        </w:rPr>
-        <w:t>:</w:t>
-      </w:r>
-      <w:r>
-        <w:rPr>
-          <w:lang w:val="bg-BG"/>
-        </w:rPr>
-        <w:t xml:space="preserve"> Цветовете в последния примерен изход са само за по-лесно разглеждане. Не трябва да оцветявате изхода.</w:t>
       </w:r>
     </w:p>
     <w:tbl>
       <w:tblPr>
         <w:tblStyle w:val="TableGrid"/>
-        <w:tblW w:w="10343" w:type="dxa"/>
+        <w:tblW w:w="10429" w:type="dxa"/>
+        <w:tblInd w:w="85" w:type="dxa"/>
         <w:tblLayout w:type="fixed"/>
         <w:tblCellMar>
           <w:top w:w="57" w:type="dxa"/>
@@ -1495,17 +1663,17 @@
           <w:bottom w:w="57" w:type="dxa"/>
           <w:right w:w="85" w:type="dxa"/>
         </w:tblCellMar>
-        <w:tblLook w:val="04A0"/>
+        <w:tblLook w:val="04A0" w:firstRow="1" w:lastRow="0" w:firstColumn="1" w:lastColumn="0" w:noHBand="0" w:noVBand="1"/>
       </w:tblPr>
       <w:tblGrid>
-        <w:gridCol w:w="3436"/>
+        <w:gridCol w:w="3351"/>
         <w:gridCol w:w="3222"/>
-        <w:gridCol w:w="3685"/>
+        <w:gridCol w:w="3856"/>
       </w:tblGrid>
       <w:tr>
         <w:tc>
           <w:tcPr>
-            <w:tcW w:w="3436" w:type="dxa"/>
+            <w:tcW w:w="3351" w:type="dxa"/>
             <w:shd w:val="clear" w:color="auto" w:fill="D9D9D9"/>
           </w:tcPr>
           <w:p>
@@ -1553,7 +1721,7 @@
         </w:tc>
         <w:tc>
           <w:tcPr>
-            <w:tcW w:w="3685" w:type="dxa"/>
+            <w:tcW w:w="3856" w:type="dxa"/>
             <w:shd w:val="clear" w:color="auto" w:fill="D9D9D9"/>
           </w:tcPr>
           <w:p>
@@ -1582,7 +1750,7 @@
         </w:trPr>
         <w:tc>
           <w:tcPr>
-            <w:tcW w:w="3436" w:type="dxa"/>
+            <w:tcW w:w="3351" w:type="dxa"/>
           </w:tcPr>
           <w:p>
             <w:pPr>
@@ -1602,7 +1770,13 @@
                 <w:rFonts w:ascii="Consolas" w:eastAsia="Calibri" w:hAnsi="Consolas" w:cs="Times New Roman"/>
               </w:rPr>
               <w:br/>
-              <w:t>circle(-3, 1, 1.5)</w:t>
+              <w:t>circle(-3, 1, 1.4</w:t>
+            </w:r>
+            <w:r>
+              <w:rPr>
+                <w:rFonts w:ascii="Consolas" w:eastAsia="Calibri" w:hAnsi="Consolas" w:cs="Times New Roman"/>
+              </w:rPr>
+              <w:t>)</w:t>
             </w:r>
             <w:r>
               <w:rPr>
@@ -1634,7 +1808,7 @@
         </w:tc>
         <w:tc>
           <w:tcPr>
-            <w:tcW w:w="3685" w:type="dxa"/>
+            <w:tcW w:w="3856" w:type="dxa"/>
           </w:tcPr>
           <w:p>
             <w:pPr>
@@ -1670,7 +1844,7 @@
                           <a:blip r:embed="rId10" cstate="print">
                             <a:extLst>
                               <a:ext uri="{28A0092B-C50C-407E-A947-70E740481C1C}">
-                                <a14:useLocalDpi xmlns:a14="http://schemas.microsoft.com/office/drawing/2010/main" xmlns:wps="http://schemas.microsoft.com/office/word/2010/wordprocessingShape" xmlns:wpi="http://schemas.microsoft.com/office/word/2010/wordprocessingInk" xmlns:wpg="http://schemas.microsoft.com/office/word/2010/wordprocessingGroup" xmlns:w15="http://schemas.microsoft.com/office/word/2012/wordml" xmlns:w14="http://schemas.microsoft.com/office/word/2010/wordml" xmlns:w="http://schemas.openxmlformats.org/wordprocessingml/2006/main" xmlns:w10="urn:schemas-microsoft-com:office:word" xmlns:wp14="http://schemas.microsoft.com/office/word/2010/wordprocessingDrawing" xmlns:v="urn:schemas-microsoft-com:vml" xmlns:o="urn:schemas-microsoft-com:office:office" xmlns:mc="http://schemas.openxmlformats.org/markup-compatibility/2006" xmlns:wpc="http://schemas.microsoft.com/office/word/2010/wordprocessingCanvas" xmlns="" val="0"/>
+                                <a14:useLocalDpi xmlns:a14="http://schemas.microsoft.com/office/drawing/2010/main" val="0"/>
                               </a:ext>
                             </a:extLst>
                           </a:blip>
@@ -1691,7 +1865,7 @@
                           </a:ln>
                           <a:extLst>
                             <a:ext uri="{53640926-AAD7-44D8-BBD7-CCE9431645EC}">
-                              <a14:shadowObscured xmlns:a14="http://schemas.microsoft.com/office/drawing/2010/main" xmlns:wps="http://schemas.microsoft.com/office/word/2010/wordprocessingShape" xmlns:wpi="http://schemas.microsoft.com/office/word/2010/wordprocessingInk" xmlns:wpg="http://schemas.microsoft.com/office/word/2010/wordprocessingGroup" xmlns:w15="http://schemas.microsoft.com/office/word/2012/wordml" xmlns:w14="http://schemas.microsoft.com/office/word/2010/wordml" xmlns:w="http://schemas.openxmlformats.org/wordprocessingml/2006/main" xmlns:w10="urn:schemas-microsoft-com:office:word" xmlns:wp14="http://schemas.microsoft.com/office/word/2010/wordprocessingDrawing" xmlns:v="urn:schemas-microsoft-com:vml" xmlns:o="urn:schemas-microsoft-com:office:office" xmlns:mc="http://schemas.openxmlformats.org/markup-compatibility/2006" xmlns:wpc="http://schemas.microsoft.com/office/word/2010/wordprocessingCanvas" xmlns=""/>
+                              <a14:shadowObscured xmlns:a14="http://schemas.microsoft.com/office/drawing/2010/main"/>
                             </a:ext>
                           </a:extLst>
                         </pic:spPr>
@@ -1710,7 +1884,7 @@
         </w:trPr>
         <w:tc>
           <w:tcPr>
-            <w:tcW w:w="3436" w:type="dxa"/>
+            <w:tcW w:w="3351" w:type="dxa"/>
           </w:tcPr>
           <w:p>
             <w:pPr>
@@ -1769,7 +1943,7 @@
         </w:tc>
         <w:tc>
           <w:tcPr>
-            <w:tcW w:w="3685" w:type="dxa"/>
+            <w:tcW w:w="3856" w:type="dxa"/>
           </w:tcPr>
           <w:p>
             <w:pPr>
@@ -1803,7 +1977,7 @@
                           <a:blip r:embed="rId11" cstate="print">
                             <a:extLst>
                               <a:ext uri="{28A0092B-C50C-407E-A947-70E740481C1C}">
-                                <a14:useLocalDpi xmlns:a14="http://schemas.microsoft.com/office/drawing/2010/main" xmlns:wps="http://schemas.microsoft.com/office/word/2010/wordprocessingShape" xmlns:wpi="http://schemas.microsoft.com/office/word/2010/wordprocessingInk" xmlns:wpg="http://schemas.microsoft.com/office/word/2010/wordprocessingGroup" xmlns:w15="http://schemas.microsoft.com/office/word/2012/wordml" xmlns:w14="http://schemas.microsoft.com/office/word/2010/wordml" xmlns:w="http://schemas.openxmlformats.org/wordprocessingml/2006/main" xmlns:w10="urn:schemas-microsoft-com:office:word" xmlns:wp14="http://schemas.microsoft.com/office/word/2010/wordprocessingDrawing" xmlns:v="urn:schemas-microsoft-com:vml" xmlns:o="urn:schemas-microsoft-com:office:office" xmlns:mc="http://schemas.openxmlformats.org/markup-compatibility/2006" xmlns:wpc="http://schemas.microsoft.com/office/word/2010/wordprocessingCanvas" xmlns="" val="0"/>
+                                <a14:useLocalDpi xmlns:a14="http://schemas.microsoft.com/office/drawing/2010/main" val="0"/>
                               </a:ext>
                             </a:extLst>
                           </a:blip>
@@ -1824,7 +1998,7 @@
                           </a:ln>
                           <a:extLst>
                             <a:ext uri="{53640926-AAD7-44D8-BBD7-CCE9431645EC}">
-                              <a14:shadowObscured xmlns:a14="http://schemas.microsoft.com/office/drawing/2010/main" xmlns:wps="http://schemas.microsoft.com/office/word/2010/wordprocessingShape" xmlns:wpi="http://schemas.microsoft.com/office/word/2010/wordprocessingInk" xmlns:wpg="http://schemas.microsoft.com/office/word/2010/wordprocessingGroup" xmlns:w15="http://schemas.microsoft.com/office/word/2012/wordml" xmlns:w14="http://schemas.microsoft.com/office/word/2010/wordml" xmlns:w="http://schemas.openxmlformats.org/wordprocessingml/2006/main" xmlns:w10="urn:schemas-microsoft-com:office:word" xmlns:wp14="http://schemas.microsoft.com/office/word/2010/wordprocessingDrawing" xmlns:v="urn:schemas-microsoft-com:vml" xmlns:o="urn:schemas-microsoft-com:office:office" xmlns:mc="http://schemas.openxmlformats.org/markup-compatibility/2006" xmlns:wpc="http://schemas.microsoft.com/office/word/2010/wordprocessingCanvas" xmlns=""/>
+                              <a14:shadowObscured xmlns:a14="http://schemas.microsoft.com/office/drawing/2010/main"/>
                             </a:ext>
                           </a:extLst>
                         </pic:spPr>
@@ -1843,7 +2017,7 @@
         </w:trPr>
         <w:tc>
           <w:tcPr>
-            <w:tcW w:w="3436" w:type="dxa"/>
+            <w:tcW w:w="3351" w:type="dxa"/>
           </w:tcPr>
           <w:p>
             <w:pPr>
@@ -1902,7 +2076,7 @@
         </w:tc>
         <w:tc>
           <w:tcPr>
-            <w:tcW w:w="3685" w:type="dxa"/>
+            <w:tcW w:w="3856" w:type="dxa"/>
           </w:tcPr>
           <w:p>
             <w:pPr>
@@ -1936,7 +2110,7 @@
                           <a:blip r:embed="rId12" cstate="print">
                             <a:extLst>
                               <a:ext uri="{28A0092B-C50C-407E-A947-70E740481C1C}">
-                                <a14:useLocalDpi xmlns:a14="http://schemas.microsoft.com/office/drawing/2010/main" xmlns:wps="http://schemas.microsoft.com/office/word/2010/wordprocessingShape" xmlns:wpi="http://schemas.microsoft.com/office/word/2010/wordprocessingInk" xmlns:wpg="http://schemas.microsoft.com/office/word/2010/wordprocessingGroup" xmlns:w15="http://schemas.microsoft.com/office/word/2012/wordml" xmlns:w14="http://schemas.microsoft.com/office/word/2010/wordml" xmlns:w="http://schemas.openxmlformats.org/wordprocessingml/2006/main" xmlns:w10="urn:schemas-microsoft-com:office:word" xmlns:wp14="http://schemas.microsoft.com/office/word/2010/wordprocessingDrawing" xmlns:v="urn:schemas-microsoft-com:vml" xmlns:o="urn:schemas-microsoft-com:office:office" xmlns:mc="http://schemas.openxmlformats.org/markup-compatibility/2006" xmlns:wpc="http://schemas.microsoft.com/office/word/2010/wordprocessingCanvas" xmlns="" val="0"/>
+                                <a14:useLocalDpi xmlns:a14="http://schemas.microsoft.com/office/drawing/2010/main" val="0"/>
                               </a:ext>
                             </a:extLst>
                           </a:blip>
@@ -1957,7 +2131,7 @@
                           </a:ln>
                           <a:extLst>
                             <a:ext uri="{53640926-AAD7-44D8-BBD7-CCE9431645EC}">
-                              <a14:shadowObscured xmlns:a14="http://schemas.microsoft.com/office/drawing/2010/main" xmlns:wps="http://schemas.microsoft.com/office/word/2010/wordprocessingShape" xmlns:wpi="http://schemas.microsoft.com/office/word/2010/wordprocessingInk" xmlns:wpg="http://schemas.microsoft.com/office/word/2010/wordprocessingGroup" xmlns:w15="http://schemas.microsoft.com/office/word/2012/wordml" xmlns:w14="http://schemas.microsoft.com/office/word/2010/wordml" xmlns:w="http://schemas.openxmlformats.org/wordprocessingml/2006/main" xmlns:w10="urn:schemas-microsoft-com:office:word" xmlns:wp14="http://schemas.microsoft.com/office/word/2010/wordprocessingDrawing" xmlns:v="urn:schemas-microsoft-com:vml" xmlns:o="urn:schemas-microsoft-com:office:office" xmlns:mc="http://schemas.openxmlformats.org/markup-compatibility/2006" xmlns:wpc="http://schemas.microsoft.com/office/word/2010/wordprocessingCanvas" xmlns=""/>
+                              <a14:shadowObscured xmlns:a14="http://schemas.microsoft.com/office/drawing/2010/main"/>
                             </a:ext>
                           </a:extLst>
                         </pic:spPr>
@@ -1976,7 +2150,7 @@
         </w:trPr>
         <w:tc>
           <w:tcPr>
-            <w:tcW w:w="3436" w:type="dxa"/>
+            <w:tcW w:w="3351" w:type="dxa"/>
           </w:tcPr>
           <w:p>
             <w:pPr>
@@ -2042,7 +2216,7 @@
         </w:tc>
         <w:tc>
           <w:tcPr>
-            <w:tcW w:w="3685" w:type="dxa"/>
+            <w:tcW w:w="3856" w:type="dxa"/>
           </w:tcPr>
           <w:p>
             <w:pPr>
@@ -2076,7 +2250,7 @@
                           <a:blip r:embed="rId13" cstate="print">
                             <a:extLst>
                               <a:ext uri="{28A0092B-C50C-407E-A947-70E740481C1C}">
-                                <a14:useLocalDpi xmlns:a14="http://schemas.microsoft.com/office/drawing/2010/main" xmlns:wps="http://schemas.microsoft.com/office/word/2010/wordprocessingShape" xmlns:wpi="http://schemas.microsoft.com/office/word/2010/wordprocessingInk" xmlns:wpg="http://schemas.microsoft.com/office/word/2010/wordprocessingGroup" xmlns:w15="http://schemas.microsoft.com/office/word/2012/wordml" xmlns:w14="http://schemas.microsoft.com/office/word/2010/wordml" xmlns:w="http://schemas.openxmlformats.org/wordprocessingml/2006/main" xmlns:w10="urn:schemas-microsoft-com:office:word" xmlns:wp14="http://schemas.microsoft.com/office/word/2010/wordprocessingDrawing" xmlns:v="urn:schemas-microsoft-com:vml" xmlns:o="urn:schemas-microsoft-com:office:office" xmlns:mc="http://schemas.openxmlformats.org/markup-compatibility/2006" xmlns:wpc="http://schemas.microsoft.com/office/word/2010/wordprocessingCanvas" xmlns="" val="0"/>
+                                <a14:useLocalDpi xmlns:a14="http://schemas.microsoft.com/office/drawing/2010/main" val="0"/>
                               </a:ext>
                             </a:extLst>
                           </a:blip>
@@ -2097,7 +2271,7 @@
                           </a:ln>
                           <a:extLst>
                             <a:ext uri="{53640926-AAD7-44D8-BBD7-CCE9431645EC}">
-                              <a14:shadowObscured xmlns:a14="http://schemas.microsoft.com/office/drawing/2010/main" xmlns:wps="http://schemas.microsoft.com/office/word/2010/wordprocessingShape" xmlns:wpi="http://schemas.microsoft.com/office/word/2010/wordprocessingInk" xmlns:wpg="http://schemas.microsoft.com/office/word/2010/wordprocessingGroup" xmlns:w15="http://schemas.microsoft.com/office/word/2012/wordml" xmlns:w14="http://schemas.microsoft.com/office/word/2010/wordml" xmlns:w="http://schemas.openxmlformats.org/wordprocessingml/2006/main" xmlns:w10="urn:schemas-microsoft-com:office:word" xmlns:wp14="http://schemas.microsoft.com/office/word/2010/wordprocessingDrawing" xmlns:v="urn:schemas-microsoft-com:vml" xmlns:o="urn:schemas-microsoft-com:office:office" xmlns:mc="http://schemas.openxmlformats.org/markup-compatibility/2006" xmlns:wpc="http://schemas.microsoft.com/office/word/2010/wordprocessingCanvas" xmlns=""/>
+                              <a14:shadowObscured xmlns:a14="http://schemas.microsoft.com/office/drawing/2010/main"/>
                             </a:ext>
                           </a:extLst>
                         </pic:spPr>
@@ -2116,7 +2290,7 @@
         </w:trPr>
         <w:tc>
           <w:tcPr>
-            <w:tcW w:w="3436" w:type="dxa"/>
+            <w:tcW w:w="3351" w:type="dxa"/>
           </w:tcPr>
           <w:p>
             <w:pPr>
@@ -2230,13 +2404,13 @@
               <w:spacing w:before="0" w:after="0"/>
               <w:rPr>
                 <w:rFonts w:ascii="Consolas" w:eastAsia="Calibri" w:hAnsi="Consolas" w:cs="Times New Roman"/>
-                <w:highlight w:val="red"/>
+                <w:highlight w:val="lightGray"/>
               </w:rPr>
             </w:pPr>
             <w:r>
               <w:rPr>
                 <w:rFonts w:ascii="Consolas" w:eastAsia="Calibri" w:hAnsi="Consolas" w:cs="Times New Roman"/>
-                <w:highlight w:val="red"/>
+                <w:highlight w:val="lightGray"/>
               </w:rPr>
               <w:t>rectangle(-3, 5, 12, -2)</w:t>
             </w:r>
@@ -2251,7 +2425,7 @@
             <w:r>
               <w:rPr>
                 <w:rFonts w:ascii="Consolas" w:eastAsia="Calibri" w:hAnsi="Consolas" w:cs="Times New Roman"/>
-                <w:highlight w:val="red"/>
+                <w:highlight w:val="lightGray"/>
               </w:rPr>
               <w:t>circle(11.29, 2.41, 2.15)</w:t>
             </w:r>
@@ -2352,7 +2526,7 @@
         </w:tc>
         <w:tc>
           <w:tcPr>
-            <w:tcW w:w="6907" w:type="dxa"/>
+            <w:tcW w:w="7078" w:type="dxa"/>
             <w:gridSpan w:val="2"/>
           </w:tcPr>
           <w:p>
@@ -2410,7 +2584,7 @@
             <w:r>
               <w:rPr>
                 <w:rFonts w:ascii="Consolas" w:eastAsia="Calibri" w:hAnsi="Consolas" w:cs="Times New Roman"/>
-                <w:highlight w:val="red"/>
+                <w:highlight w:val="lightGray"/>
               </w:rPr>
               <w:t>Rectangle and circle cross</w:t>
             </w:r>
@@ -2464,7 +2638,32 @@
         </w:tc>
       </w:tr>
     </w:tbl>
-    <w:p/>
+    <w:p>
+      <w:r>
+        <w:rPr>
+          <w:b/>
+          <w:lang w:val="bg-BG"/>
+        </w:rPr>
+        <w:t>Забележка</w:t>
+      </w:r>
+      <w:r>
+        <w:rPr>
+          <w:b/>
+        </w:rPr>
+        <w:t xml:space="preserve">: </w:t>
+      </w:r>
+      <w:r>
+        <w:rPr>
+          <w:lang w:val="bg-BG"/>
+        </w:rPr>
+        <w:t>цветовете в примера са използвани за по-добра визуализация. Не се изисква цветен изход</w:t>
+      </w:r>
+      <w:r>
+        <w:t>.</w:t>
+      </w:r>
+      <w:bookmarkStart w:id="0" w:name="_GoBack"/>
+      <w:bookmarkEnd w:id="0"/>
+    </w:p>
     <w:sectPr>
       <w:headerReference w:type="default" r:id="rId14"/>
       <w:footerReference w:type="default" r:id="rId15"/>
@@ -2478,7 +2677,7 @@
 </file>
 
 <file path=word/endnotes.xml><?xml version="1.0" encoding="utf-8"?>
-<w:endnotes xmlns:ve="http://schemas.openxmlformats.org/markup-compatibility/2006" xmlns:o="urn:schemas-microsoft-com:office:office" xmlns:r="http://schemas.openxmlformats.org/officeDocument/2006/relationships" xmlns:m="http://schemas.openxmlformats.org/officeDocument/2006/math" xmlns:v="urn:schemas-microsoft-com:vml" xmlns:wp="http://schemas.openxmlformats.org/drawingml/2006/wordprocessingDrawing" xmlns:w10="urn:schemas-microsoft-com:office:word" xmlns:w="http://schemas.openxmlformats.org/wordprocessingml/2006/main" xmlns:wne="http://schemas.microsoft.com/office/word/2006/wordml">
+<w:endnotes xmlns:wpc="http://schemas.microsoft.com/office/word/2010/wordprocessingCanvas" xmlns:mc="http://schemas.openxmlformats.org/markup-compatibility/2006" xmlns:o="urn:schemas-microsoft-com:office:office" xmlns:r="http://schemas.openxmlformats.org/officeDocument/2006/relationships" xmlns:m="http://schemas.openxmlformats.org/officeDocument/2006/math" xmlns:v="urn:schemas-microsoft-com:vml" xmlns:wp14="http://schemas.microsoft.com/office/word/2010/wordprocessingDrawing" xmlns:wp="http://schemas.openxmlformats.org/drawingml/2006/wordprocessingDrawing" xmlns:w10="urn:schemas-microsoft-com:office:word" xmlns:w="http://schemas.openxmlformats.org/wordprocessingml/2006/main" xmlns:w14="http://schemas.microsoft.com/office/word/2010/wordml" xmlns:w15="http://schemas.microsoft.com/office/word/2012/wordml" xmlns:wpg="http://schemas.microsoft.com/office/word/2010/wordprocessingGroup" xmlns:wpi="http://schemas.microsoft.com/office/word/2010/wordprocessingInk" xmlns:wne="http://schemas.microsoft.com/office/word/2006/wordml" xmlns:wps="http://schemas.microsoft.com/office/word/2010/wordprocessingShape" mc:Ignorable="w14 w15 wp14">
   <w:endnote w:type="separator" w:id="-1">
     <w:p>
       <w:pPr>
@@ -2503,7 +2702,7 @@
 </file>
 
 <file path=word/footer1.xml><?xml version="1.0" encoding="utf-8"?>
-<w:ftr xmlns:ve="http://schemas.openxmlformats.org/markup-compatibility/2006" xmlns:o="urn:schemas-microsoft-com:office:office" xmlns:r="http://schemas.openxmlformats.org/officeDocument/2006/relationships" xmlns:m="http://schemas.openxmlformats.org/officeDocument/2006/math" xmlns:v="urn:schemas-microsoft-com:vml" xmlns:wp="http://schemas.openxmlformats.org/drawingml/2006/wordprocessingDrawing" xmlns:w10="urn:schemas-microsoft-com:office:word" xmlns:w="http://schemas.openxmlformats.org/wordprocessingml/2006/main" xmlns:wne="http://schemas.microsoft.com/office/word/2006/wordml">
+<w:ftr xmlns:wpc="http://schemas.microsoft.com/office/word/2010/wordprocessingCanvas" xmlns:mc="http://schemas.openxmlformats.org/markup-compatibility/2006" xmlns:o="urn:schemas-microsoft-com:office:office" xmlns:r="http://schemas.openxmlformats.org/officeDocument/2006/relationships" xmlns:m="http://schemas.openxmlformats.org/officeDocument/2006/math" xmlns:v="urn:schemas-microsoft-com:vml" xmlns:wp14="http://schemas.microsoft.com/office/word/2010/wordprocessingDrawing" xmlns:wp="http://schemas.openxmlformats.org/drawingml/2006/wordprocessingDrawing" xmlns:w10="urn:schemas-microsoft-com:office:word" xmlns:w="http://schemas.openxmlformats.org/wordprocessingml/2006/main" xmlns:w14="http://schemas.microsoft.com/office/word/2010/wordml" xmlns:w15="http://schemas.microsoft.com/office/word/2012/wordml" xmlns:wpg="http://schemas.microsoft.com/office/word/2010/wordprocessingGroup" xmlns:wpi="http://schemas.microsoft.com/office/word/2010/wordprocessingInk" xmlns:wne="http://schemas.microsoft.com/office/word/2006/wordml" xmlns:wps="http://schemas.microsoft.com/office/word/2010/wordprocessingShape" mc:Ignorable="w14 w15 wp14">
   <w:p>
     <w:pPr>
       <w:pStyle w:val="Footer"/>
@@ -2518,7 +2717,7 @@
           <v:stroke joinstyle="miter"/>
           <v:path gradientshapeok="t" o:connecttype="rect"/>
         </v:shapetype>
-        <v:shape id="Text Box 4" o:spid="_x0000_s4101" type="#_x0000_t202" style="position:absolute;margin-left:6.65pt;margin-top:8.95pt;width:117.1pt;height:40pt;z-index:251665408;visibility:visible;mso-width-relative:margin;mso-height-relative:margin" o:gfxdata="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" filled="f" stroked="f">
+        <v:shape id="Text Box 4" o:spid="_x0000_s2053" type="#_x0000_t202" style="position:absolute;margin-left:6.65pt;margin-top:8.95pt;width:117.1pt;height:40pt;z-index:251665408;visibility:visible;mso-width-relative:margin;mso-height-relative:margin" o:gfxdata="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" filled="f" stroked="f">
           <v:textbox inset=".5mm,.5mm,.5mm,.5mm">
             <w:txbxContent>
               <w:p>
@@ -2554,7 +2753,7 @@
                               <a:blip r:embed="rId3">
                                 <a:extLst>
                                   <a:ext uri="{28A0092B-C50C-407E-A947-70E740481C1C}">
-                                    <a14:useLocalDpi xmlns:a14="http://schemas.microsoft.com/office/drawing/2010/main" xmlns:wps="http://schemas.microsoft.com/office/word/2010/wordprocessingShape" xmlns:wpi="http://schemas.microsoft.com/office/word/2010/wordprocessingInk" xmlns:wpg="http://schemas.microsoft.com/office/word/2010/wordprocessingGroup" xmlns:w15="http://schemas.microsoft.com/office/word/2012/wordml" xmlns:w14="http://schemas.microsoft.com/office/word/2010/wordml" xmlns:w="http://schemas.openxmlformats.org/wordprocessingml/2006/main" xmlns:w10="urn:schemas-microsoft-com:office:word" xmlns:wp14="http://schemas.microsoft.com/office/word/2010/wordprocessingDrawing" xmlns:v="urn:schemas-microsoft-com:vml" xmlns:o="urn:schemas-microsoft-com:office:office" xmlns:mc="http://schemas.openxmlformats.org/markup-compatibility/2006" xmlns:wpc="http://schemas.microsoft.com/office/word/2010/wordprocessingCanvas" xmlns="" val="0"/>
+                                    <a14:useLocalDpi xmlns:a14="http://schemas.microsoft.com/office/drawing/2010/main" val="0"/>
                                   </a:ext>
                                 </a:extLst>
                               </a:blip>
@@ -2594,7 +2793,7 @@
         <w:lang w:val="bg-BG" w:eastAsia="bg-BG"/>
       </w:rPr>
       <w:pict>
-        <v:line id="Straight Connector 1" o:spid="_x0000_s4100" style="position:absolute;flip:y;z-index:251666432;visibility:visible" from="-.1pt,5.2pt" to="520.7pt,5.2pt" o:gfxdata="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" strokecolor="#f37123" strokeweight="1pt">
+        <v:line id="Straight Connector 1" o:spid="_x0000_s2052" style="position:absolute;flip:y;z-index:251666432;visibility:visible" from="-.1pt,5.2pt" to="520.7pt,5.2pt" o:gfxdata="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" strokecolor="#f37123" strokeweight="1pt">
           <v:stroke endcap="round"/>
         </v:line>
       </w:pict>
@@ -2605,7 +2804,7 @@
         <w:lang w:val="bg-BG" w:eastAsia="bg-BG"/>
       </w:rPr>
       <w:pict>
-        <v:shape id="Text Box 3" o:spid="_x0000_s4099" type="#_x0000_t202" style="position:absolute;margin-left:444.65pt;margin-top:26.95pt;width:70.9pt;height:15.9pt;z-index:251667456;visibility:visible;v-text-anchor:middle" o:gfxdata="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" filled="f" stroked="f" strokeweight=".5pt">
+        <v:shape id="Text Box 3" o:spid="_x0000_s2051" type="#_x0000_t202" style="position:absolute;margin-left:444.65pt;margin-top:26.95pt;width:70.9pt;height:15.9pt;z-index:251667456;visibility:visible;v-text-anchor:middle" o:gfxdata="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" filled="f" stroked="f" strokeweight=".5pt">
           <v:textbox inset="0,0,0,0">
             <w:txbxContent>
               <w:p>
@@ -2667,16 +2866,31 @@
                   </w:rPr>
                   <w:t xml:space="preserve"> of </w:t>
                 </w:r>
-                <w:fldSimple w:instr=" NUMPAGES   \* MERGEFORMAT ">
-                  <w:r>
-                    <w:rPr>
-                      <w:noProof/>
-                      <w:sz w:val="18"/>
-                      <w:szCs w:val="18"/>
-                    </w:rPr>
-                    <w:t>3</w:t>
-                  </w:r>
-                </w:fldSimple>
+                <w:r>
+                  <w:fldChar w:fldCharType="begin"/>
+                </w:r>
+                <w:r>
+                  <w:instrText xml:space="preserve"> NUMPAGES   \* MERGEFORMAT </w:instrText>
+                </w:r>
+                <w:r>
+                  <w:fldChar w:fldCharType="separate"/>
+                </w:r>
+                <w:r>
+                  <w:rPr>
+                    <w:noProof/>
+                    <w:sz w:val="18"/>
+                    <w:szCs w:val="18"/>
+                  </w:rPr>
+                  <w:t>2</w:t>
+                </w:r>
+                <w:r>
+                  <w:rPr>
+                    <w:noProof/>
+                    <w:sz w:val="18"/>
+                    <w:szCs w:val="18"/>
+                  </w:rPr>
+                  <w:fldChar w:fldCharType="end"/>
+                </w:r>
               </w:p>
             </w:txbxContent>
           </v:textbox>
@@ -2689,7 +2903,7 @@
         <w:lang w:val="bg-BG" w:eastAsia="bg-BG"/>
       </w:rPr>
       <w:pict>
-        <v:shape id="Text Box 2" o:spid="_x0000_s4098" type="#_x0000_t202" style="position:absolute;margin-left:125.15pt;margin-top:26.95pt;width:44.85pt;height:15.75pt;z-index:251664384;visibility:visible;v-text-anchor:middle" o:gfxdata="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" filled="f" stroked="f" strokeweight=".5pt">
+        <v:shape id="Text Box 2" o:spid="_x0000_s2050" type="#_x0000_t202" style="position:absolute;margin-left:125.15pt;margin-top:26.95pt;width:44.85pt;height:15.75pt;z-index:251664384;visibility:visible;v-text-anchor:middle" o:gfxdata="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" filled="f" stroked="f" strokeweight=".5pt">
           <v:textbox inset=".5mm,0,0,0">
             <w:txbxContent>
               <w:p>
@@ -2715,7 +2929,7 @@
         <w:lang w:val="bg-BG" w:eastAsia="bg-BG"/>
       </w:rPr>
       <w:pict>
-        <v:shape id="Text Box 17" o:spid="_x0000_s4097" type="#_x0000_t202" style="position:absolute;margin-left:124.4pt;margin-top:6.7pt;width:396.3pt;height:40.45pt;z-index:251663360;visibility:visible" o:gfxdata="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" filled="f" stroked="f">
+        <v:shape id="Text Box 17" o:spid="_x0000_s2049" type="#_x0000_t202" style="position:absolute;margin-left:124.4pt;margin-top:6.7pt;width:396.3pt;height:40.45pt;z-index:251663360;visibility:visible" o:gfxdata="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" filled="f" stroked="f">
           <v:textbox inset=".5mm,1.2mm,.5mm,.5mm">
             <w:txbxContent>
               <w:p>
@@ -2854,7 +3068,7 @@
                       <wp:extent cx="200025" cy="200025"/>
                       <wp:effectExtent l="0" t="0" r="9525" b="9525"/>
                       <wp:docPr id="73" name="Picture 73">
-                        <a:hlinkClick xmlns:a="http://schemas.openxmlformats.org/drawingml/2006/main" r:id="rId1"/>
+                        <a:hlinkClick xmlns:a="http://schemas.openxmlformats.org/drawingml/2006/main" r:id="rId4"/>
                       </wp:docPr>
                       <wp:cNvGraphicFramePr/>
                       <a:graphic xmlns:a="http://schemas.openxmlformats.org/drawingml/2006/main">
@@ -2862,7 +3076,7 @@
                           <pic:pic xmlns:pic="http://schemas.openxmlformats.org/drawingml/2006/picture">
                             <pic:nvPicPr>
                               <pic:cNvPr id="94" name="Picture 4">
-                                <a:hlinkClick r:id="rId1"/>
+                                <a:hlinkClick r:id="rId4"/>
                               </pic:cNvPr>
                               <pic:cNvPicPr/>
                             </pic:nvPicPr>
@@ -3306,7 +3520,7 @@
 </file>
 
 <file path=word/footnotes.xml><?xml version="1.0" encoding="utf-8"?>
-<w:footnotes xmlns:ve="http://schemas.openxmlformats.org/markup-compatibility/2006" xmlns:o="urn:schemas-microsoft-com:office:office" xmlns:r="http://schemas.openxmlformats.org/officeDocument/2006/relationships" xmlns:m="http://schemas.openxmlformats.org/officeDocument/2006/math" xmlns:v="urn:schemas-microsoft-com:vml" xmlns:wp="http://schemas.openxmlformats.org/drawingml/2006/wordprocessingDrawing" xmlns:w10="urn:schemas-microsoft-com:office:word" xmlns:w="http://schemas.openxmlformats.org/wordprocessingml/2006/main" xmlns:wne="http://schemas.microsoft.com/office/word/2006/wordml">
+<w:footnotes xmlns:wpc="http://schemas.microsoft.com/office/word/2010/wordprocessingCanvas" xmlns:mc="http://schemas.openxmlformats.org/markup-compatibility/2006" xmlns:o="urn:schemas-microsoft-com:office:office" xmlns:r="http://schemas.openxmlformats.org/officeDocument/2006/relationships" xmlns:m="http://schemas.openxmlformats.org/officeDocument/2006/math" xmlns:v="urn:schemas-microsoft-com:vml" xmlns:wp14="http://schemas.microsoft.com/office/word/2010/wordprocessingDrawing" xmlns:wp="http://schemas.openxmlformats.org/drawingml/2006/wordprocessingDrawing" xmlns:w10="urn:schemas-microsoft-com:office:word" xmlns:w="http://schemas.openxmlformats.org/wordprocessingml/2006/main" xmlns:w14="http://schemas.microsoft.com/office/word/2010/wordml" xmlns:w15="http://schemas.microsoft.com/office/word/2012/wordml" xmlns:wpg="http://schemas.microsoft.com/office/word/2010/wordprocessingGroup" xmlns:wpi="http://schemas.microsoft.com/office/word/2010/wordprocessingInk" xmlns:wne="http://schemas.microsoft.com/office/word/2006/wordml" xmlns:wps="http://schemas.microsoft.com/office/word/2010/wordprocessingShape" mc:Ignorable="w14 w15 wp14">
   <w:footnote w:type="separator" w:id="-1">
     <w:p>
       <w:pPr>
@@ -3331,7 +3545,7 @@
 </file>
 
 <file path=word/header1.xml><?xml version="1.0" encoding="utf-8"?>
-<w:hdr xmlns:ve="http://schemas.openxmlformats.org/markup-compatibility/2006" xmlns:o="urn:schemas-microsoft-com:office:office" xmlns:r="http://schemas.openxmlformats.org/officeDocument/2006/relationships" xmlns:m="http://schemas.openxmlformats.org/officeDocument/2006/math" xmlns:v="urn:schemas-microsoft-com:vml" xmlns:wp="http://schemas.openxmlformats.org/drawingml/2006/wordprocessingDrawing" xmlns:w10="urn:schemas-microsoft-com:office:word" xmlns:w="http://schemas.openxmlformats.org/wordprocessingml/2006/main" xmlns:wne="http://schemas.microsoft.com/office/word/2006/wordml">
+<w:hdr xmlns:wpc="http://schemas.microsoft.com/office/word/2010/wordprocessingCanvas" xmlns:mc="http://schemas.openxmlformats.org/markup-compatibility/2006" xmlns:o="urn:schemas-microsoft-com:office:office" xmlns:r="http://schemas.openxmlformats.org/officeDocument/2006/relationships" xmlns:m="http://schemas.openxmlformats.org/officeDocument/2006/math" xmlns:v="urn:schemas-microsoft-com:vml" xmlns:wp14="http://schemas.microsoft.com/office/word/2010/wordprocessingDrawing" xmlns:wp="http://schemas.openxmlformats.org/drawingml/2006/wordprocessingDrawing" xmlns:w10="urn:schemas-microsoft-com:office:word" xmlns:w="http://schemas.openxmlformats.org/wordprocessingml/2006/main" xmlns:w14="http://schemas.microsoft.com/office/word/2010/wordml" xmlns:w15="http://schemas.microsoft.com/office/word/2012/wordml" xmlns:wpg="http://schemas.microsoft.com/office/word/2010/wordprocessingGroup" xmlns:wpi="http://schemas.microsoft.com/office/word/2010/wordprocessingInk" xmlns:wne="http://schemas.microsoft.com/office/word/2006/wordml" xmlns:wps="http://schemas.microsoft.com/office/word/2010/wordprocessingShape" mc:Ignorable="w14 w15 wp14">
   <w:p>
     <w:pPr>
       <w:pStyle w:val="Header"/>
@@ -3342,8 +3556,8 @@
 </file>
 
 <file path=word/numbering.xml><?xml version="1.0" encoding="utf-8"?>
-<w:numbering xmlns:ve="http://schemas.openxmlformats.org/markup-compatibility/2006" xmlns:o="urn:schemas-microsoft-com:office:office" xmlns:r="http://schemas.openxmlformats.org/officeDocument/2006/relationships" xmlns:m="http://schemas.openxmlformats.org/officeDocument/2006/math" xmlns:v="urn:schemas-microsoft-com:vml" xmlns:wp="http://schemas.openxmlformats.org/drawingml/2006/wordprocessingDrawing" xmlns:w10="urn:schemas-microsoft-com:office:word" xmlns:w="http://schemas.openxmlformats.org/wordprocessingml/2006/main" xmlns:wne="http://schemas.microsoft.com/office/word/2006/wordml">
-  <w:abstractNum w:abstractNumId="0">
+<w:numbering xmlns:wpc="http://schemas.microsoft.com/office/word/2010/wordprocessingCanvas" xmlns:mc="http://schemas.openxmlformats.org/markup-compatibility/2006" xmlns:o="urn:schemas-microsoft-com:office:office" xmlns:r="http://schemas.openxmlformats.org/officeDocument/2006/relationships" xmlns:m="http://schemas.openxmlformats.org/officeDocument/2006/math" xmlns:v="urn:schemas-microsoft-com:vml" xmlns:wp14="http://schemas.microsoft.com/office/word/2010/wordprocessingDrawing" xmlns:wp="http://schemas.openxmlformats.org/drawingml/2006/wordprocessingDrawing" xmlns:w10="urn:schemas-microsoft-com:office:word" xmlns:w="http://schemas.openxmlformats.org/wordprocessingml/2006/main" xmlns:w14="http://schemas.microsoft.com/office/word/2010/wordml" xmlns:w15="http://schemas.microsoft.com/office/word/2012/wordml" xmlns:wpg="http://schemas.microsoft.com/office/word/2010/wordprocessingGroup" xmlns:wpi="http://schemas.microsoft.com/office/word/2010/wordprocessingInk" xmlns:wne="http://schemas.microsoft.com/office/word/2006/wordml" xmlns:wps="http://schemas.microsoft.com/office/word/2010/wordprocessingShape" mc:Ignorable="w14 w15 wp14">
+  <w:abstractNum w:abstractNumId="0" w15:restartNumberingAfterBreak="0">
     <w:nsid w:val="009D2C7E"/>
     <w:multiLevelType w:val="hybridMultilevel"/>
     <w:tmpl w:val="4C164682"/>
@@ -3456,7 +3670,7 @@
       </w:rPr>
     </w:lvl>
   </w:abstractNum>
-  <w:abstractNum w:abstractNumId="1">
+  <w:abstractNum w:abstractNumId="1" w15:restartNumberingAfterBreak="0">
     <w:nsid w:val="04E60920"/>
     <w:multiLevelType w:val="hybridMultilevel"/>
     <w:tmpl w:val="9DB0F662"/>
@@ -3569,7 +3783,7 @@
       </w:rPr>
     </w:lvl>
   </w:abstractNum>
-  <w:abstractNum w:abstractNumId="2">
+  <w:abstractNum w:abstractNumId="2" w15:restartNumberingAfterBreak="0">
     <w:nsid w:val="12D46FE6"/>
     <w:multiLevelType w:val="hybridMultilevel"/>
     <w:tmpl w:val="2E189FDA"/>
@@ -3682,7 +3896,7 @@
       </w:rPr>
     </w:lvl>
   </w:abstractNum>
-  <w:abstractNum w:abstractNumId="3">
+  <w:abstractNum w:abstractNumId="3" w15:restartNumberingAfterBreak="0">
     <w:nsid w:val="1DAD2515"/>
     <w:multiLevelType w:val="hybridMultilevel"/>
     <w:tmpl w:val="9C1E9A04"/>
@@ -3795,7 +4009,7 @@
       </w:rPr>
     </w:lvl>
   </w:abstractNum>
-  <w:abstractNum w:abstractNumId="4">
+  <w:abstractNum w:abstractNumId="4" w15:restartNumberingAfterBreak="0">
     <w:nsid w:val="22CD3F94"/>
     <w:multiLevelType w:val="hybridMultilevel"/>
     <w:tmpl w:val="A044FDFA"/>
@@ -3881,7 +4095,7 @@
       </w:pPr>
     </w:lvl>
   </w:abstractNum>
-  <w:abstractNum w:abstractNumId="5">
+  <w:abstractNum w:abstractNumId="5" w15:restartNumberingAfterBreak="0">
     <w:nsid w:val="48203ACE"/>
     <w:multiLevelType w:val="hybridMultilevel"/>
     <w:tmpl w:val="7C867F3C"/>
@@ -3994,7 +4208,7 @@
       </w:rPr>
     </w:lvl>
   </w:abstractNum>
-  <w:abstractNum w:abstractNumId="6">
+  <w:abstractNum w:abstractNumId="6" w15:restartNumberingAfterBreak="0">
     <w:nsid w:val="5507266E"/>
     <w:multiLevelType w:val="hybridMultilevel"/>
     <w:tmpl w:val="22522E3A"/>
@@ -4107,7 +4321,7 @@
       </w:rPr>
     </w:lvl>
   </w:abstractNum>
-  <w:abstractNum w:abstractNumId="7">
+  <w:abstractNum w:abstractNumId="7" w15:restartNumberingAfterBreak="0">
     <w:nsid w:val="55990837"/>
     <w:multiLevelType w:val="hybridMultilevel"/>
     <w:tmpl w:val="960254F8"/>
@@ -4220,7 +4434,7 @@
       </w:rPr>
     </w:lvl>
   </w:abstractNum>
-  <w:abstractNum w:abstractNumId="8">
+  <w:abstractNum w:abstractNumId="8" w15:restartNumberingAfterBreak="0">
     <w:nsid w:val="5F9A715F"/>
     <w:multiLevelType w:val="hybridMultilevel"/>
     <w:tmpl w:val="4B26630C"/>
@@ -4333,7 +4547,7 @@
       </w:rPr>
     </w:lvl>
   </w:abstractNum>
-  <w:abstractNum w:abstractNumId="9">
+  <w:abstractNum w:abstractNumId="9" w15:restartNumberingAfterBreak="0">
     <w:nsid w:val="7A0155B4"/>
     <w:multiLevelType w:val="hybridMultilevel"/>
     <w:tmpl w:val="581A57DA"/>
@@ -4480,7 +4694,7 @@
 </file>
 
 <file path=word/styles.xml><?xml version="1.0" encoding="utf-8"?>
-<w:styles xmlns:r="http://schemas.openxmlformats.org/officeDocument/2006/relationships" xmlns:w="http://schemas.openxmlformats.org/wordprocessingml/2006/main">
+<w:styles xmlns:mc="http://schemas.openxmlformats.org/markup-compatibility/2006" xmlns:r="http://schemas.openxmlformats.org/officeDocument/2006/relationships" xmlns:w="http://schemas.openxmlformats.org/wordprocessingml/2006/main" xmlns:w14="http://schemas.microsoft.com/office/word/2010/wordml" xmlns:w15="http://schemas.microsoft.com/office/word/2012/wordml" mc:Ignorable="w14 w15">
   <w:docDefaults>
     <w:rPrDefault>
       <w:rPr>
@@ -4496,144 +4710,378 @@
       </w:pPr>
     </w:pPrDefault>
   </w:docDefaults>
-  <w:latentStyles w:defLockedState="0" w:defUIPriority="99" w:defSemiHidden="1" w:defUnhideWhenUsed="1" w:defQFormat="0" w:count="267">
-    <w:lsdException w:name="Normal" w:semiHidden="0" w:uiPriority="0" w:unhideWhenUsed="0" w:qFormat="1"/>
-    <w:lsdException w:name="heading 1" w:semiHidden="0" w:uiPriority="9" w:unhideWhenUsed="0" w:qFormat="1"/>
-    <w:lsdException w:name="heading 2" w:uiPriority="9" w:qFormat="1"/>
-    <w:lsdException w:name="heading 3" w:uiPriority="9" w:qFormat="1"/>
-    <w:lsdException w:name="heading 4" w:uiPriority="9" w:qFormat="1"/>
-    <w:lsdException w:name="heading 5" w:uiPriority="9" w:qFormat="1"/>
-    <w:lsdException w:name="heading 6" w:uiPriority="9" w:qFormat="1"/>
-    <w:lsdException w:name="heading 7" w:uiPriority="9" w:qFormat="1"/>
-    <w:lsdException w:name="heading 8" w:uiPriority="9" w:qFormat="1"/>
-    <w:lsdException w:name="heading 9" w:uiPriority="9" w:qFormat="1"/>
-    <w:lsdException w:name="toc 1" w:uiPriority="39"/>
-    <w:lsdException w:name="toc 2" w:uiPriority="39"/>
-    <w:lsdException w:name="toc 3" w:uiPriority="39"/>
-    <w:lsdException w:name="toc 4" w:uiPriority="39"/>
-    <w:lsdException w:name="toc 5" w:uiPriority="39"/>
-    <w:lsdException w:name="toc 6" w:uiPriority="39"/>
-    <w:lsdException w:name="toc 7" w:uiPriority="39"/>
-    <w:lsdException w:name="toc 8" w:uiPriority="39"/>
-    <w:lsdException w:name="toc 9" w:uiPriority="39"/>
-    <w:lsdException w:name="caption" w:uiPriority="35" w:qFormat="1"/>
-    <w:lsdException w:name="Title" w:semiHidden="0" w:uiPriority="10" w:unhideWhenUsed="0"/>
-    <w:lsdException w:name="Default Paragraph Font" w:uiPriority="1"/>
-    <w:lsdException w:name="Subtitle" w:semiHidden="0" w:uiPriority="11" w:unhideWhenUsed="0"/>
-    <w:lsdException w:name="Strong" w:semiHidden="0" w:uiPriority="22" w:unhideWhenUsed="0" w:qFormat="1"/>
-    <w:lsdException w:name="Emphasis" w:semiHidden="0" w:uiPriority="20" w:unhideWhenUsed="0"/>
-    <w:lsdException w:name="Table Grid" w:semiHidden="0" w:uiPriority="59" w:unhideWhenUsed="0"/>
-    <w:lsdException w:name="Placeholder Text" w:unhideWhenUsed="0"/>
-    <w:lsdException w:name="No Spacing" w:semiHidden="0" w:uiPriority="1" w:unhideWhenUsed="0"/>
-    <w:lsdException w:name="Light Shading" w:semiHidden="0" w:uiPriority="60" w:unhideWhenUsed="0"/>
-    <w:lsdException w:name="Light List" w:semiHidden="0" w:uiPriority="61" w:unhideWhenUsed="0"/>
-    <w:lsdException w:name="Light Grid" w:semiHidden="0" w:uiPriority="62" w:unhideWhenUsed="0"/>
-    <w:lsdException w:name="Medium Shading 1" w:semiHidden="0" w:uiPriority="63" w:unhideWhenUsed="0"/>
-    <w:lsdException w:name="Medium Shading 2" w:semiHidden="0" w:uiPriority="64" w:unhideWhenUsed="0"/>
-    <w:lsdException w:name="Medium List 1" w:semiHidden="0" w:uiPriority="65" w:unhideWhenUsed="0"/>
-    <w:lsdException w:name="Medium List 2" w:semiHidden="0" w:uiPriority="66" w:unhideWhenUsed="0"/>
-    <w:lsdException w:name="Medium Grid 1" w:semiHidden="0" w:uiPriority="67" w:unhideWhenUsed="0"/>
-    <w:lsdException w:name="Medium Grid 2" w:semiHidden="0" w:uiPriority="68" w:unhideWhenUsed="0"/>
-    <w:lsdException w:name="Medium Grid 3" w:semiHidden="0" w:uiPriority="69" w:unhideWhenUsed="0"/>
-    <w:lsdException w:name="Dark List" w:semiHidden="0" w:uiPriority="70" w:unhideWhenUsed="0"/>
-    <w:lsdException w:name="Colorful Shading" w:semiHidden="0" w:uiPriority="71" w:unhideWhenUsed="0"/>
-    <w:lsdException w:name="Colorful List" w:semiHidden="0" w:uiPriority="72" w:unhideWhenUsed="0"/>
-    <w:lsdException w:name="Colorful Grid" w:semiHidden="0" w:uiPriority="73" w:unhideWhenUsed="0"/>
-    <w:lsdException w:name="Light Shading Accent 1" w:semiHidden="0" w:uiPriority="60" w:unhideWhenUsed="0"/>
-    <w:lsdException w:name="Light List Accent 1" w:semiHidden="0" w:uiPriority="61" w:unhideWhenUsed="0"/>
-    <w:lsdException w:name="Light Grid Accent 1" w:semiHidden="0" w:uiPriority="62" w:unhideWhenUsed="0"/>
-    <w:lsdException w:name="Medium Shading 1 Accent 1" w:semiHidden="0" w:uiPriority="63" w:unhideWhenUsed="0"/>
-    <w:lsdException w:name="Medium Shading 2 Accent 1" w:semiHidden="0" w:uiPriority="64" w:unhideWhenUsed="0"/>
-    <w:lsdException w:name="Medium List 1 Accent 1" w:semiHidden="0" w:uiPriority="65" w:unhideWhenUsed="0"/>
-    <w:lsdException w:name="Revision" w:unhideWhenUsed="0"/>
-    <w:lsdException w:name="List Paragraph" w:semiHidden="0" w:uiPriority="34" w:unhideWhenUsed="0" w:qFormat="1"/>
-    <w:lsdException w:name="Quote" w:semiHidden="0" w:uiPriority="29" w:unhideWhenUsed="0"/>
-    <w:lsdException w:name="Intense Quote" w:semiHidden="0" w:uiPriority="30" w:unhideWhenUsed="0"/>
-    <w:lsdException w:name="Medium List 2 Accent 1" w:semiHidden="0" w:uiPriority="66" w:unhideWhenUsed="0"/>
-    <w:lsdException w:name="Medium Grid 1 Accent 1" w:semiHidden="0" w:uiPriority="67" w:unhideWhenUsed="0"/>
-    <w:lsdException w:name="Medium Grid 2 Accent 1" w:semiHidden="0" w:uiPriority="68" w:unhideWhenUsed="0"/>
-    <w:lsdException w:name="Medium Grid 3 Accent 1" w:semiHidden="0" w:uiPriority="69" w:unhideWhenUsed="0"/>
-    <w:lsdException w:name="Dark List Accent 1" w:semiHidden="0" w:uiPriority="70" w:unhideWhenUsed="0"/>
-    <w:lsdException w:name="Colorful Shading Accent 1" w:semiHidden="0" w:uiPriority="71" w:unhideWhenUsed="0"/>
-    <w:lsdException w:name="Colorful List Accent 1" w:semiHidden="0" w:uiPriority="72" w:unhideWhenUsed="0"/>
-    <w:lsdException w:name="Colorful Grid Accent 1" w:semiHidden="0" w:uiPriority="73" w:unhideWhenUsed="0"/>
-    <w:lsdException w:name="Light Shading Accent 2" w:semiHidden="0" w:uiPriority="60" w:unhideWhenUsed="0"/>
-    <w:lsdException w:name="Light List Accent 2" w:semiHidden="0" w:uiPriority="61" w:unhideWhenUsed="0"/>
-    <w:lsdException w:name="Light Grid Accent 2" w:semiHidden="0" w:uiPriority="62" w:unhideWhenUsed="0"/>
-    <w:lsdException w:name="Medium Shading 1 Accent 2" w:semiHidden="0" w:uiPriority="63" w:unhideWhenUsed="0"/>
-    <w:lsdException w:name="Medium Shading 2 Accent 2" w:semiHidden="0" w:uiPriority="64" w:unhideWhenUsed="0"/>
-    <w:lsdException w:name="Medium List 1 Accent 2" w:semiHidden="0" w:uiPriority="65" w:unhideWhenUsed="0"/>
-    <w:lsdException w:name="Medium List 2 Accent 2" w:semiHidden="0" w:uiPriority="66" w:unhideWhenUsed="0"/>
-    <w:lsdException w:name="Medium Grid 1 Accent 2" w:semiHidden="0" w:uiPriority="67" w:unhideWhenUsed="0"/>
-    <w:lsdException w:name="Medium Grid 2 Accent 2" w:semiHidden="0" w:uiPriority="68" w:unhideWhenUsed="0"/>
-    <w:lsdException w:name="Medium Grid 3 Accent 2" w:semiHidden="0" w:uiPriority="69" w:unhideWhenUsed="0"/>
-    <w:lsdException w:name="Dark List Accent 2" w:semiHidden="0" w:uiPriority="70" w:unhideWhenUsed="0"/>
-    <w:lsdException w:name="Colorful Shading Accent 2" w:semiHidden="0" w:uiPriority="71" w:unhideWhenUsed="0"/>
-    <w:lsdException w:name="Colorful List Accent 2" w:semiHidden="0" w:uiPriority="72" w:unhideWhenUsed="0"/>
-    <w:lsdException w:name="Colorful Grid Accent 2" w:semiHidden="0" w:uiPriority="73" w:unhideWhenUsed="0"/>
-    <w:lsdException w:name="Light Shading Accent 3" w:semiHidden="0" w:uiPriority="60" w:unhideWhenUsed="0"/>
-    <w:lsdException w:name="Light List Accent 3" w:semiHidden="0" w:uiPriority="61" w:unhideWhenUsed="0"/>
-    <w:lsdException w:name="Light Grid Accent 3" w:semiHidden="0" w:uiPriority="62" w:unhideWhenUsed="0"/>
-    <w:lsdException w:name="Medium Shading 1 Accent 3" w:semiHidden="0" w:uiPriority="63" w:unhideWhenUsed="0"/>
-    <w:lsdException w:name="Medium Shading 2 Accent 3" w:semiHidden="0" w:uiPriority="64" w:unhideWhenUsed="0"/>
-    <w:lsdException w:name="Medium List 1 Accent 3" w:semiHidden="0" w:uiPriority="65" w:unhideWhenUsed="0"/>
-    <w:lsdException w:name="Medium List 2 Accent 3" w:semiHidden="0" w:uiPriority="66" w:unhideWhenUsed="0"/>
-    <w:lsdException w:name="Medium Grid 1 Accent 3" w:semiHidden="0" w:uiPriority="67" w:unhideWhenUsed="0"/>
-    <w:lsdException w:name="Medium Grid 2 Accent 3" w:semiHidden="0" w:uiPriority="68" w:unhideWhenUsed="0"/>
-    <w:lsdException w:name="Medium Grid 3 Accent 3" w:semiHidden="0" w:uiPriority="69" w:unhideWhenUsed="0"/>
-    <w:lsdException w:name="Dark List Accent 3" w:semiHidden="0" w:uiPriority="70" w:unhideWhenUsed="0"/>
-    <w:lsdException w:name="Colorful Shading Accent 3" w:semiHidden="0" w:uiPriority="71" w:unhideWhenUsed="0"/>
-    <w:lsdException w:name="Colorful List Accent 3" w:semiHidden="0" w:uiPriority="72" w:unhideWhenUsed="0"/>
-    <w:lsdException w:name="Colorful Grid Accent 3" w:semiHidden="0" w:uiPriority="73" w:unhideWhenUsed="0"/>
-    <w:lsdException w:name="Light Shading Accent 4" w:semiHidden="0" w:uiPriority="60" w:unhideWhenUsed="0"/>
-    <w:lsdException w:name="Light List Accent 4" w:semiHidden="0" w:uiPriority="61" w:unhideWhenUsed="0"/>
-    <w:lsdException w:name="Light Grid Accent 4" w:semiHidden="0" w:uiPriority="62" w:unhideWhenUsed="0"/>
-    <w:lsdException w:name="Medium Shading 1 Accent 4" w:semiHidden="0" w:uiPriority="63" w:unhideWhenUsed="0"/>
-    <w:lsdException w:name="Medium Shading 2 Accent 4" w:semiHidden="0" w:uiPriority="64" w:unhideWhenUsed="0"/>
-    <w:lsdException w:name="Medium List 1 Accent 4" w:semiHidden="0" w:uiPriority="65" w:unhideWhenUsed="0"/>
-    <w:lsdException w:name="Medium List 2 Accent 4" w:semiHidden="0" w:uiPriority="66" w:unhideWhenUsed="0"/>
-    <w:lsdException w:name="Medium Grid 1 Accent 4" w:semiHidden="0" w:uiPriority="67" w:unhideWhenUsed="0"/>
-    <w:lsdException w:name="Medium Grid 2 Accent 4" w:semiHidden="0" w:uiPriority="68" w:unhideWhenUsed="0"/>
-    <w:lsdException w:name="Medium Grid 3 Accent 4" w:semiHidden="0" w:uiPriority="69" w:unhideWhenUsed="0"/>
-    <w:lsdException w:name="Dark List Accent 4" w:semiHidden="0" w:uiPriority="70" w:unhideWhenUsed="0"/>
-    <w:lsdException w:name="Colorful Shading Accent 4" w:semiHidden="0" w:uiPriority="71" w:unhideWhenUsed="0"/>
-    <w:lsdException w:name="Colorful List Accent 4" w:semiHidden="0" w:uiPriority="72" w:unhideWhenUsed="0"/>
-    <w:lsdException w:name="Colorful Grid Accent 4" w:semiHidden="0" w:uiPriority="73" w:unhideWhenUsed="0"/>
-    <w:lsdException w:name="Light Shading Accent 5" w:semiHidden="0" w:uiPriority="60" w:unhideWhenUsed="0"/>
-    <w:lsdException w:name="Light List Accent 5" w:semiHidden="0" w:uiPriority="61" w:unhideWhenUsed="0"/>
-    <w:lsdException w:name="Light Grid Accent 5" w:semiHidden="0" w:uiPriority="62" w:unhideWhenUsed="0"/>
-    <w:lsdException w:name="Medium Shading 1 Accent 5" w:semiHidden="0" w:uiPriority="63" w:unhideWhenUsed="0"/>
-    <w:lsdException w:name="Medium Shading 2 Accent 5" w:semiHidden="0" w:uiPriority="64" w:unhideWhenUsed="0"/>
-    <w:lsdException w:name="Medium List 1 Accent 5" w:semiHidden="0" w:uiPriority="65" w:unhideWhenUsed="0"/>
-    <w:lsdException w:name="Medium List 2 Accent 5" w:semiHidden="0" w:uiPriority="66" w:unhideWhenUsed="0"/>
-    <w:lsdException w:name="Medium Grid 1 Accent 5" w:semiHidden="0" w:uiPriority="67" w:unhideWhenUsed="0"/>
-    <w:lsdException w:name="Medium Grid 2 Accent 5" w:semiHidden="0" w:uiPriority="68" w:unhideWhenUsed="0"/>
-    <w:lsdException w:name="Medium Grid 3 Accent 5" w:semiHidden="0" w:uiPriority="69" w:unhideWhenUsed="0"/>
-    <w:lsdException w:name="Dark List Accent 5" w:semiHidden="0" w:uiPriority="70" w:unhideWhenUsed="0"/>
-    <w:lsdException w:name="Colorful Shading Accent 5" w:semiHidden="0" w:uiPriority="71" w:unhideWhenUsed="0"/>
-    <w:lsdException w:name="Colorful List Accent 5" w:semiHidden="0" w:uiPriority="72" w:unhideWhenUsed="0"/>
-    <w:lsdException w:name="Colorful Grid Accent 5" w:semiHidden="0" w:uiPriority="73" w:unhideWhenUsed="0"/>
-    <w:lsdException w:name="Light Shading Accent 6" w:semiHidden="0" w:uiPriority="60" w:unhideWhenUsed="0"/>
-    <w:lsdException w:name="Light List Accent 6" w:semiHidden="0" w:uiPriority="61" w:unhideWhenUsed="0"/>
-    <w:lsdException w:name="Light Grid Accent 6" w:semiHidden="0" w:uiPriority="62" w:unhideWhenUsed="0"/>
-    <w:lsdException w:name="Medium Shading 1 Accent 6" w:semiHidden="0" w:uiPriority="63" w:unhideWhenUsed="0"/>
-    <w:lsdException w:name="Medium Shading 2 Accent 6" w:semiHidden="0" w:uiPriority="64" w:unhideWhenUsed="0"/>
-    <w:lsdException w:name="Medium List 1 Accent 6" w:semiHidden="0" w:uiPriority="65" w:unhideWhenUsed="0"/>
-    <w:lsdException w:name="Medium List 2 Accent 6" w:semiHidden="0" w:uiPriority="66" w:unhideWhenUsed="0"/>
-    <w:lsdException w:name="Medium Grid 1 Accent 6" w:semiHidden="0" w:uiPriority="67" w:unhideWhenUsed="0"/>
-    <w:lsdException w:name="Medium Grid 2 Accent 6" w:semiHidden="0" w:uiPriority="68" w:unhideWhenUsed="0"/>
-    <w:lsdException w:name="Medium Grid 3 Accent 6" w:semiHidden="0" w:uiPriority="69" w:unhideWhenUsed="0"/>
-    <w:lsdException w:name="Dark List Accent 6" w:semiHidden="0" w:uiPriority="70" w:unhideWhenUsed="0"/>
-    <w:lsdException w:name="Colorful Shading Accent 6" w:semiHidden="0" w:uiPriority="71" w:unhideWhenUsed="0"/>
-    <w:lsdException w:name="Colorful List Accent 6" w:semiHidden="0" w:uiPriority="72" w:unhideWhenUsed="0"/>
-    <w:lsdException w:name="Colorful Grid Accent 6" w:semiHidden="0" w:uiPriority="73" w:unhideWhenUsed="0"/>
-    <w:lsdException w:name="Subtle Emphasis" w:semiHidden="0" w:uiPriority="19" w:unhideWhenUsed="0"/>
-    <w:lsdException w:name="Intense Emphasis" w:semiHidden="0" w:uiPriority="21" w:unhideWhenUsed="0"/>
-    <w:lsdException w:name="Subtle Reference" w:semiHidden="0" w:uiPriority="31" w:unhideWhenUsed="0"/>
-    <w:lsdException w:name="Intense Reference" w:semiHidden="0" w:uiPriority="32" w:unhideWhenUsed="0"/>
-    <w:lsdException w:name="Book Title" w:semiHidden="0" w:uiPriority="33" w:unhideWhenUsed="0"/>
-    <w:lsdException w:name="Bibliography" w:uiPriority="37"/>
-    <w:lsdException w:name="TOC Heading" w:uiPriority="39" w:qFormat="1"/>
+  <w:latentStyles w:defLockedState="0" w:defUIPriority="99" w:defSemiHidden="0" w:defUnhideWhenUsed="0" w:defQFormat="0" w:count="371">
+    <w:lsdException w:name="Normal" w:uiPriority="0" w:qFormat="1"/>
+    <w:lsdException w:name="heading 1" w:uiPriority="9" w:qFormat="1"/>
+    <w:lsdException w:name="heading 2" w:semiHidden="1" w:uiPriority="9" w:unhideWhenUsed="1" w:qFormat="1"/>
+    <w:lsdException w:name="heading 3" w:semiHidden="1" w:uiPriority="9" w:unhideWhenUsed="1" w:qFormat="1"/>
+    <w:lsdException w:name="heading 4" w:semiHidden="1" w:uiPriority="9" w:unhideWhenUsed="1" w:qFormat="1"/>
+    <w:lsdException w:name="heading 5" w:semiHidden="1" w:uiPriority="9" w:unhideWhenUsed="1" w:qFormat="1"/>
+    <w:lsdException w:name="heading 6" w:semiHidden="1" w:uiPriority="9" w:unhideWhenUsed="1" w:qFormat="1"/>
+    <w:lsdException w:name="heading 7" w:semiHidden="1" w:uiPriority="9" w:unhideWhenUsed="1" w:qFormat="1"/>
+    <w:lsdException w:name="heading 8" w:semiHidden="1" w:uiPriority="9" w:unhideWhenUsed="1" w:qFormat="1"/>
+    <w:lsdException w:name="heading 9" w:semiHidden="1" w:uiPriority="9" w:unhideWhenUsed="1" w:qFormat="1"/>
+    <w:lsdException w:name="index 1" w:semiHidden="1" w:unhideWhenUsed="1"/>
+    <w:lsdException w:name="index 2" w:semiHidden="1" w:unhideWhenUsed="1"/>
+    <w:lsdException w:name="index 3" w:semiHidden="1" w:unhideWhenUsed="1"/>
+    <w:lsdException w:name="index 4" w:semiHidden="1" w:unhideWhenUsed="1"/>
+    <w:lsdException w:name="index 5" w:semiHidden="1" w:unhideWhenUsed="1"/>
+    <w:lsdException w:name="index 6" w:semiHidden="1" w:unhideWhenUsed="1"/>
+    <w:lsdException w:name="index 7" w:semiHidden="1" w:unhideWhenUsed="1"/>
+    <w:lsdException w:name="index 8" w:semiHidden="1" w:unhideWhenUsed="1"/>
+    <w:lsdException w:name="index 9" w:semiHidden="1" w:unhideWhenUsed="1"/>
+    <w:lsdException w:name="toc 1" w:semiHidden="1" w:uiPriority="39" w:unhideWhenUsed="1"/>
+    <w:lsdException w:name="toc 2" w:semiHidden="1" w:uiPriority="39" w:unhideWhenUsed="1"/>
+    <w:lsdException w:name="toc 3" w:semiHidden="1" w:uiPriority="39" w:unhideWhenUsed="1"/>
+    <w:lsdException w:name="toc 4" w:semiHidden="1" w:uiPriority="39" w:unhideWhenUsed="1"/>
+    <w:lsdException w:name="toc 5" w:semiHidden="1" w:uiPriority="39" w:unhideWhenUsed="1"/>
+    <w:lsdException w:name="toc 6" w:semiHidden="1" w:uiPriority="39" w:unhideWhenUsed="1"/>
+    <w:lsdException w:name="toc 7" w:semiHidden="1" w:uiPriority="39" w:unhideWhenUsed="1"/>
+    <w:lsdException w:name="toc 8" w:semiHidden="1" w:uiPriority="39" w:unhideWhenUsed="1"/>
+    <w:lsdException w:name="toc 9" w:semiHidden="1" w:uiPriority="39" w:unhideWhenUsed="1"/>
+    <w:lsdException w:name="Normal Indent" w:semiHidden="1" w:unhideWhenUsed="1"/>
+    <w:lsdException w:name="footnote text" w:semiHidden="1" w:unhideWhenUsed="1"/>
+    <w:lsdException w:name="annotation text" w:semiHidden="1" w:unhideWhenUsed="1"/>
+    <w:lsdException w:name="header" w:semiHidden="1" w:unhideWhenUsed="1"/>
+    <w:lsdException w:name="footer" w:semiHidden="1" w:unhideWhenUsed="1"/>
+    <w:lsdException w:name="index heading" w:semiHidden="1" w:unhideWhenUsed="1"/>
+    <w:lsdException w:name="caption" w:semiHidden="1" w:uiPriority="35" w:unhideWhenUsed="1" w:qFormat="1"/>
+    <w:lsdException w:name="table of figures" w:semiHidden="1" w:unhideWhenUsed="1"/>
+    <w:lsdException w:name="envelope address" w:semiHidden="1" w:unhideWhenUsed="1"/>
+    <w:lsdException w:name="envelope return" w:semiHidden="1" w:unhideWhenUsed="1"/>
+    <w:lsdException w:name="footnote reference" w:semiHidden="1" w:unhideWhenUsed="1"/>
+    <w:lsdException w:name="annotation reference" w:semiHidden="1" w:unhideWhenUsed="1"/>
+    <w:lsdException w:name="line number" w:semiHidden="1" w:unhideWhenUsed="1"/>
+    <w:lsdException w:name="page number" w:semiHidden="1" w:unhideWhenUsed="1"/>
+    <w:lsdException w:name="endnote reference" w:semiHidden="1" w:unhideWhenUsed="1"/>
+    <w:lsdException w:name="endnote text" w:semiHidden="1" w:unhideWhenUsed="1"/>
+    <w:lsdException w:name="table of authorities" w:semiHidden="1" w:unhideWhenUsed="1"/>
+    <w:lsdException w:name="macro" w:semiHidden="1" w:unhideWhenUsed="1"/>
+    <w:lsdException w:name="toa heading" w:semiHidden="1" w:unhideWhenUsed="1"/>
+    <w:lsdException w:name="List" w:semiHidden="1" w:unhideWhenUsed="1"/>
+    <w:lsdException w:name="List Bullet" w:semiHidden="1" w:unhideWhenUsed="1"/>
+    <w:lsdException w:name="List Number" w:semiHidden="1" w:unhideWhenUsed="1"/>
+    <w:lsdException w:name="List 2" w:semiHidden="1" w:unhideWhenUsed="1"/>
+    <w:lsdException w:name="List 3" w:semiHidden="1" w:unhideWhenUsed="1"/>
+    <w:lsdException w:name="List 4" w:semiHidden="1" w:unhideWhenUsed="1"/>
+    <w:lsdException w:name="List 5" w:semiHidden="1" w:unhideWhenUsed="1"/>
+    <w:lsdException w:name="List Bullet 2" w:semiHidden="1" w:unhideWhenUsed="1"/>
+    <w:lsdException w:name="List Bullet 3" w:semiHidden="1" w:unhideWhenUsed="1"/>
+    <w:lsdException w:name="List Bullet 4" w:semiHidden="1" w:unhideWhenUsed="1"/>
+    <w:lsdException w:name="List Bullet 5" w:semiHidden="1" w:unhideWhenUsed="1"/>
+    <w:lsdException w:name="List Number 2" w:semiHidden="1" w:unhideWhenUsed="1"/>
+    <w:lsdException w:name="List Number 3" w:semiHidden="1" w:unhideWhenUsed="1"/>
+    <w:lsdException w:name="List Number 4" w:semiHidden="1" w:unhideWhenUsed="1"/>
+    <w:lsdException w:name="List Number 5" w:semiHidden="1" w:unhideWhenUsed="1"/>
+    <w:lsdException w:name="Title" w:uiPriority="10"/>
+    <w:lsdException w:name="Closing" w:semiHidden="1" w:unhideWhenUsed="1"/>
+    <w:lsdException w:name="Signature" w:semiHidden="1" w:unhideWhenUsed="1"/>
+    <w:lsdException w:name="Default Paragraph Font" w:semiHidden="1" w:uiPriority="1" w:unhideWhenUsed="1"/>
+    <w:lsdException w:name="Body Text" w:semiHidden="1" w:unhideWhenUsed="1"/>
+    <w:lsdException w:name="Body Text Indent" w:semiHidden="1" w:unhideWhenUsed="1"/>
+    <w:lsdException w:name="List Continue" w:semiHidden="1" w:unhideWhenUsed="1"/>
+    <w:lsdException w:name="List Continue 2" w:semiHidden="1" w:unhideWhenUsed="1"/>
+    <w:lsdException w:name="List Continue 3" w:semiHidden="1" w:unhideWhenUsed="1"/>
+    <w:lsdException w:name="List Continue 4" w:semiHidden="1" w:unhideWhenUsed="1"/>
+    <w:lsdException w:name="List Continue 5" w:semiHidden="1" w:unhideWhenUsed="1"/>
+    <w:lsdException w:name="Message Header" w:semiHidden="1" w:unhideWhenUsed="1"/>
+    <w:lsdException w:name="Subtitle" w:uiPriority="11"/>
+    <w:lsdException w:name="Salutation" w:semiHidden="1" w:unhideWhenUsed="1"/>
+    <w:lsdException w:name="Date" w:semiHidden="1" w:unhideWhenUsed="1"/>
+    <w:lsdException w:name="Body Text First Indent" w:semiHidden="1" w:unhideWhenUsed="1"/>
+    <w:lsdException w:name="Body Text First Indent 2" w:semiHidden="1" w:unhideWhenUsed="1"/>
+    <w:lsdException w:name="Note Heading" w:semiHidden="1" w:unhideWhenUsed="1"/>
+    <w:lsdException w:name="Body Text 2" w:semiHidden="1" w:unhideWhenUsed="1"/>
+    <w:lsdException w:name="Body Text 3" w:semiHidden="1" w:unhideWhenUsed="1"/>
+    <w:lsdException w:name="Body Text Indent 2" w:semiHidden="1" w:unhideWhenUsed="1"/>
+    <w:lsdException w:name="Body Text Indent 3" w:semiHidden="1" w:unhideWhenUsed="1"/>
+    <w:lsdException w:name="Block Text" w:semiHidden="1" w:unhideWhenUsed="1"/>
+    <w:lsdException w:name="Hyperlink" w:semiHidden="1" w:unhideWhenUsed="1"/>
+    <w:lsdException w:name="FollowedHyperlink" w:semiHidden="1" w:unhideWhenUsed="1"/>
+    <w:lsdException w:name="Strong" w:uiPriority="22" w:qFormat="1"/>
+    <w:lsdException w:name="Emphasis" w:uiPriority="20"/>
+    <w:lsdException w:name="Document Map" w:semiHidden="1" w:unhideWhenUsed="1"/>
+    <w:lsdException w:name="Plain Text" w:semiHidden="1" w:unhideWhenUsed="1"/>
+    <w:lsdException w:name="E-mail Signature" w:semiHidden="1" w:unhideWhenUsed="1"/>
+    <w:lsdException w:name="HTML Top of Form" w:semiHidden="1" w:unhideWhenUsed="1"/>
+    <w:lsdException w:name="HTML Bottom of Form" w:semiHidden="1" w:unhideWhenUsed="1"/>
+    <w:lsdException w:name="Normal (Web)" w:semiHidden="1" w:unhideWhenUsed="1"/>
+    <w:lsdException w:name="HTML Acronym" w:semiHidden="1" w:unhideWhenUsed="1"/>
+    <w:lsdException w:name="HTML Address" w:semiHidden="1" w:unhideWhenUsed="1"/>
+    <w:lsdException w:name="HTML Cite" w:semiHidden="1" w:unhideWhenUsed="1"/>
+    <w:lsdException w:name="HTML Code" w:semiHidden="1" w:unhideWhenUsed="1"/>
+    <w:lsdException w:name="HTML Definition" w:semiHidden="1" w:unhideWhenUsed="1"/>
+    <w:lsdException w:name="HTML Keyboard" w:semiHidden="1" w:unhideWhenUsed="1"/>
+    <w:lsdException w:name="HTML Preformatted" w:semiHidden="1" w:unhideWhenUsed="1"/>
+    <w:lsdException w:name="HTML Sample" w:semiHidden="1" w:unhideWhenUsed="1"/>
+    <w:lsdException w:name="HTML Typewriter" w:semiHidden="1" w:unhideWhenUsed="1"/>
+    <w:lsdException w:name="HTML Variable" w:semiHidden="1" w:unhideWhenUsed="1"/>
+    <w:lsdException w:name="Normal Table" w:semiHidden="1" w:unhideWhenUsed="1"/>
+    <w:lsdException w:name="annotation subject" w:semiHidden="1" w:unhideWhenUsed="1"/>
+    <w:lsdException w:name="No List" w:semiHidden="1" w:unhideWhenUsed="1"/>
+    <w:lsdException w:name="Outline List 1" w:semiHidden="1" w:unhideWhenUsed="1"/>
+    <w:lsdException w:name="Outline List 2" w:semiHidden="1" w:unhideWhenUsed="1"/>
+    <w:lsdException w:name="Outline List 3" w:semiHidden="1" w:unhideWhenUsed="1"/>
+    <w:lsdException w:name="Table Simple 1" w:semiHidden="1" w:unhideWhenUsed="1"/>
+    <w:lsdException w:name="Table Simple 2" w:semiHidden="1" w:unhideWhenUsed="1"/>
+    <w:lsdException w:name="Table Simple 3" w:semiHidden="1" w:unhideWhenUsed="1"/>
+    <w:lsdException w:name="Table Classic 1" w:semiHidden="1" w:unhideWhenUsed="1"/>
+    <w:lsdException w:name="Table Classic 2" w:semiHidden="1" w:unhideWhenUsed="1"/>
+    <w:lsdException w:name="Table Classic 3" w:semiHidden="1" w:unhideWhenUsed="1"/>
+    <w:lsdException w:name="Table Classic 4" w:semiHidden="1" w:unhideWhenUsed="1"/>
+    <w:lsdException w:name="Table Colorful 1" w:semiHidden="1" w:unhideWhenUsed="1"/>
+    <w:lsdException w:name="Table Colorful 2" w:semiHidden="1" w:unhideWhenUsed="1"/>
+    <w:lsdException w:name="Table Colorful 3" w:semiHidden="1" w:unhideWhenUsed="1"/>
+    <w:lsdException w:name="Table Columns 1" w:semiHidden="1" w:unhideWhenUsed="1"/>
+    <w:lsdException w:name="Table Columns 2" w:semiHidden="1" w:unhideWhenUsed="1"/>
+    <w:lsdException w:name="Table Columns 3" w:semiHidden="1" w:unhideWhenUsed="1"/>
+    <w:lsdException w:name="Table Columns 4" w:semiHidden="1" w:unhideWhenUsed="1"/>
+    <w:lsdException w:name="Table Columns 5" w:semiHidden="1" w:unhideWhenUsed="1"/>
+    <w:lsdException w:name="Table Grid 1" w:semiHidden="1" w:unhideWhenUsed="1"/>
+    <w:lsdException w:name="Table Grid 2" w:semiHidden="1" w:unhideWhenUsed="1"/>
+    <w:lsdException w:name="Table Grid 3" w:semiHidden="1" w:unhideWhenUsed="1"/>
+    <w:lsdException w:name="Table Grid 4" w:semiHidden="1" w:unhideWhenUsed="1"/>
+    <w:lsdException w:name="Table Grid 5" w:semiHidden="1" w:unhideWhenUsed="1"/>
+    <w:lsdException w:name="Table Grid 6" w:semiHidden="1" w:unhideWhenUsed="1"/>
+    <w:lsdException w:name="Table Grid 7" w:semiHidden="1" w:unhideWhenUsed="1"/>
+    <w:lsdException w:name="Table Grid 8" w:semiHidden="1" w:unhideWhenUsed="1"/>
+    <w:lsdException w:name="Table List 1" w:semiHidden="1" w:unhideWhenUsed="1"/>
+    <w:lsdException w:name="Table List 2" w:semiHidden="1" w:unhideWhenUsed="1"/>
+    <w:lsdException w:name="Table List 3" w:semiHidden="1" w:unhideWhenUsed="1"/>
+    <w:lsdException w:name="Table List 4" w:semiHidden="1" w:unhideWhenUsed="1"/>
+    <w:lsdException w:name="Table List 5" w:semiHidden="1" w:unhideWhenUsed="1"/>
+    <w:lsdException w:name="Table List 6" w:semiHidden="1" w:unhideWhenUsed="1"/>
+    <w:lsdException w:name="Table List 7" w:semiHidden="1" w:unhideWhenUsed="1"/>
+    <w:lsdException w:name="Table List 8" w:semiHidden="1" w:unhideWhenUsed="1"/>
+    <w:lsdException w:name="Table 3D effects 1" w:semiHidden="1" w:unhideWhenUsed="1"/>
+    <w:lsdException w:name="Table 3D effects 2" w:semiHidden="1" w:unhideWhenUsed="1"/>
+    <w:lsdException w:name="Table 3D effects 3" w:semiHidden="1" w:unhideWhenUsed="1"/>
+    <w:lsdException w:name="Table Contemporary" w:semiHidden="1" w:unhideWhenUsed="1"/>
+    <w:lsdException w:name="Table Elegant" w:semiHidden="1" w:unhideWhenUsed="1"/>
+    <w:lsdException w:name="Table Professional" w:semiHidden="1" w:unhideWhenUsed="1"/>
+    <w:lsdException w:name="Table Subtle 1" w:semiHidden="1" w:unhideWhenUsed="1"/>
+    <w:lsdException w:name="Table Subtle 2" w:semiHidden="1" w:unhideWhenUsed="1"/>
+    <w:lsdException w:name="Table Web 1" w:semiHidden="1" w:unhideWhenUsed="1"/>
+    <w:lsdException w:name="Table Web 2" w:semiHidden="1" w:unhideWhenUsed="1"/>
+    <w:lsdException w:name="Table Web 3" w:semiHidden="1" w:unhideWhenUsed="1"/>
+    <w:lsdException w:name="Balloon Text" w:semiHidden="1" w:unhideWhenUsed="1"/>
+    <w:lsdException w:name="Table Grid" w:uiPriority="59"/>
+    <w:lsdException w:name="Table Theme" w:semiHidden="1" w:unhideWhenUsed="1"/>
+    <w:lsdException w:name="Placeholder Text" w:semiHidden="1"/>
+    <w:lsdException w:name="No Spacing" w:uiPriority="1"/>
+    <w:lsdException w:name="Light Shading" w:uiPriority="60"/>
+    <w:lsdException w:name="Light List" w:uiPriority="61"/>
+    <w:lsdException w:name="Light Grid" w:uiPriority="62"/>
+    <w:lsdException w:name="Medium Shading 1" w:uiPriority="63"/>
+    <w:lsdException w:name="Medium Shading 2" w:uiPriority="64"/>
+    <w:lsdException w:name="Medium List 1" w:uiPriority="65"/>
+    <w:lsdException w:name="Medium List 2" w:uiPriority="66"/>
+    <w:lsdException w:name="Medium Grid 1" w:uiPriority="67"/>
+    <w:lsdException w:name="Medium Grid 2" w:uiPriority="68"/>
+    <w:lsdException w:name="Medium Grid 3" w:uiPriority="69"/>
+    <w:lsdException w:name="Dark List" w:uiPriority="70"/>
+    <w:lsdException w:name="Colorful Shading" w:uiPriority="71"/>
+    <w:lsdException w:name="Colorful List" w:uiPriority="72"/>
+    <w:lsdException w:name="Colorful Grid" w:uiPriority="73"/>
+    <w:lsdException w:name="Light Shading Accent 1" w:uiPriority="60"/>
+    <w:lsdException w:name="Light List Accent 1" w:uiPriority="61"/>
+    <w:lsdException w:name="Light Grid Accent 1" w:uiPriority="62"/>
+    <w:lsdException w:name="Medium Shading 1 Accent 1" w:uiPriority="63"/>
+    <w:lsdException w:name="Medium Shading 2 Accent 1" w:uiPriority="64"/>
+    <w:lsdException w:name="Medium List 1 Accent 1" w:uiPriority="65"/>
+    <w:lsdException w:name="Revision" w:semiHidden="1"/>
+    <w:lsdException w:name="List Paragraph" w:uiPriority="34" w:qFormat="1"/>
+    <w:lsdException w:name="Quote" w:uiPriority="29"/>
+    <w:lsdException w:name="Intense Quote" w:uiPriority="30"/>
+    <w:lsdException w:name="Medium List 2 Accent 1" w:uiPriority="66"/>
+    <w:lsdException w:name="Medium Grid 1 Accent 1" w:uiPriority="67"/>
+    <w:lsdException w:name="Medium Grid 2 Accent 1" w:uiPriority="68"/>
+    <w:lsdException w:name="Medium Grid 3 Accent 1" w:uiPriority="69"/>
+    <w:lsdException w:name="Dark List Accent 1" w:uiPriority="70"/>
+    <w:lsdException w:name="Colorful Shading Accent 1" w:uiPriority="71"/>
+    <w:lsdException w:name="Colorful List Accent 1" w:uiPriority="72"/>
+    <w:lsdException w:name="Colorful Grid Accent 1" w:uiPriority="73"/>
+    <w:lsdException w:name="Light Shading Accent 2" w:uiPriority="60"/>
+    <w:lsdException w:name="Light List Accent 2" w:uiPriority="61"/>
+    <w:lsdException w:name="Light Grid Accent 2" w:uiPriority="62"/>
+    <w:lsdException w:name="Medium Shading 1 Accent 2" w:uiPriority="63"/>
+    <w:lsdException w:name="Medium Shading 2 Accent 2" w:uiPriority="64"/>
+    <w:lsdException w:name="Medium List 1 Accent 2" w:uiPriority="65"/>
+    <w:lsdException w:name="Medium List 2 Accent 2" w:uiPriority="66"/>
+    <w:lsdException w:name="Medium Grid 1 Accent 2" w:uiPriority="67"/>
+    <w:lsdException w:name="Medium Grid 2 Accent 2" w:uiPriority="68"/>
+    <w:lsdException w:name="Medium Grid 3 Accent 2" w:uiPriority="69"/>
+    <w:lsdException w:name="Dark List Accent 2" w:uiPriority="70"/>
+    <w:lsdException w:name="Colorful Shading Accent 2" w:uiPriority="71"/>
+    <w:lsdException w:name="Colorful List Accent 2" w:uiPriority="72"/>
+    <w:lsdException w:name="Colorful Grid Accent 2" w:uiPriority="73"/>
+    <w:lsdException w:name="Light Shading Accent 3" w:uiPriority="60"/>
+    <w:lsdException w:name="Light List Accent 3" w:uiPriority="61"/>
+    <w:lsdException w:name="Light Grid Accent 3" w:uiPriority="62"/>
+    <w:lsdException w:name="Medium Shading 1 Accent 3" w:uiPriority="63"/>
+    <w:lsdException w:name="Medium Shading 2 Accent 3" w:uiPriority="64"/>
+    <w:lsdException w:name="Medium List 1 Accent 3" w:uiPriority="65"/>
+    <w:lsdException w:name="Medium List 2 Accent 3" w:uiPriority="66"/>
+    <w:lsdException w:name="Medium Grid 1 Accent 3" w:uiPriority="67"/>
+    <w:lsdException w:name="Medium Grid 2 Accent 3" w:uiPriority="68"/>
+    <w:lsdException w:name="Medium Grid 3 Accent 3" w:uiPriority="69"/>
+    <w:lsdException w:name="Dark List Accent 3" w:uiPriority="70"/>
+    <w:lsdException w:name="Colorful Shading Accent 3" w:uiPriority="71"/>
+    <w:lsdException w:name="Colorful List Accent 3" w:uiPriority="72"/>
+    <w:lsdException w:name="Colorful Grid Accent 3" w:uiPriority="73"/>
+    <w:lsdException w:name="Light Shading Accent 4" w:uiPriority="60"/>
+    <w:lsdException w:name="Light List Accent 4" w:uiPriority="61"/>
+    <w:lsdException w:name="Light Grid Accent 4" w:uiPriority="62"/>
+    <w:lsdException w:name="Medium Shading 1 Accent 4" w:uiPriority="63"/>
+    <w:lsdException w:name="Medium Shading 2 Accent 4" w:uiPriority="64"/>
+    <w:lsdException w:name="Medium List 1 Accent 4" w:uiPriority="65"/>
+    <w:lsdException w:name="Medium List 2 Accent 4" w:uiPriority="66"/>
+    <w:lsdException w:name="Medium Grid 1 Accent 4" w:uiPriority="67"/>
+    <w:lsdException w:name="Medium Grid 2 Accent 4" w:uiPriority="68"/>
+    <w:lsdException w:name="Medium Grid 3 Accent 4" w:uiPriority="69"/>
+    <w:lsdException w:name="Dark List Accent 4" w:uiPriority="70"/>
+    <w:lsdException w:name="Colorful Shading Accent 4" w:uiPriority="71"/>
+    <w:lsdException w:name="Colorful List Accent 4" w:uiPriority="72"/>
+    <w:lsdException w:name="Colorful Grid Accent 4" w:uiPriority="73"/>
+    <w:lsdException w:name="Light Shading Accent 5" w:uiPriority="60"/>
+    <w:lsdException w:name="Light List Accent 5" w:uiPriority="61"/>
+    <w:lsdException w:name="Light Grid Accent 5" w:uiPriority="62"/>
+    <w:lsdException w:name="Medium Shading 1 Accent 5" w:uiPriority="63"/>
+    <w:lsdException w:name="Medium Shading 2 Accent 5" w:uiPriority="64"/>
+    <w:lsdException w:name="Medium List 1 Accent 5" w:uiPriority="65"/>
+    <w:lsdException w:name="Medium List 2 Accent 5" w:uiPriority="66"/>
+    <w:lsdException w:name="Medium Grid 1 Accent 5" w:uiPriority="67"/>
+    <w:lsdException w:name="Medium Grid 2 Accent 5" w:uiPriority="68"/>
+    <w:lsdException w:name="Medium Grid 3 Accent 5" w:uiPriority="69"/>
+    <w:lsdException w:name="Dark List Accent 5" w:uiPriority="70"/>
+    <w:lsdException w:name="Colorful Shading Accent 5" w:uiPriority="71"/>
+    <w:lsdException w:name="Colorful List Accent 5" w:uiPriority="72"/>
+    <w:lsdException w:name="Colorful Grid Accent 5" w:uiPriority="73"/>
+    <w:lsdException w:name="Light Shading Accent 6" w:uiPriority="60"/>
+    <w:lsdException w:name="Light List Accent 6" w:uiPriority="61"/>
+    <w:lsdException w:name="Light Grid Accent 6" w:uiPriority="62"/>
+    <w:lsdException w:name="Medium Shading 1 Accent 6" w:uiPriority="63"/>
+    <w:lsdException w:name="Medium Shading 2 Accent 6" w:uiPriority="64"/>
+    <w:lsdException w:name="Medium List 1 Accent 6" w:uiPriority="65"/>
+    <w:lsdException w:name="Medium List 2 Accent 6" w:uiPriority="66"/>
+    <w:lsdException w:name="Medium Grid 1 Accent 6" w:uiPriority="67"/>
+    <w:lsdException w:name="Medium Grid 2 Accent 6" w:uiPriority="68"/>
+    <w:lsdException w:name="Medium Grid 3 Accent 6" w:uiPriority="69"/>
+    <w:lsdException w:name="Dark List Accent 6" w:uiPriority="70"/>
+    <w:lsdException w:name="Colorful Shading Accent 6" w:uiPriority="71"/>
+    <w:lsdException w:name="Colorful List Accent 6" w:uiPriority="72"/>
+    <w:lsdException w:name="Colorful Grid Accent 6" w:uiPriority="73"/>
+    <w:lsdException w:name="Subtle Emphasis" w:uiPriority="19"/>
+    <w:lsdException w:name="Intense Emphasis" w:uiPriority="21"/>
+    <w:lsdException w:name="Subtle Reference" w:uiPriority="31"/>
+    <w:lsdException w:name="Intense Reference" w:uiPriority="32"/>
+    <w:lsdException w:name="Book Title" w:uiPriority="33"/>
+    <w:lsdException w:name="Bibliography" w:semiHidden="1" w:uiPriority="37" w:unhideWhenUsed="1"/>
+    <w:lsdException w:name="TOC Heading" w:semiHidden="1" w:uiPriority="39" w:unhideWhenUsed="1" w:qFormat="1"/>
+    <w:lsdException w:name="Plain Table 1" w:uiPriority="41"/>
+    <w:lsdException w:name="Plain Table 2" w:uiPriority="42"/>
+    <w:lsdException w:name="Plain Table 3" w:uiPriority="43"/>
+    <w:lsdException w:name="Plain Table 4" w:uiPriority="44"/>
+    <w:lsdException w:name="Plain Table 5" w:uiPriority="45"/>
+    <w:lsdException w:name="Grid Table Light" w:uiPriority="40"/>
+    <w:lsdException w:name="Grid Table 1 Light" w:uiPriority="46"/>
+    <w:lsdException w:name="Grid Table 2" w:uiPriority="47"/>
+    <w:lsdException w:name="Grid Table 3" w:uiPriority="48"/>
+    <w:lsdException w:name="Grid Table 4" w:uiPriority="49"/>
+    <w:lsdException w:name="Grid Table 5 Dark" w:uiPriority="50"/>
+    <w:lsdException w:name="Grid Table 6 Colorful" w:uiPriority="51"/>
+    <w:lsdException w:name="Grid Table 7 Colorful" w:uiPriority="52"/>
+    <w:lsdException w:name="Grid Table 1 Light Accent 1" w:uiPriority="46"/>
+    <w:lsdException w:name="Grid Table 2 Accent 1" w:uiPriority="47"/>
+    <w:lsdException w:name="Grid Table 3 Accent 1" w:uiPriority="48"/>
+    <w:lsdException w:name="Grid Table 4 Accent 1" w:uiPriority="49"/>
+    <w:lsdException w:name="Grid Table 5 Dark Accent 1" w:uiPriority="50"/>
+    <w:lsdException w:name="Grid Table 6 Colorful Accent 1" w:uiPriority="51"/>
+    <w:lsdException w:name="Grid Table 7 Colorful Accent 1" w:uiPriority="52"/>
+    <w:lsdException w:name="Grid Table 1 Light Accent 2" w:uiPriority="46"/>
+    <w:lsdException w:name="Grid Table 2 Accent 2" w:uiPriority="47"/>
+    <w:lsdException w:name="Grid Table 3 Accent 2" w:uiPriority="48"/>
+    <w:lsdException w:name="Grid Table 4 Accent 2" w:uiPriority="49"/>
+    <w:lsdException w:name="Grid Table 5 Dark Accent 2" w:uiPriority="50"/>
+    <w:lsdException w:name="Grid Table 6 Colorful Accent 2" w:uiPriority="51"/>
+    <w:lsdException w:name="Grid Table 7 Colorful Accent 2" w:uiPriority="52"/>
+    <w:lsdException w:name="Grid Table 1 Light Accent 3" w:uiPriority="46"/>
+    <w:lsdException w:name="Grid Table 2 Accent 3" w:uiPriority="47"/>
+    <w:lsdException w:name="Grid Table 3 Accent 3" w:uiPriority="48"/>
+    <w:lsdException w:name="Grid Table 4 Accent 3" w:uiPriority="49"/>
+    <w:lsdException w:name="Grid Table 5 Dark Accent 3" w:uiPriority="50"/>
+    <w:lsdException w:name="Grid Table 6 Colorful Accent 3" w:uiPriority="51"/>
+    <w:lsdException w:name="Grid Table 7 Colorful Accent 3" w:uiPriority="52"/>
+    <w:lsdException w:name="Grid Table 1 Light Accent 4" w:uiPriority="46"/>
+    <w:lsdException w:name="Grid Table 2 Accent 4" w:uiPriority="47"/>
+    <w:lsdException w:name="Grid Table 3 Accent 4" w:uiPriority="48"/>
+    <w:lsdException w:name="Grid Table 4 Accent 4" w:uiPriority="49"/>
+    <w:lsdException w:name="Grid Table 5 Dark Accent 4" w:uiPriority="50"/>
+    <w:lsdException w:name="Grid Table 6 Colorful Accent 4" w:uiPriority="51"/>
+    <w:lsdException w:name="Grid Table 7 Colorful Accent 4" w:uiPriority="52"/>
+    <w:lsdException w:name="Grid Table 1 Light Accent 5" w:uiPriority="46"/>
+    <w:lsdException w:name="Grid Table 2 Accent 5" w:uiPriority="47"/>
+    <w:lsdException w:name="Grid Table 3 Accent 5" w:uiPriority="48"/>
+    <w:lsdException w:name="Grid Table 4 Accent 5" w:uiPriority="49"/>
+    <w:lsdException w:name="Grid Table 5 Dark Accent 5" w:uiPriority="50"/>
+    <w:lsdException w:name="Grid Table 6 Colorful Accent 5" w:uiPriority="51"/>
+    <w:lsdException w:name="Grid Table 7 Colorful Accent 5" w:uiPriority="52"/>
+    <w:lsdException w:name="Grid Table 1 Light Accent 6" w:uiPriority="46"/>
+    <w:lsdException w:name="Grid Table 2 Accent 6" w:uiPriority="47"/>
+    <w:lsdException w:name="Grid Table 3 Accent 6" w:uiPriority="48"/>
+    <w:lsdException w:name="Grid Table 4 Accent 6" w:uiPriority="49"/>
+    <w:lsdException w:name="Grid Table 5 Dark Accent 6" w:uiPriority="50"/>
+    <w:lsdException w:name="Grid Table 6 Colorful Accent 6" w:uiPriority="51"/>
+    <w:lsdException w:name="Grid Table 7 Colorful Accent 6" w:uiPriority="52"/>
+    <w:lsdException w:name="List Table 1 Light" w:uiPriority="46"/>
+    <w:lsdException w:name="List Table 2" w:uiPriority="47"/>
+    <w:lsdException w:name="List Table 3" w:uiPriority="48"/>
+    <w:lsdException w:name="List Table 4" w:uiPriority="49"/>
+    <w:lsdException w:name="List Table 5 Dark" w:uiPriority="50"/>
+    <w:lsdException w:name="List Table 6 Colorful" w:uiPriority="51"/>
+    <w:lsdException w:name="List Table 7 Colorful" w:uiPriority="52"/>
+    <w:lsdException w:name="List Table 1 Light Accent 1" w:uiPriority="46"/>
+    <w:lsdException w:name="List Table 2 Accent 1" w:uiPriority="47"/>
+    <w:lsdException w:name="List Table 3 Accent 1" w:uiPriority="48"/>
+    <w:lsdException w:name="List Table 4 Accent 1" w:uiPriority="49"/>
+    <w:lsdException w:name="List Table 5 Dark Accent 1" w:uiPriority="50"/>
+    <w:lsdException w:name="List Table 6 Colorful Accent 1" w:uiPriority="51"/>
+    <w:lsdException w:name="List Table 7 Colorful Accent 1" w:uiPriority="52"/>
+    <w:lsdException w:name="List Table 1 Light Accent 2" w:uiPriority="46"/>
+    <w:lsdException w:name="List Table 2 Accent 2" w:uiPriority="47"/>
+    <w:lsdException w:name="List Table 3 Accent 2" w:uiPriority="48"/>
+    <w:lsdException w:name="List Table 4 Accent 2" w:uiPriority="49"/>
+    <w:lsdException w:name="List Table 5 Dark Accent 2" w:uiPriority="50"/>
+    <w:lsdException w:name="List Table 6 Colorful Accent 2" w:uiPriority="51"/>
+    <w:lsdException w:name="List Table 7 Colorful Accent 2" w:uiPriority="52"/>
+    <w:lsdException w:name="List Table 1 Light Accent 3" w:uiPriority="46"/>
+    <w:lsdException w:name="List Table 2 Accent 3" w:uiPriority="47"/>
+    <w:lsdException w:name="List Table 3 Accent 3" w:uiPriority="48"/>
+    <w:lsdException w:name="List Table 4 Accent 3" w:uiPriority="49"/>
+    <w:lsdException w:name="List Table 5 Dark Accent 3" w:uiPriority="50"/>
+    <w:lsdException w:name="List Table 6 Colorful Accent 3" w:uiPriority="51"/>
+    <w:lsdException w:name="List Table 7 Colorful Accent 3" w:uiPriority="52"/>
+    <w:lsdException w:name="List Table 1 Light Accent 4" w:uiPriority="46"/>
+    <w:lsdException w:name="List Table 2 Accent 4" w:uiPriority="47"/>
+    <w:lsdException w:name="List Table 3 Accent 4" w:uiPriority="48"/>
+    <w:lsdException w:name="List Table 4 Accent 4" w:uiPriority="49"/>
+    <w:lsdException w:name="List Table 5 Dark Accent 4" w:uiPriority="50"/>
+    <w:lsdException w:name="List Table 6 Colorful Accent 4" w:uiPriority="51"/>
+    <w:lsdException w:name="List Table 7 Colorful Accent 4" w:uiPriority="52"/>
+    <w:lsdException w:name="List Table 1 Light Accent 5" w:uiPriority="46"/>
+    <w:lsdException w:name="List Table 2 Accent 5" w:uiPriority="47"/>
+    <w:lsdException w:name="List Table 3 Accent 5" w:uiPriority="48"/>
+    <w:lsdException w:name="List Table 4 Accent 5" w:uiPriority="49"/>
+    <w:lsdException w:name="List Table 5 Dark Accent 5" w:uiPriority="50"/>
+    <w:lsdException w:name="List Table 6 Colorful Accent 5" w:uiPriority="51"/>
+    <w:lsdException w:name="List Table 7 Colorful Accent 5" w:uiPriority="52"/>
+    <w:lsdException w:name="List Table 1 Light Accent 6" w:uiPriority="46"/>
+    <w:lsdException w:name="List Table 2 Accent 6" w:uiPriority="47"/>
+    <w:lsdException w:name="List Table 3 Accent 6" w:uiPriority="48"/>
+    <w:lsdException w:name="List Table 4 Accent 6" w:uiPriority="49"/>
+    <w:lsdException w:name="List Table 5 Dark Accent 6" w:uiPriority="50"/>
+    <w:lsdException w:name="List Table 6 Colorful Accent 6" w:uiPriority="51"/>
+    <w:lsdException w:name="List Table 7 Colorful Accent 6" w:uiPriority="52"/>
   </w:latentStyles>
   <w:style w:type="paragraph" w:default="1" w:styleId="Normal">
     <w:name w:val="Normal"/>
@@ -4758,7 +5206,6 @@
   <w:style w:type="character" w:default="1" w:styleId="DefaultParagraphFont">
     <w:name w:val="Default Paragraph Font"/>
     <w:uiPriority w:val="1"/>
-    <w:semiHidden/>
     <w:unhideWhenUsed/>
   </w:style>
   <w:style w:type="table" w:default="1" w:styleId="TableNormal">
@@ -4766,7 +5213,6 @@
     <w:uiPriority w:val="99"/>
     <w:semiHidden/>
     <w:unhideWhenUsed/>
-    <w:qFormat/>
     <w:tblPr>
       <w:tblInd w:w="0" w:type="dxa"/>
       <w:tblCellMar>
@@ -5019,7 +5465,6 @@
       <w:spacing w:after="0" w:line="240" w:lineRule="auto"/>
     </w:pPr>
     <w:tblPr>
-      <w:tblInd w:w="0" w:type="dxa"/>
       <w:tblBorders>
         <w:top w:val="single" w:sz="4" w:space="0" w:color="auto"/>
         <w:left w:val="single" w:sz="4" w:space="0" w:color="auto"/>
@@ -5028,12 +5473,6 @@
         <w:insideH w:val="single" w:sz="4" w:space="0" w:color="auto"/>
         <w:insideV w:val="single" w:sz="4" w:space="0" w:color="auto"/>
       </w:tblBorders>
-      <w:tblCellMar>
-        <w:top w:w="0" w:type="dxa"/>
-        <w:left w:w="108" w:type="dxa"/>
-        <w:bottom w:w="0" w:type="dxa"/>
-        <w:right w:w="108" w:type="dxa"/>
-      </w:tblCellMar>
     </w:tblPr>
   </w:style>
 </w:styles>
@@ -5329,7 +5768,7 @@
 </file>
 
 <file path=customXml/itemProps1.xml><?xml version="1.0" encoding="utf-8"?>
-<ds:datastoreItem xmlns:ds="http://schemas.openxmlformats.org/officeDocument/2006/customXml" ds:itemID="{A4579256-AAD9-40AA-B7E6-F353B22C5329}">
+<ds:datastoreItem xmlns:ds="http://schemas.openxmlformats.org/officeDocument/2006/customXml" ds:itemID="{931A9FF7-A2B6-4F2F-AE01-6941A9E0D1EB}">
   <ds:schemaRefs>
     <ds:schemaRef ds:uri="http://schemas.openxmlformats.org/officeDocument/2006/bibliography"/>
   </ds:schemaRefs>

</xml_diff>